<commit_message>
Get minio working, but more checks to do
</commit_message>
<xml_diff>
--- a/28 - R710 Rebuild run3 host as Ubuntu Workstation.docx
+++ b/28 - R710 Rebuild run3 host as Ubuntu Workstation.docx
@@ -979,15 +979,13 @@
       </w:r>
       <w:proofErr w:type="spellEnd"/>
       <w:r>
-        <w:t xml:space="preserve"> you </w:t>
-      </w:r>
-      <w:proofErr w:type="spellStart"/>
-      <w:r>
-        <w:t>sould</w:t>
-      </w:r>
-      <w:proofErr w:type="spellEnd"/>
-      <w:r>
-        <w:t xml:space="preserve"> see </w:t>
+        <w:t xml:space="preserve"> you s</w:t>
+      </w:r>
+      <w:r>
+        <w:t>h</w:t>
+      </w:r>
+      <w:r>
+        <w:t xml:space="preserve">ould see </w:t>
       </w:r>
       <w:proofErr w:type="spellStart"/>
       <w:r>
@@ -2416,7 +2414,6 @@
       <w:r>
         <w:rPr>
           <w:b/>
-          <w:highlight w:val="yellow"/>
         </w:rPr>
         <w:t>162</w:t>
       </w:r>
@@ -3319,7 +3316,6 @@
       <w:r>
         <w:rPr>
           <w:rFonts w:ascii="Courier New" w:hAnsi="Courier New" w:cs="Courier New"/>
-          <w:highlight w:val="yellow"/>
         </w:rPr>
         <w:t>run3</w:t>
       </w:r>
@@ -3678,7 +3674,6 @@
       <w:r>
         <w:rPr>
           <w:b/>
-          <w:highlight w:val="yellow"/>
         </w:rPr>
         <w:t>\\run3</w:t>
       </w:r>
@@ -6496,13 +6491,7 @@
         <w:pStyle w:val="Heading1"/>
       </w:pPr>
       <w:r>
-        <w:t>1</w:t>
-      </w:r>
-      <w:r>
-        <w:t>3</w:t>
-      </w:r>
-      <w:r>
-        <w:t xml:space="preserve"> – Nomad install on run3 host as server and client</w:t>
+        <w:t>13 – Nomad install on run3 host as server and client</w:t>
       </w:r>
     </w:p>
     <w:p>
@@ -6519,13 +6508,7 @@
         </w:numPr>
       </w:pPr>
       <w:r>
-        <w:t xml:space="preserve">We will install </w:t>
-      </w:r>
-      <w:r>
-        <w:t>Nomad</w:t>
-      </w:r>
-      <w:r>
-        <w:t xml:space="preserve"> manually to avoid any unwanted updates:</w:t>
+        <w:t>We will install Nomad manually to avoid any unwanted updates:</w:t>
       </w:r>
       <w:r>
         <w:br/>
@@ -6976,10 +6959,7 @@
         </w:numPr>
       </w:pPr>
       <w:r>
-        <w:t>Create a unique, non-privileged system user to run Nomad</w:t>
-      </w:r>
-      <w:r>
-        <w:t>:</w:t>
+        <w:t>Create a unique, non-privileged system user to run Nomad:</w:t>
       </w:r>
       <w:r>
         <w:br/>
@@ -9579,10 +9559,7 @@
         </w:numPr>
       </w:pPr>
       <w:r>
-        <w:t>T</w:t>
-      </w:r>
-      <w:r>
-        <w:t>hen start the service:</w:t>
+        <w:t>Then start the service:</w:t>
       </w:r>
       <w:r>
         <w:br/>
@@ -10008,6 +9985,9 @@
           <w:ilvl w:val="0"/>
           <w:numId w:val="19"/>
         </w:numPr>
+        <w:rPr>
+          <w:b/>
+        </w:rPr>
       </w:pPr>
       <w:r>
         <w:t>In rhys/public, also did:</w:t>
@@ -10017,18 +9997,30 @@
       </w:r>
       <w:proofErr w:type="spellStart"/>
       <w:r>
+        <w:rPr>
+          <w:b/>
+        </w:rPr>
         <w:t>sudo</w:t>
       </w:r>
       <w:proofErr w:type="spellEnd"/>
       <w:r>
+        <w:rPr>
+          <w:b/>
+        </w:rPr>
         <w:t xml:space="preserve"> </w:t>
       </w:r>
       <w:proofErr w:type="spellStart"/>
       <w:r>
+        <w:rPr>
+          <w:b/>
+        </w:rPr>
         <w:t>chmod</w:t>
       </w:r>
       <w:proofErr w:type="spellEnd"/>
       <w:r>
+        <w:rPr>
+          <w:b/>
+        </w:rPr>
         <w:t xml:space="preserve"> -R 775 nomad-jobs/</w:t>
       </w:r>
     </w:p>
@@ -10039,27 +10031,45 @@
       <w:proofErr w:type="spellStart"/>
       <w:proofErr w:type="gramStart"/>
       <w:r>
+        <w:rPr>
+          <w:b/>
+        </w:rPr>
         <w:t>sudo</w:t>
       </w:r>
       <w:proofErr w:type="spellEnd"/>
       <w:proofErr w:type="gramEnd"/>
       <w:r>
+        <w:rPr>
+          <w:b/>
+        </w:rPr>
         <w:t xml:space="preserve"> </w:t>
       </w:r>
       <w:proofErr w:type="spellStart"/>
       <w:r>
+        <w:rPr>
+          <w:b/>
+        </w:rPr>
         <w:t>chown</w:t>
       </w:r>
       <w:proofErr w:type="spellEnd"/>
       <w:r>
+        <w:rPr>
+          <w:b/>
+        </w:rPr>
         <w:t xml:space="preserve"> </w:t>
       </w:r>
       <w:proofErr w:type="spellStart"/>
       <w:r>
+        <w:rPr>
+          <w:b/>
+        </w:rPr>
         <w:t>nomad:nomad</w:t>
       </w:r>
       <w:proofErr w:type="spellEnd"/>
       <w:r>
+        <w:rPr>
+          <w:b/>
+        </w:rPr>
         <w:t xml:space="preserve"> nomad-jobs/</w:t>
       </w:r>
       <w:r>
@@ -11543,13 +11553,7 @@
         <w:pStyle w:val="Heading1"/>
       </w:pPr>
       <w:r>
-        <w:t>1</w:t>
-      </w:r>
-      <w:r>
-        <w:t>4</w:t>
-      </w:r>
-      <w:r>
-        <w:t xml:space="preserve"> – </w:t>
+        <w:t xml:space="preserve">14 – </w:t>
       </w:r>
       <w:proofErr w:type="spellStart"/>
       <w:proofErr w:type="gramStart"/>
@@ -11574,43 +11578,264 @@
           <w:ilvl w:val="0"/>
           <w:numId w:val="21"/>
         </w:numPr>
-        <w:rPr>
-          <w:highlight w:val="yellow"/>
-        </w:rPr>
-      </w:pPr>
-      <w:r>
-        <w:rPr>
-          <w:highlight w:val="yellow"/>
-        </w:rPr>
-        <w:t xml:space="preserve">Fill </w:t>
+      </w:pPr>
+      <w:r>
+        <w:t xml:space="preserve">With </w:t>
+      </w:r>
+      <w:r>
+        <w:t xml:space="preserve">the directories and permissions for </w:t>
+      </w:r>
+      <w:proofErr w:type="spellStart"/>
+      <w:r>
+        <w:rPr>
+          <w:b/>
+        </w:rPr>
+        <w:t>minio</w:t>
+      </w:r>
+      <w:proofErr w:type="spellEnd"/>
+      <w:r>
+        <w:t xml:space="preserve"> set up</w:t>
+      </w:r>
+      <w:r>
+        <w:t xml:space="preserve"> previously</w:t>
+      </w:r>
+      <w:r>
+        <w:t>, we first confirm everything is ok by running</w:t>
+      </w:r>
+      <w:r>
+        <w:t xml:space="preserve"> the</w:t>
+      </w:r>
+      <w:r>
+        <w:t xml:space="preserve"> </w:t>
+      </w:r>
+      <w:proofErr w:type="spellStart"/>
+      <w:r>
+        <w:rPr>
+          <w:b/>
+        </w:rPr>
+        <w:t>minio</w:t>
+      </w:r>
+      <w:proofErr w:type="spellEnd"/>
+      <w:r>
+        <w:t xml:space="preserve"> </w:t>
+      </w:r>
+      <w:proofErr w:type="spellStart"/>
+      <w:r>
+        <w:t>docker</w:t>
+      </w:r>
+      <w:proofErr w:type="spellEnd"/>
+      <w:r>
+        <w:t xml:space="preserve"> container with:</w:t>
+      </w:r>
+      <w:r>
+        <w:br/>
+      </w:r>
+      <w:r>
+        <w:br/>
+      </w:r>
+      <w:proofErr w:type="spellStart"/>
+      <w:r>
+        <w:rPr>
+          <w:b/>
+        </w:rPr>
+        <w:lastRenderedPageBreak/>
+        <w:t>docker</w:t>
+      </w:r>
+      <w:proofErr w:type="spellEnd"/>
+      <w:r>
+        <w:rPr>
+          <w:b/>
+        </w:rPr>
+        <w:t xml:space="preserve"> run -p 9000:9000 -p</w:t>
+      </w:r>
+      <w:r>
+        <w:rPr>
+          <w:b/>
+        </w:rPr>
+        <w:t xml:space="preserve"> </w:t>
+      </w:r>
+      <w:r>
+        <w:rPr>
+          <w:b/>
+        </w:rPr>
+        <w:t>9001:9001 --name minio1 -e "MINIO_ROOT_USER=</w:t>
+      </w:r>
+      <w:proofErr w:type="spellStart"/>
+      <w:r>
+        <w:rPr>
+          <w:b/>
+        </w:rPr>
+        <w:t>minio</w:t>
+      </w:r>
+      <w:proofErr w:type="spellEnd"/>
+      <w:r>
+        <w:rPr>
+          <w:b/>
+        </w:rPr>
+        <w:t>" -e "MINIO_ROOT_PASSWORD=minio12</w:t>
+      </w:r>
+      <w:r>
+        <w:rPr>
+          <w:b/>
+        </w:rPr>
+        <w:t>3" -e "MINIO_USERNAME=root" -e "MINIO_GROUPNAME=root</w:t>
+      </w:r>
+      <w:r>
+        <w:rPr>
+          <w:b/>
+        </w:rPr>
+        <w:t>" -v /</w:t>
+      </w:r>
+      <w:proofErr w:type="spellStart"/>
+      <w:r>
+        <w:rPr>
+          <w:b/>
+        </w:rPr>
+        <w:t>mnt</w:t>
+      </w:r>
+      <w:proofErr w:type="spellEnd"/>
+      <w:r>
+        <w:rPr>
+          <w:b/>
+        </w:rPr>
+        <w:t>/S3andSQS/</w:t>
+      </w:r>
+      <w:proofErr w:type="spellStart"/>
+      <w:r>
+        <w:rPr>
+          <w:b/>
+        </w:rPr>
+        <w:t>tmp</w:t>
+      </w:r>
+      <w:proofErr w:type="spellEnd"/>
+      <w:r>
+        <w:rPr>
+          <w:b/>
+        </w:rPr>
+        <w:t>/</w:t>
+      </w:r>
+      <w:proofErr w:type="spellStart"/>
+      <w:r>
+        <w:rPr>
+          <w:b/>
+        </w:rPr>
+        <w:t>minio</w:t>
+      </w:r>
+      <w:proofErr w:type="spellEnd"/>
+      <w:r>
+        <w:rPr>
+          <w:b/>
+        </w:rPr>
+        <w:t xml:space="preserve">/data:/data </w:t>
+      </w:r>
+      <w:proofErr w:type="spellStart"/>
+      <w:r>
+        <w:rPr>
+          <w:b/>
+        </w:rPr>
+        <w:t>minio</w:t>
+      </w:r>
+      <w:proofErr w:type="spellEnd"/>
+      <w:r>
+        <w:rPr>
+          <w:b/>
+        </w:rPr>
+        <w:t>/</w:t>
+      </w:r>
+      <w:proofErr w:type="spellStart"/>
+      <w:r>
+        <w:rPr>
+          <w:b/>
+        </w:rPr>
+        <w:t>minio:latest</w:t>
+      </w:r>
+      <w:proofErr w:type="spellEnd"/>
+      <w:r>
+        <w:rPr>
+          <w:b/>
+        </w:rPr>
+        <w:t xml:space="preserve"> server --console-address ":9001" /data</w:t>
+      </w:r>
+      <w:r>
+        <w:br/>
+      </w:r>
+    </w:p>
+    <w:p>
+      <w:pPr>
+        <w:pStyle w:val="ListParagraph"/>
+      </w:pPr>
+      <w:r>
+        <w:t>Then open ‘</w:t>
+      </w:r>
+      <w:r>
+        <w:rPr>
+          <w:b/>
+        </w:rPr>
+        <w:t>localhost</w:t>
       </w:r>
       <w:proofErr w:type="gramStart"/>
       <w:r>
         <w:rPr>
-          <w:highlight w:val="yellow"/>
-        </w:rPr>
-        <w:t>in !!!</w:t>
+          <w:b/>
+        </w:rPr>
+        <w:t>:9001</w:t>
       </w:r>
       <w:proofErr w:type="gramEnd"/>
       <w:r>
         <w:rPr>
-          <w:highlight w:val="yellow"/>
-        </w:rPr>
-        <w:t xml:space="preserve"> say copy </w:t>
-      </w:r>
-      <w:proofErr w:type="spellStart"/>
-      <w:r>
-        <w:rPr>
-          <w:highlight w:val="yellow"/>
-        </w:rPr>
-        <w:t>minio</w:t>
-      </w:r>
-      <w:proofErr w:type="spellEnd"/>
-      <w:r>
-        <w:rPr>
-          <w:highlight w:val="yellow"/>
-        </w:rPr>
-        <w:t xml:space="preserve"> section from doc # 24 …</w:t>
+          <w:b/>
+        </w:rPr>
+        <w:t>/login</w:t>
+      </w:r>
+      <w:r>
+        <w:t>’ In a browser to confirm.</w:t>
+      </w:r>
+      <w:r>
+        <w:br/>
+      </w:r>
+      <w:r>
+        <w:br/>
+        <w:t xml:space="preserve">If all is OK, CTRL-C in the terminal running </w:t>
+      </w:r>
+      <w:r>
+        <w:rPr>
+          <w:b/>
+        </w:rPr>
+        <w:t>minio1</w:t>
+      </w:r>
+      <w:r>
+        <w:t xml:space="preserve"> </w:t>
+      </w:r>
+      <w:proofErr w:type="spellStart"/>
+      <w:r>
+        <w:t>docker</w:t>
+      </w:r>
+      <w:proofErr w:type="spellEnd"/>
+      <w:r>
+        <w:t xml:space="preserve"> container and use </w:t>
+      </w:r>
+      <w:proofErr w:type="spellStart"/>
+      <w:r>
+        <w:rPr>
+          <w:b/>
+        </w:rPr>
+        <w:t>portainer</w:t>
+      </w:r>
+      <w:proofErr w:type="spellEnd"/>
+      <w:r>
+        <w:t xml:space="preserve"> to remove the container </w:t>
+      </w:r>
+      <w:r>
+        <w:rPr>
+          <w:b/>
+        </w:rPr>
+        <w:t>minio1</w:t>
+      </w:r>
+      <w:r>
+        <w:t xml:space="preserve"> and any unused volumes.</w:t>
+      </w:r>
+      <w:r>
+        <w:br/>
       </w:r>
     </w:p>
     <w:p>
@@ -11622,21 +11847,2152 @@
         </w:numPr>
       </w:pPr>
       <w:r>
+        <w:t xml:space="preserve">In </w:t>
+      </w:r>
+      <w:r>
+        <w:rPr>
+          <w:b/>
+        </w:rPr>
+        <w:t>nomad-jobs</w:t>
+      </w:r>
+      <w:r>
+        <w:t xml:space="preserve"> directory create file named “</w:t>
+      </w:r>
+      <w:proofErr w:type="spellStart"/>
+      <w:r>
+        <w:rPr>
+          <w:b/>
+        </w:rPr>
+        <w:t>minio.nomad</w:t>
+      </w:r>
+      <w:proofErr w:type="spellEnd"/>
+      <w:r>
+        <w:t>”, and put the following in it:</w:t>
+      </w:r>
+    </w:p>
+    <w:p>
+      <w:pPr>
+        <w:pStyle w:val="ListParagraph"/>
+      </w:pPr>
+      <w:proofErr w:type="gramStart"/>
+      <w:r>
+        <w:t>job</w:t>
+      </w:r>
+      <w:proofErr w:type="gramEnd"/>
+      <w:r>
+        <w:t xml:space="preserve"> "</w:t>
+      </w:r>
+      <w:proofErr w:type="spellStart"/>
+      <w:r>
+        <w:t>minio</w:t>
+      </w:r>
+      <w:proofErr w:type="spellEnd"/>
+      <w:r>
+        <w:t>" {</w:t>
+      </w:r>
+    </w:p>
+    <w:p>
+      <w:pPr>
+        <w:pStyle w:val="ListParagraph"/>
+      </w:pPr>
+      <w:r>
+        <w:t xml:space="preserve">  </w:t>
+      </w:r>
+      <w:r>
+        <w:t># '</w:t>
+      </w:r>
+      <w:proofErr w:type="spellStart"/>
+      <w:r>
+        <w:t>datacenters</w:t>
+      </w:r>
+      <w:proofErr w:type="spellEnd"/>
+      <w:r>
+        <w:t>' is for human convenience and has no binding significance</w:t>
+      </w:r>
+    </w:p>
+    <w:p>
+      <w:pPr>
+        <w:pStyle w:val="ListParagraph"/>
+      </w:pPr>
+      <w:r>
+        <w:t xml:space="preserve">  </w:t>
+      </w:r>
+      <w:proofErr w:type="spellStart"/>
+      <w:proofErr w:type="gramStart"/>
+      <w:r>
+        <w:t>datacenters</w:t>
+      </w:r>
+      <w:proofErr w:type="spellEnd"/>
+      <w:proofErr w:type="gramEnd"/>
+      <w:r>
+        <w:t xml:space="preserve"> = ["run3"]</w:t>
+      </w:r>
+    </w:p>
+    <w:p>
+      <w:pPr>
+        <w:pStyle w:val="ListParagraph"/>
+      </w:pPr>
+      <w:r>
+        <w:t xml:space="preserve">  </w:t>
+      </w:r>
+      <w:proofErr w:type="gramStart"/>
+      <w:r>
+        <w:t>type</w:t>
+      </w:r>
+      <w:proofErr w:type="gramEnd"/>
+      <w:r>
+        <w:t xml:space="preserve"> = "service"</w:t>
+      </w:r>
+    </w:p>
+    <w:p>
+      <w:pPr>
+        <w:pStyle w:val="ListParagraph"/>
+      </w:pPr>
+      <w:r>
+        <w:br/>
+        <w:t xml:space="preserve">  # </w:t>
+      </w:r>
+      <w:proofErr w:type="gramStart"/>
+      <w:r>
+        <w:t>All</w:t>
+      </w:r>
+      <w:proofErr w:type="gramEnd"/>
+      <w:r>
+        <w:t xml:space="preserve"> tasks in this job must run on client agent for host 'run3'</w:t>
+      </w:r>
+    </w:p>
+    <w:p>
+      <w:pPr>
+        <w:pStyle w:val="ListParagraph"/>
+      </w:pPr>
+      <w:r>
+        <w:t xml:space="preserve">  </w:t>
+      </w:r>
+      <w:proofErr w:type="gramStart"/>
+      <w:r>
+        <w:t>constraint</w:t>
+      </w:r>
+      <w:proofErr w:type="gramEnd"/>
+      <w:r>
+        <w:t xml:space="preserve"> {</w:t>
+      </w:r>
+    </w:p>
+    <w:p>
+      <w:pPr>
+        <w:pStyle w:val="ListParagraph"/>
+      </w:pPr>
+      <w:r>
+        <w:t xml:space="preserve">    </w:t>
+      </w:r>
+      <w:proofErr w:type="gramStart"/>
+      <w:r>
+        <w:t>attribute</w:t>
+      </w:r>
+      <w:proofErr w:type="gramEnd"/>
+      <w:r>
+        <w:t xml:space="preserve"> = "${</w:t>
+      </w:r>
+      <w:proofErr w:type="spellStart"/>
+      <w:r>
+        <w:t>node.class</w:t>
+      </w:r>
+      <w:proofErr w:type="spellEnd"/>
+      <w:r>
+        <w:t>}"</w:t>
+      </w:r>
+    </w:p>
+    <w:p>
+      <w:pPr>
+        <w:pStyle w:val="ListParagraph"/>
+      </w:pPr>
+      <w:r>
+        <w:t xml:space="preserve">    </w:t>
+      </w:r>
+      <w:proofErr w:type="gramStart"/>
+      <w:r>
+        <w:t>value</w:t>
+      </w:r>
+      <w:proofErr w:type="gramEnd"/>
+      <w:r>
+        <w:t xml:space="preserve">     = "run3"</w:t>
+      </w:r>
+    </w:p>
+    <w:p>
+      <w:pPr>
+        <w:pStyle w:val="ListParagraph"/>
+      </w:pPr>
+      <w:r>
+        <w:t xml:space="preserve">  }</w:t>
+      </w:r>
+      <w:r>
+        <w:br/>
+        <w:t xml:space="preserve">  </w:t>
+      </w:r>
+    </w:p>
+    <w:p>
+      <w:pPr>
+        <w:pStyle w:val="ListParagraph"/>
+      </w:pPr>
+      <w:r>
+        <w:t xml:space="preserve">  # The 'Task Group' name has the name of host 'run3' to indicate the host</w:t>
+      </w:r>
+    </w:p>
+    <w:p>
+      <w:pPr>
+        <w:pStyle w:val="ListParagraph"/>
+      </w:pPr>
+      <w:r>
+        <w:t xml:space="preserve">  # (or the type of host) this job is on:</w:t>
+      </w:r>
+    </w:p>
+    <w:p>
+      <w:pPr>
+        <w:pStyle w:val="ListParagraph"/>
+      </w:pPr>
+      <w:r>
+        <w:t xml:space="preserve">  </w:t>
+      </w:r>
+      <w:proofErr w:type="gramStart"/>
+      <w:r>
+        <w:t>group</w:t>
+      </w:r>
+      <w:proofErr w:type="gramEnd"/>
+      <w:r>
+        <w:t xml:space="preserve"> "run3" {</w:t>
+      </w:r>
+    </w:p>
+    <w:p>
+      <w:pPr>
+        <w:pStyle w:val="ListParagraph"/>
+      </w:pPr>
+      <w:r>
+        <w:t xml:space="preserve">    </w:t>
+      </w:r>
+      <w:proofErr w:type="gramStart"/>
+      <w:r>
+        <w:t>count</w:t>
+      </w:r>
+      <w:proofErr w:type="gramEnd"/>
+      <w:r>
+        <w:t xml:space="preserve"> = 1</w:t>
+      </w:r>
+    </w:p>
+    <w:p>
+      <w:pPr>
+        <w:pStyle w:val="ListParagraph"/>
+      </w:pPr>
+    </w:p>
+    <w:p>
+      <w:pPr>
+        <w:pStyle w:val="ListParagraph"/>
+      </w:pPr>
+      <w:r>
+        <w:t xml:space="preserve">    </w:t>
+      </w:r>
+      <w:proofErr w:type="gramStart"/>
+      <w:r>
+        <w:t>network</w:t>
+      </w:r>
+      <w:proofErr w:type="gramEnd"/>
+      <w:r>
+        <w:t xml:space="preserve"> {</w:t>
+      </w:r>
+    </w:p>
+    <w:p>
+      <w:pPr>
+        <w:pStyle w:val="ListParagraph"/>
+      </w:pPr>
+      <w:r>
+        <w:t xml:space="preserve">      </w:t>
+      </w:r>
+      <w:proofErr w:type="gramStart"/>
+      <w:r>
+        <w:t>port</w:t>
+      </w:r>
+      <w:proofErr w:type="gramEnd"/>
+      <w:r>
+        <w:t xml:space="preserve"> "http" {</w:t>
+      </w:r>
+    </w:p>
+    <w:p>
+      <w:pPr>
+        <w:pStyle w:val="ListParagraph"/>
+      </w:pPr>
+      <w:r>
+        <w:t xml:space="preserve">        </w:t>
+      </w:r>
+      <w:proofErr w:type="gramStart"/>
+      <w:r>
+        <w:t>to</w:t>
+      </w:r>
+      <w:proofErr w:type="gramEnd"/>
+      <w:r>
+        <w:t xml:space="preserve"> = 9000</w:t>
+      </w:r>
+    </w:p>
+    <w:p>
+      <w:pPr>
+        <w:pStyle w:val="ListParagraph"/>
+      </w:pPr>
+      <w:r>
+        <w:t xml:space="preserve">        </w:t>
+      </w:r>
+      <w:proofErr w:type="gramStart"/>
+      <w:r>
+        <w:t>static</w:t>
+      </w:r>
+      <w:proofErr w:type="gramEnd"/>
+      <w:r>
+        <w:t xml:space="preserve"> = 9000</w:t>
+      </w:r>
+    </w:p>
+    <w:p>
+      <w:pPr>
+        <w:pStyle w:val="ListParagraph"/>
+      </w:pPr>
+      <w:r>
+        <w:t xml:space="preserve">      }</w:t>
+      </w:r>
+    </w:p>
+    <w:p>
+      <w:pPr>
+        <w:pStyle w:val="ListParagraph"/>
+      </w:pPr>
+      <w:r>
+        <w:t xml:space="preserve">      </w:t>
+      </w:r>
+      <w:proofErr w:type="gramStart"/>
+      <w:r>
+        <w:t>port</w:t>
+      </w:r>
+      <w:proofErr w:type="gramEnd"/>
+      <w:r>
+        <w:t xml:space="preserve"> "console" {</w:t>
+      </w:r>
+    </w:p>
+    <w:p>
+      <w:pPr>
+        <w:pStyle w:val="ListParagraph"/>
+      </w:pPr>
+      <w:r>
+        <w:t xml:space="preserve">        </w:t>
+      </w:r>
+      <w:proofErr w:type="gramStart"/>
+      <w:r>
+        <w:t>to</w:t>
+      </w:r>
+      <w:proofErr w:type="gramEnd"/>
+      <w:r>
+        <w:t xml:space="preserve"> = 9001</w:t>
+      </w:r>
+    </w:p>
+    <w:p>
+      <w:pPr>
+        <w:pStyle w:val="ListParagraph"/>
+      </w:pPr>
+      <w:r>
+        <w:t xml:space="preserve">        </w:t>
+      </w:r>
+      <w:proofErr w:type="gramStart"/>
+      <w:r>
+        <w:t>static</w:t>
+      </w:r>
+      <w:proofErr w:type="gramEnd"/>
+      <w:r>
+        <w:t xml:space="preserve"> = 9001</w:t>
+      </w:r>
+    </w:p>
+    <w:p>
+      <w:pPr>
+        <w:pStyle w:val="ListParagraph"/>
+      </w:pPr>
+      <w:r>
+        <w:t xml:space="preserve">      }</w:t>
+      </w:r>
+    </w:p>
+    <w:p>
+      <w:pPr>
+        <w:pStyle w:val="ListParagraph"/>
+      </w:pPr>
+      <w:r>
+        <w:t xml:space="preserve">    }</w:t>
+      </w:r>
+    </w:p>
+    <w:p>
+      <w:pPr>
+        <w:pStyle w:val="ListParagraph"/>
+      </w:pPr>
+    </w:p>
+    <w:p>
+      <w:pPr>
+        <w:pStyle w:val="ListParagraph"/>
+      </w:pPr>
+      <w:r>
+        <w:t xml:space="preserve">    # </w:t>
+      </w:r>
+      <w:proofErr w:type="gramStart"/>
+      <w:r>
+        <w:t>increase</w:t>
+      </w:r>
+      <w:proofErr w:type="gramEnd"/>
+      <w:r>
+        <w:t xml:space="preserve"> default disk from 300MB to allow for log growth (for if this is left running)</w:t>
+      </w:r>
+    </w:p>
+    <w:p>
+      <w:pPr>
+        <w:pStyle w:val="ListParagraph"/>
+      </w:pPr>
+      <w:r>
+        <w:t xml:space="preserve">    </w:t>
+      </w:r>
+      <w:proofErr w:type="spellStart"/>
+      <w:r>
+        <w:t>ephemeral_disk</w:t>
+      </w:r>
+      <w:proofErr w:type="spellEnd"/>
+      <w:r>
+        <w:t xml:space="preserve"> {</w:t>
+      </w:r>
+    </w:p>
+    <w:p>
+      <w:pPr>
+        <w:pStyle w:val="ListParagraph"/>
+      </w:pPr>
+      <w:r>
+        <w:t xml:space="preserve">      </w:t>
+      </w:r>
+      <w:proofErr w:type="gramStart"/>
+      <w:r>
+        <w:t>size</w:t>
+      </w:r>
+      <w:proofErr w:type="gramEnd"/>
+      <w:r>
+        <w:t xml:space="preserve"> = 1000</w:t>
+      </w:r>
+    </w:p>
+    <w:p>
+      <w:pPr>
+        <w:pStyle w:val="ListParagraph"/>
+      </w:pPr>
+      <w:r>
+        <w:t xml:space="preserve">      </w:t>
+      </w:r>
+      <w:proofErr w:type="gramStart"/>
+      <w:r>
+        <w:t>sticky</w:t>
+      </w:r>
+      <w:proofErr w:type="gramEnd"/>
+      <w:r>
+        <w:t xml:space="preserve"> = true</w:t>
+      </w:r>
+    </w:p>
+    <w:p>
+      <w:pPr>
+        <w:pStyle w:val="ListParagraph"/>
+      </w:pPr>
+      <w:r>
+        <w:t xml:space="preserve">      </w:t>
+      </w:r>
+      <w:proofErr w:type="gramStart"/>
+      <w:r>
+        <w:t>migrate</w:t>
+      </w:r>
+      <w:proofErr w:type="gramEnd"/>
+      <w:r>
+        <w:t xml:space="preserve"> = false</w:t>
+      </w:r>
+    </w:p>
+    <w:p>
+      <w:pPr>
+        <w:pStyle w:val="ListParagraph"/>
+      </w:pPr>
+      <w:r>
+        <w:t xml:space="preserve">    }</w:t>
+      </w:r>
+    </w:p>
+    <w:p>
+      <w:pPr>
+        <w:pStyle w:val="ListParagraph"/>
+      </w:pPr>
+    </w:p>
+    <w:p>
+      <w:pPr>
+        <w:pStyle w:val="ListParagraph"/>
+      </w:pPr>
+      <w:r>
+        <w:t xml:space="preserve">    </w:t>
+      </w:r>
+      <w:proofErr w:type="gramStart"/>
+      <w:r>
+        <w:t>volume</w:t>
+      </w:r>
+      <w:proofErr w:type="gramEnd"/>
+      <w:r>
+        <w:t xml:space="preserve"> "</w:t>
+      </w:r>
+      <w:proofErr w:type="spellStart"/>
+      <w:r>
+        <w:t>minio</w:t>
+      </w:r>
+      <w:proofErr w:type="spellEnd"/>
+      <w:r>
+        <w:t>" {</w:t>
+      </w:r>
+    </w:p>
+    <w:p>
+      <w:pPr>
+        <w:pStyle w:val="ListParagraph"/>
+      </w:pPr>
+      <w:r>
+        <w:t xml:space="preserve">      </w:t>
+      </w:r>
+      <w:proofErr w:type="gramStart"/>
+      <w:r>
+        <w:t>type</w:t>
+      </w:r>
+      <w:proofErr w:type="gramEnd"/>
+      <w:r>
+        <w:t xml:space="preserve"> = "host"</w:t>
+      </w:r>
+    </w:p>
+    <w:p>
+      <w:pPr>
+        <w:pStyle w:val="ListParagraph"/>
+      </w:pPr>
+      <w:r>
+        <w:t xml:space="preserve">      </w:t>
+      </w:r>
+      <w:proofErr w:type="spellStart"/>
+      <w:r>
+        <w:t>read_only</w:t>
+      </w:r>
+      <w:proofErr w:type="spellEnd"/>
+      <w:r>
+        <w:t xml:space="preserve"> = false</w:t>
+      </w:r>
+    </w:p>
+    <w:p>
+      <w:pPr>
+        <w:pStyle w:val="ListParagraph"/>
+      </w:pPr>
+      <w:r>
+        <w:lastRenderedPageBreak/>
+        <w:t xml:space="preserve">      </w:t>
+      </w:r>
+      <w:proofErr w:type="gramStart"/>
+      <w:r>
+        <w:t>source</w:t>
+      </w:r>
+      <w:proofErr w:type="gramEnd"/>
+      <w:r>
+        <w:t xml:space="preserve"> = "</w:t>
+      </w:r>
+      <w:proofErr w:type="spellStart"/>
+      <w:r>
+        <w:t>minio</w:t>
+      </w:r>
+      <w:proofErr w:type="spellEnd"/>
+      <w:r>
+        <w:t>"</w:t>
+      </w:r>
+    </w:p>
+    <w:p>
+      <w:pPr>
+        <w:pStyle w:val="ListParagraph"/>
+      </w:pPr>
+      <w:r>
+        <w:t xml:space="preserve">    }</w:t>
+      </w:r>
+    </w:p>
+    <w:p>
+      <w:pPr>
+        <w:pStyle w:val="ListParagraph"/>
+      </w:pPr>
+    </w:p>
+    <w:p>
+      <w:pPr>
+        <w:pStyle w:val="ListParagraph"/>
+      </w:pPr>
+      <w:r>
+        <w:t xml:space="preserve">    </w:t>
+      </w:r>
+      <w:proofErr w:type="gramStart"/>
+      <w:r>
+        <w:t>task</w:t>
+      </w:r>
+      <w:proofErr w:type="gramEnd"/>
+      <w:r>
+        <w:t xml:space="preserve"> "</w:t>
+      </w:r>
+      <w:proofErr w:type="spellStart"/>
+      <w:r>
+        <w:t>minio</w:t>
+      </w:r>
+      <w:proofErr w:type="spellEnd"/>
+      <w:r>
+        <w:t>" {</w:t>
+      </w:r>
+    </w:p>
+    <w:p>
+      <w:pPr>
+        <w:pStyle w:val="ListParagraph"/>
+      </w:pPr>
+      <w:r>
+        <w:t xml:space="preserve">      </w:t>
+      </w:r>
+      <w:proofErr w:type="gramStart"/>
+      <w:r>
+        <w:t>driver</w:t>
+      </w:r>
+      <w:proofErr w:type="gramEnd"/>
+      <w:r>
+        <w:t xml:space="preserve"> = "</w:t>
+      </w:r>
+      <w:proofErr w:type="spellStart"/>
+      <w:r>
+        <w:t>docker</w:t>
+      </w:r>
+      <w:proofErr w:type="spellEnd"/>
+      <w:r>
+        <w:t>"</w:t>
+      </w:r>
+    </w:p>
+    <w:p>
+      <w:pPr>
+        <w:pStyle w:val="ListParagraph"/>
+      </w:pPr>
+    </w:p>
+    <w:p>
+      <w:pPr>
+        <w:pStyle w:val="ListParagraph"/>
+      </w:pPr>
+      <w:r>
+        <w:t xml:space="preserve">      </w:t>
+      </w:r>
+      <w:proofErr w:type="spellStart"/>
+      <w:r>
+        <w:t>volume_mount</w:t>
+      </w:r>
+      <w:proofErr w:type="spellEnd"/>
+      <w:r>
+        <w:t xml:space="preserve"> {</w:t>
+      </w:r>
+    </w:p>
+    <w:p>
+      <w:pPr>
+        <w:pStyle w:val="ListParagraph"/>
+      </w:pPr>
+      <w:r>
+        <w:t xml:space="preserve">        </w:t>
+      </w:r>
+      <w:proofErr w:type="gramStart"/>
+      <w:r>
+        <w:t>volume</w:t>
+      </w:r>
+      <w:proofErr w:type="gramEnd"/>
+      <w:r>
+        <w:t xml:space="preserve"> = "</w:t>
+      </w:r>
+      <w:proofErr w:type="spellStart"/>
+      <w:r>
+        <w:t>minio</w:t>
+      </w:r>
+      <w:proofErr w:type="spellEnd"/>
+      <w:r>
+        <w:t>"</w:t>
+      </w:r>
+    </w:p>
+    <w:p>
+      <w:pPr>
+        <w:pStyle w:val="ListParagraph"/>
+      </w:pPr>
+      <w:r>
+        <w:t xml:space="preserve">        </w:t>
+      </w:r>
+      <w:proofErr w:type="gramStart"/>
+      <w:r>
+        <w:t>destination</w:t>
+      </w:r>
+      <w:proofErr w:type="gramEnd"/>
+      <w:r>
+        <w:t xml:space="preserve"> = "/data"</w:t>
+      </w:r>
+    </w:p>
+    <w:p>
+      <w:pPr>
+        <w:pStyle w:val="ListParagraph"/>
+      </w:pPr>
+      <w:r>
+        <w:t xml:space="preserve">        </w:t>
+      </w:r>
+      <w:proofErr w:type="spellStart"/>
+      <w:r>
+        <w:t>read_only</w:t>
+      </w:r>
+      <w:proofErr w:type="spellEnd"/>
+      <w:r>
+        <w:t xml:space="preserve"> = false</w:t>
+      </w:r>
+    </w:p>
+    <w:p>
+      <w:pPr>
+        <w:pStyle w:val="ListParagraph"/>
+      </w:pPr>
+      <w:r>
+        <w:t xml:space="preserve">      }</w:t>
+      </w:r>
+    </w:p>
+    <w:p>
+      <w:pPr>
+        <w:pStyle w:val="ListParagraph"/>
+      </w:pPr>
+    </w:p>
+    <w:p>
+      <w:pPr>
+        <w:pStyle w:val="ListParagraph"/>
+      </w:pPr>
+      <w:r>
+        <w:t xml:space="preserve">      </w:t>
+      </w:r>
+      <w:proofErr w:type="spellStart"/>
+      <w:proofErr w:type="gramStart"/>
+      <w:r>
+        <w:t>env</w:t>
+      </w:r>
+      <w:proofErr w:type="spellEnd"/>
+      <w:proofErr w:type="gramEnd"/>
+      <w:r>
+        <w:t xml:space="preserve"> {</w:t>
+      </w:r>
+    </w:p>
+    <w:p>
+      <w:pPr>
+        <w:pStyle w:val="ListParagraph"/>
+      </w:pPr>
+      <w:r>
+        <w:t xml:space="preserve">        MINIO_USERNAME = "</w:t>
+      </w:r>
+      <w:proofErr w:type="spellStart"/>
+      <w:r>
+        <w:t>minio</w:t>
+      </w:r>
+      <w:proofErr w:type="spellEnd"/>
+      <w:r>
+        <w:t>-user"</w:t>
+      </w:r>
+    </w:p>
+    <w:p>
+      <w:pPr>
+        <w:pStyle w:val="ListParagraph"/>
+      </w:pPr>
+      <w:r>
+        <w:t xml:space="preserve">        MINIO_GROUPNAME = "</w:t>
+      </w:r>
+      <w:proofErr w:type="spellStart"/>
+      <w:r>
+        <w:t>minio</w:t>
+      </w:r>
+      <w:proofErr w:type="spellEnd"/>
+      <w:r>
+        <w:t>-user"</w:t>
+      </w:r>
+    </w:p>
+    <w:p>
+      <w:pPr>
+        <w:pStyle w:val="ListParagraph"/>
+      </w:pPr>
+    </w:p>
+    <w:p>
+      <w:pPr>
+        <w:pStyle w:val="ListParagraph"/>
+      </w:pPr>
+      <w:r>
+        <w:t xml:space="preserve">        MINIO_ROOT_USER = "</w:t>
+      </w:r>
+      <w:proofErr w:type="spellStart"/>
+      <w:r>
+        <w:t>minio</w:t>
+      </w:r>
+      <w:proofErr w:type="spellEnd"/>
+      <w:r>
+        <w:t>"</w:t>
+      </w:r>
+    </w:p>
+    <w:p>
+      <w:pPr>
+        <w:pStyle w:val="ListParagraph"/>
+      </w:pPr>
+      <w:r>
+        <w:t xml:space="preserve">        MINIO_ROOT_PASSWORD = "minio123"</w:t>
+      </w:r>
+    </w:p>
+    <w:p>
+      <w:pPr>
+        <w:pStyle w:val="ListParagraph"/>
+      </w:pPr>
+      <w:r>
+        <w:t xml:space="preserve">      }</w:t>
+      </w:r>
+    </w:p>
+    <w:p>
+      <w:pPr>
+        <w:pStyle w:val="ListParagraph"/>
+      </w:pPr>
+      <w:r>
+        <w:t xml:space="preserve">      # NOTE: I can only get </w:t>
+      </w:r>
+      <w:proofErr w:type="spellStart"/>
+      <w:r>
+        <w:t>minio</w:t>
+      </w:r>
+      <w:proofErr w:type="spellEnd"/>
+      <w:r>
+        <w:t xml:space="preserve"> to work with ‘root’ user</w:t>
+      </w:r>
+    </w:p>
+    <w:p>
+      <w:pPr>
+        <w:pStyle w:val="ListParagraph"/>
+      </w:pPr>
+      <w:r>
+        <w:t xml:space="preserve">      # I was getting this error in nomad:</w:t>
+      </w:r>
+    </w:p>
+    <w:p>
+      <w:pPr>
+        <w:pStyle w:val="ListParagraph"/>
+      </w:pPr>
+      <w:r>
+        <w:t xml:space="preserve">      # </w:t>
+      </w:r>
+      <w:r>
+        <w:t xml:space="preserve">API error (500): unable to find user </w:t>
+      </w:r>
+      <w:proofErr w:type="spellStart"/>
+      <w:r>
+        <w:t>minio</w:t>
+      </w:r>
+      <w:proofErr w:type="spellEnd"/>
+      <w:r>
+        <w:t xml:space="preserve">-user: no matching entries in </w:t>
+      </w:r>
+      <w:proofErr w:type="spellStart"/>
+      <w:r>
+        <w:t>passwd</w:t>
+      </w:r>
+      <w:proofErr w:type="spellEnd"/>
+      <w:r>
+        <w:t xml:space="preserve"> file</w:t>
+      </w:r>
+    </w:p>
+    <w:p>
+      <w:pPr>
+        <w:pStyle w:val="ListParagraph"/>
+      </w:pPr>
+      <w:r>
+        <w:t xml:space="preserve">      # I tried doing what this article suggests, with no luck:</w:t>
+      </w:r>
+    </w:p>
+    <w:p>
+      <w:pPr>
+        <w:pStyle w:val="ListParagraph"/>
+      </w:pPr>
+      <w:r>
+        <w:t xml:space="preserve">      # </w:t>
+      </w:r>
+      <w:hyperlink r:id="rId17" w:history="1">
+        <w:r>
+          <w:rPr>
+            <w:rStyle w:val="Hyperlink"/>
+          </w:rPr>
+          <w:t>https://github.com/hashicorp/nomad/issues/11670</w:t>
+        </w:r>
+      </w:hyperlink>
+    </w:p>
+    <w:p>
+      <w:pPr>
+        <w:pStyle w:val="ListParagraph"/>
+      </w:pPr>
+      <w:r>
+        <w:t xml:space="preserve">      #</w:t>
+      </w:r>
+    </w:p>
+    <w:p>
+      <w:pPr>
+        <w:pStyle w:val="ListParagraph"/>
+      </w:pPr>
+      <w:r>
+        <w:t xml:space="preserve">      </w:t>
+      </w:r>
+      <w:proofErr w:type="gramStart"/>
+      <w:r>
+        <w:t>user</w:t>
+      </w:r>
+      <w:proofErr w:type="gramEnd"/>
+      <w:r>
+        <w:t xml:space="preserve"> = "root"</w:t>
+      </w:r>
+    </w:p>
+    <w:p>
+      <w:pPr>
+        <w:pStyle w:val="ListParagraph"/>
+      </w:pPr>
+    </w:p>
+    <w:p>
+      <w:pPr>
+        <w:pStyle w:val="ListParagraph"/>
+      </w:pPr>
+      <w:r>
+        <w:t xml:space="preserve">      </w:t>
+      </w:r>
+      <w:proofErr w:type="spellStart"/>
+      <w:proofErr w:type="gramStart"/>
+      <w:r>
+        <w:t>config</w:t>
+      </w:r>
+      <w:proofErr w:type="spellEnd"/>
+      <w:proofErr w:type="gramEnd"/>
+      <w:r>
+        <w:t xml:space="preserve"> {</w:t>
+      </w:r>
+    </w:p>
+    <w:p>
+      <w:pPr>
+        <w:pStyle w:val="ListParagraph"/>
+      </w:pPr>
+      <w:r>
+        <w:t xml:space="preserve">        </w:t>
+      </w:r>
+      <w:r>
+        <w:t>#image = "</w:t>
+      </w:r>
+      <w:proofErr w:type="spellStart"/>
+      <w:r>
+        <w:t>minio</w:t>
+      </w:r>
+      <w:proofErr w:type="spellEnd"/>
+      <w:r>
+        <w:t>/</w:t>
+      </w:r>
+      <w:proofErr w:type="spellStart"/>
+      <w:r>
+        <w:t>minio</w:t>
+      </w:r>
+      <w:proofErr w:type="spellEnd"/>
+      <w:r>
+        <w:t>"</w:t>
+      </w:r>
+    </w:p>
+    <w:p>
+      <w:pPr>
+        <w:pStyle w:val="ListParagraph"/>
+      </w:pPr>
+      <w:r>
+        <w:t xml:space="preserve">        # </w:t>
+      </w:r>
+      <w:proofErr w:type="gramStart"/>
+      <w:r>
+        <w:t>pull</w:t>
+      </w:r>
+      <w:proofErr w:type="gramEnd"/>
+      <w:r>
+        <w:t xml:space="preserve"> specific image as otherwise it seems to keep pulling latest at power up.</w:t>
+      </w:r>
+    </w:p>
+    <w:p>
+      <w:pPr>
+        <w:pStyle w:val="ListParagraph"/>
+      </w:pPr>
+      <w:r>
+        <w:t xml:space="preserve">        </w:t>
+      </w:r>
+      <w:proofErr w:type="gramStart"/>
+      <w:r>
+        <w:t>image</w:t>
+      </w:r>
+      <w:proofErr w:type="gramEnd"/>
+      <w:r>
+        <w:t xml:space="preserve"> = "</w:t>
+      </w:r>
+      <w:proofErr w:type="spellStart"/>
+      <w:r>
+        <w:t>minio</w:t>
+      </w:r>
+      <w:proofErr w:type="spellEnd"/>
+      <w:r>
+        <w:t>/minio</w:t>
+      </w:r>
+      <w:r>
+        <w:t>:RELEASE.2022-05-08T23-50-31Z</w:t>
+      </w:r>
+      <w:r>
+        <w:t>"</w:t>
+      </w:r>
+    </w:p>
+    <w:p>
+      <w:pPr>
+        <w:pStyle w:val="ListParagraph"/>
+      </w:pPr>
+      <w:r>
+        <w:t xml:space="preserve">        #image = "docker.io/</w:t>
+      </w:r>
+      <w:proofErr w:type="spellStart"/>
+      <w:r>
+        <w:t>bitnami</w:t>
+      </w:r>
+      <w:proofErr w:type="spellEnd"/>
+      <w:r>
+        <w:t>/minio:2022"</w:t>
+      </w:r>
+    </w:p>
+    <w:p>
+      <w:pPr>
+        <w:pStyle w:val="ListParagraph"/>
+      </w:pPr>
+      <w:r>
+        <w:t xml:space="preserve">        </w:t>
+      </w:r>
+      <w:proofErr w:type="spellStart"/>
+      <w:r>
+        <w:t>force_pull</w:t>
+      </w:r>
+      <w:proofErr w:type="spellEnd"/>
+      <w:r>
+        <w:t xml:space="preserve"> = false</w:t>
+      </w:r>
+    </w:p>
+    <w:p>
+      <w:pPr>
+        <w:pStyle w:val="ListParagraph"/>
+      </w:pPr>
+    </w:p>
+    <w:p>
+      <w:pPr>
+        <w:pStyle w:val="ListParagraph"/>
+      </w:pPr>
+      <w:r>
+        <w:t xml:space="preserve">        </w:t>
+      </w:r>
+      <w:proofErr w:type="spellStart"/>
+      <w:proofErr w:type="gramStart"/>
+      <w:r>
+        <w:t>args</w:t>
+      </w:r>
+      <w:proofErr w:type="spellEnd"/>
+      <w:proofErr w:type="gramEnd"/>
+      <w:r>
+        <w:t xml:space="preserve"> = [</w:t>
+      </w:r>
+    </w:p>
+    <w:p>
+      <w:pPr>
+        <w:pStyle w:val="ListParagraph"/>
+      </w:pPr>
+      <w:r>
+        <w:t xml:space="preserve">          "</w:t>
+      </w:r>
+      <w:proofErr w:type="gramStart"/>
+      <w:r>
+        <w:t>server</w:t>
+      </w:r>
+      <w:proofErr w:type="gramEnd"/>
+      <w:r>
+        <w:t>",</w:t>
+      </w:r>
+    </w:p>
+    <w:p>
+      <w:pPr>
+        <w:pStyle w:val="ListParagraph"/>
+      </w:pPr>
+      <w:r>
+        <w:t xml:space="preserve">          "--console-address=:9001",</w:t>
+      </w:r>
+    </w:p>
+    <w:p>
+      <w:pPr>
+        <w:pStyle w:val="ListParagraph"/>
+      </w:pPr>
+      <w:r>
+        <w:t xml:space="preserve">          "/data",</w:t>
+      </w:r>
+    </w:p>
+    <w:p>
+      <w:pPr>
+        <w:pStyle w:val="ListParagraph"/>
+      </w:pPr>
+      <w:r>
+        <w:t xml:space="preserve">        ]</w:t>
+      </w:r>
+    </w:p>
+    <w:p>
+      <w:pPr>
+        <w:pStyle w:val="ListParagraph"/>
+      </w:pPr>
+      <w:r>
+        <w:t xml:space="preserve">        # the following </w:t>
+      </w:r>
+      <w:proofErr w:type="spellStart"/>
+      <w:r>
+        <w:t>dns</w:t>
+      </w:r>
+      <w:proofErr w:type="spellEnd"/>
+      <w:r>
+        <w:t xml:space="preserve"> line may not be needed if host run3 were to have console on it</w:t>
+      </w:r>
+    </w:p>
+    <w:p>
+      <w:pPr>
+        <w:pStyle w:val="ListParagraph"/>
+      </w:pPr>
+      <w:r>
+        <w:t xml:space="preserve">        </w:t>
+      </w:r>
+      <w:proofErr w:type="spellStart"/>
+      <w:r>
+        <w:t>dns_servers</w:t>
+      </w:r>
+      <w:proofErr w:type="spellEnd"/>
+      <w:r>
+        <w:t xml:space="preserve"> = ["192.168.124.162"]</w:t>
+      </w:r>
+    </w:p>
+    <w:p>
+      <w:pPr>
+        <w:pStyle w:val="ListParagraph"/>
+      </w:pPr>
+      <w:r>
+        <w:t xml:space="preserve">        </w:t>
+      </w:r>
+      <w:proofErr w:type="gramStart"/>
+      <w:r>
+        <w:t>ports</w:t>
+      </w:r>
+      <w:proofErr w:type="gramEnd"/>
+      <w:r>
+        <w:t xml:space="preserve"> = ["http", "console"]</w:t>
+      </w:r>
+    </w:p>
+    <w:p>
+      <w:pPr>
+        <w:pStyle w:val="ListParagraph"/>
+      </w:pPr>
+      <w:r>
+        <w:t xml:space="preserve">        </w:t>
+      </w:r>
+      <w:proofErr w:type="gramStart"/>
+      <w:r>
+        <w:t>logging</w:t>
+      </w:r>
+      <w:proofErr w:type="gramEnd"/>
+      <w:r>
+        <w:t xml:space="preserve"> {</w:t>
+      </w:r>
+    </w:p>
+    <w:p>
+      <w:pPr>
+        <w:pStyle w:val="ListParagraph"/>
+      </w:pPr>
+      <w:r>
+        <w:t xml:space="preserve">          # the default logger is '</w:t>
+      </w:r>
+      <w:proofErr w:type="spellStart"/>
+      <w:r>
+        <w:t>json</w:t>
+      </w:r>
+      <w:proofErr w:type="spellEnd"/>
+      <w:r>
+        <w:t>-file', which has no log-rotation,</w:t>
+      </w:r>
+    </w:p>
+    <w:p>
+      <w:pPr>
+        <w:pStyle w:val="ListParagraph"/>
+      </w:pPr>
+      <w:r>
+        <w:t xml:space="preserve">          # </w:t>
+      </w:r>
+      <w:proofErr w:type="gramStart"/>
+      <w:r>
+        <w:t>so</w:t>
+      </w:r>
+      <w:proofErr w:type="gramEnd"/>
+      <w:r>
+        <w:t xml:space="preserve"> change to a logging driver that does:</w:t>
+      </w:r>
+    </w:p>
+    <w:p>
+      <w:pPr>
+        <w:pStyle w:val="ListParagraph"/>
+      </w:pPr>
+      <w:r>
+        <w:t xml:space="preserve">          </w:t>
+      </w:r>
+      <w:proofErr w:type="gramStart"/>
+      <w:r>
+        <w:t>type</w:t>
+      </w:r>
+      <w:proofErr w:type="gramEnd"/>
+      <w:r>
+        <w:t xml:space="preserve"> = "syslog"</w:t>
+      </w:r>
+    </w:p>
+    <w:p>
+      <w:pPr>
+        <w:pStyle w:val="ListParagraph"/>
+      </w:pPr>
+      <w:r>
+        <w:t xml:space="preserve">        }</w:t>
+      </w:r>
+    </w:p>
+    <w:p>
+      <w:pPr>
+        <w:pStyle w:val="ListParagraph"/>
+      </w:pPr>
+      <w:r>
+        <w:t xml:space="preserve">      }</w:t>
+      </w:r>
+    </w:p>
+    <w:p>
+      <w:pPr>
+        <w:pStyle w:val="ListParagraph"/>
+      </w:pPr>
+    </w:p>
+    <w:p>
+      <w:pPr>
+        <w:pStyle w:val="ListParagraph"/>
+      </w:pPr>
+      <w:r>
+        <w:t xml:space="preserve">      </w:t>
+      </w:r>
+      <w:proofErr w:type="gramStart"/>
+      <w:r>
+        <w:t>resources</w:t>
+      </w:r>
+      <w:proofErr w:type="gramEnd"/>
+      <w:r>
+        <w:t xml:space="preserve"> {</w:t>
+      </w:r>
+    </w:p>
+    <w:p>
+      <w:pPr>
+        <w:pStyle w:val="ListParagraph"/>
+      </w:pPr>
+      <w:r>
+        <w:t xml:space="preserve">        </w:t>
+      </w:r>
+      <w:proofErr w:type="spellStart"/>
+      <w:proofErr w:type="gramStart"/>
+      <w:r>
+        <w:t>cpu</w:t>
+      </w:r>
+      <w:proofErr w:type="spellEnd"/>
+      <w:proofErr w:type="gramEnd"/>
+      <w:r>
+        <w:t xml:space="preserve"> = 5</w:t>
+      </w:r>
+      <w:r>
+        <w:t>00</w:t>
+      </w:r>
+    </w:p>
+    <w:p>
+      <w:pPr>
+        <w:pStyle w:val="ListParagraph"/>
+      </w:pPr>
+      <w:r>
+        <w:t xml:space="preserve">        </w:t>
+      </w:r>
+      <w:proofErr w:type="gramStart"/>
+      <w:r>
+        <w:t>memory</w:t>
+      </w:r>
+      <w:proofErr w:type="gramEnd"/>
+      <w:r>
+        <w:t xml:space="preserve"> = 5</w:t>
+      </w:r>
+      <w:r>
+        <w:t>00</w:t>
+      </w:r>
+    </w:p>
+    <w:p>
+      <w:pPr>
+        <w:pStyle w:val="ListParagraph"/>
+      </w:pPr>
+      <w:r>
+        <w:t xml:space="preserve">      }</w:t>
+      </w:r>
+    </w:p>
+    <w:p>
+      <w:pPr>
+        <w:pStyle w:val="ListParagraph"/>
+      </w:pPr>
+      <w:r>
+        <w:t xml:space="preserve">    }</w:t>
+      </w:r>
+    </w:p>
+    <w:p>
+      <w:pPr>
+        <w:pStyle w:val="ListParagraph"/>
+      </w:pPr>
+      <w:r>
+        <w:t xml:space="preserve">  }</w:t>
+      </w:r>
+    </w:p>
+    <w:p>
+      <w:pPr>
+        <w:pStyle w:val="ListParagraph"/>
+      </w:pPr>
+      <w:r>
+        <w:t>}</w:t>
+      </w:r>
+    </w:p>
+    <w:p>
+      <w:pPr>
+        <w:pStyle w:val="ListParagraph"/>
+      </w:pPr>
+    </w:p>
+    <w:p>
+      <w:pPr>
+        <w:pStyle w:val="ListParagraph"/>
+        <w:numPr>
+          <w:ilvl w:val="0"/>
+          <w:numId w:val="21"/>
+        </w:numPr>
+        <w:rPr>
+          <w:b/>
+        </w:rPr>
+      </w:pPr>
+      <w:r>
+        <w:t>Before running the job, we need to clear out old files, so do:</w:t>
+      </w:r>
+      <w:r>
+        <w:br/>
+      </w:r>
+      <w:r>
+        <w:rPr>
+          <w:b/>
+        </w:rPr>
+        <w:t>cd /</w:t>
+      </w:r>
+      <w:proofErr w:type="spellStart"/>
+      <w:r>
+        <w:rPr>
+          <w:b/>
+        </w:rPr>
+        <w:t>mnt</w:t>
+      </w:r>
+      <w:proofErr w:type="spellEnd"/>
+      <w:r>
+        <w:rPr>
+          <w:b/>
+        </w:rPr>
+        <w:t>/S3andSQS/</w:t>
+      </w:r>
+      <w:proofErr w:type="spellStart"/>
+      <w:r>
+        <w:rPr>
+          <w:b/>
+        </w:rPr>
+        <w:t>tmp</w:t>
+      </w:r>
+      <w:proofErr w:type="spellEnd"/>
+      <w:r>
+        <w:rPr>
+          <w:b/>
+        </w:rPr>
+        <w:t>/</w:t>
+      </w:r>
+      <w:proofErr w:type="spellStart"/>
+      <w:r>
+        <w:rPr>
+          <w:b/>
+        </w:rPr>
+        <w:t>minio</w:t>
+      </w:r>
+      <w:proofErr w:type="spellEnd"/>
+      <w:r>
+        <w:rPr>
+          <w:b/>
+        </w:rPr>
+        <w:t>/data/.minio.sys</w:t>
+      </w:r>
+      <w:r>
+        <w:rPr>
+          <w:b/>
+        </w:rPr>
+        <w:br/>
+      </w:r>
+      <w:proofErr w:type="spellStart"/>
+      <w:r>
+        <w:rPr>
+          <w:b/>
+        </w:rPr>
+        <w:t>sudo</w:t>
+      </w:r>
+      <w:proofErr w:type="spellEnd"/>
+      <w:r>
+        <w:rPr>
+          <w:b/>
+        </w:rPr>
+        <w:t xml:space="preserve"> </w:t>
+      </w:r>
+      <w:proofErr w:type="spellStart"/>
+      <w:r>
+        <w:rPr>
+          <w:b/>
+        </w:rPr>
+        <w:t>chown</w:t>
+      </w:r>
+      <w:proofErr w:type="spellEnd"/>
+      <w:r>
+        <w:rPr>
+          <w:b/>
+        </w:rPr>
+        <w:t xml:space="preserve"> -R </w:t>
+      </w:r>
+      <w:proofErr w:type="spellStart"/>
+      <w:r>
+        <w:rPr>
+          <w:b/>
+        </w:rPr>
+        <w:t>rhys:rhys</w:t>
+      </w:r>
+      <w:proofErr w:type="spellEnd"/>
+      <w:r>
+        <w:rPr>
+          <w:b/>
+        </w:rPr>
+        <w:t xml:space="preserve"> buckets/</w:t>
+      </w:r>
+    </w:p>
+    <w:p>
+      <w:pPr>
+        <w:pStyle w:val="ListParagraph"/>
+        <w:rPr>
+          <w:b/>
+        </w:rPr>
+      </w:pPr>
+      <w:proofErr w:type="spellStart"/>
+      <w:proofErr w:type="gramStart"/>
+      <w:r>
+        <w:rPr>
+          <w:b/>
+        </w:rPr>
+        <w:t>sudo</w:t>
+      </w:r>
+      <w:proofErr w:type="spellEnd"/>
+      <w:proofErr w:type="gramEnd"/>
+      <w:r>
+        <w:rPr>
+          <w:b/>
+        </w:rPr>
+        <w:t xml:space="preserve"> </w:t>
+      </w:r>
+      <w:proofErr w:type="spellStart"/>
+      <w:r>
+        <w:rPr>
+          <w:b/>
+        </w:rPr>
+        <w:t>chown</w:t>
+      </w:r>
+      <w:proofErr w:type="spellEnd"/>
+      <w:r>
+        <w:rPr>
+          <w:b/>
+        </w:rPr>
+        <w:t xml:space="preserve"> -R </w:t>
+      </w:r>
+      <w:proofErr w:type="spellStart"/>
+      <w:r>
+        <w:rPr>
+          <w:b/>
+        </w:rPr>
+        <w:t>rhys:rhys</w:t>
+      </w:r>
+      <w:proofErr w:type="spellEnd"/>
+      <w:r>
+        <w:rPr>
+          <w:b/>
+        </w:rPr>
+        <w:t xml:space="preserve"> </w:t>
+      </w:r>
+      <w:proofErr w:type="spellStart"/>
+      <w:r>
+        <w:rPr>
+          <w:b/>
+        </w:rPr>
+        <w:t>config</w:t>
+      </w:r>
+      <w:proofErr w:type="spellEnd"/>
+      <w:r>
+        <w:rPr>
+          <w:b/>
+        </w:rPr>
+        <w:t>/</w:t>
+      </w:r>
+    </w:p>
+    <w:p>
+      <w:pPr>
+        <w:pStyle w:val="ListParagraph"/>
+        <w:rPr>
+          <w:b/>
+        </w:rPr>
+      </w:pPr>
+      <w:proofErr w:type="spellStart"/>
+      <w:proofErr w:type="gramStart"/>
+      <w:r>
+        <w:rPr>
+          <w:b/>
+        </w:rPr>
+        <w:t>sudo</w:t>
+      </w:r>
+      <w:proofErr w:type="spellEnd"/>
+      <w:proofErr w:type="gramEnd"/>
+      <w:r>
+        <w:rPr>
+          <w:b/>
+        </w:rPr>
+        <w:t xml:space="preserve"> </w:t>
+      </w:r>
+      <w:proofErr w:type="spellStart"/>
+      <w:r>
+        <w:rPr>
+          <w:b/>
+        </w:rPr>
+        <w:t>chown</w:t>
+      </w:r>
+      <w:proofErr w:type="spellEnd"/>
+      <w:r>
+        <w:rPr>
+          <w:b/>
+        </w:rPr>
+        <w:t xml:space="preserve"> -R </w:t>
+      </w:r>
+      <w:proofErr w:type="spellStart"/>
+      <w:r>
+        <w:rPr>
+          <w:b/>
+        </w:rPr>
+        <w:t>rhys:rhys</w:t>
+      </w:r>
+      <w:proofErr w:type="spellEnd"/>
+      <w:r>
+        <w:rPr>
+          <w:b/>
+        </w:rPr>
+        <w:t xml:space="preserve"> multipart/</w:t>
+      </w:r>
+    </w:p>
+    <w:p>
+      <w:pPr>
+        <w:pStyle w:val="ListParagraph"/>
+      </w:pPr>
+      <w:proofErr w:type="spellStart"/>
+      <w:proofErr w:type="gramStart"/>
+      <w:r>
+        <w:rPr>
+          <w:b/>
+        </w:rPr>
+        <w:t>sudo</w:t>
+      </w:r>
+      <w:proofErr w:type="spellEnd"/>
+      <w:proofErr w:type="gramEnd"/>
+      <w:r>
+        <w:rPr>
+          <w:b/>
+        </w:rPr>
+        <w:t xml:space="preserve"> </w:t>
+      </w:r>
+      <w:proofErr w:type="spellStart"/>
+      <w:r>
+        <w:rPr>
+          <w:b/>
+        </w:rPr>
+        <w:t>chown</w:t>
+      </w:r>
+      <w:proofErr w:type="spellEnd"/>
+      <w:r>
+        <w:rPr>
+          <w:b/>
+        </w:rPr>
+        <w:t xml:space="preserve"> -R </w:t>
+      </w:r>
+      <w:proofErr w:type="spellStart"/>
+      <w:r>
+        <w:rPr>
+          <w:b/>
+        </w:rPr>
+        <w:t>rhys:rhys</w:t>
+      </w:r>
+      <w:proofErr w:type="spellEnd"/>
+      <w:r>
+        <w:rPr>
+          <w:b/>
+        </w:rPr>
+        <w:t xml:space="preserve"> </w:t>
+      </w:r>
+      <w:proofErr w:type="spellStart"/>
+      <w:r>
+        <w:rPr>
+          <w:b/>
+        </w:rPr>
+        <w:t>tmp</w:t>
+      </w:r>
+      <w:proofErr w:type="spellEnd"/>
+      <w:r>
+        <w:rPr>
+          <w:b/>
+        </w:rPr>
+        <w:t>/</w:t>
+      </w:r>
+      <w:r>
+        <w:br/>
+      </w:r>
+    </w:p>
+    <w:p>
+      <w:pPr>
+        <w:pStyle w:val="ListParagraph"/>
+        <w:numPr>
+          <w:ilvl w:val="0"/>
+          <w:numId w:val="21"/>
+        </w:numPr>
+      </w:pPr>
+      <w:r>
+        <w:t>And then this may be needed before the job will run OK:</w:t>
+      </w:r>
+      <w:r>
+        <w:br/>
+      </w:r>
+      <w:r>
+        <w:rPr>
+          <w:b/>
+        </w:rPr>
+        <w:t>cd /</w:t>
+      </w:r>
+      <w:proofErr w:type="spellStart"/>
+      <w:r>
+        <w:rPr>
+          <w:b/>
+        </w:rPr>
+        <w:t>mnt</w:t>
+      </w:r>
+      <w:proofErr w:type="spellEnd"/>
+      <w:r>
+        <w:rPr>
+          <w:b/>
+        </w:rPr>
+        <w:t>/S3andSQS/</w:t>
+      </w:r>
+      <w:proofErr w:type="spellStart"/>
+      <w:r>
+        <w:rPr>
+          <w:b/>
+        </w:rPr>
+        <w:t>tmp</w:t>
+      </w:r>
+      <w:proofErr w:type="spellEnd"/>
+      <w:r>
+        <w:rPr>
+          <w:b/>
+        </w:rPr>
+        <w:t>/</w:t>
+      </w:r>
+      <w:proofErr w:type="spellStart"/>
+      <w:r>
+        <w:rPr>
+          <w:b/>
+        </w:rPr>
+        <w:t>minio</w:t>
+      </w:r>
+      <w:proofErr w:type="spellEnd"/>
+      <w:r>
+        <w:rPr>
+          <w:b/>
+        </w:rPr>
+        <w:br/>
+      </w:r>
+      <w:proofErr w:type="spellStart"/>
+      <w:r>
+        <w:rPr>
+          <w:b/>
+        </w:rPr>
+        <w:t>sudo</w:t>
+      </w:r>
+      <w:proofErr w:type="spellEnd"/>
+      <w:r>
+        <w:rPr>
+          <w:b/>
+        </w:rPr>
+        <w:t xml:space="preserve"> </w:t>
+      </w:r>
+      <w:proofErr w:type="spellStart"/>
+      <w:r>
+        <w:rPr>
+          <w:b/>
+        </w:rPr>
+        <w:t>chmod</w:t>
+      </w:r>
+      <w:proofErr w:type="spellEnd"/>
+      <w:r>
+        <w:rPr>
+          <w:b/>
+        </w:rPr>
+        <w:t xml:space="preserve"> -R 777 data</w:t>
+      </w:r>
+      <w:r>
+        <w:br/>
+      </w:r>
+    </w:p>
+    <w:p>
+      <w:pPr>
+        <w:pStyle w:val="ListParagraph"/>
+        <w:numPr>
+          <w:ilvl w:val="0"/>
+          <w:numId w:val="21"/>
+        </w:numPr>
+      </w:pPr>
+      <w:r>
+        <w:t>Check the job is ok with:</w:t>
+      </w:r>
+      <w:r>
+        <w:br/>
+      </w:r>
+      <w:r>
+        <w:rPr>
+          <w:b/>
+        </w:rPr>
+        <w:t xml:space="preserve">nomad job plan </w:t>
+      </w:r>
+      <w:proofErr w:type="spellStart"/>
+      <w:r>
+        <w:rPr>
+          <w:b/>
+        </w:rPr>
+        <w:t>minio.nomad</w:t>
+      </w:r>
+      <w:proofErr w:type="spellEnd"/>
+    </w:p>
+    <w:p>
+      <w:pPr>
+        <w:pStyle w:val="ListParagraph"/>
+      </w:pPr>
+      <w:r>
+        <w:t xml:space="preserve"> </w:t>
+      </w:r>
+    </w:p>
+    <w:p>
+      <w:pPr>
+        <w:pStyle w:val="ListParagraph"/>
+        <w:numPr>
+          <w:ilvl w:val="0"/>
+          <w:numId w:val="21"/>
+        </w:numPr>
+      </w:pPr>
+      <w:r>
+        <w:t>Then if all ok, run with:</w:t>
+      </w:r>
+      <w:r>
+        <w:br/>
+      </w:r>
+      <w:r>
+        <w:rPr>
+          <w:b/>
+        </w:rPr>
+        <w:t xml:space="preserve">nomad job run </w:t>
+      </w:r>
+      <w:proofErr w:type="spellStart"/>
+      <w:r>
+        <w:rPr>
+          <w:b/>
+        </w:rPr>
+        <w:t>minio.nomad</w:t>
+      </w:r>
+      <w:proofErr w:type="spellEnd"/>
+    </w:p>
+    <w:p>
+      <w:pPr>
+        <w:pStyle w:val="ListParagraph"/>
+      </w:pPr>
+    </w:p>
+    <w:p>
+      <w:pPr>
+        <w:pStyle w:val="ListParagraph"/>
+        <w:numPr>
+          <w:ilvl w:val="0"/>
+          <w:numId w:val="21"/>
+        </w:numPr>
+      </w:pPr>
+      <w:r>
+        <w:t xml:space="preserve">If you need to totally get rid of the </w:t>
+      </w:r>
+      <w:proofErr w:type="spellStart"/>
+      <w:r>
+        <w:t>minio</w:t>
+      </w:r>
+      <w:proofErr w:type="spellEnd"/>
+      <w:r>
+        <w:t xml:space="preserve"> job, do:</w:t>
+      </w:r>
+    </w:p>
+    <w:p>
+      <w:pPr>
+        <w:pStyle w:val="ListParagraph"/>
+        <w:rPr>
+          <w:b/>
+        </w:rPr>
+      </w:pPr>
+      <w:proofErr w:type="gramStart"/>
+      <w:r>
+        <w:rPr>
+          <w:b/>
+        </w:rPr>
+        <w:t>nomad</w:t>
+      </w:r>
+      <w:proofErr w:type="gramEnd"/>
+      <w:r>
+        <w:rPr>
+          <w:b/>
+        </w:rPr>
+        <w:t xml:space="preserve"> job stop -purge </w:t>
+      </w:r>
+      <w:proofErr w:type="spellStart"/>
+      <w:r>
+        <w:rPr>
+          <w:b/>
+        </w:rPr>
+        <w:t>minio</w:t>
+      </w:r>
+      <w:proofErr w:type="spellEnd"/>
+    </w:p>
+    <w:p>
+      <w:pPr>
+        <w:pStyle w:val="ListParagraph"/>
+      </w:pPr>
+    </w:p>
+    <w:p>
+      <w:pPr>
+        <w:pStyle w:val="ListParagraph"/>
+        <w:numPr>
+          <w:ilvl w:val="0"/>
+          <w:numId w:val="21"/>
+        </w:numPr>
+      </w:pPr>
+      <w:r>
+        <w:lastRenderedPageBreak/>
+        <w:t xml:space="preserve">Check in Nomad web </w:t>
+      </w:r>
+      <w:proofErr w:type="spellStart"/>
+      <w:r>
+        <w:t>gui</w:t>
+      </w:r>
+      <w:proofErr w:type="spellEnd"/>
+      <w:r>
+        <w:t xml:space="preserve"> that all is OK and navigate to page that looks like this and click on the console link:</w:t>
+      </w:r>
+      <w:r>
+        <w:br/>
+      </w:r>
+      <w:r>
+        <w:rPr>
+          <w:noProof/>
+          <w:lang w:eastAsia="en-GB"/>
+        </w:rPr>
+        <w:drawing>
+          <wp:inline distT="0" distB="0" distL="0" distR="0" wp14:anchorId="1A9E5067" wp14:editId="295CF7F9">
+            <wp:extent cx="5083277" cy="3649980"/>
+            <wp:effectExtent l="0" t="0" r="3175" b="7620"/>
+            <wp:docPr id="3" name="Picture 3"/>
+            <wp:cNvGraphicFramePr>
+              <a:graphicFrameLocks xmlns:a="http://schemas.openxmlformats.org/drawingml/2006/main" noChangeAspect="1"/>
+            </wp:cNvGraphicFramePr>
+            <a:graphic xmlns:a="http://schemas.openxmlformats.org/drawingml/2006/main">
+              <a:graphicData uri="http://schemas.openxmlformats.org/drawingml/2006/picture">
+                <pic:pic xmlns:pic="http://schemas.openxmlformats.org/drawingml/2006/picture">
+                  <pic:nvPicPr>
+                    <pic:cNvPr id="1" name=""/>
+                    <pic:cNvPicPr/>
+                  </pic:nvPicPr>
+                  <pic:blipFill>
+                    <a:blip r:embed="rId18"/>
+                    <a:stretch>
+                      <a:fillRect/>
+                    </a:stretch>
+                  </pic:blipFill>
+                  <pic:spPr>
+                    <a:xfrm>
+                      <a:off x="0" y="0"/>
+                      <a:ext cx="5090051" cy="3654844"/>
+                    </a:xfrm>
+                    <a:prstGeom prst="rect">
+                      <a:avLst/>
+                    </a:prstGeom>
+                  </pic:spPr>
+                </pic:pic>
+              </a:graphicData>
+            </a:graphic>
+          </wp:inline>
+        </w:drawing>
+      </w:r>
+    </w:p>
+    <w:p>
+      <w:pPr>
+        <w:pStyle w:val="ListParagraph"/>
+        <w:numPr>
+          <w:ilvl w:val="0"/>
+          <w:numId w:val="21"/>
+        </w:numPr>
+      </w:pPr>
+      <w:r>
+        <w:t xml:space="preserve">To get to the </w:t>
+      </w:r>
+      <w:proofErr w:type="spellStart"/>
+      <w:r>
+        <w:t>Minio</w:t>
+      </w:r>
+      <w:proofErr w:type="spellEnd"/>
+      <w:r>
+        <w:t xml:space="preserve"> login console</w:t>
+      </w:r>
+      <w:r>
+        <w:t>.</w:t>
+      </w:r>
+      <w:r>
+        <w:br/>
+        <w:t xml:space="preserve">If this works, close that window and check the shortcut in </w:t>
+      </w:r>
+      <w:proofErr w:type="spellStart"/>
+      <w:r>
+        <w:t>firefox</w:t>
+      </w:r>
+      <w:proofErr w:type="spellEnd"/>
+      <w:r>
+        <w:t xml:space="preserve"> browser on windows machine for </w:t>
+      </w:r>
+      <w:proofErr w:type="spellStart"/>
+      <w:r>
+        <w:t>minio</w:t>
+      </w:r>
+      <w:proofErr w:type="spellEnd"/>
+      <w:r>
+        <w:t xml:space="preserve"> works and that you can still see previous buckets and their contents</w:t>
+      </w:r>
+      <w:r>
+        <w:t>:</w:t>
+      </w:r>
+      <w:r>
+        <w:br/>
+      </w:r>
+      <w:r>
+        <w:rPr>
+          <w:noProof/>
+          <w:lang w:eastAsia="en-GB"/>
+        </w:rPr>
+        <w:drawing>
+          <wp:inline distT="0" distB="0" distL="0" distR="0" wp14:anchorId="2C32D4BA" wp14:editId="1A10A0DE">
+            <wp:extent cx="4758524" cy="3947160"/>
+            <wp:effectExtent l="0" t="0" r="4445" b="0"/>
+            <wp:docPr id="9" name="Picture 9"/>
+            <wp:cNvGraphicFramePr>
+              <a:graphicFrameLocks xmlns:a="http://schemas.openxmlformats.org/drawingml/2006/main" noChangeAspect="1"/>
+            </wp:cNvGraphicFramePr>
+            <a:graphic xmlns:a="http://schemas.openxmlformats.org/drawingml/2006/main">
+              <a:graphicData uri="http://schemas.openxmlformats.org/drawingml/2006/picture">
+                <pic:pic xmlns:pic="http://schemas.openxmlformats.org/drawingml/2006/picture">
+                  <pic:nvPicPr>
+                    <pic:cNvPr id="1" name=""/>
+                    <pic:cNvPicPr/>
+                  </pic:nvPicPr>
+                  <pic:blipFill>
+                    <a:blip r:embed="rId19"/>
+                    <a:stretch>
+                      <a:fillRect/>
+                    </a:stretch>
+                  </pic:blipFill>
+                  <pic:spPr>
+                    <a:xfrm>
+                      <a:off x="0" y="0"/>
+                      <a:ext cx="4788741" cy="3972225"/>
+                    </a:xfrm>
+                    <a:prstGeom prst="rect">
+                      <a:avLst/>
+                    </a:prstGeom>
+                  </pic:spPr>
+                </pic:pic>
+              </a:graphicData>
+            </a:graphic>
+          </wp:inline>
+        </w:drawing>
+      </w:r>
+      <w:r>
+        <w:br/>
+      </w:r>
+    </w:p>
+    <w:p>
+      <w:pPr>
+        <w:pStyle w:val="ListParagraph"/>
+        <w:numPr>
+          <w:ilvl w:val="0"/>
+          <w:numId w:val="21"/>
+        </w:numPr>
+      </w:pPr>
+      <w:r>
         <w:rPr>
           <w:highlight w:val="yellow"/>
         </w:rPr>
         <w:lastRenderedPageBreak/>
-        <w:t>BUT work thru it first to see that it is still all correct</w:t>
-      </w:r>
-      <w:r>
-        <w:t xml:space="preserve"> </w:t>
-      </w:r>
-      <w:r>
-        <w:br/>
-      </w:r>
-      <w:r>
-        <w:br/>
-      </w:r>
+        <w:t xml:space="preserve">!!! </w:t>
+      </w:r>
+      <w:proofErr w:type="gramStart"/>
+      <w:r>
+        <w:rPr>
+          <w:highlight w:val="yellow"/>
+        </w:rPr>
+        <w:t>test</w:t>
+      </w:r>
+      <w:proofErr w:type="gramEnd"/>
+      <w:r>
+        <w:rPr>
+          <w:highlight w:val="yellow"/>
+        </w:rPr>
+        <w:t xml:space="preserve"> in the GUI creating a new bucket, put a few things in it, and delete them</w:t>
+      </w:r>
+      <w:r>
+        <w:rPr>
+          <w:highlight w:val="yellow"/>
+        </w:rPr>
+        <w:br/>
+      </w:r>
+      <w:r>
+        <w:rPr>
+          <w:highlight w:val="yellow"/>
+        </w:rPr>
+        <w:br/>
+        <w:t xml:space="preserve">!!! </w:t>
+      </w:r>
+      <w:proofErr w:type="gramStart"/>
+      <w:r>
+        <w:rPr>
+          <w:highlight w:val="yellow"/>
+        </w:rPr>
+        <w:t>also</w:t>
+      </w:r>
+      <w:proofErr w:type="gramEnd"/>
+      <w:r>
+        <w:rPr>
+          <w:highlight w:val="yellow"/>
+        </w:rPr>
+        <w:t xml:space="preserve"> have a terminal open and be tailing /</w:t>
+      </w:r>
+      <w:proofErr w:type="spellStart"/>
+      <w:r>
+        <w:rPr>
+          <w:highlight w:val="yellow"/>
+        </w:rPr>
+        <w:t>var</w:t>
+      </w:r>
+      <w:proofErr w:type="spellEnd"/>
+      <w:r>
+        <w:rPr>
+          <w:highlight w:val="yellow"/>
+        </w:rPr>
+        <w:t>/log/syslog to check for any errors whilst doing this</w:t>
+      </w:r>
+      <w:r>
+        <w:rPr>
+          <w:highlight w:val="yellow"/>
+        </w:rPr>
+        <w:t>.</w:t>
+      </w:r>
+      <w:r>
+        <w:rPr>
+          <w:highlight w:val="yellow"/>
+        </w:rPr>
+        <w:br/>
+      </w:r>
+      <w:r>
+        <w:rPr>
+          <w:highlight w:val="yellow"/>
+        </w:rPr>
+        <w:br/>
+        <w:t xml:space="preserve">!!! </w:t>
+      </w:r>
+      <w:proofErr w:type="gramStart"/>
+      <w:r>
+        <w:rPr>
+          <w:highlight w:val="yellow"/>
+        </w:rPr>
+        <w:t>also</w:t>
+      </w:r>
+      <w:proofErr w:type="gramEnd"/>
+      <w:r>
+        <w:rPr>
+          <w:highlight w:val="yellow"/>
+        </w:rPr>
+        <w:t xml:space="preserve"> do steps 11 onwards from document #24 and the go code section to complete tests</w:t>
+      </w:r>
+      <w:r>
+        <w:rPr>
+          <w:highlight w:val="yellow"/>
+        </w:rPr>
+        <w:br/>
+      </w:r>
+      <w:bookmarkStart w:id="0" w:name="_GoBack"/>
+      <w:bookmarkEnd w:id="0"/>
+      <w:r>
+        <w:rPr>
+          <w:highlight w:val="yellow"/>
+        </w:rPr>
+        <w:br/>
+        <w:t xml:space="preserve">!!! </w:t>
+      </w:r>
+      <w:proofErr w:type="gramStart"/>
+      <w:r>
+        <w:rPr>
+          <w:highlight w:val="yellow"/>
+        </w:rPr>
+        <w:t>ultimately</w:t>
+      </w:r>
+      <w:proofErr w:type="gramEnd"/>
+      <w:r>
+        <w:rPr>
+          <w:highlight w:val="yellow"/>
+        </w:rPr>
+        <w:t xml:space="preserve"> the acid test will be if </w:t>
+      </w:r>
+      <w:proofErr w:type="spellStart"/>
+      <w:r>
+        <w:rPr>
+          <w:highlight w:val="yellow"/>
+        </w:rPr>
+        <w:t>deployer</w:t>
+      </w:r>
+      <w:proofErr w:type="spellEnd"/>
+      <w:r>
+        <w:rPr>
+          <w:highlight w:val="yellow"/>
+        </w:rPr>
+        <w:t xml:space="preserve"> code can use the previous contents OK</w:t>
+      </w:r>
+      <w:r>
+        <w:br/>
+      </w:r>
+      <w:r>
+        <w:br/>
+      </w:r>
+      <w:r>
+        <w:rPr>
+          <w:highlight w:val="yellow"/>
+        </w:rPr>
+        <w:t xml:space="preserve">!!! add any further notes here for </w:t>
+      </w:r>
+      <w:proofErr w:type="spellStart"/>
+      <w:r>
+        <w:rPr>
+          <w:highlight w:val="yellow"/>
+        </w:rPr>
+        <w:t>minio</w:t>
+      </w:r>
+      <w:proofErr w:type="spellEnd"/>
     </w:p>
     <w:p/>
     <w:p>
@@ -11662,8 +14018,6 @@
       <w:r>
         <w:t>Check that bucket was retained / still works ?</w:t>
       </w:r>
-      <w:bookmarkStart w:id="0" w:name="_GoBack"/>
-      <w:bookmarkEnd w:id="0"/>
     </w:p>
     <w:p/>
     <w:p>
@@ -12571,6 +14925,95 @@
     </w:lvl>
   </w:abstractNum>
   <w:abstractNum w:abstractNumId="9" w15:restartNumberingAfterBreak="0">
+    <w:nsid w:val="442212C7"/>
+    <w:multiLevelType w:val="hybridMultilevel"/>
+    <w:tmpl w:val="57C8E97E"/>
+    <w:lvl w:ilvl="0" w:tplc="0809000F">
+      <w:start w:val="1"/>
+      <w:numFmt w:val="decimal"/>
+      <w:lvlText w:val="%1."/>
+      <w:lvlJc w:val="left"/>
+      <w:pPr>
+        <w:ind w:left="720" w:hanging="360"/>
+      </w:pPr>
+      <w:rPr>
+        <w:rFonts w:hint="default"/>
+      </w:rPr>
+    </w:lvl>
+    <w:lvl w:ilvl="1" w:tplc="08090019" w:tentative="1">
+      <w:start w:val="1"/>
+      <w:numFmt w:val="lowerLetter"/>
+      <w:lvlText w:val="%2."/>
+      <w:lvlJc w:val="left"/>
+      <w:pPr>
+        <w:ind w:left="1440" w:hanging="360"/>
+      </w:pPr>
+    </w:lvl>
+    <w:lvl w:ilvl="2" w:tplc="0809001B" w:tentative="1">
+      <w:start w:val="1"/>
+      <w:numFmt w:val="lowerRoman"/>
+      <w:lvlText w:val="%3."/>
+      <w:lvlJc w:val="right"/>
+      <w:pPr>
+        <w:ind w:left="2160" w:hanging="180"/>
+      </w:pPr>
+    </w:lvl>
+    <w:lvl w:ilvl="3" w:tplc="0809000F" w:tentative="1">
+      <w:start w:val="1"/>
+      <w:numFmt w:val="decimal"/>
+      <w:lvlText w:val="%4."/>
+      <w:lvlJc w:val="left"/>
+      <w:pPr>
+        <w:ind w:left="2880" w:hanging="360"/>
+      </w:pPr>
+    </w:lvl>
+    <w:lvl w:ilvl="4" w:tplc="08090019" w:tentative="1">
+      <w:start w:val="1"/>
+      <w:numFmt w:val="lowerLetter"/>
+      <w:lvlText w:val="%5."/>
+      <w:lvlJc w:val="left"/>
+      <w:pPr>
+        <w:ind w:left="3600" w:hanging="360"/>
+      </w:pPr>
+    </w:lvl>
+    <w:lvl w:ilvl="5" w:tplc="0809001B" w:tentative="1">
+      <w:start w:val="1"/>
+      <w:numFmt w:val="lowerRoman"/>
+      <w:lvlText w:val="%6."/>
+      <w:lvlJc w:val="right"/>
+      <w:pPr>
+        <w:ind w:left="4320" w:hanging="180"/>
+      </w:pPr>
+    </w:lvl>
+    <w:lvl w:ilvl="6" w:tplc="0809000F" w:tentative="1">
+      <w:start w:val="1"/>
+      <w:numFmt w:val="decimal"/>
+      <w:lvlText w:val="%7."/>
+      <w:lvlJc w:val="left"/>
+      <w:pPr>
+        <w:ind w:left="5040" w:hanging="360"/>
+      </w:pPr>
+    </w:lvl>
+    <w:lvl w:ilvl="7" w:tplc="08090019" w:tentative="1">
+      <w:start w:val="1"/>
+      <w:numFmt w:val="lowerLetter"/>
+      <w:lvlText w:val="%8."/>
+      <w:lvlJc w:val="left"/>
+      <w:pPr>
+        <w:ind w:left="5760" w:hanging="360"/>
+      </w:pPr>
+    </w:lvl>
+    <w:lvl w:ilvl="8" w:tplc="0809001B" w:tentative="1">
+      <w:start w:val="1"/>
+      <w:numFmt w:val="lowerRoman"/>
+      <w:lvlText w:val="%9."/>
+      <w:lvlJc w:val="right"/>
+      <w:pPr>
+        <w:ind w:left="6480" w:hanging="180"/>
+      </w:pPr>
+    </w:lvl>
+  </w:abstractNum>
+  <w:abstractNum w:abstractNumId="10" w15:restartNumberingAfterBreak="0">
     <w:nsid w:val="4A5D0636"/>
     <w:multiLevelType w:val="hybridMultilevel"/>
     <w:tmpl w:val="98346F48"/>
@@ -12659,7 +15102,7 @@
       </w:pPr>
     </w:lvl>
   </w:abstractNum>
-  <w:abstractNum w:abstractNumId="10" w15:restartNumberingAfterBreak="0">
+  <w:abstractNum w:abstractNumId="11" w15:restartNumberingAfterBreak="0">
     <w:nsid w:val="5990204C"/>
     <w:multiLevelType w:val="hybridMultilevel"/>
     <w:tmpl w:val="98346F48"/>
@@ -12748,7 +15191,7 @@
       </w:pPr>
     </w:lvl>
   </w:abstractNum>
-  <w:abstractNum w:abstractNumId="11" w15:restartNumberingAfterBreak="0">
+  <w:abstractNum w:abstractNumId="12" w15:restartNumberingAfterBreak="0">
     <w:nsid w:val="5B837DE9"/>
     <w:multiLevelType w:val="hybridMultilevel"/>
     <w:tmpl w:val="D936AAA2"/>
@@ -12837,7 +15280,7 @@
       </w:pPr>
     </w:lvl>
   </w:abstractNum>
-  <w:abstractNum w:abstractNumId="12" w15:restartNumberingAfterBreak="0">
+  <w:abstractNum w:abstractNumId="13" w15:restartNumberingAfterBreak="0">
     <w:nsid w:val="62EE1E4E"/>
     <w:multiLevelType w:val="hybridMultilevel"/>
     <w:tmpl w:val="A6F6C1E2"/>
@@ -12927,7 +15370,7 @@
       </w:pPr>
     </w:lvl>
   </w:abstractNum>
-  <w:abstractNum w:abstractNumId="13" w15:restartNumberingAfterBreak="0">
+  <w:abstractNum w:abstractNumId="14" w15:restartNumberingAfterBreak="0">
     <w:nsid w:val="640A22E4"/>
     <w:multiLevelType w:val="hybridMultilevel"/>
     <w:tmpl w:val="A6F6C1E2"/>
@@ -13017,7 +15460,7 @@
       </w:pPr>
     </w:lvl>
   </w:abstractNum>
-  <w:abstractNum w:abstractNumId="14" w15:restartNumberingAfterBreak="0">
+  <w:abstractNum w:abstractNumId="15" w15:restartNumberingAfterBreak="0">
     <w:nsid w:val="654A0DC6"/>
     <w:multiLevelType w:val="hybridMultilevel"/>
     <w:tmpl w:val="98346F48"/>
@@ -13106,7 +15549,7 @@
       </w:pPr>
     </w:lvl>
   </w:abstractNum>
-  <w:abstractNum w:abstractNumId="15" w15:restartNumberingAfterBreak="0">
+  <w:abstractNum w:abstractNumId="16" w15:restartNumberingAfterBreak="0">
     <w:nsid w:val="6B55615F"/>
     <w:multiLevelType w:val="hybridMultilevel"/>
     <w:tmpl w:val="98346F48"/>
@@ -13195,7 +15638,7 @@
       </w:pPr>
     </w:lvl>
   </w:abstractNum>
-  <w:abstractNum w:abstractNumId="16" w15:restartNumberingAfterBreak="0">
+  <w:abstractNum w:abstractNumId="17" w15:restartNumberingAfterBreak="0">
     <w:nsid w:val="6E6320FA"/>
     <w:multiLevelType w:val="hybridMultilevel"/>
     <w:tmpl w:val="D936AAA2"/>
@@ -13284,7 +15727,7 @@
       </w:pPr>
     </w:lvl>
   </w:abstractNum>
-  <w:abstractNum w:abstractNumId="17" w15:restartNumberingAfterBreak="0">
+  <w:abstractNum w:abstractNumId="18" w15:restartNumberingAfterBreak="0">
     <w:nsid w:val="70FD656D"/>
     <w:multiLevelType w:val="hybridMultilevel"/>
     <w:tmpl w:val="57C8E97E"/>
@@ -13373,7 +15816,7 @@
       </w:pPr>
     </w:lvl>
   </w:abstractNum>
-  <w:abstractNum w:abstractNumId="18" w15:restartNumberingAfterBreak="0">
+  <w:abstractNum w:abstractNumId="19" w15:restartNumberingAfterBreak="0">
     <w:nsid w:val="730146D4"/>
     <w:multiLevelType w:val="hybridMultilevel"/>
     <w:tmpl w:val="98346F48"/>
@@ -13462,7 +15905,7 @@
       </w:pPr>
     </w:lvl>
   </w:abstractNum>
-  <w:abstractNum w:abstractNumId="19" w15:restartNumberingAfterBreak="0">
+  <w:abstractNum w:abstractNumId="20" w15:restartNumberingAfterBreak="0">
     <w:nsid w:val="73D92903"/>
     <w:multiLevelType w:val="hybridMultilevel"/>
     <w:tmpl w:val="98346F48"/>
@@ -13551,7 +15994,7 @@
       </w:pPr>
     </w:lvl>
   </w:abstractNum>
-  <w:abstractNum w:abstractNumId="20" w15:restartNumberingAfterBreak="0">
+  <w:abstractNum w:abstractNumId="21" w15:restartNumberingAfterBreak="0">
     <w:nsid w:val="751B6F25"/>
     <w:multiLevelType w:val="hybridMultilevel"/>
     <w:tmpl w:val="A92C8DBA"/>
@@ -13640,7 +16083,7 @@
       </w:pPr>
     </w:lvl>
   </w:abstractNum>
-  <w:abstractNum w:abstractNumId="21" w15:restartNumberingAfterBreak="0">
+  <w:abstractNum w:abstractNumId="22" w15:restartNumberingAfterBreak="0">
     <w:nsid w:val="7B3C06AC"/>
     <w:multiLevelType w:val="hybridMultilevel"/>
     <w:tmpl w:val="57C8E97E"/>
@@ -13736,46 +16179,46 @@
     <w:abstractNumId w:val="1"/>
   </w:num>
   <w:num w:numId="3">
-    <w:abstractNumId w:val="16"/>
+    <w:abstractNumId w:val="17"/>
   </w:num>
   <w:num w:numId="4">
     <w:abstractNumId w:val="5"/>
   </w:num>
   <w:num w:numId="5">
-    <w:abstractNumId w:val="18"/>
+    <w:abstractNumId w:val="19"/>
   </w:num>
   <w:num w:numId="6">
-    <w:abstractNumId w:val="15"/>
+    <w:abstractNumId w:val="16"/>
   </w:num>
   <w:num w:numId="7">
-    <w:abstractNumId w:val="19"/>
+    <w:abstractNumId w:val="20"/>
   </w:num>
   <w:num w:numId="8">
-    <w:abstractNumId w:val="20"/>
+    <w:abstractNumId w:val="21"/>
   </w:num>
   <w:num w:numId="9">
-    <w:abstractNumId w:val="13"/>
+    <w:abstractNumId w:val="14"/>
   </w:num>
   <w:num w:numId="10">
     <w:abstractNumId w:val="4"/>
   </w:num>
   <w:num w:numId="11">
-    <w:abstractNumId w:val="12"/>
+    <w:abstractNumId w:val="13"/>
   </w:num>
   <w:num w:numId="12">
     <w:abstractNumId w:val="7"/>
   </w:num>
   <w:num w:numId="13">
-    <w:abstractNumId w:val="9"/>
+    <w:abstractNumId w:val="10"/>
   </w:num>
   <w:num w:numId="14">
-    <w:abstractNumId w:val="11"/>
+    <w:abstractNumId w:val="12"/>
   </w:num>
   <w:num w:numId="15">
     <w:abstractNumId w:val="2"/>
   </w:num>
   <w:num w:numId="16">
-    <w:abstractNumId w:val="17"/>
+    <w:abstractNumId w:val="18"/>
   </w:num>
   <w:num w:numId="17">
     <w:abstractNumId w:val="3"/>
@@ -13784,16 +16227,19 @@
     <w:abstractNumId w:val="0"/>
   </w:num>
   <w:num w:numId="19">
-    <w:abstractNumId w:val="10"/>
+    <w:abstractNumId w:val="11"/>
   </w:num>
   <w:num w:numId="20">
-    <w:abstractNumId w:val="21"/>
+    <w:abstractNumId w:val="22"/>
   </w:num>
   <w:num w:numId="21">
-    <w:abstractNumId w:val="14"/>
+    <w:abstractNumId w:val="15"/>
   </w:num>
   <w:num w:numId="22">
     <w:abstractNumId w:val="8"/>
+  </w:num>
+  <w:num w:numId="23">
+    <w:abstractNumId w:val="9"/>
   </w:num>
 </w:numbering>
 </file>

</xml_diff>

<commit_message>
finish off setting up and checking minio section
</commit_message>
<xml_diff>
--- a/28 - R710 Rebuild run3 host as Ubuntu Workstation.docx
+++ b/28 - R710 Rebuild run3 host as Ubuntu Workstation.docx
@@ -9972,11 +9972,12 @@
         </w:rPr>
         <w:t xml:space="preserve"> /opt/nomad</w:t>
       </w:r>
-    </w:p>
-    <w:p>
-      <w:pPr>
-        <w:pStyle w:val="ListParagraph"/>
-      </w:pPr>
+      <w:r>
+        <w:rPr>
+          <w:b/>
+        </w:rPr>
+        <w:br/>
+      </w:r>
     </w:p>
     <w:p>
       <w:pPr>
@@ -9985,135 +9986,8 @@
           <w:ilvl w:val="0"/>
           <w:numId w:val="19"/>
         </w:numPr>
-        <w:rPr>
-          <w:b/>
-        </w:rPr>
-      </w:pPr>
-      <w:r>
-        <w:t>In rhys/public, also did:</w:t>
-      </w:r>
-      <w:r>
-        <w:br/>
-      </w:r>
-      <w:proofErr w:type="spellStart"/>
-      <w:r>
-        <w:rPr>
-          <w:b/>
-        </w:rPr>
-        <w:t>sudo</w:t>
-      </w:r>
-      <w:proofErr w:type="spellEnd"/>
-      <w:r>
-        <w:rPr>
-          <w:b/>
-        </w:rPr>
-        <w:t xml:space="preserve"> </w:t>
-      </w:r>
-      <w:proofErr w:type="spellStart"/>
-      <w:r>
-        <w:rPr>
-          <w:b/>
-        </w:rPr>
-        <w:t>chmod</w:t>
-      </w:r>
-      <w:proofErr w:type="spellEnd"/>
-      <w:r>
-        <w:rPr>
-          <w:b/>
-        </w:rPr>
-        <w:t xml:space="preserve"> -R 775 nomad-jobs/</w:t>
-      </w:r>
-    </w:p>
-    <w:p>
-      <w:pPr>
-        <w:pStyle w:val="ListParagraph"/>
-      </w:pPr>
-      <w:proofErr w:type="spellStart"/>
-      <w:proofErr w:type="gramStart"/>
-      <w:r>
-        <w:rPr>
-          <w:b/>
-        </w:rPr>
-        <w:t>sudo</w:t>
-      </w:r>
-      <w:proofErr w:type="spellEnd"/>
-      <w:proofErr w:type="gramEnd"/>
-      <w:r>
-        <w:rPr>
-          <w:b/>
-        </w:rPr>
-        <w:t xml:space="preserve"> </w:t>
-      </w:r>
-      <w:proofErr w:type="spellStart"/>
-      <w:r>
-        <w:rPr>
-          <w:b/>
-        </w:rPr>
-        <w:t>chown</w:t>
-      </w:r>
-      <w:proofErr w:type="spellEnd"/>
-      <w:r>
-        <w:rPr>
-          <w:b/>
-        </w:rPr>
-        <w:t xml:space="preserve"> </w:t>
-      </w:r>
-      <w:proofErr w:type="spellStart"/>
-      <w:r>
-        <w:rPr>
-          <w:b/>
-        </w:rPr>
-        <w:t>nomad:nomad</w:t>
-      </w:r>
-      <w:proofErr w:type="spellEnd"/>
-      <w:r>
-        <w:rPr>
-          <w:b/>
-        </w:rPr>
-        <w:t xml:space="preserve"> nomad-jobs/</w:t>
-      </w:r>
-      <w:r>
-        <w:br/>
-      </w:r>
-      <w:r>
-        <w:br/>
-      </w:r>
-      <w:r>
-        <w:rPr>
-          <w:highlight w:val="yellow"/>
-        </w:rPr>
-        <w:t xml:space="preserve">the above may need to be undone later for </w:t>
-      </w:r>
-      <w:proofErr w:type="spellStart"/>
-      <w:r>
-        <w:rPr>
-          <w:highlight w:val="yellow"/>
-        </w:rPr>
-        <w:t>localstack</w:t>
-      </w:r>
-      <w:proofErr w:type="spellEnd"/>
-      <w:r>
-        <w:rPr>
-          <w:highlight w:val="yellow"/>
-        </w:rPr>
-        <w:t xml:space="preserve"> setup</w:t>
-      </w:r>
-    </w:p>
-    <w:p>
-      <w:pPr>
-        <w:pStyle w:val="ListParagraph"/>
-      </w:pPr>
-    </w:p>
-    <w:p>
-      <w:pPr>
-        <w:pStyle w:val="ListParagraph"/>
-        <w:numPr>
-          <w:ilvl w:val="0"/>
-          <w:numId w:val="19"/>
-        </w:numPr>
-      </w:pPr>
-      <w:r>
-        <w:lastRenderedPageBreak/>
+      </w:pPr>
+      <w:r>
         <w:t xml:space="preserve">Then in a browser (from widows machine or run3 remote desktop </w:t>
       </w:r>
       <w:proofErr w:type="spellStart"/>
@@ -10151,6 +10025,7 @@
           <w:noProof/>
           <w:lang w:eastAsia="en-GB"/>
         </w:rPr>
+        <w:lastRenderedPageBreak/>
         <w:drawing>
           <wp:inline distT="0" distB="0" distL="0" distR="0" wp14:anchorId="40A2EDF4" wp14:editId="458F8EB8">
             <wp:extent cx="5273040" cy="2344937"/>
@@ -11282,7 +11157,6 @@
           <w:sz w:val="18"/>
           <w:szCs w:val="18"/>
         </w:rPr>
-        <w:lastRenderedPageBreak/>
         <w:t>}</w:t>
       </w:r>
       <w:r>
@@ -11331,6 +11205,7 @@
         </w:numPr>
       </w:pPr>
       <w:r>
+        <w:lastRenderedPageBreak/>
         <w:t>Then to check file is ok, do:</w:t>
       </w:r>
       <w:r>
@@ -11638,133 +11513,133 @@
         <w:rPr>
           <w:b/>
         </w:rPr>
+        <w:t>docker</w:t>
+      </w:r>
+      <w:proofErr w:type="spellEnd"/>
+      <w:r>
+        <w:rPr>
+          <w:b/>
+        </w:rPr>
+        <w:t xml:space="preserve"> run -p 9000:9000 -p</w:t>
+      </w:r>
+      <w:r>
+        <w:rPr>
+          <w:b/>
+        </w:rPr>
+        <w:t xml:space="preserve"> </w:t>
+      </w:r>
+      <w:r>
+        <w:rPr>
+          <w:b/>
+        </w:rPr>
+        <w:t>9001:9001 --name minio1 -e "MINIO_ROOT_USER=</w:t>
+      </w:r>
+      <w:proofErr w:type="spellStart"/>
+      <w:r>
+        <w:rPr>
+          <w:b/>
+        </w:rPr>
+        <w:t>minio</w:t>
+      </w:r>
+      <w:proofErr w:type="spellEnd"/>
+      <w:r>
+        <w:rPr>
+          <w:b/>
+        </w:rPr>
+        <w:t>" -e "MINIO_ROOT_PASSWORD=minio12</w:t>
+      </w:r>
+      <w:r>
+        <w:rPr>
+          <w:b/>
+        </w:rPr>
+        <w:t>3" -e "MINIO_USERNAME=root" -e "MINIO_GROUPNAME=root</w:t>
+      </w:r>
+      <w:r>
+        <w:rPr>
+          <w:b/>
+        </w:rPr>
+        <w:t>" -v /</w:t>
+      </w:r>
+      <w:proofErr w:type="spellStart"/>
+      <w:r>
+        <w:rPr>
+          <w:b/>
+        </w:rPr>
+        <w:t>mnt</w:t>
+      </w:r>
+      <w:proofErr w:type="spellEnd"/>
+      <w:r>
+        <w:rPr>
+          <w:b/>
+        </w:rPr>
+        <w:t>/S3andSQS/</w:t>
+      </w:r>
+      <w:proofErr w:type="spellStart"/>
+      <w:r>
+        <w:rPr>
+          <w:b/>
+        </w:rPr>
+        <w:t>tmp</w:t>
+      </w:r>
+      <w:proofErr w:type="spellEnd"/>
+      <w:r>
+        <w:rPr>
+          <w:b/>
+        </w:rPr>
+        <w:t>/</w:t>
+      </w:r>
+      <w:proofErr w:type="spellStart"/>
+      <w:r>
+        <w:rPr>
+          <w:b/>
+        </w:rPr>
+        <w:t>minio</w:t>
+      </w:r>
+      <w:proofErr w:type="spellEnd"/>
+      <w:r>
+        <w:rPr>
+          <w:b/>
+        </w:rPr>
+        <w:t xml:space="preserve">/data:/data </w:t>
+      </w:r>
+      <w:proofErr w:type="spellStart"/>
+      <w:r>
+        <w:rPr>
+          <w:b/>
+        </w:rPr>
+        <w:t>minio</w:t>
+      </w:r>
+      <w:proofErr w:type="spellEnd"/>
+      <w:r>
+        <w:rPr>
+          <w:b/>
+        </w:rPr>
+        <w:t>/</w:t>
+      </w:r>
+      <w:proofErr w:type="spellStart"/>
+      <w:r>
+        <w:rPr>
+          <w:b/>
+        </w:rPr>
+        <w:t>minio:latest</w:t>
+      </w:r>
+      <w:proofErr w:type="spellEnd"/>
+      <w:r>
+        <w:rPr>
+          <w:b/>
+        </w:rPr>
+        <w:t xml:space="preserve"> server --console-address ":9001" /data</w:t>
+      </w:r>
+      <w:r>
+        <w:br/>
+      </w:r>
+    </w:p>
+    <w:p>
+      <w:pPr>
+        <w:pStyle w:val="ListParagraph"/>
+      </w:pPr>
+      <w:r>
         <w:lastRenderedPageBreak/>
-        <w:t>docker</w:t>
-      </w:r>
-      <w:proofErr w:type="spellEnd"/>
-      <w:r>
-        <w:rPr>
-          <w:b/>
-        </w:rPr>
-        <w:t xml:space="preserve"> run -p 9000:9000 -p</w:t>
-      </w:r>
-      <w:r>
-        <w:rPr>
-          <w:b/>
-        </w:rPr>
-        <w:t xml:space="preserve"> </w:t>
-      </w:r>
-      <w:r>
-        <w:rPr>
-          <w:b/>
-        </w:rPr>
-        <w:t>9001:9001 --name minio1 -e "MINIO_ROOT_USER=</w:t>
-      </w:r>
-      <w:proofErr w:type="spellStart"/>
-      <w:r>
-        <w:rPr>
-          <w:b/>
-        </w:rPr>
-        <w:t>minio</w:t>
-      </w:r>
-      <w:proofErr w:type="spellEnd"/>
-      <w:r>
-        <w:rPr>
-          <w:b/>
-        </w:rPr>
-        <w:t>" -e "MINIO_ROOT_PASSWORD=minio12</w:t>
-      </w:r>
-      <w:r>
-        <w:rPr>
-          <w:b/>
-        </w:rPr>
-        <w:t>3" -e "MINIO_USERNAME=root" -e "MINIO_GROUPNAME=root</w:t>
-      </w:r>
-      <w:r>
-        <w:rPr>
-          <w:b/>
-        </w:rPr>
-        <w:t>" -v /</w:t>
-      </w:r>
-      <w:proofErr w:type="spellStart"/>
-      <w:r>
-        <w:rPr>
-          <w:b/>
-        </w:rPr>
-        <w:t>mnt</w:t>
-      </w:r>
-      <w:proofErr w:type="spellEnd"/>
-      <w:r>
-        <w:rPr>
-          <w:b/>
-        </w:rPr>
-        <w:t>/S3andSQS/</w:t>
-      </w:r>
-      <w:proofErr w:type="spellStart"/>
-      <w:r>
-        <w:rPr>
-          <w:b/>
-        </w:rPr>
-        <w:t>tmp</w:t>
-      </w:r>
-      <w:proofErr w:type="spellEnd"/>
-      <w:r>
-        <w:rPr>
-          <w:b/>
-        </w:rPr>
-        <w:t>/</w:t>
-      </w:r>
-      <w:proofErr w:type="spellStart"/>
-      <w:r>
-        <w:rPr>
-          <w:b/>
-        </w:rPr>
-        <w:t>minio</w:t>
-      </w:r>
-      <w:proofErr w:type="spellEnd"/>
-      <w:r>
-        <w:rPr>
-          <w:b/>
-        </w:rPr>
-        <w:t xml:space="preserve">/data:/data </w:t>
-      </w:r>
-      <w:proofErr w:type="spellStart"/>
-      <w:r>
-        <w:rPr>
-          <w:b/>
-        </w:rPr>
-        <w:t>minio</w:t>
-      </w:r>
-      <w:proofErr w:type="spellEnd"/>
-      <w:r>
-        <w:rPr>
-          <w:b/>
-        </w:rPr>
-        <w:t>/</w:t>
-      </w:r>
-      <w:proofErr w:type="spellStart"/>
-      <w:r>
-        <w:rPr>
-          <w:b/>
-        </w:rPr>
-        <w:t>minio:latest</w:t>
-      </w:r>
-      <w:proofErr w:type="spellEnd"/>
-      <w:r>
-        <w:rPr>
-          <w:b/>
-        </w:rPr>
-        <w:t xml:space="preserve"> server --console-address ":9001" /data</w:t>
-      </w:r>
-      <w:r>
-        <w:br/>
-      </w:r>
-    </w:p>
-    <w:p>
-      <w:pPr>
-        <w:pStyle w:val="ListParagraph"/>
-      </w:pPr>
-      <w:r>
         <w:t>Then open ‘</w:t>
       </w:r>
       <w:r>
@@ -12377,7 +12252,6 @@
         <w:pStyle w:val="ListParagraph"/>
       </w:pPr>
       <w:r>
-        <w:lastRenderedPageBreak/>
         <w:t xml:space="preserve">      </w:t>
       </w:r>
       <w:proofErr w:type="gramStart"/>
@@ -12762,10 +12636,55 @@
         <w:pStyle w:val="ListParagraph"/>
       </w:pPr>
       <w:r>
+        <w:t xml:space="preserve">        #image = "</w:t>
+      </w:r>
+      <w:proofErr w:type="spellStart"/>
+      <w:r>
+        <w:t>minio</w:t>
+      </w:r>
+      <w:proofErr w:type="spellEnd"/>
+      <w:r>
+        <w:t>/</w:t>
+      </w:r>
+      <w:proofErr w:type="spellStart"/>
+      <w:r>
+        <w:t>minio</w:t>
+      </w:r>
+      <w:proofErr w:type="spellEnd"/>
+      <w:r>
+        <w:t>"</w:t>
+      </w:r>
+    </w:p>
+    <w:p>
+      <w:pPr>
+        <w:pStyle w:val="ListParagraph"/>
+      </w:pPr>
+      <w:r>
+        <w:t xml:space="preserve">        # </w:t>
+      </w:r>
+      <w:proofErr w:type="gramStart"/>
+      <w:r>
+        <w:t>pull</w:t>
+      </w:r>
+      <w:proofErr w:type="gramEnd"/>
+      <w:r>
+        <w:t xml:space="preserve"> specific image as otherwise it seems to keep pulling latest at power up.</w:t>
+      </w:r>
+    </w:p>
+    <w:p>
+      <w:pPr>
+        <w:pStyle w:val="ListParagraph"/>
+      </w:pPr>
+      <w:r>
         <w:t xml:space="preserve">        </w:t>
       </w:r>
-      <w:r>
-        <w:t>#image = "</w:t>
+      <w:proofErr w:type="gramStart"/>
+      <w:r>
+        <w:t>image</w:t>
+      </w:r>
+      <w:proofErr w:type="gramEnd"/>
+      <w:r>
+        <w:t xml:space="preserve"> = "</w:t>
       </w:r>
       <w:proofErr w:type="spellStart"/>
       <w:r>
@@ -12773,13 +12692,11 @@
       </w:r>
       <w:proofErr w:type="spellEnd"/>
       <w:r>
-        <w:t>/</w:t>
-      </w:r>
-      <w:proofErr w:type="spellStart"/>
-      <w:r>
-        <w:t>minio</w:t>
-      </w:r>
-      <w:proofErr w:type="spellEnd"/>
+        <w:t>/minio</w:t>
+      </w:r>
+      <w:r>
+        <w:t>:RELEASE.2022-05-08T23-50-31Z</w:t>
+      </w:r>
       <w:r>
         <w:t>"</w:t>
       </w:r>
@@ -12789,15 +12706,110 @@
         <w:pStyle w:val="ListParagraph"/>
       </w:pPr>
       <w:r>
-        <w:t xml:space="preserve">        # </w:t>
-      </w:r>
+        <w:t xml:space="preserve">        #image = "docker.io/</w:t>
+      </w:r>
+      <w:proofErr w:type="spellStart"/>
+      <w:r>
+        <w:t>bitnami</w:t>
+      </w:r>
+      <w:proofErr w:type="spellEnd"/>
+      <w:r>
+        <w:t>/minio:2022"</w:t>
+      </w:r>
+    </w:p>
+    <w:p>
+      <w:pPr>
+        <w:pStyle w:val="ListParagraph"/>
+      </w:pPr>
+      <w:r>
+        <w:t xml:space="preserve">        </w:t>
+      </w:r>
+      <w:proofErr w:type="spellStart"/>
+      <w:r>
+        <w:t>force_pull</w:t>
+      </w:r>
+      <w:proofErr w:type="spellEnd"/>
+      <w:r>
+        <w:t xml:space="preserve"> = false</w:t>
+      </w:r>
+    </w:p>
+    <w:p>
+      <w:pPr>
+        <w:pStyle w:val="ListParagraph"/>
+      </w:pPr>
+    </w:p>
+    <w:p>
+      <w:pPr>
+        <w:pStyle w:val="ListParagraph"/>
+      </w:pPr>
+      <w:r>
+        <w:t xml:space="preserve">        </w:t>
+      </w:r>
+      <w:proofErr w:type="spellStart"/>
       <w:proofErr w:type="gramStart"/>
       <w:r>
-        <w:t>pull</w:t>
-      </w:r>
+        <w:t>args</w:t>
+      </w:r>
+      <w:proofErr w:type="spellEnd"/>
       <w:proofErr w:type="gramEnd"/>
       <w:r>
-        <w:t xml:space="preserve"> specific image as otherwise it seems to keep pulling latest at power up.</w:t>
+        <w:t xml:space="preserve"> = [</w:t>
+      </w:r>
+    </w:p>
+    <w:p>
+      <w:pPr>
+        <w:pStyle w:val="ListParagraph"/>
+      </w:pPr>
+      <w:r>
+        <w:t xml:space="preserve">          "</w:t>
+      </w:r>
+      <w:proofErr w:type="gramStart"/>
+      <w:r>
+        <w:t>server</w:t>
+      </w:r>
+      <w:proofErr w:type="gramEnd"/>
+      <w:r>
+        <w:t>",</w:t>
+      </w:r>
+    </w:p>
+    <w:p>
+      <w:pPr>
+        <w:pStyle w:val="ListParagraph"/>
+      </w:pPr>
+      <w:r>
+        <w:t xml:space="preserve">          "--console-address=:9001",</w:t>
+      </w:r>
+    </w:p>
+    <w:p>
+      <w:pPr>
+        <w:pStyle w:val="ListParagraph"/>
+      </w:pPr>
+      <w:r>
+        <w:t xml:space="preserve">          "/data",</w:t>
+      </w:r>
+    </w:p>
+    <w:p>
+      <w:pPr>
+        <w:pStyle w:val="ListParagraph"/>
+      </w:pPr>
+      <w:r>
+        <w:t xml:space="preserve">        ]</w:t>
+      </w:r>
+    </w:p>
+    <w:p>
+      <w:pPr>
+        <w:pStyle w:val="ListParagraph"/>
+      </w:pPr>
+      <w:r>
+        <w:t xml:space="preserve">        # the following </w:t>
+      </w:r>
+      <w:proofErr w:type="spellStart"/>
+      <w:r>
+        <w:t>dns</w:t>
+      </w:r>
+      <w:proofErr w:type="spellEnd"/>
+      <w:r>
+        <w:t xml:space="preserve"> line may not be needed if host run3 were to have console on it</w:t>
       </w:r>
     </w:p>
     <w:p>
@@ -12807,43 +12819,29 @@
       <w:r>
         <w:t xml:space="preserve">        </w:t>
       </w:r>
+      <w:proofErr w:type="spellStart"/>
+      <w:r>
+        <w:t>dns_servers</w:t>
+      </w:r>
+      <w:proofErr w:type="spellEnd"/>
+      <w:r>
+        <w:t xml:space="preserve"> = ["192.168.124.162"]</w:t>
+      </w:r>
+    </w:p>
+    <w:p>
+      <w:pPr>
+        <w:pStyle w:val="ListParagraph"/>
+      </w:pPr>
+      <w:r>
+        <w:t xml:space="preserve">        </w:t>
+      </w:r>
       <w:proofErr w:type="gramStart"/>
       <w:r>
-        <w:t>image</w:t>
+        <w:t>ports</w:t>
       </w:r>
       <w:proofErr w:type="gramEnd"/>
       <w:r>
-        <w:t xml:space="preserve"> = "</w:t>
-      </w:r>
-      <w:proofErr w:type="spellStart"/>
-      <w:r>
-        <w:t>minio</w:t>
-      </w:r>
-      <w:proofErr w:type="spellEnd"/>
-      <w:r>
-        <w:t>/minio</w:t>
-      </w:r>
-      <w:r>
-        <w:t>:RELEASE.2022-05-08T23-50-31Z</w:t>
-      </w:r>
-      <w:r>
-        <w:t>"</w:t>
-      </w:r>
-    </w:p>
-    <w:p>
-      <w:pPr>
-        <w:pStyle w:val="ListParagraph"/>
-      </w:pPr>
-      <w:r>
-        <w:t xml:space="preserve">        #image = "docker.io/</w:t>
-      </w:r>
-      <w:proofErr w:type="spellStart"/>
-      <w:r>
-        <w:t>bitnami</w:t>
-      </w:r>
-      <w:proofErr w:type="spellEnd"/>
-      <w:r>
-        <w:t>/minio:2022"</w:t>
+        <w:t xml:space="preserve"> = ["http", "console"]</w:t>
       </w:r>
     </w:p>
     <w:p>
@@ -12853,19 +12851,99 @@
       <w:r>
         <w:t xml:space="preserve">        </w:t>
       </w:r>
-      <w:proofErr w:type="spellStart"/>
-      <w:r>
-        <w:t>force_pull</w:t>
-      </w:r>
-      <w:proofErr w:type="spellEnd"/>
-      <w:r>
-        <w:t xml:space="preserve"> = false</w:t>
-      </w:r>
-    </w:p>
-    <w:p>
-      <w:pPr>
-        <w:pStyle w:val="ListParagraph"/>
-      </w:pPr>
+      <w:proofErr w:type="gramStart"/>
+      <w:r>
+        <w:t>logging</w:t>
+      </w:r>
+      <w:proofErr w:type="gramEnd"/>
+      <w:r>
+        <w:t xml:space="preserve"> {</w:t>
+      </w:r>
+    </w:p>
+    <w:p>
+      <w:pPr>
+        <w:pStyle w:val="ListParagraph"/>
+      </w:pPr>
+      <w:r>
+        <w:t xml:space="preserve">          # the default logger is '</w:t>
+      </w:r>
+      <w:proofErr w:type="spellStart"/>
+      <w:r>
+        <w:t>json</w:t>
+      </w:r>
+      <w:proofErr w:type="spellEnd"/>
+      <w:r>
+        <w:t>-file', which has no log-rotation,</w:t>
+      </w:r>
+    </w:p>
+    <w:p>
+      <w:pPr>
+        <w:pStyle w:val="ListParagraph"/>
+      </w:pPr>
+      <w:r>
+        <w:t xml:space="preserve">          # </w:t>
+      </w:r>
+      <w:proofErr w:type="gramStart"/>
+      <w:r>
+        <w:t>so</w:t>
+      </w:r>
+      <w:proofErr w:type="gramEnd"/>
+      <w:r>
+        <w:t xml:space="preserve"> change to a logging driver that does:</w:t>
+      </w:r>
+    </w:p>
+    <w:p>
+      <w:pPr>
+        <w:pStyle w:val="ListParagraph"/>
+      </w:pPr>
+      <w:r>
+        <w:t xml:space="preserve">          </w:t>
+      </w:r>
+      <w:proofErr w:type="gramStart"/>
+      <w:r>
+        <w:t>type</w:t>
+      </w:r>
+      <w:proofErr w:type="gramEnd"/>
+      <w:r>
+        <w:t xml:space="preserve"> = "syslog"</w:t>
+      </w:r>
+    </w:p>
+    <w:p>
+      <w:pPr>
+        <w:pStyle w:val="ListParagraph"/>
+      </w:pPr>
+      <w:r>
+        <w:t xml:space="preserve">        }</w:t>
+      </w:r>
+    </w:p>
+    <w:p>
+      <w:pPr>
+        <w:pStyle w:val="ListParagraph"/>
+      </w:pPr>
+      <w:r>
+        <w:t xml:space="preserve">      }</w:t>
+      </w:r>
+    </w:p>
+    <w:p>
+      <w:pPr>
+        <w:pStyle w:val="ListParagraph"/>
+      </w:pPr>
+    </w:p>
+    <w:p>
+      <w:pPr>
+        <w:pStyle w:val="ListParagraph"/>
+      </w:pPr>
+      <w:r>
+        <w:t xml:space="preserve">      </w:t>
+      </w:r>
+      <w:proofErr w:type="gramStart"/>
+      <w:r>
+        <w:t>resources</w:t>
+      </w:r>
+      <w:proofErr w:type="gramEnd"/>
+      <w:r>
+        <w:t xml:space="preserve"> {</w:t>
+      </w:r>
     </w:p>
     <w:p>
       <w:pPr>
@@ -12877,172 +12955,28 @@
       <w:proofErr w:type="spellStart"/>
       <w:proofErr w:type="gramStart"/>
       <w:r>
-        <w:t>args</w:t>
+        <w:t>cpu</w:t>
       </w:r>
       <w:proofErr w:type="spellEnd"/>
       <w:proofErr w:type="gramEnd"/>
       <w:r>
-        <w:t xml:space="preserve"> = [</w:t>
-      </w:r>
-    </w:p>
-    <w:p>
-      <w:pPr>
-        <w:pStyle w:val="ListParagraph"/>
-      </w:pPr>
-      <w:r>
-        <w:t xml:space="preserve">          "</w:t>
+        <w:t xml:space="preserve"> = 500</w:t>
+      </w:r>
+    </w:p>
+    <w:p>
+      <w:pPr>
+        <w:pStyle w:val="ListParagraph"/>
+      </w:pPr>
+      <w:r>
+        <w:t xml:space="preserve">        </w:t>
       </w:r>
       <w:proofErr w:type="gramStart"/>
       <w:r>
-        <w:t>server</w:t>
+        <w:t>memory</w:t>
       </w:r>
       <w:proofErr w:type="gramEnd"/>
       <w:r>
-        <w:t>",</w:t>
-      </w:r>
-    </w:p>
-    <w:p>
-      <w:pPr>
-        <w:pStyle w:val="ListParagraph"/>
-      </w:pPr>
-      <w:r>
-        <w:t xml:space="preserve">          "--console-address=:9001",</w:t>
-      </w:r>
-    </w:p>
-    <w:p>
-      <w:pPr>
-        <w:pStyle w:val="ListParagraph"/>
-      </w:pPr>
-      <w:r>
-        <w:t xml:space="preserve">          "/data",</w:t>
-      </w:r>
-    </w:p>
-    <w:p>
-      <w:pPr>
-        <w:pStyle w:val="ListParagraph"/>
-      </w:pPr>
-      <w:r>
-        <w:t xml:space="preserve">        ]</w:t>
-      </w:r>
-    </w:p>
-    <w:p>
-      <w:pPr>
-        <w:pStyle w:val="ListParagraph"/>
-      </w:pPr>
-      <w:r>
-        <w:t xml:space="preserve">        # the following </w:t>
-      </w:r>
-      <w:proofErr w:type="spellStart"/>
-      <w:r>
-        <w:t>dns</w:t>
-      </w:r>
-      <w:proofErr w:type="spellEnd"/>
-      <w:r>
-        <w:t xml:space="preserve"> line may not be needed if host run3 were to have console on it</w:t>
-      </w:r>
-    </w:p>
-    <w:p>
-      <w:pPr>
-        <w:pStyle w:val="ListParagraph"/>
-      </w:pPr>
-      <w:r>
-        <w:t xml:space="preserve">        </w:t>
-      </w:r>
-      <w:proofErr w:type="spellStart"/>
-      <w:r>
-        <w:t>dns_servers</w:t>
-      </w:r>
-      <w:proofErr w:type="spellEnd"/>
-      <w:r>
-        <w:t xml:space="preserve"> = ["192.168.124.162"]</w:t>
-      </w:r>
-    </w:p>
-    <w:p>
-      <w:pPr>
-        <w:pStyle w:val="ListParagraph"/>
-      </w:pPr>
-      <w:r>
-        <w:t xml:space="preserve">        </w:t>
-      </w:r>
-      <w:proofErr w:type="gramStart"/>
-      <w:r>
-        <w:t>ports</w:t>
-      </w:r>
-      <w:proofErr w:type="gramEnd"/>
-      <w:r>
-        <w:t xml:space="preserve"> = ["http", "console"]</w:t>
-      </w:r>
-    </w:p>
-    <w:p>
-      <w:pPr>
-        <w:pStyle w:val="ListParagraph"/>
-      </w:pPr>
-      <w:r>
-        <w:t xml:space="preserve">        </w:t>
-      </w:r>
-      <w:proofErr w:type="gramStart"/>
-      <w:r>
-        <w:t>logging</w:t>
-      </w:r>
-      <w:proofErr w:type="gramEnd"/>
-      <w:r>
-        <w:t xml:space="preserve"> {</w:t>
-      </w:r>
-    </w:p>
-    <w:p>
-      <w:pPr>
-        <w:pStyle w:val="ListParagraph"/>
-      </w:pPr>
-      <w:r>
-        <w:t xml:space="preserve">          # the default logger is '</w:t>
-      </w:r>
-      <w:proofErr w:type="spellStart"/>
-      <w:r>
-        <w:t>json</w:t>
-      </w:r>
-      <w:proofErr w:type="spellEnd"/>
-      <w:r>
-        <w:t>-file', which has no log-rotation,</w:t>
-      </w:r>
-    </w:p>
-    <w:p>
-      <w:pPr>
-        <w:pStyle w:val="ListParagraph"/>
-      </w:pPr>
-      <w:r>
-        <w:t xml:space="preserve">          # </w:t>
-      </w:r>
-      <w:proofErr w:type="gramStart"/>
-      <w:r>
-        <w:t>so</w:t>
-      </w:r>
-      <w:proofErr w:type="gramEnd"/>
-      <w:r>
-        <w:t xml:space="preserve"> change to a logging driver that does:</w:t>
-      </w:r>
-    </w:p>
-    <w:p>
-      <w:pPr>
-        <w:pStyle w:val="ListParagraph"/>
-      </w:pPr>
-      <w:r>
-        <w:t xml:space="preserve">          </w:t>
-      </w:r>
-      <w:proofErr w:type="gramStart"/>
-      <w:r>
-        <w:t>type</w:t>
-      </w:r>
-      <w:proofErr w:type="gramEnd"/>
-      <w:r>
-        <w:t xml:space="preserve"> = "syslog"</w:t>
-      </w:r>
-    </w:p>
-    <w:p>
-      <w:pPr>
-        <w:pStyle w:val="ListParagraph"/>
-      </w:pPr>
-      <w:r>
-        <w:t xml:space="preserve">        }</w:t>
+        <w:t xml:space="preserve"> = 500</w:t>
       </w:r>
     </w:p>
     <w:p>
@@ -13057,76 +12991,8 @@
       <w:pPr>
         <w:pStyle w:val="ListParagraph"/>
       </w:pPr>
-    </w:p>
-    <w:p>
-      <w:pPr>
-        <w:pStyle w:val="ListParagraph"/>
-      </w:pPr>
-      <w:r>
-        <w:t xml:space="preserve">      </w:t>
-      </w:r>
-      <w:proofErr w:type="gramStart"/>
-      <w:r>
-        <w:t>resources</w:t>
-      </w:r>
-      <w:proofErr w:type="gramEnd"/>
-      <w:r>
-        <w:t xml:space="preserve"> {</w:t>
-      </w:r>
-    </w:p>
-    <w:p>
-      <w:pPr>
-        <w:pStyle w:val="ListParagraph"/>
-      </w:pPr>
-      <w:r>
-        <w:t xml:space="preserve">        </w:t>
-      </w:r>
-      <w:proofErr w:type="spellStart"/>
-      <w:proofErr w:type="gramStart"/>
-      <w:r>
-        <w:t>cpu</w:t>
-      </w:r>
-      <w:proofErr w:type="spellEnd"/>
-      <w:proofErr w:type="gramEnd"/>
-      <w:r>
-        <w:t xml:space="preserve"> = 5</w:t>
-      </w:r>
-      <w:r>
-        <w:t>00</w:t>
-      </w:r>
-    </w:p>
-    <w:p>
-      <w:pPr>
-        <w:pStyle w:val="ListParagraph"/>
-      </w:pPr>
-      <w:r>
-        <w:t xml:space="preserve">        </w:t>
-      </w:r>
-      <w:proofErr w:type="gramStart"/>
-      <w:r>
-        <w:t>memory</w:t>
-      </w:r>
-      <w:proofErr w:type="gramEnd"/>
-      <w:r>
-        <w:t xml:space="preserve"> = 5</w:t>
-      </w:r>
-      <w:r>
-        <w:t>00</w:t>
-      </w:r>
-    </w:p>
-    <w:p>
-      <w:pPr>
-        <w:pStyle w:val="ListParagraph"/>
-      </w:pPr>
-      <w:r>
-        <w:t xml:space="preserve">      }</w:t>
-      </w:r>
-    </w:p>
-    <w:p>
-      <w:pPr>
-        <w:pStyle w:val="ListParagraph"/>
-      </w:pPr>
-      <w:r>
+      <w:r>
+        <w:lastRenderedPageBreak/>
         <w:t xml:space="preserve">    }</w:t>
       </w:r>
     </w:p>
@@ -13678,7 +13544,6 @@
         </w:numPr>
       </w:pPr>
       <w:r>
-        <w:lastRenderedPageBreak/>
         <w:t xml:space="preserve">Check in Nomad web </w:t>
       </w:r>
       <w:proofErr w:type="spellStart"/>
@@ -13751,10 +13616,7 @@
       </w:r>
       <w:proofErr w:type="spellEnd"/>
       <w:r>
-        <w:t xml:space="preserve"> login console</w:t>
-      </w:r>
-      <w:r>
-        <w:t>.</w:t>
+        <w:t xml:space="preserve"> login console.</w:t>
       </w:r>
       <w:r>
         <w:br/>
@@ -13766,7 +13628,11 @@
       </w:r>
       <w:proofErr w:type="spellEnd"/>
       <w:r>
-        <w:t xml:space="preserve"> browser on windows machine for </w:t>
+        <w:t xml:space="preserve"> browser on windows </w:t>
+      </w:r>
+      <w:r>
+        <w:lastRenderedPageBreak/>
+        <w:t xml:space="preserve">machine for </w:t>
       </w:r>
       <w:proofErr w:type="spellStart"/>
       <w:r>
@@ -13788,10 +13654,10 @@
           <w:lang w:eastAsia="en-GB"/>
         </w:rPr>
         <w:drawing>
-          <wp:inline distT="0" distB="0" distL="0" distR="0" wp14:anchorId="2C32D4BA" wp14:editId="1A10A0DE">
-            <wp:extent cx="4758524" cy="3947160"/>
+          <wp:inline distT="0" distB="0" distL="0" distR="0">
+            <wp:extent cx="5006066" cy="3886200"/>
             <wp:effectExtent l="0" t="0" r="4445" b="0"/>
-            <wp:docPr id="9" name="Picture 9"/>
+            <wp:docPr id="10" name="Picture 10"/>
             <wp:cNvGraphicFramePr>
               <a:graphicFrameLocks xmlns:a="http://schemas.openxmlformats.org/drawingml/2006/main" noChangeAspect="1"/>
             </wp:cNvGraphicFramePr>
@@ -13799,23 +13665,36 @@
               <a:graphicData uri="http://schemas.openxmlformats.org/drawingml/2006/picture">
                 <pic:pic xmlns:pic="http://schemas.openxmlformats.org/drawingml/2006/picture">
                   <pic:nvPicPr>
-                    <pic:cNvPr id="1" name=""/>
-                    <pic:cNvPicPr/>
+                    <pic:cNvPr id="0" name="Picture 1"/>
+                    <pic:cNvPicPr>
+                      <a:picLocks noChangeAspect="1" noChangeArrowheads="1"/>
+                    </pic:cNvPicPr>
                   </pic:nvPicPr>
                   <pic:blipFill>
-                    <a:blip r:embed="rId19"/>
+                    <a:blip r:embed="rId19" cstate="print">
+                      <a:extLst>
+                        <a:ext uri="{28A0092B-C50C-407E-A947-70E740481C1C}">
+                          <a14:useLocalDpi xmlns:a14="http://schemas.microsoft.com/office/drawing/2010/main" val="0"/>
+                        </a:ext>
+                      </a:extLst>
+                    </a:blip>
+                    <a:srcRect/>
                     <a:stretch>
                       <a:fillRect/>
                     </a:stretch>
                   </pic:blipFill>
-                  <pic:spPr>
+                  <pic:spPr bwMode="auto">
                     <a:xfrm>
                       <a:off x="0" y="0"/>
-                      <a:ext cx="4788741" cy="3972225"/>
+                      <a:ext cx="5016800" cy="3894533"/>
                     </a:xfrm>
                     <a:prstGeom prst="rect">
                       <a:avLst/>
                     </a:prstGeom>
+                    <a:noFill/>
+                    <a:ln>
+                      <a:noFill/>
+                    </a:ln>
                   </pic:spPr>
                 </pic:pic>
               </a:graphicData>
@@ -13836,256 +13715,628 @@
         </w:numPr>
       </w:pPr>
       <w:r>
-        <w:rPr>
+        <w:t xml:space="preserve">Install the </w:t>
+      </w:r>
+      <w:proofErr w:type="spellStart"/>
+      <w:r>
+        <w:t>minio</w:t>
+      </w:r>
+      <w:proofErr w:type="spellEnd"/>
+      <w:r>
+        <w:t xml:space="preserve"> command line tool for performing </w:t>
+      </w:r>
+      <w:proofErr w:type="spellStart"/>
+      <w:r>
+        <w:t>minio</w:t>
+      </w:r>
+      <w:proofErr w:type="spellEnd"/>
+      <w:r>
+        <w:t xml:space="preserve"> tasks on run3 host with the following commands:</w:t>
+      </w:r>
+    </w:p>
+    <w:p>
+      <w:pPr>
+        <w:pStyle w:val="ListParagraph"/>
+        <w:rPr>
+          <w:b/>
+        </w:rPr>
+      </w:pPr>
+      <w:proofErr w:type="spellStart"/>
+      <w:proofErr w:type="gramStart"/>
+      <w:r>
+        <w:rPr>
+          <w:b/>
+        </w:rPr>
+        <w:t>wget</w:t>
+      </w:r>
+      <w:proofErr w:type="spellEnd"/>
+      <w:proofErr w:type="gramEnd"/>
+      <w:r>
+        <w:rPr>
+          <w:b/>
+        </w:rPr>
+        <w:t xml:space="preserve"> https://dl.min.io/client/mc/release/linux-amd64/mc</w:t>
+      </w:r>
+      <w:r>
+        <w:rPr>
+          <w:b/>
+        </w:rPr>
+        <w:br/>
+      </w:r>
+    </w:p>
+    <w:p>
+      <w:pPr>
+        <w:pStyle w:val="ListParagraph"/>
+        <w:rPr>
+          <w:b/>
+        </w:rPr>
+      </w:pPr>
+      <w:proofErr w:type="spellStart"/>
+      <w:proofErr w:type="gramStart"/>
+      <w:r>
+        <w:rPr>
+          <w:b/>
+        </w:rPr>
+        <w:t>chmod</w:t>
+      </w:r>
+      <w:proofErr w:type="spellEnd"/>
+      <w:proofErr w:type="gramEnd"/>
+      <w:r>
+        <w:rPr>
+          <w:b/>
+        </w:rPr>
+        <w:t xml:space="preserve"> +x mc</w:t>
+      </w:r>
+    </w:p>
+    <w:p>
+      <w:pPr>
+        <w:pStyle w:val="ListParagraph"/>
+        <w:rPr>
+          <w:b/>
+        </w:rPr>
+      </w:pPr>
+    </w:p>
+    <w:p>
+      <w:pPr>
+        <w:pStyle w:val="ListParagraph"/>
+        <w:rPr>
+          <w:b/>
+        </w:rPr>
+      </w:pPr>
+      <w:proofErr w:type="spellStart"/>
+      <w:proofErr w:type="gramStart"/>
+      <w:r>
+        <w:rPr>
+          <w:b/>
+        </w:rPr>
+        <w:t>sudo</w:t>
+      </w:r>
+      <w:proofErr w:type="spellEnd"/>
+      <w:proofErr w:type="gramEnd"/>
+      <w:r>
+        <w:rPr>
+          <w:b/>
+        </w:rPr>
+        <w:t xml:space="preserve"> mv mc /</w:t>
+      </w:r>
+      <w:proofErr w:type="spellStart"/>
+      <w:r>
+        <w:rPr>
+          <w:b/>
+        </w:rPr>
+        <w:t>usr</w:t>
+      </w:r>
+      <w:proofErr w:type="spellEnd"/>
+      <w:r>
+        <w:rPr>
+          <w:b/>
+        </w:rPr>
+        <w:t>/local/bin/mc</w:t>
+      </w:r>
+      <w:r>
+        <w:rPr>
+          <w:b/>
+        </w:rPr>
+        <w:br/>
+      </w:r>
+    </w:p>
+    <w:p>
+      <w:pPr>
+        <w:pStyle w:val="ListParagraph"/>
+        <w:numPr>
+          <w:ilvl w:val="0"/>
+          <w:numId w:val="21"/>
+        </w:numPr>
+      </w:pPr>
+      <w:r>
+        <w:t>To talk to the object server with ‘</w:t>
+      </w:r>
+      <w:r>
+        <w:rPr>
+          <w:b/>
+        </w:rPr>
+        <w:t>mc</w:t>
+      </w:r>
+      <w:r>
+        <w:t>’, do:</w:t>
+      </w:r>
+      <w:r>
+        <w:br/>
+      </w:r>
+      <w:r>
+        <w:rPr>
+          <w:b/>
+        </w:rPr>
+        <w:t xml:space="preserve">mc </w:t>
+      </w:r>
+      <w:proofErr w:type="spellStart"/>
+      <w:r>
+        <w:rPr>
+          <w:b/>
+        </w:rPr>
+        <w:t>config</w:t>
+      </w:r>
+      <w:proofErr w:type="spellEnd"/>
+      <w:r>
+        <w:rPr>
+          <w:b/>
+        </w:rPr>
+        <w:t xml:space="preserve"> host add </w:t>
+      </w:r>
+      <w:proofErr w:type="spellStart"/>
+      <w:r>
+        <w:rPr>
+          <w:b/>
+        </w:rPr>
+        <w:t>myminio</w:t>
+      </w:r>
+      <w:proofErr w:type="spellEnd"/>
+      <w:r>
+        <w:rPr>
+          <w:b/>
+        </w:rPr>
+        <w:t xml:space="preserve"> http://192.168.124.162:9000 </w:t>
+      </w:r>
+      <w:proofErr w:type="spellStart"/>
+      <w:r>
+        <w:rPr>
+          <w:b/>
+        </w:rPr>
+        <w:t>minio</w:t>
+      </w:r>
+      <w:proofErr w:type="spellEnd"/>
+      <w:r>
+        <w:rPr>
+          <w:b/>
+        </w:rPr>
+        <w:t xml:space="preserve"> minio123</w:t>
+      </w:r>
+      <w:r>
+        <w:br/>
+      </w:r>
+    </w:p>
+    <w:p>
+      <w:pPr>
+        <w:pStyle w:val="ListParagraph"/>
+        <w:numPr>
+          <w:ilvl w:val="0"/>
+          <w:numId w:val="21"/>
+        </w:numPr>
+      </w:pPr>
+      <w:r>
+        <w:t>A few simple mc commands are:</w:t>
+      </w:r>
+      <w:r>
+        <w:br/>
+      </w:r>
+      <w:r>
+        <w:rPr>
+          <w:b/>
+        </w:rPr>
+        <w:t xml:space="preserve">mc ls </w:t>
+      </w:r>
+      <w:proofErr w:type="spellStart"/>
+      <w:r>
+        <w:rPr>
+          <w:b/>
+        </w:rPr>
+        <w:t>myminio</w:t>
+      </w:r>
+      <w:proofErr w:type="spellEnd"/>
+      <w:r>
+        <w:rPr>
+          <w:b/>
+        </w:rPr>
+        <w:br/>
+      </w:r>
+      <w:r>
+        <w:rPr>
+          <w:b/>
+        </w:rPr>
+        <w:br/>
+      </w:r>
+      <w:r>
+        <w:rPr>
+          <w:b/>
+        </w:rPr>
+        <w:t xml:space="preserve">mc ls </w:t>
+      </w:r>
+      <w:proofErr w:type="spellStart"/>
+      <w:r>
+        <w:rPr>
+          <w:b/>
+        </w:rPr>
+        <w:t>myminio</w:t>
+      </w:r>
+      <w:proofErr w:type="spellEnd"/>
+      <w:r>
+        <w:rPr>
+          <w:b/>
+        </w:rPr>
+        <w:t>/red-ops-binaries</w:t>
+      </w:r>
+      <w:r>
+        <w:br/>
+      </w:r>
+      <w:r>
+        <w:br/>
+      </w:r>
+      <w:r>
+        <w:rPr>
+          <w:b/>
+        </w:rPr>
+        <w:t xml:space="preserve">mc tree </w:t>
+      </w:r>
+      <w:proofErr w:type="spellStart"/>
+      <w:r>
+        <w:rPr>
+          <w:b/>
+        </w:rPr>
+        <w:t>myminio</w:t>
+      </w:r>
+      <w:proofErr w:type="spellEnd"/>
+      <w:r>
+        <w:br/>
+      </w:r>
+      <w:r>
+        <w:br/>
+      </w:r>
+      <w:r>
+        <w:rPr>
+          <w:b/>
+        </w:rPr>
+        <w:t xml:space="preserve">mc du </w:t>
+      </w:r>
+      <w:proofErr w:type="spellStart"/>
+      <w:r>
+        <w:rPr>
+          <w:b/>
+        </w:rPr>
+        <w:t>myminio</w:t>
+      </w:r>
+      <w:proofErr w:type="spellEnd"/>
+      <w:r>
+        <w:br/>
+      </w:r>
+    </w:p>
+    <w:p>
+      <w:pPr>
+        <w:pStyle w:val="ListParagraph"/>
+        <w:numPr>
+          <w:ilvl w:val="0"/>
+          <w:numId w:val="21"/>
+        </w:numPr>
+        <w:rPr>
+          <w:rFonts w:ascii="Courier New" w:hAnsi="Courier New" w:cs="Courier New"/>
+          <w:sz w:val="18"/>
+          <w:szCs w:val="18"/>
+        </w:rPr>
+      </w:pPr>
+      <w:r>
+        <w:t>From Document “</w:t>
+      </w:r>
+      <w:r>
+        <w:rPr>
+          <w:b/>
+        </w:rPr>
+        <w:t xml:space="preserve">24 – R710 </w:t>
+      </w:r>
+      <w:proofErr w:type="spellStart"/>
+      <w:r>
+        <w:rPr>
+          <w:b/>
+        </w:rPr>
+        <w:t>Proxmox</w:t>
+      </w:r>
+      <w:proofErr w:type="spellEnd"/>
+      <w:r>
+        <w:rPr>
+          <w:b/>
+        </w:rPr>
+        <w:t xml:space="preserve"> Add 2</w:t>
+      </w:r>
+      <w:r>
+        <w:rPr>
+          <w:b/>
+          <w:vertAlign w:val="superscript"/>
+        </w:rPr>
+        <w:t>nd</w:t>
+      </w:r>
+      <w:r>
+        <w:rPr>
+          <w:b/>
+        </w:rPr>
+        <w:t xml:space="preserve"> disk to run host and Docker, Nomad for </w:t>
+      </w:r>
+      <w:proofErr w:type="spellStart"/>
+      <w:r>
+        <w:rPr>
+          <w:b/>
+        </w:rPr>
+        <w:t>minio</w:t>
+      </w:r>
+      <w:proofErr w:type="spellEnd"/>
+      <w:r>
+        <w:t>” do the go code section named “</w:t>
+      </w:r>
+      <w:r>
+        <w:rPr>
+          <w:b/>
+        </w:rPr>
+        <w:t xml:space="preserve">‘go’ code to test access to </w:t>
+      </w:r>
+      <w:proofErr w:type="spellStart"/>
+      <w:r>
+        <w:rPr>
+          <w:b/>
+        </w:rPr>
+        <w:t>minio</w:t>
+      </w:r>
+      <w:proofErr w:type="spellEnd"/>
+      <w:r>
+        <w:t xml:space="preserve">”, and the expected output </w:t>
+      </w:r>
+      <w:r>
+        <w:t xml:space="preserve">should match the </w:t>
+      </w:r>
+      <w:proofErr w:type="spellStart"/>
+      <w:r>
+        <w:t>minio</w:t>
+      </w:r>
+      <w:proofErr w:type="spellEnd"/>
+      <w:r>
+        <w:t xml:space="preserve"> pick above with something like this from running from run3 (the code may take a number of secs to build and run):</w:t>
+      </w:r>
+      <w:r>
+        <w:br/>
+      </w:r>
+      <w:r>
+        <w:rPr>
+          <w:rFonts w:ascii="Courier New" w:hAnsi="Courier New" w:cs="Courier New"/>
+          <w:sz w:val="18"/>
+          <w:szCs w:val="18"/>
+        </w:rPr>
+        <w:t>2023/02/07 16:19:35 {red-ops-binaries 2023-01-31 15:56:11.284 +0000 UTC}</w:t>
+      </w:r>
+    </w:p>
+    <w:p>
+      <w:pPr>
+        <w:pStyle w:val="ListParagraph"/>
+        <w:rPr>
+          <w:rFonts w:ascii="Courier New" w:hAnsi="Courier New" w:cs="Courier New"/>
+          <w:sz w:val="18"/>
+          <w:szCs w:val="18"/>
+        </w:rPr>
+      </w:pPr>
+      <w:r>
+        <w:rPr>
+          <w:rFonts w:ascii="Courier New" w:hAnsi="Courier New" w:cs="Courier New"/>
+          <w:sz w:val="18"/>
+          <w:szCs w:val="18"/>
+        </w:rPr>
+        <w:lastRenderedPageBreak/>
+        <w:t>2023/02/07 16:19:35 {red-red-deployments 2022-03-29 15:23:44.198 +0000 UTC}</w:t>
+      </w:r>
+    </w:p>
+    <w:p>
+      <w:pPr>
+        <w:pStyle w:val="ListParagraph"/>
+      </w:pPr>
+      <w:r>
+        <w:rPr>
+          <w:rFonts w:ascii="Courier New" w:hAnsi="Courier New" w:cs="Courier New"/>
+          <w:sz w:val="18"/>
+          <w:szCs w:val="18"/>
+        </w:rPr>
+        <w:t>2023/02/07 16:19:35 {red-red-secrets 2022-03-29 15:17:23.049 +0000 UTC}</w:t>
+      </w:r>
+      <w:r>
+        <w:br/>
+      </w:r>
+    </w:p>
+    <w:p/>
+    <w:p>
+      <w:pPr>
+        <w:pStyle w:val="Heading1"/>
+      </w:pPr>
+      <w:r>
+        <w:t xml:space="preserve">15 – </w:t>
+      </w:r>
+      <w:proofErr w:type="spellStart"/>
+      <w:proofErr w:type="gramStart"/>
+      <w:r>
+        <w:t>localstack</w:t>
+      </w:r>
+      <w:proofErr w:type="spellEnd"/>
+      <w:proofErr w:type="gramEnd"/>
+      <w:r>
+        <w:t xml:space="preserve"> SQS install as Nomad job</w:t>
+      </w:r>
+    </w:p>
+    <w:p>
+      <w:pPr>
+        <w:pStyle w:val="ListParagraph"/>
+      </w:pPr>
+    </w:p>
+    <w:p>
+      <w:pPr>
+        <w:pStyle w:val="ListParagraph"/>
+        <w:numPr>
+          <w:ilvl w:val="0"/>
+          <w:numId w:val="24"/>
+        </w:numPr>
+      </w:pPr>
+      <w:r>
+        <w:t>Work through all of the document named: “</w:t>
+      </w:r>
+      <w:r>
+        <w:rPr>
+          <w:b/>
           <w:highlight w:val="yellow"/>
         </w:rPr>
-        <w:lastRenderedPageBreak/>
+        <w:t xml:space="preserve">25 - R710 </w:t>
+      </w:r>
+      <w:proofErr w:type="spellStart"/>
+      <w:r>
+        <w:rPr>
+          <w:b/>
+          <w:highlight w:val="yellow"/>
+        </w:rPr>
+        <w:t>Proxmox</w:t>
+      </w:r>
+      <w:proofErr w:type="spellEnd"/>
+      <w:r>
+        <w:rPr>
+          <w:b/>
+          <w:highlight w:val="yellow"/>
+        </w:rPr>
+        <w:t xml:space="preserve"> Add Nomad job - </w:t>
+      </w:r>
+      <w:proofErr w:type="spellStart"/>
+      <w:r>
+        <w:rPr>
+          <w:b/>
+          <w:highlight w:val="yellow"/>
+        </w:rPr>
+        <w:t>localstack</w:t>
+      </w:r>
+      <w:proofErr w:type="spellEnd"/>
+      <w:r>
+        <w:rPr>
+          <w:b/>
+          <w:highlight w:val="yellow"/>
+        </w:rPr>
+        <w:t xml:space="preserve"> SQS</w:t>
+      </w:r>
+      <w:r>
+        <w:t>”</w:t>
+      </w:r>
+    </w:p>
+    <w:p/>
+    <w:p>
+      <w:r>
+        <w:t>As the following steps are followed, also detail the restoration of any data</w:t>
+      </w:r>
+    </w:p>
+    <w:p/>
+    <w:p>
+      <w:r>
         <w:t xml:space="preserve">!!! </w:t>
       </w:r>
       <w:proofErr w:type="gramStart"/>
       <w:r>
-        <w:rPr>
-          <w:highlight w:val="yellow"/>
-        </w:rPr>
-        <w:t>test</w:t>
+        <w:t>also</w:t>
       </w:r>
       <w:proofErr w:type="gramEnd"/>
       <w:r>
-        <w:rPr>
-          <w:highlight w:val="yellow"/>
-        </w:rPr>
-        <w:t xml:space="preserve"> in the GUI creating a new bucket, put a few things in it, and delete them</w:t>
-      </w:r>
-      <w:r>
-        <w:rPr>
-          <w:highlight w:val="yellow"/>
-        </w:rPr>
-        <w:br/>
-      </w:r>
-      <w:r>
-        <w:rPr>
-          <w:highlight w:val="yellow"/>
-        </w:rPr>
-        <w:br/>
-        <w:t xml:space="preserve">!!! </w:t>
-      </w:r>
-      <w:proofErr w:type="gramStart"/>
-      <w:r>
-        <w:rPr>
-          <w:highlight w:val="yellow"/>
-        </w:rPr>
-        <w:t>also</w:t>
-      </w:r>
-      <w:proofErr w:type="gramEnd"/>
-      <w:r>
-        <w:rPr>
-          <w:highlight w:val="yellow"/>
-        </w:rPr>
-        <w:t xml:space="preserve"> have a terminal open and be tailing /</w:t>
-      </w:r>
-      <w:proofErr w:type="spellStart"/>
-      <w:r>
-        <w:rPr>
-          <w:highlight w:val="yellow"/>
-        </w:rPr>
-        <w:t>var</w:t>
-      </w:r>
-      <w:proofErr w:type="spellEnd"/>
-      <w:r>
-        <w:rPr>
-          <w:highlight w:val="yellow"/>
-        </w:rPr>
-        <w:t>/log/syslog to check for any errors whilst doing this</w:t>
-      </w:r>
-      <w:r>
-        <w:rPr>
-          <w:highlight w:val="yellow"/>
-        </w:rPr>
-        <w:t>.</w:t>
-      </w:r>
-      <w:r>
-        <w:rPr>
-          <w:highlight w:val="yellow"/>
-        </w:rPr>
-        <w:br/>
-      </w:r>
-      <w:r>
-        <w:rPr>
-          <w:highlight w:val="yellow"/>
-        </w:rPr>
-        <w:br/>
-        <w:t xml:space="preserve">!!! </w:t>
-      </w:r>
-      <w:proofErr w:type="gramStart"/>
-      <w:r>
-        <w:rPr>
-          <w:highlight w:val="yellow"/>
-        </w:rPr>
-        <w:t>also</w:t>
-      </w:r>
-      <w:proofErr w:type="gramEnd"/>
-      <w:r>
-        <w:rPr>
-          <w:highlight w:val="yellow"/>
-        </w:rPr>
-        <w:t xml:space="preserve"> do steps 11 onwards from document #24 and the go code section to complete tests</w:t>
-      </w:r>
-      <w:r>
-        <w:rPr>
-          <w:highlight w:val="yellow"/>
-        </w:rPr>
-        <w:br/>
+        <w:t xml:space="preserve"> after each step take a snapshot … and at some point if possible clean out previous snapshots.</w:t>
+      </w:r>
+    </w:p>
+    <w:p/>
+    <w:p>
+      <w:r>
+        <w:t>Copy bits needed from document 26</w:t>
+      </w:r>
+    </w:p>
+    <w:p>
+      <w:pPr>
+        <w:pStyle w:val="ListParagraph"/>
+        <w:numPr>
+          <w:ilvl w:val="0"/>
+          <w:numId w:val="25"/>
+        </w:numPr>
+      </w:pPr>
+      <w:r>
+        <w:t>Look thru history commands and make list of all apps to install, then remove from that apps that have already been installed … and then add to this section the remaining apps to install and install them … but skip midnight</w:t>
+      </w:r>
+      <w:r>
+        <w:t xml:space="preserve"> commander as it will clash with “</w:t>
+      </w:r>
+      <w:proofErr w:type="spellStart"/>
+      <w:r>
+        <w:t>minio</w:t>
+      </w:r>
+      <w:proofErr w:type="spellEnd"/>
+      <w:r>
+        <w:t xml:space="preserve"> mc” command.</w:t>
+      </w:r>
+    </w:p>
+    <w:p/>
+    <w:p>
+      <w:r>
+        <w:t>Copy bits needed from document 27</w:t>
+      </w:r>
+    </w:p>
+    <w:p>
+      <w:pPr>
+        <w:pStyle w:val="ListParagraph"/>
+        <w:numPr>
+          <w:ilvl w:val="0"/>
+          <w:numId w:val="25"/>
+        </w:numPr>
+      </w:pPr>
+      <w:r>
+        <w:t xml:space="preserve">Fix this document 27 and rename it to only cover getting </w:t>
+      </w:r>
+      <w:proofErr w:type="spellStart"/>
+      <w:r>
+        <w:t>docker</w:t>
+      </w:r>
+      <w:proofErr w:type="spellEnd"/>
+      <w:r>
+        <w:t xml:space="preserve"> registry installed</w:t>
+      </w:r>
+    </w:p>
+    <w:p/>
+    <w:p>
+      <w:r>
+        <w:t xml:space="preserve">Do document 29 to cover </w:t>
+      </w:r>
+      <w:proofErr w:type="spellStart"/>
+      <w:r>
+        <w:t>gitea</w:t>
+      </w:r>
+      <w:proofErr w:type="spellEnd"/>
+      <w:r>
+        <w:t xml:space="preserve"> …</w:t>
+      </w:r>
+    </w:p>
+    <w:p/>
+    <w:p>
+      <w:r>
+        <w:t xml:space="preserve">Do a readme in </w:t>
+      </w:r>
+      <w:proofErr w:type="spellStart"/>
+      <w:r>
+        <w:t>dp</w:t>
+      </w:r>
+      <w:proofErr w:type="spellEnd"/>
+      <w:r>
+        <w:t>-setup to cover running up mini dev with everything working …</w:t>
       </w:r>
       <w:bookmarkStart w:id="0" w:name="_GoBack"/>
       <w:bookmarkEnd w:id="0"/>
-      <w:r>
-        <w:rPr>
-          <w:highlight w:val="yellow"/>
-        </w:rPr>
-        <w:br/>
-        <w:t xml:space="preserve">!!! </w:t>
-      </w:r>
-      <w:proofErr w:type="gramStart"/>
-      <w:r>
-        <w:rPr>
-          <w:highlight w:val="yellow"/>
-        </w:rPr>
-        <w:t>ultimately</w:t>
-      </w:r>
-      <w:proofErr w:type="gramEnd"/>
-      <w:r>
-        <w:rPr>
-          <w:highlight w:val="yellow"/>
-        </w:rPr>
-        <w:t xml:space="preserve"> the acid test will be if </w:t>
-      </w:r>
-      <w:proofErr w:type="spellStart"/>
-      <w:r>
-        <w:rPr>
-          <w:highlight w:val="yellow"/>
-        </w:rPr>
-        <w:t>deployer</w:t>
-      </w:r>
-      <w:proofErr w:type="spellEnd"/>
-      <w:r>
-        <w:rPr>
-          <w:highlight w:val="yellow"/>
-        </w:rPr>
-        <w:t xml:space="preserve"> code can use the previous contents OK</w:t>
-      </w:r>
-      <w:r>
-        <w:br/>
-      </w:r>
-      <w:r>
-        <w:br/>
-      </w:r>
-      <w:r>
-        <w:rPr>
-          <w:highlight w:val="yellow"/>
-        </w:rPr>
-        <w:t xml:space="preserve">!!! add any further notes here for </w:t>
-      </w:r>
-      <w:proofErr w:type="spellStart"/>
-      <w:r>
-        <w:rPr>
-          <w:highlight w:val="yellow"/>
-        </w:rPr>
-        <w:t>minio</w:t>
-      </w:r>
-      <w:proofErr w:type="spellEnd"/>
-    </w:p>
-    <w:p/>
-    <w:p>
-      <w:proofErr w:type="spellStart"/>
-      <w:proofErr w:type="gramStart"/>
-      <w:r>
-        <w:t>minio</w:t>
-      </w:r>
-      <w:proofErr w:type="spellEnd"/>
-      <w:proofErr w:type="gramEnd"/>
-      <w:r>
-        <w:t xml:space="preserve"> bucket setup for future use</w:t>
-      </w:r>
-    </w:p>
-    <w:p>
-      <w:pPr>
-        <w:pStyle w:val="ListParagraph"/>
-        <w:numPr>
-          <w:ilvl w:val="0"/>
-          <w:numId w:val="22"/>
-        </w:numPr>
-      </w:pPr>
-      <w:r>
-        <w:t>Check that bucket was retained / still works ?</w:t>
-      </w:r>
-    </w:p>
-    <w:p/>
-    <w:p>
-      <w:r>
-        <w:t>As the following steps are followed, also detail the restoration of any data</w:t>
-      </w:r>
-    </w:p>
-    <w:p/>
-    <w:p>
-      <w:r>
-        <w:t xml:space="preserve">!!! </w:t>
-      </w:r>
-      <w:proofErr w:type="gramStart"/>
-      <w:r>
-        <w:t>also</w:t>
-      </w:r>
-      <w:proofErr w:type="gramEnd"/>
-      <w:r>
-        <w:t xml:space="preserve"> after each step take a snapshot … and at some point if possible clean out previous snapshots.</w:t>
-      </w:r>
-    </w:p>
-    <w:p/>
-    <w:p/>
-    <w:p>
-      <w:r>
-        <w:t>Copy bits needed from document 24</w:t>
-      </w:r>
-    </w:p>
-    <w:p>
-      <w:r>
-        <w:t xml:space="preserve">Don’t need to create the </w:t>
-      </w:r>
-      <w:proofErr w:type="spellStart"/>
-      <w:r>
-        <w:t>dirs</w:t>
-      </w:r>
-      <w:proofErr w:type="spellEnd"/>
-      <w:r>
-        <w:t xml:space="preserve">, but create users and change owners of dirs. + do other bits for </w:t>
-      </w:r>
-      <w:proofErr w:type="spellStart"/>
-      <w:r>
-        <w:t>minio</w:t>
-      </w:r>
-      <w:proofErr w:type="spellEnd"/>
-      <w:r>
-        <w:t xml:space="preserve"> … and then the rest of the document.</w:t>
-      </w:r>
-    </w:p>
-    <w:p/>
-    <w:p>
-      <w:r>
-        <w:t>Copy bits needed from document 25</w:t>
-      </w:r>
-    </w:p>
-    <w:p/>
-    <w:p>
-      <w:r>
-        <w:t>Copy bits needed from document 26</w:t>
-      </w:r>
-    </w:p>
-    <w:p/>
-    <w:p>
-      <w:r>
-        <w:t>Copy bits needed from document 27</w:t>
-      </w:r>
-    </w:p>
-    <w:p/>
+    </w:p>
     <w:sectPr>
       <w:pgSz w:w="11906" w:h="16838"/>
       <w:pgMar w:top="1440" w:right="1440" w:bottom="1440" w:left="1440" w:header="708" w:footer="708" w:gutter="0"/>
@@ -14099,6 +14350,95 @@
 <file path=word/numbering.xml><?xml version="1.0" encoding="utf-8"?>
 <w:numbering xmlns:wpc="http://schemas.microsoft.com/office/word/2010/wordprocessingCanvas" xmlns:mc="http://schemas.openxmlformats.org/markup-compatibility/2006" xmlns:o="urn:schemas-microsoft-com:office:office" xmlns:r="http://schemas.openxmlformats.org/officeDocument/2006/relationships" xmlns:m="http://schemas.openxmlformats.org/officeDocument/2006/math" xmlns:v="urn:schemas-microsoft-com:vml" xmlns:wp14="http://schemas.microsoft.com/office/word/2010/wordprocessingDrawing" xmlns:wp="http://schemas.openxmlformats.org/drawingml/2006/wordprocessingDrawing" xmlns:w10="urn:schemas-microsoft-com:office:word" xmlns:w="http://schemas.openxmlformats.org/wordprocessingml/2006/main" xmlns:w14="http://schemas.microsoft.com/office/word/2010/wordml" xmlns:w15="http://schemas.microsoft.com/office/word/2012/wordml" xmlns:wpg="http://schemas.microsoft.com/office/word/2010/wordprocessingGroup" xmlns:wpi="http://schemas.microsoft.com/office/word/2010/wordprocessingInk" xmlns:wne="http://schemas.microsoft.com/office/word/2006/wordml" xmlns:wps="http://schemas.microsoft.com/office/word/2010/wordprocessingShape" mc:Ignorable="w14 w15 wp14">
   <w:abstractNum w:abstractNumId="0" w15:restartNumberingAfterBreak="0">
+    <w:nsid w:val="030A556A"/>
+    <w:multiLevelType w:val="hybridMultilevel"/>
+    <w:tmpl w:val="98346F48"/>
+    <w:lvl w:ilvl="0" w:tplc="0809000F">
+      <w:start w:val="1"/>
+      <w:numFmt w:val="decimal"/>
+      <w:lvlText w:val="%1."/>
+      <w:lvlJc w:val="left"/>
+      <w:pPr>
+        <w:ind w:left="720" w:hanging="360"/>
+      </w:pPr>
+      <w:rPr>
+        <w:rFonts w:hint="default"/>
+      </w:rPr>
+    </w:lvl>
+    <w:lvl w:ilvl="1" w:tplc="08090019" w:tentative="1">
+      <w:start w:val="1"/>
+      <w:numFmt w:val="lowerLetter"/>
+      <w:lvlText w:val="%2."/>
+      <w:lvlJc w:val="left"/>
+      <w:pPr>
+        <w:ind w:left="1440" w:hanging="360"/>
+      </w:pPr>
+    </w:lvl>
+    <w:lvl w:ilvl="2" w:tplc="0809001B" w:tentative="1">
+      <w:start w:val="1"/>
+      <w:numFmt w:val="lowerRoman"/>
+      <w:lvlText w:val="%3."/>
+      <w:lvlJc w:val="right"/>
+      <w:pPr>
+        <w:ind w:left="2160" w:hanging="180"/>
+      </w:pPr>
+    </w:lvl>
+    <w:lvl w:ilvl="3" w:tplc="0809000F" w:tentative="1">
+      <w:start w:val="1"/>
+      <w:numFmt w:val="decimal"/>
+      <w:lvlText w:val="%4."/>
+      <w:lvlJc w:val="left"/>
+      <w:pPr>
+        <w:ind w:left="2880" w:hanging="360"/>
+      </w:pPr>
+    </w:lvl>
+    <w:lvl w:ilvl="4" w:tplc="08090019" w:tentative="1">
+      <w:start w:val="1"/>
+      <w:numFmt w:val="lowerLetter"/>
+      <w:lvlText w:val="%5."/>
+      <w:lvlJc w:val="left"/>
+      <w:pPr>
+        <w:ind w:left="3600" w:hanging="360"/>
+      </w:pPr>
+    </w:lvl>
+    <w:lvl w:ilvl="5" w:tplc="0809001B" w:tentative="1">
+      <w:start w:val="1"/>
+      <w:numFmt w:val="lowerRoman"/>
+      <w:lvlText w:val="%6."/>
+      <w:lvlJc w:val="right"/>
+      <w:pPr>
+        <w:ind w:left="4320" w:hanging="180"/>
+      </w:pPr>
+    </w:lvl>
+    <w:lvl w:ilvl="6" w:tplc="0809000F" w:tentative="1">
+      <w:start w:val="1"/>
+      <w:numFmt w:val="decimal"/>
+      <w:lvlText w:val="%7."/>
+      <w:lvlJc w:val="left"/>
+      <w:pPr>
+        <w:ind w:left="5040" w:hanging="360"/>
+      </w:pPr>
+    </w:lvl>
+    <w:lvl w:ilvl="7" w:tplc="08090019" w:tentative="1">
+      <w:start w:val="1"/>
+      <w:numFmt w:val="lowerLetter"/>
+      <w:lvlText w:val="%8."/>
+      <w:lvlJc w:val="left"/>
+      <w:pPr>
+        <w:ind w:left="5760" w:hanging="360"/>
+      </w:pPr>
+    </w:lvl>
+    <w:lvl w:ilvl="8" w:tplc="0809001B" w:tentative="1">
+      <w:start w:val="1"/>
+      <w:numFmt w:val="lowerRoman"/>
+      <w:lvlText w:val="%9."/>
+      <w:lvlJc w:val="right"/>
+      <w:pPr>
+        <w:ind w:left="6480" w:hanging="180"/>
+      </w:pPr>
+    </w:lvl>
+  </w:abstractNum>
+  <w:abstractNum w:abstractNumId="1" w15:restartNumberingAfterBreak="0">
     <w:nsid w:val="10CB5CB3"/>
     <w:multiLevelType w:val="hybridMultilevel"/>
     <w:tmpl w:val="98346F48"/>
@@ -14187,7 +14527,7 @@
       </w:pPr>
     </w:lvl>
   </w:abstractNum>
-  <w:abstractNum w:abstractNumId="1" w15:restartNumberingAfterBreak="0">
+  <w:abstractNum w:abstractNumId="2" w15:restartNumberingAfterBreak="0">
     <w:nsid w:val="172C389A"/>
     <w:multiLevelType w:val="hybridMultilevel"/>
     <w:tmpl w:val="D936AAA2"/>
@@ -14276,7 +14616,7 @@
       </w:pPr>
     </w:lvl>
   </w:abstractNum>
-  <w:abstractNum w:abstractNumId="2" w15:restartNumberingAfterBreak="0">
+  <w:abstractNum w:abstractNumId="3" w15:restartNumberingAfterBreak="0">
     <w:nsid w:val="19836A4C"/>
     <w:multiLevelType w:val="hybridMultilevel"/>
     <w:tmpl w:val="98346F48"/>
@@ -14365,7 +14705,7 @@
       </w:pPr>
     </w:lvl>
   </w:abstractNum>
-  <w:abstractNum w:abstractNumId="3" w15:restartNumberingAfterBreak="0">
+  <w:abstractNum w:abstractNumId="4" w15:restartNumberingAfterBreak="0">
     <w:nsid w:val="1C0F2232"/>
     <w:multiLevelType w:val="hybridMultilevel"/>
     <w:tmpl w:val="57C8E97E"/>
@@ -14454,7 +14794,7 @@
       </w:pPr>
     </w:lvl>
   </w:abstractNum>
-  <w:abstractNum w:abstractNumId="4" w15:restartNumberingAfterBreak="0">
+  <w:abstractNum w:abstractNumId="5" w15:restartNumberingAfterBreak="0">
     <w:nsid w:val="1CA937BF"/>
     <w:multiLevelType w:val="hybridMultilevel"/>
     <w:tmpl w:val="A6F6C1E2"/>
@@ -14544,7 +14884,7 @@
       </w:pPr>
     </w:lvl>
   </w:abstractNum>
-  <w:abstractNum w:abstractNumId="5" w15:restartNumberingAfterBreak="0">
+  <w:abstractNum w:abstractNumId="6" w15:restartNumberingAfterBreak="0">
     <w:nsid w:val="1EE563A4"/>
     <w:multiLevelType w:val="hybridMultilevel"/>
     <w:tmpl w:val="D936AAA2"/>
@@ -14633,7 +14973,7 @@
       </w:pPr>
     </w:lvl>
   </w:abstractNum>
-  <w:abstractNum w:abstractNumId="6" w15:restartNumberingAfterBreak="0">
+  <w:abstractNum w:abstractNumId="7" w15:restartNumberingAfterBreak="0">
     <w:nsid w:val="20EF241A"/>
     <w:multiLevelType w:val="hybridMultilevel"/>
     <w:tmpl w:val="D936AAA2"/>
@@ -14722,7 +15062,7 @@
       </w:pPr>
     </w:lvl>
   </w:abstractNum>
-  <w:abstractNum w:abstractNumId="7" w15:restartNumberingAfterBreak="0">
+  <w:abstractNum w:abstractNumId="8" w15:restartNumberingAfterBreak="0">
     <w:nsid w:val="25514DF4"/>
     <w:multiLevelType w:val="hybridMultilevel"/>
     <w:tmpl w:val="98346F48"/>
@@ -14811,7 +15151,120 @@
       </w:pPr>
     </w:lvl>
   </w:abstractNum>
-  <w:abstractNum w:abstractNumId="8" w15:restartNumberingAfterBreak="0">
+  <w:abstractNum w:abstractNumId="9" w15:restartNumberingAfterBreak="0">
+    <w:nsid w:val="257E17A4"/>
+    <w:multiLevelType w:val="hybridMultilevel"/>
+    <w:tmpl w:val="A65A4540"/>
+    <w:lvl w:ilvl="0" w:tplc="A22E47D8">
+      <w:start w:val="15"/>
+      <w:numFmt w:val="bullet"/>
+      <w:lvlText w:val="-"/>
+      <w:lvlJc w:val="left"/>
+      <w:pPr>
+        <w:ind w:left="1080" w:hanging="360"/>
+      </w:pPr>
+      <w:rPr>
+        <w:rFonts w:ascii="Calibri" w:eastAsiaTheme="minorHAnsi" w:hAnsi="Calibri" w:cs="Calibri" w:hint="default"/>
+      </w:rPr>
+    </w:lvl>
+    <w:lvl w:ilvl="1" w:tplc="08090003" w:tentative="1">
+      <w:start w:val="1"/>
+      <w:numFmt w:val="bullet"/>
+      <w:lvlText w:val="o"/>
+      <w:lvlJc w:val="left"/>
+      <w:pPr>
+        <w:ind w:left="1800" w:hanging="360"/>
+      </w:pPr>
+      <w:rPr>
+        <w:rFonts w:ascii="Courier New" w:hAnsi="Courier New" w:cs="Courier New" w:hint="default"/>
+      </w:rPr>
+    </w:lvl>
+    <w:lvl w:ilvl="2" w:tplc="08090005" w:tentative="1">
+      <w:start w:val="1"/>
+      <w:numFmt w:val="bullet"/>
+      <w:lvlText w:val=""/>
+      <w:lvlJc w:val="left"/>
+      <w:pPr>
+        <w:ind w:left="2520" w:hanging="360"/>
+      </w:pPr>
+      <w:rPr>
+        <w:rFonts w:ascii="Wingdings" w:hAnsi="Wingdings" w:hint="default"/>
+      </w:rPr>
+    </w:lvl>
+    <w:lvl w:ilvl="3" w:tplc="08090001" w:tentative="1">
+      <w:start w:val="1"/>
+      <w:numFmt w:val="bullet"/>
+      <w:lvlText w:val=""/>
+      <w:lvlJc w:val="left"/>
+      <w:pPr>
+        <w:ind w:left="3240" w:hanging="360"/>
+      </w:pPr>
+      <w:rPr>
+        <w:rFonts w:ascii="Symbol" w:hAnsi="Symbol" w:hint="default"/>
+      </w:rPr>
+    </w:lvl>
+    <w:lvl w:ilvl="4" w:tplc="08090003" w:tentative="1">
+      <w:start w:val="1"/>
+      <w:numFmt w:val="bullet"/>
+      <w:lvlText w:val="o"/>
+      <w:lvlJc w:val="left"/>
+      <w:pPr>
+        <w:ind w:left="3960" w:hanging="360"/>
+      </w:pPr>
+      <w:rPr>
+        <w:rFonts w:ascii="Courier New" w:hAnsi="Courier New" w:cs="Courier New" w:hint="default"/>
+      </w:rPr>
+    </w:lvl>
+    <w:lvl w:ilvl="5" w:tplc="08090005" w:tentative="1">
+      <w:start w:val="1"/>
+      <w:numFmt w:val="bullet"/>
+      <w:lvlText w:val=""/>
+      <w:lvlJc w:val="left"/>
+      <w:pPr>
+        <w:ind w:left="4680" w:hanging="360"/>
+      </w:pPr>
+      <w:rPr>
+        <w:rFonts w:ascii="Wingdings" w:hAnsi="Wingdings" w:hint="default"/>
+      </w:rPr>
+    </w:lvl>
+    <w:lvl w:ilvl="6" w:tplc="08090001" w:tentative="1">
+      <w:start w:val="1"/>
+      <w:numFmt w:val="bullet"/>
+      <w:lvlText w:val=""/>
+      <w:lvlJc w:val="left"/>
+      <w:pPr>
+        <w:ind w:left="5400" w:hanging="360"/>
+      </w:pPr>
+      <w:rPr>
+        <w:rFonts w:ascii="Symbol" w:hAnsi="Symbol" w:hint="default"/>
+      </w:rPr>
+    </w:lvl>
+    <w:lvl w:ilvl="7" w:tplc="08090003" w:tentative="1">
+      <w:start w:val="1"/>
+      <w:numFmt w:val="bullet"/>
+      <w:lvlText w:val="o"/>
+      <w:lvlJc w:val="left"/>
+      <w:pPr>
+        <w:ind w:left="6120" w:hanging="360"/>
+      </w:pPr>
+      <w:rPr>
+        <w:rFonts w:ascii="Courier New" w:hAnsi="Courier New" w:cs="Courier New" w:hint="default"/>
+      </w:rPr>
+    </w:lvl>
+    <w:lvl w:ilvl="8" w:tplc="08090005" w:tentative="1">
+      <w:start w:val="1"/>
+      <w:numFmt w:val="bullet"/>
+      <w:lvlText w:val=""/>
+      <w:lvlJc w:val="left"/>
+      <w:pPr>
+        <w:ind w:left="6840" w:hanging="360"/>
+      </w:pPr>
+      <w:rPr>
+        <w:rFonts w:ascii="Wingdings" w:hAnsi="Wingdings" w:hint="default"/>
+      </w:rPr>
+    </w:lvl>
+  </w:abstractNum>
+  <w:abstractNum w:abstractNumId="10" w15:restartNumberingAfterBreak="0">
     <w:nsid w:val="26857D01"/>
     <w:multiLevelType w:val="hybridMultilevel"/>
     <w:tmpl w:val="947CBFDE"/>
@@ -14924,7 +15377,7 @@
       </w:rPr>
     </w:lvl>
   </w:abstractNum>
-  <w:abstractNum w:abstractNumId="9" w15:restartNumberingAfterBreak="0">
+  <w:abstractNum w:abstractNumId="11" w15:restartNumberingAfterBreak="0">
     <w:nsid w:val="442212C7"/>
     <w:multiLevelType w:val="hybridMultilevel"/>
     <w:tmpl w:val="57C8E97E"/>
@@ -15013,7 +15466,7 @@
       </w:pPr>
     </w:lvl>
   </w:abstractNum>
-  <w:abstractNum w:abstractNumId="10" w15:restartNumberingAfterBreak="0">
+  <w:abstractNum w:abstractNumId="12" w15:restartNumberingAfterBreak="0">
     <w:nsid w:val="4A5D0636"/>
     <w:multiLevelType w:val="hybridMultilevel"/>
     <w:tmpl w:val="98346F48"/>
@@ -15102,7 +15555,7 @@
       </w:pPr>
     </w:lvl>
   </w:abstractNum>
-  <w:abstractNum w:abstractNumId="11" w15:restartNumberingAfterBreak="0">
+  <w:abstractNum w:abstractNumId="13" w15:restartNumberingAfterBreak="0">
     <w:nsid w:val="5990204C"/>
     <w:multiLevelType w:val="hybridMultilevel"/>
     <w:tmpl w:val="98346F48"/>
@@ -15191,7 +15644,7 @@
       </w:pPr>
     </w:lvl>
   </w:abstractNum>
-  <w:abstractNum w:abstractNumId="12" w15:restartNumberingAfterBreak="0">
+  <w:abstractNum w:abstractNumId="14" w15:restartNumberingAfterBreak="0">
     <w:nsid w:val="5B837DE9"/>
     <w:multiLevelType w:val="hybridMultilevel"/>
     <w:tmpl w:val="D936AAA2"/>
@@ -15280,7 +15733,7 @@
       </w:pPr>
     </w:lvl>
   </w:abstractNum>
-  <w:abstractNum w:abstractNumId="13" w15:restartNumberingAfterBreak="0">
+  <w:abstractNum w:abstractNumId="15" w15:restartNumberingAfterBreak="0">
     <w:nsid w:val="62EE1E4E"/>
     <w:multiLevelType w:val="hybridMultilevel"/>
     <w:tmpl w:val="A6F6C1E2"/>
@@ -15370,7 +15823,7 @@
       </w:pPr>
     </w:lvl>
   </w:abstractNum>
-  <w:abstractNum w:abstractNumId="14" w15:restartNumberingAfterBreak="0">
+  <w:abstractNum w:abstractNumId="16" w15:restartNumberingAfterBreak="0">
     <w:nsid w:val="640A22E4"/>
     <w:multiLevelType w:val="hybridMultilevel"/>
     <w:tmpl w:val="A6F6C1E2"/>
@@ -15460,7 +15913,7 @@
       </w:pPr>
     </w:lvl>
   </w:abstractNum>
-  <w:abstractNum w:abstractNumId="15" w15:restartNumberingAfterBreak="0">
+  <w:abstractNum w:abstractNumId="17" w15:restartNumberingAfterBreak="0">
     <w:nsid w:val="654A0DC6"/>
     <w:multiLevelType w:val="hybridMultilevel"/>
     <w:tmpl w:val="98346F48"/>
@@ -15549,7 +16002,7 @@
       </w:pPr>
     </w:lvl>
   </w:abstractNum>
-  <w:abstractNum w:abstractNumId="16" w15:restartNumberingAfterBreak="0">
+  <w:abstractNum w:abstractNumId="18" w15:restartNumberingAfterBreak="0">
     <w:nsid w:val="6B55615F"/>
     <w:multiLevelType w:val="hybridMultilevel"/>
     <w:tmpl w:val="98346F48"/>
@@ -15638,7 +16091,7 @@
       </w:pPr>
     </w:lvl>
   </w:abstractNum>
-  <w:abstractNum w:abstractNumId="17" w15:restartNumberingAfterBreak="0">
+  <w:abstractNum w:abstractNumId="19" w15:restartNumberingAfterBreak="0">
     <w:nsid w:val="6E6320FA"/>
     <w:multiLevelType w:val="hybridMultilevel"/>
     <w:tmpl w:val="D936AAA2"/>
@@ -15727,7 +16180,7 @@
       </w:pPr>
     </w:lvl>
   </w:abstractNum>
-  <w:abstractNum w:abstractNumId="18" w15:restartNumberingAfterBreak="0">
+  <w:abstractNum w:abstractNumId="20" w15:restartNumberingAfterBreak="0">
     <w:nsid w:val="70FD656D"/>
     <w:multiLevelType w:val="hybridMultilevel"/>
     <w:tmpl w:val="57C8E97E"/>
@@ -15816,7 +16269,7 @@
       </w:pPr>
     </w:lvl>
   </w:abstractNum>
-  <w:abstractNum w:abstractNumId="19" w15:restartNumberingAfterBreak="0">
+  <w:abstractNum w:abstractNumId="21" w15:restartNumberingAfterBreak="0">
     <w:nsid w:val="730146D4"/>
     <w:multiLevelType w:val="hybridMultilevel"/>
     <w:tmpl w:val="98346F48"/>
@@ -15905,7 +16358,7 @@
       </w:pPr>
     </w:lvl>
   </w:abstractNum>
-  <w:abstractNum w:abstractNumId="20" w15:restartNumberingAfterBreak="0">
+  <w:abstractNum w:abstractNumId="22" w15:restartNumberingAfterBreak="0">
     <w:nsid w:val="73D92903"/>
     <w:multiLevelType w:val="hybridMultilevel"/>
     <w:tmpl w:val="98346F48"/>
@@ -15994,7 +16447,7 @@
       </w:pPr>
     </w:lvl>
   </w:abstractNum>
-  <w:abstractNum w:abstractNumId="21" w15:restartNumberingAfterBreak="0">
+  <w:abstractNum w:abstractNumId="23" w15:restartNumberingAfterBreak="0">
     <w:nsid w:val="751B6F25"/>
     <w:multiLevelType w:val="hybridMultilevel"/>
     <w:tmpl w:val="A92C8DBA"/>
@@ -16083,7 +16536,7 @@
       </w:pPr>
     </w:lvl>
   </w:abstractNum>
-  <w:abstractNum w:abstractNumId="22" w15:restartNumberingAfterBreak="0">
+  <w:abstractNum w:abstractNumId="24" w15:restartNumberingAfterBreak="0">
     <w:nsid w:val="7B3C06AC"/>
     <w:multiLevelType w:val="hybridMultilevel"/>
     <w:tmpl w:val="57C8E97E"/>
@@ -16173,72 +16626,78 @@
     </w:lvl>
   </w:abstractNum>
   <w:num w:numId="1">
+    <w:abstractNumId w:val="7"/>
+  </w:num>
+  <w:num w:numId="2">
+    <w:abstractNumId w:val="2"/>
+  </w:num>
+  <w:num w:numId="3">
+    <w:abstractNumId w:val="19"/>
+  </w:num>
+  <w:num w:numId="4">
     <w:abstractNumId w:val="6"/>
   </w:num>
-  <w:num w:numId="2">
+  <w:num w:numId="5">
+    <w:abstractNumId w:val="21"/>
+  </w:num>
+  <w:num w:numId="6">
+    <w:abstractNumId w:val="18"/>
+  </w:num>
+  <w:num w:numId="7">
+    <w:abstractNumId w:val="22"/>
+  </w:num>
+  <w:num w:numId="8">
+    <w:abstractNumId w:val="23"/>
+  </w:num>
+  <w:num w:numId="9">
+    <w:abstractNumId w:val="16"/>
+  </w:num>
+  <w:num w:numId="10">
+    <w:abstractNumId w:val="5"/>
+  </w:num>
+  <w:num w:numId="11">
+    <w:abstractNumId w:val="15"/>
+  </w:num>
+  <w:num w:numId="12">
+    <w:abstractNumId w:val="8"/>
+  </w:num>
+  <w:num w:numId="13">
+    <w:abstractNumId w:val="12"/>
+  </w:num>
+  <w:num w:numId="14">
+    <w:abstractNumId w:val="14"/>
+  </w:num>
+  <w:num w:numId="15">
+    <w:abstractNumId w:val="3"/>
+  </w:num>
+  <w:num w:numId="16">
+    <w:abstractNumId w:val="20"/>
+  </w:num>
+  <w:num w:numId="17">
+    <w:abstractNumId w:val="4"/>
+  </w:num>
+  <w:num w:numId="18">
     <w:abstractNumId w:val="1"/>
   </w:num>
-  <w:num w:numId="3">
+  <w:num w:numId="19">
+    <w:abstractNumId w:val="13"/>
+  </w:num>
+  <w:num w:numId="20">
+    <w:abstractNumId w:val="24"/>
+  </w:num>
+  <w:num w:numId="21">
     <w:abstractNumId w:val="17"/>
   </w:num>
-  <w:num w:numId="4">
-    <w:abstractNumId w:val="5"/>
-  </w:num>
-  <w:num w:numId="5">
-    <w:abstractNumId w:val="19"/>
-  </w:num>
-  <w:num w:numId="6">
-    <w:abstractNumId w:val="16"/>
-  </w:num>
-  <w:num w:numId="7">
-    <w:abstractNumId w:val="20"/>
-  </w:num>
-  <w:num w:numId="8">
-    <w:abstractNumId w:val="21"/>
-  </w:num>
-  <w:num w:numId="9">
-    <w:abstractNumId w:val="14"/>
-  </w:num>
-  <w:num w:numId="10">
-    <w:abstractNumId w:val="4"/>
-  </w:num>
-  <w:num w:numId="11">
-    <w:abstractNumId w:val="13"/>
-  </w:num>
-  <w:num w:numId="12">
-    <w:abstractNumId w:val="7"/>
-  </w:num>
-  <w:num w:numId="13">
+  <w:num w:numId="22">
     <w:abstractNumId w:val="10"/>
   </w:num>
-  <w:num w:numId="14">
-    <w:abstractNumId w:val="12"/>
+  <w:num w:numId="23">
+    <w:abstractNumId w:val="11"/>
   </w:num>
-  <w:num w:numId="15">
-    <w:abstractNumId w:val="2"/>
-  </w:num>
-  <w:num w:numId="16">
-    <w:abstractNumId w:val="18"/>
-  </w:num>
-  <w:num w:numId="17">
-    <w:abstractNumId w:val="3"/>
-  </w:num>
-  <w:num w:numId="18">
+  <w:num w:numId="24">
     <w:abstractNumId w:val="0"/>
   </w:num>
-  <w:num w:numId="19">
-    <w:abstractNumId w:val="11"/>
-  </w:num>
-  <w:num w:numId="20">
-    <w:abstractNumId w:val="22"/>
-  </w:num>
-  <w:num w:numId="21">
-    <w:abstractNumId w:val="15"/>
-  </w:num>
-  <w:num w:numId="22">
-    <w:abstractNumId w:val="8"/>
-  </w:num>
-  <w:num w:numId="23">
+  <w:num w:numId="25">
     <w:abstractNumId w:val="9"/>
   </w:num>
 </w:numbering>

</xml_diff>

<commit_message>
more steps added and refined
</commit_message>
<xml_diff>
--- a/28 - R710 Rebuild run3 host as Ubuntu Workstation.docx
+++ b/28 - R710 Rebuild run3 host as Ubuntu Workstation.docx
@@ -9371,21 +9371,7 @@
         <w:rPr>
           <w:rFonts w:ascii="Courier New" w:hAnsi="Courier New" w:cs="Courier New"/>
         </w:rPr>
-        <w:t xml:space="preserve">    # 5th Feb 2023, not sure the following is quite right</w:t>
-      </w:r>
-    </w:p>
-    <w:p>
-      <w:pPr>
-        <w:pStyle w:val="ListParagraph"/>
-        <w:rPr>
-          <w:rFonts w:ascii="Courier New" w:hAnsi="Courier New" w:cs="Courier New"/>
-        </w:rPr>
-      </w:pPr>
-      <w:r>
-        <w:rPr>
-          <w:rFonts w:ascii="Courier New" w:hAnsi="Courier New" w:cs="Courier New"/>
-        </w:rPr>
-        <w:t xml:space="preserve">    # </w:t>
+        <w:t xml:space="preserve">    </w:t>
       </w:r>
       <w:proofErr w:type="gramStart"/>
       <w:r>
@@ -9414,76 +9400,6 @@
           <w:rFonts w:ascii="Courier New" w:hAnsi="Courier New" w:cs="Courier New"/>
         </w:rPr>
         <w:t>"</w:t>
-      </w:r>
-    </w:p>
-    <w:p>
-      <w:pPr>
-        <w:pStyle w:val="ListParagraph"/>
-        <w:rPr>
-          <w:rFonts w:ascii="Courier New" w:hAnsi="Courier New" w:cs="Courier New"/>
-        </w:rPr>
-      </w:pPr>
-      <w:r>
-        <w:rPr>
-          <w:rFonts w:ascii="Courier New" w:hAnsi="Courier New" w:cs="Courier New"/>
-        </w:rPr>
-        <w:t xml:space="preserve">    </w:t>
-      </w:r>
-      <w:proofErr w:type="gramStart"/>
-      <w:r>
-        <w:rPr>
-          <w:rFonts w:ascii="Courier New" w:hAnsi="Courier New" w:cs="Courier New"/>
-        </w:rPr>
-        <w:t>path</w:t>
-      </w:r>
-      <w:proofErr w:type="gramEnd"/>
-      <w:r>
-        <w:rPr>
-          <w:rFonts w:ascii="Courier New" w:hAnsi="Courier New" w:cs="Courier New"/>
-        </w:rPr>
-        <w:t xml:space="preserve"> = "/</w:t>
-      </w:r>
-      <w:proofErr w:type="spellStart"/>
-      <w:r>
-        <w:rPr>
-          <w:rFonts w:ascii="Courier New" w:hAnsi="Courier New" w:cs="Courier New"/>
-        </w:rPr>
-        <w:t>mnt</w:t>
-      </w:r>
-      <w:proofErr w:type="spellEnd"/>
-      <w:r>
-        <w:rPr>
-          <w:rFonts w:ascii="Courier New" w:hAnsi="Courier New" w:cs="Courier New"/>
-        </w:rPr>
-        <w:t>/S3andSQS/</w:t>
-      </w:r>
-      <w:proofErr w:type="spellStart"/>
-      <w:r>
-        <w:rPr>
-          <w:rFonts w:ascii="Courier New" w:hAnsi="Courier New" w:cs="Courier New"/>
-        </w:rPr>
-        <w:t>tmp</w:t>
-      </w:r>
-      <w:proofErr w:type="spellEnd"/>
-      <w:r>
-        <w:rPr>
-          <w:rFonts w:ascii="Courier New" w:hAnsi="Courier New" w:cs="Courier New"/>
-        </w:rPr>
-        <w:t>/</w:t>
-      </w:r>
-      <w:proofErr w:type="spellStart"/>
-      <w:r>
-        <w:rPr>
-          <w:rFonts w:ascii="Courier New" w:hAnsi="Courier New" w:cs="Courier New"/>
-        </w:rPr>
-        <w:t>localstack</w:t>
-      </w:r>
-      <w:proofErr w:type="spellEnd"/>
-      <w:r>
-        <w:rPr>
-          <w:rFonts w:ascii="Courier New" w:hAnsi="Courier New" w:cs="Courier New"/>
-        </w:rPr>
-        <w:t>/data"</w:t>
       </w:r>
     </w:p>
     <w:p>
@@ -14187,49 +14103,577 @@
         </w:numPr>
       </w:pPr>
       <w:r>
-        <w:t>Work through all of the document named: “</w:t>
-      </w:r>
-      <w:r>
-        <w:rPr>
-          <w:b/>
+        <w:t xml:space="preserve">Work through </w:t>
+      </w:r>
+      <w:r>
+        <w:t>the section ‘</w:t>
+      </w:r>
+      <w:r>
+        <w:rPr>
+          <w:b/>
+        </w:rPr>
+        <w:t>“</w:t>
+      </w:r>
+      <w:proofErr w:type="spellStart"/>
+      <w:r>
+        <w:rPr>
+          <w:b/>
+        </w:rPr>
+        <w:t>localstack</w:t>
+      </w:r>
+      <w:proofErr w:type="spellEnd"/>
+      <w:r>
+        <w:rPr>
+          <w:b/>
+        </w:rPr>
+        <w:t>” install as a Nomad job to provide SQS</w:t>
+      </w:r>
+      <w:r>
+        <w:t>’</w:t>
+      </w:r>
+      <w:r>
+        <w:t xml:space="preserve"> of the document named: “</w:t>
+      </w:r>
+      <w:r>
+        <w:rPr>
+          <w:b/>
+        </w:rPr>
+        <w:t xml:space="preserve">25 - R710 </w:t>
+      </w:r>
+      <w:proofErr w:type="spellStart"/>
+      <w:r>
+        <w:rPr>
+          <w:b/>
+        </w:rPr>
+        <w:t>Proxmox</w:t>
+      </w:r>
+      <w:proofErr w:type="spellEnd"/>
+      <w:r>
+        <w:rPr>
+          <w:b/>
+        </w:rPr>
+        <w:t xml:space="preserve"> Add Nomad job - </w:t>
+      </w:r>
+      <w:proofErr w:type="spellStart"/>
+      <w:r>
+        <w:rPr>
+          <w:b/>
+        </w:rPr>
+        <w:t>localstack</w:t>
+      </w:r>
+      <w:proofErr w:type="spellEnd"/>
+      <w:r>
+        <w:rPr>
+          <w:b/>
+        </w:rPr>
+        <w:t xml:space="preserve"> SQS</w:t>
+      </w:r>
+      <w:r>
+        <w:t>”</w:t>
+      </w:r>
+      <w:r>
+        <w:br/>
+      </w:r>
+    </w:p>
+    <w:p>
+      <w:pPr>
+        <w:pStyle w:val="ListParagraph"/>
+        <w:numPr>
+          <w:ilvl w:val="0"/>
+          <w:numId w:val="24"/>
+        </w:numPr>
+      </w:pPr>
+      <w:r>
+        <w:t>Check the initially set up queues exist with:</w:t>
+      </w:r>
+      <w:r>
+        <w:br/>
+      </w:r>
+      <w:proofErr w:type="spellStart"/>
+      <w:r>
+        <w:rPr>
+          <w:b/>
+        </w:rPr>
+        <w:t>aws</w:t>
+      </w:r>
+      <w:proofErr w:type="spellEnd"/>
+      <w:r>
+        <w:rPr>
+          <w:b/>
+        </w:rPr>
+        <w:t xml:space="preserve"> --endpoint-</w:t>
+      </w:r>
+      <w:proofErr w:type="spellStart"/>
+      <w:r>
+        <w:rPr>
+          <w:b/>
+        </w:rPr>
+        <w:t>url</w:t>
+      </w:r>
+      <w:proofErr w:type="spellEnd"/>
+      <w:r>
+        <w:rPr>
+          <w:b/>
+        </w:rPr>
+        <w:t xml:space="preserve">=http://192.168.124.162:4566 </w:t>
+      </w:r>
+      <w:proofErr w:type="spellStart"/>
+      <w:r>
+        <w:rPr>
+          <w:b/>
+        </w:rPr>
+        <w:t>sqs</w:t>
+      </w:r>
+      <w:proofErr w:type="spellEnd"/>
+      <w:r>
+        <w:rPr>
+          <w:b/>
+        </w:rPr>
+        <w:t xml:space="preserve"> list-queues</w:t>
+      </w:r>
+    </w:p>
+    <w:p>
+      <w:pPr>
+        <w:pStyle w:val="ListParagraph"/>
+      </w:pPr>
+    </w:p>
+    <w:p>
+      <w:pPr>
+        <w:pStyle w:val="ListParagraph"/>
+        <w:rPr>
+          <w:rFonts w:ascii="Courier New" w:hAnsi="Courier New" w:cs="Courier New"/>
+          <w:b/>
+          <w:sz w:val="18"/>
+          <w:szCs w:val="18"/>
+        </w:rPr>
+      </w:pPr>
+      <w:r>
+        <w:t>Which should show something like</w:t>
+      </w:r>
+      <w:proofErr w:type="gramStart"/>
+      <w:r>
+        <w:t>:</w:t>
+      </w:r>
+      <w:proofErr w:type="gramEnd"/>
+      <w:r>
+        <w:br/>
+      </w:r>
+      <w:r>
+        <w:rPr>
+          <w:rFonts w:ascii="Courier New" w:hAnsi="Courier New" w:cs="Courier New"/>
+          <w:sz w:val="18"/>
+          <w:szCs w:val="18"/>
+        </w:rPr>
+        <w:br/>
+      </w:r>
+      <w:r>
+        <w:rPr>
+          <w:rFonts w:ascii="Courier New" w:hAnsi="Courier New" w:cs="Courier New"/>
+          <w:b/>
+          <w:sz w:val="18"/>
+          <w:szCs w:val="18"/>
+        </w:rPr>
+        <w:t>{</w:t>
+      </w:r>
+    </w:p>
+    <w:p>
+      <w:pPr>
+        <w:pStyle w:val="ListParagraph"/>
+        <w:rPr>
+          <w:rFonts w:ascii="Courier New" w:hAnsi="Courier New" w:cs="Courier New"/>
+          <w:b/>
+          <w:sz w:val="18"/>
+          <w:szCs w:val="18"/>
+        </w:rPr>
+      </w:pPr>
+      <w:r>
+        <w:rPr>
+          <w:rFonts w:ascii="Courier New" w:hAnsi="Courier New" w:cs="Courier New"/>
+          <w:b/>
+          <w:sz w:val="18"/>
+          <w:szCs w:val="18"/>
+        </w:rPr>
+        <w:t xml:space="preserve">    "</w:t>
+      </w:r>
+      <w:proofErr w:type="spellStart"/>
+      <w:r>
+        <w:rPr>
+          <w:rFonts w:ascii="Courier New" w:hAnsi="Courier New" w:cs="Courier New"/>
+          <w:b/>
+          <w:sz w:val="18"/>
+          <w:szCs w:val="18"/>
+        </w:rPr>
+        <w:t>QueueUrls</w:t>
+      </w:r>
+      <w:proofErr w:type="spellEnd"/>
+      <w:r>
+        <w:rPr>
+          <w:rFonts w:ascii="Courier New" w:hAnsi="Courier New" w:cs="Courier New"/>
+          <w:b/>
+          <w:sz w:val="18"/>
+          <w:szCs w:val="18"/>
+        </w:rPr>
+        <w:t>": [</w:t>
+      </w:r>
+    </w:p>
+    <w:p>
+      <w:pPr>
+        <w:pStyle w:val="ListParagraph"/>
+        <w:rPr>
+          <w:rFonts w:ascii="Courier New" w:hAnsi="Courier New" w:cs="Courier New"/>
+          <w:b/>
+          <w:sz w:val="18"/>
+          <w:szCs w:val="18"/>
+        </w:rPr>
+      </w:pPr>
+      <w:r>
+        <w:rPr>
+          <w:rFonts w:ascii="Courier New" w:hAnsi="Courier New" w:cs="Courier New"/>
+          <w:b/>
+          <w:sz w:val="18"/>
+          <w:szCs w:val="18"/>
+        </w:rPr>
+        <w:t xml:space="preserve">        "http://localhost:4566/000000000000/develop-deadletter-service-events",</w:t>
+      </w:r>
+    </w:p>
+    <w:p>
+      <w:pPr>
+        <w:pStyle w:val="ListParagraph"/>
+        <w:rPr>
+          <w:rFonts w:ascii="Courier New" w:hAnsi="Courier New" w:cs="Courier New"/>
+          <w:b/>
+          <w:sz w:val="18"/>
+          <w:szCs w:val="18"/>
+        </w:rPr>
+      </w:pPr>
+      <w:r>
+        <w:rPr>
+          <w:rFonts w:ascii="Courier New" w:hAnsi="Courier New" w:cs="Courier New"/>
+          <w:b/>
+          <w:sz w:val="18"/>
+          <w:szCs w:val="18"/>
+        </w:rPr>
+        <w:t xml:space="preserve">        "http://localhost:4566/000000000000/develop-inbound-service-events",</w:t>
+      </w:r>
+    </w:p>
+    <w:p>
+      <w:pPr>
+        <w:pStyle w:val="ListParagraph"/>
+        <w:rPr>
+          <w:rFonts w:ascii="Courier New" w:hAnsi="Courier New" w:cs="Courier New"/>
+          <w:b/>
+          <w:sz w:val="18"/>
+          <w:szCs w:val="18"/>
+        </w:rPr>
+      </w:pPr>
+      <w:r>
+        <w:rPr>
+          <w:rFonts w:ascii="Courier New" w:hAnsi="Courier New" w:cs="Courier New"/>
+          <w:b/>
+          <w:sz w:val="18"/>
+          <w:szCs w:val="18"/>
+        </w:rPr>
+        <w:t xml:space="preserve">        "http://localhost:4566/000000000000/develop-deadletter-deployer-messages",</w:t>
+      </w:r>
+    </w:p>
+    <w:p>
+      <w:pPr>
+        <w:pStyle w:val="ListParagraph"/>
+        <w:rPr>
+          <w:rFonts w:ascii="Courier New" w:hAnsi="Courier New" w:cs="Courier New"/>
+          <w:b/>
+          <w:sz w:val="18"/>
+          <w:szCs w:val="18"/>
+        </w:rPr>
+      </w:pPr>
+      <w:r>
+        <w:rPr>
+          <w:rFonts w:ascii="Courier New" w:hAnsi="Courier New" w:cs="Courier New"/>
+          <w:b/>
+          <w:sz w:val="18"/>
+          <w:szCs w:val="18"/>
+        </w:rPr>
+        <w:t xml:space="preserve">        "http://localhost:4566/000000000000/develop-inbound-deployer-messages",</w:t>
+      </w:r>
+    </w:p>
+    <w:p>
+      <w:pPr>
+        <w:pStyle w:val="ListParagraph"/>
+        <w:rPr>
+          <w:rFonts w:ascii="Courier New" w:hAnsi="Courier New" w:cs="Courier New"/>
+          <w:b/>
+          <w:sz w:val="18"/>
+          <w:szCs w:val="18"/>
+        </w:rPr>
+      </w:pPr>
+      <w:r>
+        <w:rPr>
+          <w:rFonts w:ascii="Courier New" w:hAnsi="Courier New" w:cs="Courier New"/>
+          <w:b/>
+          <w:sz w:val="18"/>
+          <w:szCs w:val="18"/>
+        </w:rPr>
+        <w:t xml:space="preserve">        "http://localhost:4566/000000000000/develop-service-event-results"</w:t>
+      </w:r>
+    </w:p>
+    <w:p>
+      <w:pPr>
+        <w:pStyle w:val="ListParagraph"/>
+        <w:rPr>
+          <w:rFonts w:ascii="Courier New" w:hAnsi="Courier New" w:cs="Courier New"/>
+          <w:b/>
+          <w:sz w:val="18"/>
+          <w:szCs w:val="18"/>
+        </w:rPr>
+      </w:pPr>
+      <w:r>
+        <w:rPr>
+          <w:rFonts w:ascii="Courier New" w:hAnsi="Courier New" w:cs="Courier New"/>
+          <w:b/>
+          <w:sz w:val="18"/>
+          <w:szCs w:val="18"/>
+        </w:rPr>
+        <w:t xml:space="preserve">    ]</w:t>
+      </w:r>
+    </w:p>
+    <w:p>
+      <w:pPr>
+        <w:pStyle w:val="ListParagraph"/>
+      </w:pPr>
+      <w:r>
+        <w:rPr>
+          <w:rFonts w:ascii="Courier New" w:hAnsi="Courier New" w:cs="Courier New"/>
+          <w:b/>
+          <w:sz w:val="18"/>
+          <w:szCs w:val="18"/>
+        </w:rPr>
+        <w:t>}</w:t>
+      </w:r>
+      <w:r>
+        <w:br/>
+      </w:r>
+    </w:p>
+    <w:p>
+      <w:r>
+        <w:rPr>
           <w:highlight w:val="yellow"/>
         </w:rPr>
-        <w:t xml:space="preserve">25 - R710 </w:t>
-      </w:r>
-      <w:proofErr w:type="spellStart"/>
-      <w:r>
-        <w:rPr>
-          <w:b/>
+        <w:t xml:space="preserve">!!! </w:t>
+      </w:r>
+      <w:proofErr w:type="gramStart"/>
+      <w:r>
+        <w:rPr>
           <w:highlight w:val="yellow"/>
         </w:rPr>
+        <w:t>sort</w:t>
+      </w:r>
+      <w:proofErr w:type="gramEnd"/>
+      <w:r>
+        <w:rPr>
+          <w:highlight w:val="yellow"/>
+        </w:rPr>
+        <w:t xml:space="preserve"> out </w:t>
+      </w:r>
+      <w:proofErr w:type="spellStart"/>
+      <w:r>
+        <w:rPr>
+          <w:highlight w:val="yellow"/>
+        </w:rPr>
+        <w:t>ssh</w:t>
+      </w:r>
+      <w:proofErr w:type="spellEnd"/>
+      <w:r>
+        <w:rPr>
+          <w:highlight w:val="yellow"/>
+        </w:rPr>
+        <w:t xml:space="preserve"> stuff -&gt; backup existing stuff and copy the backed up stuff in its place and see if </w:t>
+      </w:r>
+      <w:proofErr w:type="spellStart"/>
+      <w:r>
+        <w:rPr>
+          <w:highlight w:val="yellow"/>
+        </w:rPr>
+        <w:t>ssh’ing</w:t>
+      </w:r>
+      <w:proofErr w:type="spellEnd"/>
+      <w:r>
+        <w:rPr>
+          <w:highlight w:val="yellow"/>
+        </w:rPr>
+        <w:t xml:space="preserve"> into run3 from w8 works and </w:t>
+      </w:r>
+      <w:proofErr w:type="spellStart"/>
+      <w:r>
+        <w:rPr>
+          <w:highlight w:val="yellow"/>
+        </w:rPr>
+        <w:t>sshing</w:t>
+      </w:r>
+      <w:proofErr w:type="spellEnd"/>
+      <w:r>
+        <w:rPr>
+          <w:highlight w:val="yellow"/>
+        </w:rPr>
+        <w:t xml:space="preserve"> from w8 into other terraformed boxes works and </w:t>
+      </w:r>
+      <w:proofErr w:type="spellStart"/>
+      <w:r>
+        <w:rPr>
+          <w:highlight w:val="yellow"/>
+        </w:rPr>
+        <w:t>sshing</w:t>
+      </w:r>
+      <w:proofErr w:type="spellEnd"/>
+      <w:r>
+        <w:rPr>
+          <w:highlight w:val="yellow"/>
+        </w:rPr>
+        <w:t xml:space="preserve"> into terraformed boxes from run 3 works</w:t>
+      </w:r>
+    </w:p>
+    <w:p>
+      <w:pPr>
+        <w:pStyle w:val="Heading1"/>
+      </w:pPr>
+      <w:r>
+        <w:t xml:space="preserve">16 – </w:t>
+      </w:r>
+      <w:proofErr w:type="gramStart"/>
+      <w:r>
+        <w:t>add</w:t>
+      </w:r>
+      <w:proofErr w:type="gramEnd"/>
+      <w:r>
+        <w:t xml:space="preserve"> </w:t>
+      </w:r>
+      <w:proofErr w:type="spellStart"/>
+      <w:r>
+        <w:t>vscode</w:t>
+      </w:r>
+      <w:proofErr w:type="spellEnd"/>
+      <w:r>
+        <w:t xml:space="preserve"> extensions and other apps</w:t>
+      </w:r>
+    </w:p>
+    <w:p>
+      <w:pPr>
+        <w:pStyle w:val="ListParagraph"/>
+      </w:pPr>
+    </w:p>
+    <w:p>
+      <w:pPr>
+        <w:pStyle w:val="ListParagraph"/>
+        <w:numPr>
+          <w:ilvl w:val="0"/>
+          <w:numId w:val="26"/>
+        </w:numPr>
+      </w:pPr>
+      <w:r>
+        <w:t>From the document “</w:t>
+      </w:r>
+      <w:r>
+        <w:t xml:space="preserve">26 - R710 </w:t>
+      </w:r>
+      <w:proofErr w:type="spellStart"/>
+      <w:r>
         <w:t>Proxmox</w:t>
       </w:r>
       <w:proofErr w:type="spellEnd"/>
       <w:r>
-        <w:rPr>
-          <w:b/>
+        <w:t xml:space="preserve"> run host - add GUI, </w:t>
+      </w:r>
+      <w:proofErr w:type="spellStart"/>
+      <w:r>
+        <w:t>vscode</w:t>
+      </w:r>
+      <w:proofErr w:type="spellEnd"/>
+      <w:r>
+        <w:t xml:space="preserve"> extensions and other apps</w:t>
+      </w:r>
+      <w:r>
+        <w:t>”, work through the sections:</w:t>
+      </w:r>
+      <w:r>
+        <w:br/>
+        <w:t>“</w:t>
+      </w:r>
+      <w:r>
+        <w:rPr>
+          <w:b/>
+        </w:rPr>
+        <w:t>‘</w:t>
+      </w:r>
+      <w:proofErr w:type="spellStart"/>
+      <w:r>
+        <w:rPr>
+          <w:b/>
+        </w:rPr>
+        <w:t>vscode</w:t>
+      </w:r>
+      <w:proofErr w:type="spellEnd"/>
+      <w:r>
+        <w:rPr>
+          <w:b/>
+        </w:rPr>
+        <w:t>’ – adding extensions</w:t>
+      </w:r>
+      <w:r>
+        <w:t>”,</w:t>
+      </w:r>
+      <w:r>
+        <w:br/>
+        <w:t>“</w:t>
+      </w:r>
+      <w:r>
+        <w:rPr>
+          <w:b/>
+        </w:rPr>
+        <w:t>Other apps</w:t>
+      </w:r>
+      <w:r>
+        <w:t>”</w:t>
+      </w:r>
+      <w:r>
+        <w:br/>
+      </w:r>
+    </w:p>
+    <w:p>
+      <w:pPr>
+        <w:pStyle w:val="ListParagraph"/>
+      </w:pPr>
+      <w:r>
+        <w:rPr>
           <w:highlight w:val="yellow"/>
         </w:rPr>
-        <w:t xml:space="preserve"> Add Nomad job - </w:t>
-      </w:r>
-      <w:proofErr w:type="spellStart"/>
-      <w:r>
-        <w:rPr>
-          <w:b/>
+        <w:t xml:space="preserve">!!! </w:t>
+      </w:r>
+      <w:proofErr w:type="gramStart"/>
+      <w:r>
+        <w:rPr>
           <w:highlight w:val="yellow"/>
         </w:rPr>
-        <w:t>localstack</w:t>
-      </w:r>
-      <w:proofErr w:type="spellEnd"/>
-      <w:r>
-        <w:rPr>
-          <w:b/>
+        <w:t>still</w:t>
+      </w:r>
+      <w:proofErr w:type="gramEnd"/>
+      <w:r>
+        <w:rPr>
           <w:highlight w:val="yellow"/>
         </w:rPr>
-        <w:t xml:space="preserve"> SQS</w:t>
-      </w:r>
-      <w:r>
-        <w:t>”</w:t>
+        <w:t xml:space="preserve"> to do the </w:t>
+      </w:r>
+      <w:proofErr w:type="spellStart"/>
+      <w:r>
+        <w:rPr>
+          <w:highlight w:val="yellow"/>
+        </w:rPr>
+        <w:t>gitkraken</w:t>
+      </w:r>
+      <w:proofErr w:type="spellEnd"/>
+      <w:r>
+        <w:rPr>
+          <w:highlight w:val="yellow"/>
+        </w:rPr>
+        <w:t xml:space="preserve"> bit from doc #26</w:t>
       </w:r>
     </w:p>
     <w:p/>
@@ -14255,8 +14699,13 @@
     <w:p/>
     <w:p>
       <w:r>
-        <w:t>Copy bits needed from document 26</w:t>
-      </w:r>
+        <w:t>Restore all other folders that were in /home/</w:t>
+      </w:r>
+      <w:proofErr w:type="gramStart"/>
+      <w:r>
+        <w:t>rhys</w:t>
+      </w:r>
+      <w:proofErr w:type="gramEnd"/>
     </w:p>
     <w:p>
       <w:pPr>
@@ -14267,25 +14716,19 @@
         </w:numPr>
       </w:pPr>
       <w:r>
-        <w:t>Look thru history commands and make list of all apps to install, then remove from that apps that have already been installed … and then add to this section the remaining apps to install and install them … but skip midnight</w:t>
-      </w:r>
-      <w:r>
-        <w:t xml:space="preserve"> commander as it will clash with “</w:t>
-      </w:r>
-      <w:proofErr w:type="spellStart"/>
-      <w:r>
-        <w:t>minio</w:t>
-      </w:r>
-      <w:proofErr w:type="spellEnd"/>
-      <w:r>
-        <w:t xml:space="preserve"> mc” command.</w:t>
-      </w:r>
-    </w:p>
-    <w:p/>
-    <w:p>
-      <w:r>
-        <w:t>Copy bits needed from document 27</w:t>
-      </w:r>
+        <w:lastRenderedPageBreak/>
+        <w:t>Including checking for any dot type folders in the backup to see that they are replicated in restoration</w:t>
+      </w:r>
+    </w:p>
+    <w:p>
+      <w:r>
+        <w:t xml:space="preserve">Install and check operation of </w:t>
+      </w:r>
+      <w:proofErr w:type="spellStart"/>
+      <w:r>
+        <w:t>Gitkraken</w:t>
+      </w:r>
+      <w:proofErr w:type="spellEnd"/>
     </w:p>
     <w:p>
       <w:pPr>
@@ -14296,6 +14739,24 @@
         </w:numPr>
       </w:pPr>
       <w:r>
+        <w:t>Book in latest code …</w:t>
+      </w:r>
+    </w:p>
+    <w:p/>
+    <w:p>
+      <w:r>
+        <w:t>Copy bits needed from document 27</w:t>
+      </w:r>
+    </w:p>
+    <w:p>
+      <w:pPr>
+        <w:pStyle w:val="ListParagraph"/>
+        <w:numPr>
+          <w:ilvl w:val="0"/>
+          <w:numId w:val="25"/>
+        </w:numPr>
+      </w:pPr>
+      <w:r>
         <w:t xml:space="preserve">Fix this document 27 and rename it to only cover getting </w:t>
       </w:r>
       <w:proofErr w:type="spellStart"/>
@@ -14308,6 +14769,21 @@
       </w:r>
     </w:p>
     <w:p/>
+    <w:p/>
+    <w:p>
+      <w:r>
+        <w:t xml:space="preserve">Take backup of this machine, then do snapshot and remove older snapshots … read </w:t>
+      </w:r>
+      <w:proofErr w:type="spellStart"/>
+      <w:r>
+        <w:t>proxmox</w:t>
+      </w:r>
+      <w:proofErr w:type="spellEnd"/>
+      <w:r>
+        <w:t xml:space="preserve"> PDF user guide on how to do this.</w:t>
+      </w:r>
+    </w:p>
+    <w:p/>
     <w:p>
       <w:r>
         <w:t xml:space="preserve">Do document 29 to cover </w:t>
@@ -14324,18 +14800,22 @@
     <w:p/>
     <w:p>
       <w:r>
+        <w:t>Take regular snapshots … see if I can setup some app on W8 that kicks off a reminder to do this and any other reminders …</w:t>
+      </w:r>
+    </w:p>
+    <w:p/>
+    <w:p>
+      <w:r>
         <w:t xml:space="preserve">Do a readme in </w:t>
       </w:r>
-      <w:proofErr w:type="spellStart"/>
-      <w:r>
-        <w:t>dp</w:t>
-      </w:r>
-      <w:proofErr w:type="spellEnd"/>
-      <w:r>
-        <w:t>-setup to cover running up mini dev with everything working …</w:t>
+      <w:r>
+        <w:t>red</w:t>
       </w:r>
       <w:bookmarkStart w:id="0" w:name="_GoBack"/>
       <w:bookmarkEnd w:id="0"/>
+      <w:r>
+        <w:t>-setup to cover running up mini dev with everything working …</w:t>
+      </w:r>
     </w:p>
     <w:sectPr>
       <w:pgSz w:w="11906" w:h="16838"/>
@@ -14617,6 +15097,95 @@
     </w:lvl>
   </w:abstractNum>
   <w:abstractNum w:abstractNumId="3" w15:restartNumberingAfterBreak="0">
+    <w:nsid w:val="180B1B6D"/>
+    <w:multiLevelType w:val="hybridMultilevel"/>
+    <w:tmpl w:val="98346F48"/>
+    <w:lvl w:ilvl="0" w:tplc="0809000F">
+      <w:start w:val="1"/>
+      <w:numFmt w:val="decimal"/>
+      <w:lvlText w:val="%1."/>
+      <w:lvlJc w:val="left"/>
+      <w:pPr>
+        <w:ind w:left="720" w:hanging="360"/>
+      </w:pPr>
+      <w:rPr>
+        <w:rFonts w:hint="default"/>
+      </w:rPr>
+    </w:lvl>
+    <w:lvl w:ilvl="1" w:tplc="08090019" w:tentative="1">
+      <w:start w:val="1"/>
+      <w:numFmt w:val="lowerLetter"/>
+      <w:lvlText w:val="%2."/>
+      <w:lvlJc w:val="left"/>
+      <w:pPr>
+        <w:ind w:left="1440" w:hanging="360"/>
+      </w:pPr>
+    </w:lvl>
+    <w:lvl w:ilvl="2" w:tplc="0809001B" w:tentative="1">
+      <w:start w:val="1"/>
+      <w:numFmt w:val="lowerRoman"/>
+      <w:lvlText w:val="%3."/>
+      <w:lvlJc w:val="right"/>
+      <w:pPr>
+        <w:ind w:left="2160" w:hanging="180"/>
+      </w:pPr>
+    </w:lvl>
+    <w:lvl w:ilvl="3" w:tplc="0809000F" w:tentative="1">
+      <w:start w:val="1"/>
+      <w:numFmt w:val="decimal"/>
+      <w:lvlText w:val="%4."/>
+      <w:lvlJc w:val="left"/>
+      <w:pPr>
+        <w:ind w:left="2880" w:hanging="360"/>
+      </w:pPr>
+    </w:lvl>
+    <w:lvl w:ilvl="4" w:tplc="08090019" w:tentative="1">
+      <w:start w:val="1"/>
+      <w:numFmt w:val="lowerLetter"/>
+      <w:lvlText w:val="%5."/>
+      <w:lvlJc w:val="left"/>
+      <w:pPr>
+        <w:ind w:left="3600" w:hanging="360"/>
+      </w:pPr>
+    </w:lvl>
+    <w:lvl w:ilvl="5" w:tplc="0809001B" w:tentative="1">
+      <w:start w:val="1"/>
+      <w:numFmt w:val="lowerRoman"/>
+      <w:lvlText w:val="%6."/>
+      <w:lvlJc w:val="right"/>
+      <w:pPr>
+        <w:ind w:left="4320" w:hanging="180"/>
+      </w:pPr>
+    </w:lvl>
+    <w:lvl w:ilvl="6" w:tplc="0809000F" w:tentative="1">
+      <w:start w:val="1"/>
+      <w:numFmt w:val="decimal"/>
+      <w:lvlText w:val="%7."/>
+      <w:lvlJc w:val="left"/>
+      <w:pPr>
+        <w:ind w:left="5040" w:hanging="360"/>
+      </w:pPr>
+    </w:lvl>
+    <w:lvl w:ilvl="7" w:tplc="08090019" w:tentative="1">
+      <w:start w:val="1"/>
+      <w:numFmt w:val="lowerLetter"/>
+      <w:lvlText w:val="%8."/>
+      <w:lvlJc w:val="left"/>
+      <w:pPr>
+        <w:ind w:left="5760" w:hanging="360"/>
+      </w:pPr>
+    </w:lvl>
+    <w:lvl w:ilvl="8" w:tplc="0809001B" w:tentative="1">
+      <w:start w:val="1"/>
+      <w:numFmt w:val="lowerRoman"/>
+      <w:lvlText w:val="%9."/>
+      <w:lvlJc w:val="right"/>
+      <w:pPr>
+        <w:ind w:left="6480" w:hanging="180"/>
+      </w:pPr>
+    </w:lvl>
+  </w:abstractNum>
+  <w:abstractNum w:abstractNumId="4" w15:restartNumberingAfterBreak="0">
     <w:nsid w:val="19836A4C"/>
     <w:multiLevelType w:val="hybridMultilevel"/>
     <w:tmpl w:val="98346F48"/>
@@ -14705,7 +15274,7 @@
       </w:pPr>
     </w:lvl>
   </w:abstractNum>
-  <w:abstractNum w:abstractNumId="4" w15:restartNumberingAfterBreak="0">
+  <w:abstractNum w:abstractNumId="5" w15:restartNumberingAfterBreak="0">
     <w:nsid w:val="1C0F2232"/>
     <w:multiLevelType w:val="hybridMultilevel"/>
     <w:tmpl w:val="57C8E97E"/>
@@ -14794,7 +15363,7 @@
       </w:pPr>
     </w:lvl>
   </w:abstractNum>
-  <w:abstractNum w:abstractNumId="5" w15:restartNumberingAfterBreak="0">
+  <w:abstractNum w:abstractNumId="6" w15:restartNumberingAfterBreak="0">
     <w:nsid w:val="1CA937BF"/>
     <w:multiLevelType w:val="hybridMultilevel"/>
     <w:tmpl w:val="A6F6C1E2"/>
@@ -14884,7 +15453,7 @@
       </w:pPr>
     </w:lvl>
   </w:abstractNum>
-  <w:abstractNum w:abstractNumId="6" w15:restartNumberingAfterBreak="0">
+  <w:abstractNum w:abstractNumId="7" w15:restartNumberingAfterBreak="0">
     <w:nsid w:val="1EE563A4"/>
     <w:multiLevelType w:val="hybridMultilevel"/>
     <w:tmpl w:val="D936AAA2"/>
@@ -14973,7 +15542,7 @@
       </w:pPr>
     </w:lvl>
   </w:abstractNum>
-  <w:abstractNum w:abstractNumId="7" w15:restartNumberingAfterBreak="0">
+  <w:abstractNum w:abstractNumId="8" w15:restartNumberingAfterBreak="0">
     <w:nsid w:val="20EF241A"/>
     <w:multiLevelType w:val="hybridMultilevel"/>
     <w:tmpl w:val="D936AAA2"/>
@@ -15062,7 +15631,7 @@
       </w:pPr>
     </w:lvl>
   </w:abstractNum>
-  <w:abstractNum w:abstractNumId="8" w15:restartNumberingAfterBreak="0">
+  <w:abstractNum w:abstractNumId="9" w15:restartNumberingAfterBreak="0">
     <w:nsid w:val="25514DF4"/>
     <w:multiLevelType w:val="hybridMultilevel"/>
     <w:tmpl w:val="98346F48"/>
@@ -15151,7 +15720,7 @@
       </w:pPr>
     </w:lvl>
   </w:abstractNum>
-  <w:abstractNum w:abstractNumId="9" w15:restartNumberingAfterBreak="0">
+  <w:abstractNum w:abstractNumId="10" w15:restartNumberingAfterBreak="0">
     <w:nsid w:val="257E17A4"/>
     <w:multiLevelType w:val="hybridMultilevel"/>
     <w:tmpl w:val="A65A4540"/>
@@ -15264,7 +15833,7 @@
       </w:rPr>
     </w:lvl>
   </w:abstractNum>
-  <w:abstractNum w:abstractNumId="10" w15:restartNumberingAfterBreak="0">
+  <w:abstractNum w:abstractNumId="11" w15:restartNumberingAfterBreak="0">
     <w:nsid w:val="26857D01"/>
     <w:multiLevelType w:val="hybridMultilevel"/>
     <w:tmpl w:val="947CBFDE"/>
@@ -15377,7 +15946,7 @@
       </w:rPr>
     </w:lvl>
   </w:abstractNum>
-  <w:abstractNum w:abstractNumId="11" w15:restartNumberingAfterBreak="0">
+  <w:abstractNum w:abstractNumId="12" w15:restartNumberingAfterBreak="0">
     <w:nsid w:val="442212C7"/>
     <w:multiLevelType w:val="hybridMultilevel"/>
     <w:tmpl w:val="57C8E97E"/>
@@ -15466,7 +16035,7 @@
       </w:pPr>
     </w:lvl>
   </w:abstractNum>
-  <w:abstractNum w:abstractNumId="12" w15:restartNumberingAfterBreak="0">
+  <w:abstractNum w:abstractNumId="13" w15:restartNumberingAfterBreak="0">
     <w:nsid w:val="4A5D0636"/>
     <w:multiLevelType w:val="hybridMultilevel"/>
     <w:tmpl w:val="98346F48"/>
@@ -15555,7 +16124,7 @@
       </w:pPr>
     </w:lvl>
   </w:abstractNum>
-  <w:abstractNum w:abstractNumId="13" w15:restartNumberingAfterBreak="0">
+  <w:abstractNum w:abstractNumId="14" w15:restartNumberingAfterBreak="0">
     <w:nsid w:val="5990204C"/>
     <w:multiLevelType w:val="hybridMultilevel"/>
     <w:tmpl w:val="98346F48"/>
@@ -15644,7 +16213,7 @@
       </w:pPr>
     </w:lvl>
   </w:abstractNum>
-  <w:abstractNum w:abstractNumId="14" w15:restartNumberingAfterBreak="0">
+  <w:abstractNum w:abstractNumId="15" w15:restartNumberingAfterBreak="0">
     <w:nsid w:val="5B837DE9"/>
     <w:multiLevelType w:val="hybridMultilevel"/>
     <w:tmpl w:val="D936AAA2"/>
@@ -15733,7 +16302,7 @@
       </w:pPr>
     </w:lvl>
   </w:abstractNum>
-  <w:abstractNum w:abstractNumId="15" w15:restartNumberingAfterBreak="0">
+  <w:abstractNum w:abstractNumId="16" w15:restartNumberingAfterBreak="0">
     <w:nsid w:val="62EE1E4E"/>
     <w:multiLevelType w:val="hybridMultilevel"/>
     <w:tmpl w:val="A6F6C1E2"/>
@@ -15823,7 +16392,7 @@
       </w:pPr>
     </w:lvl>
   </w:abstractNum>
-  <w:abstractNum w:abstractNumId="16" w15:restartNumberingAfterBreak="0">
+  <w:abstractNum w:abstractNumId="17" w15:restartNumberingAfterBreak="0">
     <w:nsid w:val="640A22E4"/>
     <w:multiLevelType w:val="hybridMultilevel"/>
     <w:tmpl w:val="A6F6C1E2"/>
@@ -15913,7 +16482,7 @@
       </w:pPr>
     </w:lvl>
   </w:abstractNum>
-  <w:abstractNum w:abstractNumId="17" w15:restartNumberingAfterBreak="0">
+  <w:abstractNum w:abstractNumId="18" w15:restartNumberingAfterBreak="0">
     <w:nsid w:val="654A0DC6"/>
     <w:multiLevelType w:val="hybridMultilevel"/>
     <w:tmpl w:val="98346F48"/>
@@ -16002,7 +16571,7 @@
       </w:pPr>
     </w:lvl>
   </w:abstractNum>
-  <w:abstractNum w:abstractNumId="18" w15:restartNumberingAfterBreak="0">
+  <w:abstractNum w:abstractNumId="19" w15:restartNumberingAfterBreak="0">
     <w:nsid w:val="6B55615F"/>
     <w:multiLevelType w:val="hybridMultilevel"/>
     <w:tmpl w:val="98346F48"/>
@@ -16091,7 +16660,7 @@
       </w:pPr>
     </w:lvl>
   </w:abstractNum>
-  <w:abstractNum w:abstractNumId="19" w15:restartNumberingAfterBreak="0">
+  <w:abstractNum w:abstractNumId="20" w15:restartNumberingAfterBreak="0">
     <w:nsid w:val="6E6320FA"/>
     <w:multiLevelType w:val="hybridMultilevel"/>
     <w:tmpl w:val="D936AAA2"/>
@@ -16180,7 +16749,7 @@
       </w:pPr>
     </w:lvl>
   </w:abstractNum>
-  <w:abstractNum w:abstractNumId="20" w15:restartNumberingAfterBreak="0">
+  <w:abstractNum w:abstractNumId="21" w15:restartNumberingAfterBreak="0">
     <w:nsid w:val="70FD656D"/>
     <w:multiLevelType w:val="hybridMultilevel"/>
     <w:tmpl w:val="57C8E97E"/>
@@ -16269,7 +16838,7 @@
       </w:pPr>
     </w:lvl>
   </w:abstractNum>
-  <w:abstractNum w:abstractNumId="21" w15:restartNumberingAfterBreak="0">
+  <w:abstractNum w:abstractNumId="22" w15:restartNumberingAfterBreak="0">
     <w:nsid w:val="730146D4"/>
     <w:multiLevelType w:val="hybridMultilevel"/>
     <w:tmpl w:val="98346F48"/>
@@ -16358,7 +16927,7 @@
       </w:pPr>
     </w:lvl>
   </w:abstractNum>
-  <w:abstractNum w:abstractNumId="22" w15:restartNumberingAfterBreak="0">
+  <w:abstractNum w:abstractNumId="23" w15:restartNumberingAfterBreak="0">
     <w:nsid w:val="73D92903"/>
     <w:multiLevelType w:val="hybridMultilevel"/>
     <w:tmpl w:val="98346F48"/>
@@ -16447,7 +17016,7 @@
       </w:pPr>
     </w:lvl>
   </w:abstractNum>
-  <w:abstractNum w:abstractNumId="23" w15:restartNumberingAfterBreak="0">
+  <w:abstractNum w:abstractNumId="24" w15:restartNumberingAfterBreak="0">
     <w:nsid w:val="751B6F25"/>
     <w:multiLevelType w:val="hybridMultilevel"/>
     <w:tmpl w:val="A92C8DBA"/>
@@ -16536,7 +17105,7 @@
       </w:pPr>
     </w:lvl>
   </w:abstractNum>
-  <w:abstractNum w:abstractNumId="24" w15:restartNumberingAfterBreak="0">
+  <w:abstractNum w:abstractNumId="25" w15:restartNumberingAfterBreak="0">
     <w:nsid w:val="7B3C06AC"/>
     <w:multiLevelType w:val="hybridMultilevel"/>
     <w:tmpl w:val="57C8E97E"/>
@@ -16626,79 +17195,82 @@
     </w:lvl>
   </w:abstractNum>
   <w:num w:numId="1">
-    <w:abstractNumId w:val="7"/>
+    <w:abstractNumId w:val="8"/>
   </w:num>
   <w:num w:numId="2">
     <w:abstractNumId w:val="2"/>
   </w:num>
   <w:num w:numId="3">
+    <w:abstractNumId w:val="20"/>
+  </w:num>
+  <w:num w:numId="4">
+    <w:abstractNumId w:val="7"/>
+  </w:num>
+  <w:num w:numId="5">
+    <w:abstractNumId w:val="22"/>
+  </w:num>
+  <w:num w:numId="6">
     <w:abstractNumId w:val="19"/>
   </w:num>
-  <w:num w:numId="4">
+  <w:num w:numId="7">
+    <w:abstractNumId w:val="23"/>
+  </w:num>
+  <w:num w:numId="8">
+    <w:abstractNumId w:val="24"/>
+  </w:num>
+  <w:num w:numId="9">
+    <w:abstractNumId w:val="17"/>
+  </w:num>
+  <w:num w:numId="10">
     <w:abstractNumId w:val="6"/>
   </w:num>
-  <w:num w:numId="5">
+  <w:num w:numId="11">
+    <w:abstractNumId w:val="16"/>
+  </w:num>
+  <w:num w:numId="12">
+    <w:abstractNumId w:val="9"/>
+  </w:num>
+  <w:num w:numId="13">
+    <w:abstractNumId w:val="13"/>
+  </w:num>
+  <w:num w:numId="14">
+    <w:abstractNumId w:val="15"/>
+  </w:num>
+  <w:num w:numId="15">
+    <w:abstractNumId w:val="4"/>
+  </w:num>
+  <w:num w:numId="16">
     <w:abstractNumId w:val="21"/>
   </w:num>
-  <w:num w:numId="6">
-    <w:abstractNumId w:val="18"/>
-  </w:num>
-  <w:num w:numId="7">
-    <w:abstractNumId w:val="22"/>
-  </w:num>
-  <w:num w:numId="8">
-    <w:abstractNumId w:val="23"/>
-  </w:num>
-  <w:num w:numId="9">
-    <w:abstractNumId w:val="16"/>
-  </w:num>
-  <w:num w:numId="10">
+  <w:num w:numId="17">
     <w:abstractNumId w:val="5"/>
-  </w:num>
-  <w:num w:numId="11">
-    <w:abstractNumId w:val="15"/>
-  </w:num>
-  <w:num w:numId="12">
-    <w:abstractNumId w:val="8"/>
-  </w:num>
-  <w:num w:numId="13">
-    <w:abstractNumId w:val="12"/>
-  </w:num>
-  <w:num w:numId="14">
-    <w:abstractNumId w:val="14"/>
-  </w:num>
-  <w:num w:numId="15">
-    <w:abstractNumId w:val="3"/>
-  </w:num>
-  <w:num w:numId="16">
-    <w:abstractNumId w:val="20"/>
-  </w:num>
-  <w:num w:numId="17">
-    <w:abstractNumId w:val="4"/>
   </w:num>
   <w:num w:numId="18">
     <w:abstractNumId w:val="1"/>
   </w:num>
   <w:num w:numId="19">
-    <w:abstractNumId w:val="13"/>
+    <w:abstractNumId w:val="14"/>
   </w:num>
   <w:num w:numId="20">
-    <w:abstractNumId w:val="24"/>
+    <w:abstractNumId w:val="25"/>
   </w:num>
   <w:num w:numId="21">
-    <w:abstractNumId w:val="17"/>
+    <w:abstractNumId w:val="18"/>
   </w:num>
   <w:num w:numId="22">
-    <w:abstractNumId w:val="10"/>
+    <w:abstractNumId w:val="11"/>
   </w:num>
   <w:num w:numId="23">
-    <w:abstractNumId w:val="11"/>
+    <w:abstractNumId w:val="12"/>
   </w:num>
   <w:num w:numId="24">
     <w:abstractNumId w:val="0"/>
   </w:num>
   <w:num w:numId="25">
-    <w:abstractNumId w:val="9"/>
+    <w:abstractNumId w:val="10"/>
+  </w:num>
+  <w:num w:numId="26">
+    <w:abstractNumId w:val="3"/>
   </w:num>
 </w:numbering>
 </file>

</xml_diff>

<commit_message>
sort ssh and files restore
</commit_message>
<xml_diff>
--- a/28 - R710 Rebuild run3 host as Ubuntu Workstation.docx
+++ b/28 - R710 Rebuild run3 host as Ubuntu Workstation.docx
@@ -14454,89 +14454,746 @@
       </w:r>
     </w:p>
     <w:p>
-      <w:r>
-        <w:rPr>
-          <w:highlight w:val="yellow"/>
-        </w:rPr>
-        <w:t xml:space="preserve">!!! </w:t>
+      <w:pPr>
+        <w:pStyle w:val="Heading1"/>
+      </w:pPr>
+      <w:r>
+        <w:t>16</w:t>
+      </w:r>
+      <w:r>
+        <w:t xml:space="preserve"> – </w:t>
       </w:r>
       <w:proofErr w:type="gramStart"/>
       <w:r>
-        <w:rPr>
-          <w:highlight w:val="yellow"/>
-        </w:rPr>
-        <w:t>sort</w:t>
+        <w:t>restore</w:t>
       </w:r>
       <w:proofErr w:type="gramEnd"/>
       <w:r>
-        <w:rPr>
-          <w:highlight w:val="yellow"/>
-        </w:rPr>
-        <w:t xml:space="preserve"> out </w:t>
-      </w:r>
-      <w:proofErr w:type="spellStart"/>
-      <w:r>
-        <w:rPr>
-          <w:highlight w:val="yellow"/>
+        <w:t xml:space="preserve"> contents of ‘</w:t>
+      </w:r>
+      <w:proofErr w:type="spellStart"/>
+      <w:r>
+        <w:t>id_rsa</w:t>
+      </w:r>
+      <w:proofErr w:type="spellEnd"/>
+      <w:r>
+        <w:t>’</w:t>
+      </w:r>
+      <w:r>
+        <w:t>,</w:t>
+      </w:r>
+      <w:r>
+        <w:t xml:space="preserve"> ‘id_rsa.pub’</w:t>
+      </w:r>
+      <w:r>
+        <w:t>,</w:t>
+      </w:r>
+      <w:r>
+        <w:t xml:space="preserve"> ‘hosts’</w:t>
+      </w:r>
+      <w:r>
+        <w:t xml:space="preserve"> and dirs. In ‘public’</w:t>
+      </w:r>
+    </w:p>
+    <w:p>
+      <w:pPr>
+        <w:pStyle w:val="ListParagraph"/>
+      </w:pPr>
+    </w:p>
+    <w:p>
+      <w:pPr>
+        <w:pStyle w:val="ListParagraph"/>
+        <w:numPr>
+          <w:ilvl w:val="0"/>
+          <w:numId w:val="27"/>
+        </w:numPr>
+      </w:pPr>
+      <w:r>
+        <w:t>Backup the directory “</w:t>
+      </w:r>
+      <w:r>
+        <w:rPr>
+          <w:b/>
+        </w:rPr>
+        <w:t>rhys/.</w:t>
+      </w:r>
+      <w:proofErr w:type="spellStart"/>
+      <w:r>
+        <w:rPr>
+          <w:b/>
         </w:rPr>
         <w:t>ssh</w:t>
       </w:r>
       <w:proofErr w:type="spellEnd"/>
       <w:r>
-        <w:rPr>
-          <w:highlight w:val="yellow"/>
-        </w:rPr>
-        <w:t xml:space="preserve"> stuff -&gt; backup existing stuff and copy the backed up stuff in its place and see if </w:t>
-      </w:r>
-      <w:proofErr w:type="spellStart"/>
-      <w:r>
-        <w:rPr>
-          <w:highlight w:val="yellow"/>
-        </w:rPr>
+        <w:t>” into “</w:t>
+      </w:r>
+      <w:r>
+        <w:rPr>
+          <w:b/>
+        </w:rPr>
+        <w:t>rhys/.</w:t>
+      </w:r>
+      <w:proofErr w:type="spellStart"/>
+      <w:r>
+        <w:rPr>
+          <w:b/>
+        </w:rPr>
+        <w:t>ssh-bak</w:t>
+      </w:r>
+      <w:proofErr w:type="spellEnd"/>
+      <w:r>
+        <w:t>”</w:t>
+      </w:r>
+    </w:p>
+    <w:p>
+      <w:pPr>
+        <w:pStyle w:val="ListParagraph"/>
+        <w:numPr>
+          <w:ilvl w:val="0"/>
+          <w:numId w:val="27"/>
+        </w:numPr>
+      </w:pPr>
+      <w:r>
+        <w:t xml:space="preserve">On run host in directory </w:t>
+      </w:r>
+      <w:r>
+        <w:rPr>
+          <w:b/>
+        </w:rPr>
+        <w:t>rhys/.</w:t>
+      </w:r>
+      <w:proofErr w:type="spellStart"/>
+      <w:r>
+        <w:rPr>
+          <w:b/>
+        </w:rPr>
+        <w:t>ssh</w:t>
+      </w:r>
+      <w:proofErr w:type="spellEnd"/>
+      <w:r>
+        <w:t xml:space="preserve"> open the files “</w:t>
+      </w:r>
+      <w:proofErr w:type="spellStart"/>
+      <w:r>
+        <w:rPr>
+          <w:b/>
+        </w:rPr>
+        <w:t>id_rsa</w:t>
+      </w:r>
+      <w:proofErr w:type="spellEnd"/>
+      <w:r>
+        <w:t>” and “</w:t>
+      </w:r>
+      <w:r>
+        <w:rPr>
+          <w:b/>
+        </w:rPr>
+        <w:t>id_rsa.pub</w:t>
+      </w:r>
+      <w:r>
+        <w:t>” and replace their contents with the contents from their backed up files.</w:t>
+      </w:r>
+    </w:p>
+    <w:p>
+      <w:pPr>
+        <w:pStyle w:val="ListParagraph"/>
+        <w:numPr>
+          <w:ilvl w:val="0"/>
+          <w:numId w:val="27"/>
+        </w:numPr>
+      </w:pPr>
+      <w:r>
+        <w:t xml:space="preserve">Reboot the run host and check that </w:t>
+      </w:r>
+      <w:proofErr w:type="spellStart"/>
+      <w:r>
         <w:t>ssh’ing</w:t>
       </w:r>
       <w:proofErr w:type="spellEnd"/>
       <w:r>
-        <w:rPr>
-          <w:highlight w:val="yellow"/>
-        </w:rPr>
-        <w:t xml:space="preserve"> into run3 from w8 works and </w:t>
-      </w:r>
-      <w:proofErr w:type="spellStart"/>
-      <w:r>
-        <w:rPr>
-          <w:highlight w:val="yellow"/>
-        </w:rPr>
-        <w:t>sshing</w:t>
-      </w:r>
-      <w:proofErr w:type="spellEnd"/>
-      <w:r>
-        <w:rPr>
-          <w:highlight w:val="yellow"/>
-        </w:rPr>
-        <w:t xml:space="preserve"> from w8 into other terraformed boxes works and </w:t>
-      </w:r>
-      <w:proofErr w:type="spellStart"/>
-      <w:r>
-        <w:rPr>
-          <w:highlight w:val="yellow"/>
-        </w:rPr>
-        <w:t>sshing</w:t>
-      </w:r>
-      <w:proofErr w:type="spellEnd"/>
-      <w:r>
-        <w:rPr>
-          <w:highlight w:val="yellow"/>
-        </w:rPr>
-        <w:t xml:space="preserve"> into terraformed boxes from run 3 works</w:t>
-      </w:r>
-    </w:p>
+        <w:t xml:space="preserve"> into one of the previously terraformed hosts goes straight in, with for example</w:t>
+      </w:r>
+      <w:proofErr w:type="gramStart"/>
+      <w:r>
+        <w:t>:</w:t>
+      </w:r>
+      <w:proofErr w:type="gramEnd"/>
+      <w:r>
+        <w:br/>
+      </w:r>
+      <w:proofErr w:type="spellStart"/>
+      <w:r>
+        <w:rPr>
+          <w:b/>
+        </w:rPr>
+        <w:t>ssh</w:t>
+      </w:r>
+      <w:proofErr w:type="spellEnd"/>
+      <w:r>
+        <w:rPr>
+          <w:b/>
+        </w:rPr>
+        <w:t xml:space="preserve"> </w:t>
+      </w:r>
+      <w:hyperlink r:id="rId20" w:history="1">
+        <w:r>
+          <w:rPr>
+            <w:rStyle w:val="Hyperlink"/>
+            <w:b/>
+          </w:rPr>
+          <w:t>rhys@192.168.124.164</w:t>
+        </w:r>
+      </w:hyperlink>
+      <w:r>
+        <w:br/>
+      </w:r>
+      <w:r>
+        <w:br/>
+        <w:t>You should not be asked for a password if this works.</w:t>
+      </w:r>
+      <w:r>
+        <w:br/>
+        <w:t>( 192.168.124.164 was known as management-1 )</w:t>
+      </w:r>
+      <w:r>
+        <w:br/>
+      </w:r>
+    </w:p>
+    <w:p>
+      <w:pPr>
+        <w:pStyle w:val="ListParagraph"/>
+        <w:numPr>
+          <w:ilvl w:val="0"/>
+          <w:numId w:val="27"/>
+        </w:numPr>
+        <w:rPr>
+          <w:b/>
+        </w:rPr>
+      </w:pPr>
+      <w:r>
+        <w:t>As root edit the “</w:t>
+      </w:r>
+      <w:r>
+        <w:rPr>
+          <w:b/>
+        </w:rPr>
+        <w:t>/</w:t>
+      </w:r>
+      <w:proofErr w:type="spellStart"/>
+      <w:r>
+        <w:rPr>
+          <w:b/>
+        </w:rPr>
+        <w:t>etc</w:t>
+      </w:r>
+      <w:proofErr w:type="spellEnd"/>
+      <w:r>
+        <w:rPr>
+          <w:b/>
+        </w:rPr>
+        <w:t>/hosts</w:t>
+      </w:r>
+      <w:r>
+        <w:t>” file and replace its contents with the backup contents, which might look like (this may alter as time goes by):</w:t>
+      </w:r>
+      <w:r>
+        <w:br/>
+      </w:r>
+      <w:r>
+        <w:rPr>
+          <w:b/>
+        </w:rPr>
+        <w:t>127.0.0.1 localhost</w:t>
+      </w:r>
+    </w:p>
+    <w:p>
+      <w:pPr>
+        <w:pStyle w:val="ListParagraph"/>
+        <w:rPr>
+          <w:b/>
+        </w:rPr>
+      </w:pPr>
+      <w:r>
+        <w:rPr>
+          <w:b/>
+        </w:rPr>
+        <w:t xml:space="preserve">127.0.1.1 </w:t>
+      </w:r>
+      <w:proofErr w:type="gramStart"/>
+      <w:r>
+        <w:rPr>
+          <w:b/>
+        </w:rPr>
+        <w:t>run3</w:t>
+      </w:r>
+      <w:proofErr w:type="gramEnd"/>
+    </w:p>
+    <w:p>
+      <w:pPr>
+        <w:pStyle w:val="ListParagraph"/>
+        <w:rPr>
+          <w:b/>
+        </w:rPr>
+      </w:pPr>
+    </w:p>
+    <w:p>
+      <w:pPr>
+        <w:pStyle w:val="ListParagraph"/>
+        <w:rPr>
+          <w:b/>
+        </w:rPr>
+      </w:pPr>
+      <w:r>
+        <w:rPr>
+          <w:b/>
+        </w:rPr>
+        <w:t xml:space="preserve">192.168.124.164 management-1 </w:t>
+      </w:r>
+      <w:proofErr w:type="spellStart"/>
+      <w:r>
+        <w:rPr>
+          <w:b/>
+        </w:rPr>
+        <w:t>pki</w:t>
+      </w:r>
+      <w:proofErr w:type="spellEnd"/>
+    </w:p>
+    <w:p>
+      <w:pPr>
+        <w:pStyle w:val="ListParagraph"/>
+        <w:rPr>
+          <w:b/>
+        </w:rPr>
+      </w:pPr>
+      <w:r>
+        <w:rPr>
+          <w:b/>
+        </w:rPr>
+        <w:t>192.168.124.165 concourseworker-1</w:t>
+      </w:r>
+    </w:p>
+    <w:p>
+      <w:pPr>
+        <w:pStyle w:val="ListParagraph"/>
+        <w:rPr>
+          <w:b/>
+        </w:rPr>
+      </w:pPr>
+      <w:r>
+        <w:rPr>
+          <w:b/>
+        </w:rPr>
+        <w:t>192.168.124.166 concourse-web</w:t>
+      </w:r>
+    </w:p>
+    <w:p>
+      <w:pPr>
+        <w:pStyle w:val="ListParagraph"/>
+        <w:rPr>
+          <w:b/>
+        </w:rPr>
+      </w:pPr>
+      <w:r>
+        <w:rPr>
+          <w:b/>
+        </w:rPr>
+        <w:lastRenderedPageBreak/>
+        <w:t>192.168.124.167 bastion-1</w:t>
+      </w:r>
+    </w:p>
+    <w:p>
+      <w:pPr>
+        <w:pStyle w:val="ListParagraph"/>
+        <w:rPr>
+          <w:b/>
+        </w:rPr>
+      </w:pPr>
+      <w:r>
+        <w:rPr>
+          <w:b/>
+        </w:rPr>
+        <w:t>192.168.124.168 web-1</w:t>
+      </w:r>
+    </w:p>
+    <w:p>
+      <w:pPr>
+        <w:pStyle w:val="ListParagraph"/>
+        <w:rPr>
+          <w:b/>
+        </w:rPr>
+      </w:pPr>
+      <w:r>
+        <w:rPr>
+          <w:b/>
+        </w:rPr>
+        <w:t>192.168.124.169 webasg-1</w:t>
+      </w:r>
+    </w:p>
+    <w:p>
+      <w:pPr>
+        <w:pStyle w:val="ListParagraph"/>
+        <w:rPr>
+          <w:b/>
+        </w:rPr>
+      </w:pPr>
+      <w:r>
+        <w:rPr>
+          <w:b/>
+        </w:rPr>
+        <w:t>192.168.124.170 nomad-1 consul-1</w:t>
+      </w:r>
+    </w:p>
+    <w:p>
+      <w:pPr>
+        <w:pStyle w:val="ListParagraph"/>
+        <w:rPr>
+          <w:b/>
+        </w:rPr>
+      </w:pPr>
+      <w:r>
+        <w:rPr>
+          <w:b/>
+        </w:rPr>
+        <w:t>192.168.124.171 nomad-2 consul-2</w:t>
+      </w:r>
+    </w:p>
+    <w:p>
+      <w:pPr>
+        <w:pStyle w:val="ListParagraph"/>
+        <w:rPr>
+          <w:b/>
+        </w:rPr>
+      </w:pPr>
+      <w:r>
+        <w:rPr>
+          <w:b/>
+        </w:rPr>
+        <w:t>192.168.124.172 nomad-3 consul-3</w:t>
+      </w:r>
+    </w:p>
+    <w:p>
+      <w:pPr>
+        <w:pStyle w:val="ListParagraph"/>
+        <w:rPr>
+          <w:b/>
+        </w:rPr>
+      </w:pPr>
+      <w:r>
+        <w:rPr>
+          <w:b/>
+        </w:rPr>
+        <w:t>192.168.124.173 vault-1</w:t>
+      </w:r>
+    </w:p>
+    <w:p>
+      <w:pPr>
+        <w:pStyle w:val="ListParagraph"/>
+        <w:rPr>
+          <w:b/>
+        </w:rPr>
+      </w:pPr>
+      <w:r>
+        <w:rPr>
+          <w:b/>
+        </w:rPr>
+        <w:t>192.168.124.174 vault-2</w:t>
+      </w:r>
+    </w:p>
+    <w:p>
+      <w:pPr>
+        <w:pStyle w:val="ListParagraph"/>
+        <w:rPr>
+          <w:b/>
+        </w:rPr>
+      </w:pPr>
+      <w:r>
+        <w:rPr>
+          <w:b/>
+        </w:rPr>
+        <w:t>192.168.124.175 vault-3</w:t>
+      </w:r>
+    </w:p>
+    <w:p>
+      <w:pPr>
+        <w:pStyle w:val="ListParagraph"/>
+        <w:rPr>
+          <w:b/>
+        </w:rPr>
+      </w:pPr>
+    </w:p>
+    <w:p>
+      <w:pPr>
+        <w:pStyle w:val="ListParagraph"/>
+        <w:rPr>
+          <w:b/>
+        </w:rPr>
+      </w:pPr>
+    </w:p>
+    <w:p>
+      <w:pPr>
+        <w:pStyle w:val="ListParagraph"/>
+        <w:rPr>
+          <w:b/>
+        </w:rPr>
+      </w:pPr>
+      <w:r>
+        <w:rPr>
+          <w:b/>
+        </w:rPr>
+        <w:t xml:space="preserve"># </w:t>
+      </w:r>
+      <w:proofErr w:type="gramStart"/>
+      <w:r>
+        <w:rPr>
+          <w:b/>
+        </w:rPr>
+        <w:t>The</w:t>
+      </w:r>
+      <w:proofErr w:type="gramEnd"/>
+      <w:r>
+        <w:rPr>
+          <w:b/>
+        </w:rPr>
+        <w:t xml:space="preserve"> following lines are desirable for IPv6 capable hosts</w:t>
+      </w:r>
+    </w:p>
+    <w:p>
+      <w:pPr>
+        <w:pStyle w:val="ListParagraph"/>
+        <w:rPr>
+          <w:b/>
+        </w:rPr>
+      </w:pPr>
+      <w:r>
+        <w:rPr>
+          <w:b/>
+        </w:rPr>
+        <w:t>:</w:t>
+      </w:r>
+      <w:proofErr w:type="gramStart"/>
+      <w:r>
+        <w:rPr>
+          <w:b/>
+        </w:rPr>
+        <w:t>:1</w:t>
+      </w:r>
+      <w:proofErr w:type="gramEnd"/>
+      <w:r>
+        <w:rPr>
+          <w:b/>
+        </w:rPr>
+        <w:t xml:space="preserve">     ip6-localhost ip6-loopback</w:t>
+      </w:r>
+    </w:p>
+    <w:p>
+      <w:pPr>
+        <w:pStyle w:val="ListParagraph"/>
+        <w:rPr>
+          <w:b/>
+        </w:rPr>
+      </w:pPr>
+      <w:proofErr w:type="gramStart"/>
+      <w:r>
+        <w:rPr>
+          <w:b/>
+        </w:rPr>
+        <w:t>fe00::0</w:t>
+      </w:r>
+      <w:proofErr w:type="gramEnd"/>
+      <w:r>
+        <w:rPr>
+          <w:b/>
+        </w:rPr>
+        <w:t xml:space="preserve"> ip6-localnet</w:t>
+      </w:r>
+    </w:p>
+    <w:p>
+      <w:pPr>
+        <w:pStyle w:val="ListParagraph"/>
+        <w:rPr>
+          <w:b/>
+        </w:rPr>
+      </w:pPr>
+      <w:proofErr w:type="gramStart"/>
+      <w:r>
+        <w:rPr>
+          <w:b/>
+        </w:rPr>
+        <w:t>ff00::0</w:t>
+      </w:r>
+      <w:proofErr w:type="gramEnd"/>
+      <w:r>
+        <w:rPr>
+          <w:b/>
+        </w:rPr>
+        <w:t xml:space="preserve"> ip6-mcastprefix</w:t>
+      </w:r>
+    </w:p>
+    <w:p>
+      <w:pPr>
+        <w:pStyle w:val="ListParagraph"/>
+        <w:rPr>
+          <w:b/>
+        </w:rPr>
+      </w:pPr>
+      <w:proofErr w:type="gramStart"/>
+      <w:r>
+        <w:rPr>
+          <w:b/>
+        </w:rPr>
+        <w:t>ff02::1</w:t>
+      </w:r>
+      <w:proofErr w:type="gramEnd"/>
+      <w:r>
+        <w:rPr>
+          <w:b/>
+        </w:rPr>
+        <w:t xml:space="preserve"> ip6-allnodes</w:t>
+      </w:r>
+    </w:p>
+    <w:p>
+      <w:pPr>
+        <w:pStyle w:val="ListParagraph"/>
+      </w:pPr>
+      <w:proofErr w:type="gramStart"/>
+      <w:r>
+        <w:rPr>
+          <w:b/>
+        </w:rPr>
+        <w:t>ff02::2</w:t>
+      </w:r>
+      <w:proofErr w:type="gramEnd"/>
+      <w:r>
+        <w:rPr>
+          <w:b/>
+        </w:rPr>
+        <w:t xml:space="preserve"> ip6-allrouters</w:t>
+      </w:r>
+      <w:r>
+        <w:br/>
+      </w:r>
+    </w:p>
+    <w:p>
+      <w:pPr>
+        <w:pStyle w:val="ListParagraph"/>
+        <w:numPr>
+          <w:ilvl w:val="0"/>
+          <w:numId w:val="27"/>
+        </w:numPr>
+      </w:pPr>
+      <w:r>
+        <w:t>Using windows file explorer, open up the SMB path to run3 (that has been previously set up) that should show two directories in the rhys/home/public directory that have been previously set up in this document:</w:t>
+      </w:r>
+      <w:r>
+        <w:br/>
+      </w:r>
+      <w:proofErr w:type="spellStart"/>
+      <w:r>
+        <w:t>minio</w:t>
+      </w:r>
+      <w:proofErr w:type="spellEnd"/>
+      <w:r>
+        <w:t>-test</w:t>
+      </w:r>
+      <w:r>
+        <w:br/>
+        <w:t>nomad-jobs</w:t>
+      </w:r>
+    </w:p>
+    <w:p>
+      <w:pPr>
+        <w:pStyle w:val="ListParagraph"/>
+        <w:numPr>
+          <w:ilvl w:val="0"/>
+          <w:numId w:val="27"/>
+        </w:numPr>
+      </w:pPr>
+      <w:r>
+        <w:t>In another windows e</w:t>
+      </w:r>
+      <w:r>
+        <w:t>xplorer (where backups are stor</w:t>
+      </w:r>
+      <w:r>
+        <w:t>ed), open the backup directory for ‘public’ and select, copy and paste these directories</w:t>
+      </w:r>
+      <w:r>
+        <w:t xml:space="preserve"> and files</w:t>
+      </w:r>
+      <w:r>
+        <w:t xml:space="preserve"> into the run host ‘public’ directory</w:t>
+      </w:r>
+      <w:proofErr w:type="gramStart"/>
+      <w:r>
+        <w:t>:</w:t>
+      </w:r>
+      <w:proofErr w:type="gramEnd"/>
+      <w:r>
+        <w:br/>
+      </w:r>
+      <w:r>
+        <w:rPr>
+          <w:noProof/>
+          <w:lang w:eastAsia="en-GB"/>
+        </w:rPr>
+        <w:drawing>
+          <wp:inline distT="0" distB="0" distL="0" distR="0" wp14:anchorId="1E9C2B03" wp14:editId="521D15B8">
+            <wp:extent cx="5372100" cy="3363961"/>
+            <wp:effectExtent l="0" t="0" r="0" b="8255"/>
+            <wp:docPr id="9" name="Picture 9"/>
+            <wp:cNvGraphicFramePr>
+              <a:graphicFrameLocks xmlns:a="http://schemas.openxmlformats.org/drawingml/2006/main" noChangeAspect="1"/>
+            </wp:cNvGraphicFramePr>
+            <a:graphic xmlns:a="http://schemas.openxmlformats.org/drawingml/2006/main">
+              <a:graphicData uri="http://schemas.openxmlformats.org/drawingml/2006/picture">
+                <pic:pic xmlns:pic="http://schemas.openxmlformats.org/drawingml/2006/picture">
+                  <pic:nvPicPr>
+                    <pic:cNvPr id="1" name=""/>
+                    <pic:cNvPicPr/>
+                  </pic:nvPicPr>
+                  <pic:blipFill>
+                    <a:blip r:embed="rId21"/>
+                    <a:stretch>
+                      <a:fillRect/>
+                    </a:stretch>
+                  </pic:blipFill>
+                  <pic:spPr>
+                    <a:xfrm>
+                      <a:off x="0" y="0"/>
+                      <a:ext cx="5392792" cy="3376918"/>
+                    </a:xfrm>
+                    <a:prstGeom prst="rect">
+                      <a:avLst/>
+                    </a:prstGeom>
+                  </pic:spPr>
+                </pic:pic>
+              </a:graphicData>
+            </a:graphic>
+          </wp:inline>
+        </w:drawing>
+      </w:r>
+      <w:r>
+        <w:br/>
+      </w:r>
+      <w:r>
+        <w:br/>
+        <w:t>It will take a minute or so to copy the files.</w:t>
+      </w:r>
+      <w:r>
+        <w:br/>
+      </w:r>
+    </w:p>
+    <w:p/>
     <w:p>
       <w:pPr>
         <w:pStyle w:val="Heading1"/>
       </w:pPr>
       <w:r>
-        <w:t xml:space="preserve">16 – </w:t>
+        <w:t>17</w:t>
+      </w:r>
+      <w:r>
+        <w:t xml:space="preserve"> – </w:t>
       </w:r>
       <w:proofErr w:type="gramStart"/>
       <w:r>
@@ -14679,33 +15336,37 @@
     <w:p/>
     <w:p>
       <w:r>
-        <w:t>As the following steps are followed, also detail the restoration of any data</w:t>
-      </w:r>
+        <w:t xml:space="preserve">Download </w:t>
+      </w:r>
+      <w:proofErr w:type="spellStart"/>
+      <w:r>
+        <w:t>gitkraken</w:t>
+      </w:r>
+      <w:proofErr w:type="spellEnd"/>
+      <w:r>
+        <w:t xml:space="preserve"> from:</w:t>
+      </w:r>
+    </w:p>
+    <w:p>
+      <w:hyperlink r:id="rId22" w:history="1">
+        <w:r>
+          <w:rPr>
+            <w:rStyle w:val="Hyperlink"/>
+          </w:rPr>
+          <w:t>https://www.gitkraken.com/download/linux-deb</w:t>
+        </w:r>
+      </w:hyperlink>
     </w:p>
     <w:p/>
     <w:p>
       <w:r>
-        <w:t xml:space="preserve">!!! </w:t>
-      </w:r>
-      <w:proofErr w:type="gramStart"/>
-      <w:r>
-        <w:t>also</w:t>
-      </w:r>
-      <w:proofErr w:type="gramEnd"/>
-      <w:r>
-        <w:t xml:space="preserve"> after each step take a snapshot … and at some point if possible clean out previous snapshots.</w:t>
-      </w:r>
-    </w:p>
-    <w:p/>
-    <w:p>
-      <w:r>
-        <w:t>Restore all other folders that were in /home/</w:t>
-      </w:r>
-      <w:proofErr w:type="gramStart"/>
-      <w:r>
-        <w:t>rhys</w:t>
-      </w:r>
-      <w:proofErr w:type="gramEnd"/>
+        <w:t xml:space="preserve">Install and check operation of </w:t>
+      </w:r>
+      <w:proofErr w:type="spellStart"/>
+      <w:r>
+        <w:t>Gitkraken</w:t>
+      </w:r>
+      <w:proofErr w:type="spellEnd"/>
     </w:p>
     <w:p>
       <w:pPr>
@@ -14716,19 +15377,14 @@
         </w:numPr>
       </w:pPr>
       <w:r>
-        <w:lastRenderedPageBreak/>
-        <w:t>Including checking for any dot type folders in the backup to see that they are replicated in restoration</w:t>
-      </w:r>
-    </w:p>
-    <w:p>
-      <w:r>
-        <w:t xml:space="preserve">Install and check operation of </w:t>
-      </w:r>
-      <w:proofErr w:type="spellStart"/>
-      <w:r>
-        <w:t>Gitkraken</w:t>
-      </w:r>
-      <w:proofErr w:type="spellEnd"/>
+        <w:t>Book in latest code …</w:t>
+      </w:r>
+    </w:p>
+    <w:p/>
+    <w:p>
+      <w:r>
+        <w:t>Copy bits needed from document 27</w:t>
+      </w:r>
     </w:p>
     <w:p>
       <w:pPr>
@@ -14739,80 +15395,61 @@
         </w:numPr>
       </w:pPr>
       <w:r>
-        <w:t>Book in latest code …</w:t>
+        <w:t xml:space="preserve">Fix this document 27 and rename it to only cover getting </w:t>
+      </w:r>
+      <w:proofErr w:type="spellStart"/>
+      <w:r>
+        <w:t>docker</w:t>
+      </w:r>
+      <w:proofErr w:type="spellEnd"/>
+      <w:r>
+        <w:t xml:space="preserve"> registry installed</w:t>
       </w:r>
     </w:p>
     <w:p/>
     <w:p>
       <w:r>
-        <w:t>Copy bits needed from document 27</w:t>
-      </w:r>
-    </w:p>
-    <w:p>
-      <w:pPr>
-        <w:pStyle w:val="ListParagraph"/>
-        <w:numPr>
-          <w:ilvl w:val="0"/>
-          <w:numId w:val="25"/>
-        </w:numPr>
-      </w:pPr>
-      <w:r>
-        <w:t xml:space="preserve">Fix this document 27 and rename it to only cover getting </w:t>
-      </w:r>
-      <w:proofErr w:type="spellStart"/>
-      <w:r>
-        <w:t>docker</w:t>
-      </w:r>
-      <w:proofErr w:type="spellEnd"/>
-      <w:r>
-        <w:t xml:space="preserve"> registry installed</w:t>
+        <w:t xml:space="preserve">Take backup of this machine, then do snapshot and remove older snapshots … read </w:t>
+      </w:r>
+      <w:proofErr w:type="spellStart"/>
+      <w:r>
+        <w:t>proxmox</w:t>
+      </w:r>
+      <w:proofErr w:type="spellEnd"/>
+      <w:r>
+        <w:t xml:space="preserve"> PDF user guide on how to do this.</w:t>
       </w:r>
     </w:p>
     <w:p/>
+    <w:p>
+      <w:r>
+        <w:t xml:space="preserve">Do document 29 to cover </w:t>
+      </w:r>
+      <w:proofErr w:type="spellStart"/>
+      <w:r>
+        <w:t>gitea</w:t>
+      </w:r>
+      <w:proofErr w:type="spellEnd"/>
+      <w:r>
+        <w:t xml:space="preserve"> …</w:t>
+      </w:r>
+    </w:p>
     <w:p/>
     <w:p>
-      <w:r>
-        <w:t xml:space="preserve">Take backup of this machine, then do snapshot and remove older snapshots … read </w:t>
-      </w:r>
-      <w:proofErr w:type="spellStart"/>
-      <w:r>
-        <w:t>proxmox</w:t>
-      </w:r>
-      <w:proofErr w:type="spellEnd"/>
-      <w:r>
-        <w:t xml:space="preserve"> PDF user guide on how to do this.</w:t>
-      </w:r>
-    </w:p>
-    <w:p/>
-    <w:p>
-      <w:r>
-        <w:t xml:space="preserve">Do document 29 to cover </w:t>
-      </w:r>
-      <w:proofErr w:type="spellStart"/>
-      <w:r>
-        <w:t>gitea</w:t>
-      </w:r>
-      <w:proofErr w:type="spellEnd"/>
-      <w:r>
-        <w:t xml:space="preserve"> …</w:t>
-      </w:r>
-    </w:p>
-    <w:p/>
-    <w:p>
-      <w:r>
-        <w:t>Take regular snapshots … see if I can setup some app on W8 that kicks off a reminder to do this and any other reminders …</w:t>
-      </w:r>
-    </w:p>
-    <w:p/>
-    <w:p>
-      <w:r>
-        <w:t xml:space="preserve">Do a readme in </w:t>
-      </w:r>
-      <w:r>
-        <w:t>red</w:t>
-      </w:r>
       <w:bookmarkStart w:id="0" w:name="_GoBack"/>
       <w:bookmarkEnd w:id="0"/>
+      <w:r>
+        <w:t>Take regular snapshots … see if I can setup some app on W8 that kicks off a reminder to do this and any other reminders …</w:t>
+      </w:r>
+    </w:p>
+    <w:p/>
+    <w:p>
+      <w:r>
+        <w:t xml:space="preserve">Do a readme in </w:t>
+      </w:r>
+      <w:r>
+        <w:t>red</w:t>
+      </w:r>
       <w:r>
         <w:t>-setup to cover running up mini dev with everything working …</w:t>
       </w:r>
@@ -15008,6 +15645,95 @@
     </w:lvl>
   </w:abstractNum>
   <w:abstractNum w:abstractNumId="2" w15:restartNumberingAfterBreak="0">
+    <w:nsid w:val="169C1808"/>
+    <w:multiLevelType w:val="hybridMultilevel"/>
+    <w:tmpl w:val="98346F48"/>
+    <w:lvl w:ilvl="0" w:tplc="0809000F">
+      <w:start w:val="1"/>
+      <w:numFmt w:val="decimal"/>
+      <w:lvlText w:val="%1."/>
+      <w:lvlJc w:val="left"/>
+      <w:pPr>
+        <w:ind w:left="720" w:hanging="360"/>
+      </w:pPr>
+      <w:rPr>
+        <w:rFonts w:hint="default"/>
+      </w:rPr>
+    </w:lvl>
+    <w:lvl w:ilvl="1" w:tplc="08090019" w:tentative="1">
+      <w:start w:val="1"/>
+      <w:numFmt w:val="lowerLetter"/>
+      <w:lvlText w:val="%2."/>
+      <w:lvlJc w:val="left"/>
+      <w:pPr>
+        <w:ind w:left="1440" w:hanging="360"/>
+      </w:pPr>
+    </w:lvl>
+    <w:lvl w:ilvl="2" w:tplc="0809001B" w:tentative="1">
+      <w:start w:val="1"/>
+      <w:numFmt w:val="lowerRoman"/>
+      <w:lvlText w:val="%3."/>
+      <w:lvlJc w:val="right"/>
+      <w:pPr>
+        <w:ind w:left="2160" w:hanging="180"/>
+      </w:pPr>
+    </w:lvl>
+    <w:lvl w:ilvl="3" w:tplc="0809000F" w:tentative="1">
+      <w:start w:val="1"/>
+      <w:numFmt w:val="decimal"/>
+      <w:lvlText w:val="%4."/>
+      <w:lvlJc w:val="left"/>
+      <w:pPr>
+        <w:ind w:left="2880" w:hanging="360"/>
+      </w:pPr>
+    </w:lvl>
+    <w:lvl w:ilvl="4" w:tplc="08090019" w:tentative="1">
+      <w:start w:val="1"/>
+      <w:numFmt w:val="lowerLetter"/>
+      <w:lvlText w:val="%5."/>
+      <w:lvlJc w:val="left"/>
+      <w:pPr>
+        <w:ind w:left="3600" w:hanging="360"/>
+      </w:pPr>
+    </w:lvl>
+    <w:lvl w:ilvl="5" w:tplc="0809001B" w:tentative="1">
+      <w:start w:val="1"/>
+      <w:numFmt w:val="lowerRoman"/>
+      <w:lvlText w:val="%6."/>
+      <w:lvlJc w:val="right"/>
+      <w:pPr>
+        <w:ind w:left="4320" w:hanging="180"/>
+      </w:pPr>
+    </w:lvl>
+    <w:lvl w:ilvl="6" w:tplc="0809000F" w:tentative="1">
+      <w:start w:val="1"/>
+      <w:numFmt w:val="decimal"/>
+      <w:lvlText w:val="%7."/>
+      <w:lvlJc w:val="left"/>
+      <w:pPr>
+        <w:ind w:left="5040" w:hanging="360"/>
+      </w:pPr>
+    </w:lvl>
+    <w:lvl w:ilvl="7" w:tplc="08090019" w:tentative="1">
+      <w:start w:val="1"/>
+      <w:numFmt w:val="lowerLetter"/>
+      <w:lvlText w:val="%8."/>
+      <w:lvlJc w:val="left"/>
+      <w:pPr>
+        <w:ind w:left="5760" w:hanging="360"/>
+      </w:pPr>
+    </w:lvl>
+    <w:lvl w:ilvl="8" w:tplc="0809001B" w:tentative="1">
+      <w:start w:val="1"/>
+      <w:numFmt w:val="lowerRoman"/>
+      <w:lvlText w:val="%9."/>
+      <w:lvlJc w:val="right"/>
+      <w:pPr>
+        <w:ind w:left="6480" w:hanging="180"/>
+      </w:pPr>
+    </w:lvl>
+  </w:abstractNum>
+  <w:abstractNum w:abstractNumId="3" w15:restartNumberingAfterBreak="0">
     <w:nsid w:val="172C389A"/>
     <w:multiLevelType w:val="hybridMultilevel"/>
     <w:tmpl w:val="D936AAA2"/>
@@ -15096,7 +15822,7 @@
       </w:pPr>
     </w:lvl>
   </w:abstractNum>
-  <w:abstractNum w:abstractNumId="3" w15:restartNumberingAfterBreak="0">
+  <w:abstractNum w:abstractNumId="4" w15:restartNumberingAfterBreak="0">
     <w:nsid w:val="180B1B6D"/>
     <w:multiLevelType w:val="hybridMultilevel"/>
     <w:tmpl w:val="98346F48"/>
@@ -15185,7 +15911,7 @@
       </w:pPr>
     </w:lvl>
   </w:abstractNum>
-  <w:abstractNum w:abstractNumId="4" w15:restartNumberingAfterBreak="0">
+  <w:abstractNum w:abstractNumId="5" w15:restartNumberingAfterBreak="0">
     <w:nsid w:val="19836A4C"/>
     <w:multiLevelType w:val="hybridMultilevel"/>
     <w:tmpl w:val="98346F48"/>
@@ -15274,7 +16000,7 @@
       </w:pPr>
     </w:lvl>
   </w:abstractNum>
-  <w:abstractNum w:abstractNumId="5" w15:restartNumberingAfterBreak="0">
+  <w:abstractNum w:abstractNumId="6" w15:restartNumberingAfterBreak="0">
     <w:nsid w:val="1C0F2232"/>
     <w:multiLevelType w:val="hybridMultilevel"/>
     <w:tmpl w:val="57C8E97E"/>
@@ -15363,7 +16089,7 @@
       </w:pPr>
     </w:lvl>
   </w:abstractNum>
-  <w:abstractNum w:abstractNumId="6" w15:restartNumberingAfterBreak="0">
+  <w:abstractNum w:abstractNumId="7" w15:restartNumberingAfterBreak="0">
     <w:nsid w:val="1CA937BF"/>
     <w:multiLevelType w:val="hybridMultilevel"/>
     <w:tmpl w:val="A6F6C1E2"/>
@@ -15453,7 +16179,7 @@
       </w:pPr>
     </w:lvl>
   </w:abstractNum>
-  <w:abstractNum w:abstractNumId="7" w15:restartNumberingAfterBreak="0">
+  <w:abstractNum w:abstractNumId="8" w15:restartNumberingAfterBreak="0">
     <w:nsid w:val="1EE563A4"/>
     <w:multiLevelType w:val="hybridMultilevel"/>
     <w:tmpl w:val="D936AAA2"/>
@@ -15542,7 +16268,7 @@
       </w:pPr>
     </w:lvl>
   </w:abstractNum>
-  <w:abstractNum w:abstractNumId="8" w15:restartNumberingAfterBreak="0">
+  <w:abstractNum w:abstractNumId="9" w15:restartNumberingAfterBreak="0">
     <w:nsid w:val="20EF241A"/>
     <w:multiLevelType w:val="hybridMultilevel"/>
     <w:tmpl w:val="D936AAA2"/>
@@ -15631,7 +16357,7 @@
       </w:pPr>
     </w:lvl>
   </w:abstractNum>
-  <w:abstractNum w:abstractNumId="9" w15:restartNumberingAfterBreak="0">
+  <w:abstractNum w:abstractNumId="10" w15:restartNumberingAfterBreak="0">
     <w:nsid w:val="25514DF4"/>
     <w:multiLevelType w:val="hybridMultilevel"/>
     <w:tmpl w:val="98346F48"/>
@@ -15720,7 +16446,7 @@
       </w:pPr>
     </w:lvl>
   </w:abstractNum>
-  <w:abstractNum w:abstractNumId="10" w15:restartNumberingAfterBreak="0">
+  <w:abstractNum w:abstractNumId="11" w15:restartNumberingAfterBreak="0">
     <w:nsid w:val="257E17A4"/>
     <w:multiLevelType w:val="hybridMultilevel"/>
     <w:tmpl w:val="A65A4540"/>
@@ -15833,7 +16559,7 @@
       </w:rPr>
     </w:lvl>
   </w:abstractNum>
-  <w:abstractNum w:abstractNumId="11" w15:restartNumberingAfterBreak="0">
+  <w:abstractNum w:abstractNumId="12" w15:restartNumberingAfterBreak="0">
     <w:nsid w:val="26857D01"/>
     <w:multiLevelType w:val="hybridMultilevel"/>
     <w:tmpl w:val="947CBFDE"/>
@@ -15946,7 +16672,7 @@
       </w:rPr>
     </w:lvl>
   </w:abstractNum>
-  <w:abstractNum w:abstractNumId="12" w15:restartNumberingAfterBreak="0">
+  <w:abstractNum w:abstractNumId="13" w15:restartNumberingAfterBreak="0">
     <w:nsid w:val="442212C7"/>
     <w:multiLevelType w:val="hybridMultilevel"/>
     <w:tmpl w:val="57C8E97E"/>
@@ -16035,7 +16761,7 @@
       </w:pPr>
     </w:lvl>
   </w:abstractNum>
-  <w:abstractNum w:abstractNumId="13" w15:restartNumberingAfterBreak="0">
+  <w:abstractNum w:abstractNumId="14" w15:restartNumberingAfterBreak="0">
     <w:nsid w:val="4A5D0636"/>
     <w:multiLevelType w:val="hybridMultilevel"/>
     <w:tmpl w:val="98346F48"/>
@@ -16124,7 +16850,7 @@
       </w:pPr>
     </w:lvl>
   </w:abstractNum>
-  <w:abstractNum w:abstractNumId="14" w15:restartNumberingAfterBreak="0">
+  <w:abstractNum w:abstractNumId="15" w15:restartNumberingAfterBreak="0">
     <w:nsid w:val="5990204C"/>
     <w:multiLevelType w:val="hybridMultilevel"/>
     <w:tmpl w:val="98346F48"/>
@@ -16213,7 +16939,7 @@
       </w:pPr>
     </w:lvl>
   </w:abstractNum>
-  <w:abstractNum w:abstractNumId="15" w15:restartNumberingAfterBreak="0">
+  <w:abstractNum w:abstractNumId="16" w15:restartNumberingAfterBreak="0">
     <w:nsid w:val="5B837DE9"/>
     <w:multiLevelType w:val="hybridMultilevel"/>
     <w:tmpl w:val="D936AAA2"/>
@@ -16302,7 +17028,7 @@
       </w:pPr>
     </w:lvl>
   </w:abstractNum>
-  <w:abstractNum w:abstractNumId="16" w15:restartNumberingAfterBreak="0">
+  <w:abstractNum w:abstractNumId="17" w15:restartNumberingAfterBreak="0">
     <w:nsid w:val="62EE1E4E"/>
     <w:multiLevelType w:val="hybridMultilevel"/>
     <w:tmpl w:val="A6F6C1E2"/>
@@ -16392,7 +17118,7 @@
       </w:pPr>
     </w:lvl>
   </w:abstractNum>
-  <w:abstractNum w:abstractNumId="17" w15:restartNumberingAfterBreak="0">
+  <w:abstractNum w:abstractNumId="18" w15:restartNumberingAfterBreak="0">
     <w:nsid w:val="640A22E4"/>
     <w:multiLevelType w:val="hybridMultilevel"/>
     <w:tmpl w:val="A6F6C1E2"/>
@@ -16482,7 +17208,7 @@
       </w:pPr>
     </w:lvl>
   </w:abstractNum>
-  <w:abstractNum w:abstractNumId="18" w15:restartNumberingAfterBreak="0">
+  <w:abstractNum w:abstractNumId="19" w15:restartNumberingAfterBreak="0">
     <w:nsid w:val="654A0DC6"/>
     <w:multiLevelType w:val="hybridMultilevel"/>
     <w:tmpl w:val="98346F48"/>
@@ -16571,7 +17297,7 @@
       </w:pPr>
     </w:lvl>
   </w:abstractNum>
-  <w:abstractNum w:abstractNumId="19" w15:restartNumberingAfterBreak="0">
+  <w:abstractNum w:abstractNumId="20" w15:restartNumberingAfterBreak="0">
     <w:nsid w:val="6B55615F"/>
     <w:multiLevelType w:val="hybridMultilevel"/>
     <w:tmpl w:val="98346F48"/>
@@ -16660,7 +17386,7 @@
       </w:pPr>
     </w:lvl>
   </w:abstractNum>
-  <w:abstractNum w:abstractNumId="20" w15:restartNumberingAfterBreak="0">
+  <w:abstractNum w:abstractNumId="21" w15:restartNumberingAfterBreak="0">
     <w:nsid w:val="6E6320FA"/>
     <w:multiLevelType w:val="hybridMultilevel"/>
     <w:tmpl w:val="D936AAA2"/>
@@ -16749,7 +17475,7 @@
       </w:pPr>
     </w:lvl>
   </w:abstractNum>
-  <w:abstractNum w:abstractNumId="21" w15:restartNumberingAfterBreak="0">
+  <w:abstractNum w:abstractNumId="22" w15:restartNumberingAfterBreak="0">
     <w:nsid w:val="70FD656D"/>
     <w:multiLevelType w:val="hybridMultilevel"/>
     <w:tmpl w:val="57C8E97E"/>
@@ -16838,7 +17564,7 @@
       </w:pPr>
     </w:lvl>
   </w:abstractNum>
-  <w:abstractNum w:abstractNumId="22" w15:restartNumberingAfterBreak="0">
+  <w:abstractNum w:abstractNumId="23" w15:restartNumberingAfterBreak="0">
     <w:nsid w:val="730146D4"/>
     <w:multiLevelType w:val="hybridMultilevel"/>
     <w:tmpl w:val="98346F48"/>
@@ -16927,7 +17653,7 @@
       </w:pPr>
     </w:lvl>
   </w:abstractNum>
-  <w:abstractNum w:abstractNumId="23" w15:restartNumberingAfterBreak="0">
+  <w:abstractNum w:abstractNumId="24" w15:restartNumberingAfterBreak="0">
     <w:nsid w:val="73D92903"/>
     <w:multiLevelType w:val="hybridMultilevel"/>
     <w:tmpl w:val="98346F48"/>
@@ -17016,7 +17742,7 @@
       </w:pPr>
     </w:lvl>
   </w:abstractNum>
-  <w:abstractNum w:abstractNumId="24" w15:restartNumberingAfterBreak="0">
+  <w:abstractNum w:abstractNumId="25" w15:restartNumberingAfterBreak="0">
     <w:nsid w:val="751B6F25"/>
     <w:multiLevelType w:val="hybridMultilevel"/>
     <w:tmpl w:val="A92C8DBA"/>
@@ -17105,7 +17831,7 @@
       </w:pPr>
     </w:lvl>
   </w:abstractNum>
-  <w:abstractNum w:abstractNumId="25" w15:restartNumberingAfterBreak="0">
+  <w:abstractNum w:abstractNumId="26" w15:restartNumberingAfterBreak="0">
     <w:nsid w:val="7B3C06AC"/>
     <w:multiLevelType w:val="hybridMultilevel"/>
     <w:tmpl w:val="57C8E97E"/>
@@ -17195,82 +17921,85 @@
     </w:lvl>
   </w:abstractNum>
   <w:num w:numId="1">
+    <w:abstractNumId w:val="9"/>
+  </w:num>
+  <w:num w:numId="2">
+    <w:abstractNumId w:val="3"/>
+  </w:num>
+  <w:num w:numId="3">
+    <w:abstractNumId w:val="21"/>
+  </w:num>
+  <w:num w:numId="4">
     <w:abstractNumId w:val="8"/>
   </w:num>
-  <w:num w:numId="2">
-    <w:abstractNumId w:val="2"/>
+  <w:num w:numId="5">
+    <w:abstractNumId w:val="23"/>
   </w:num>
-  <w:num w:numId="3">
+  <w:num w:numId="6">
     <w:abstractNumId w:val="20"/>
   </w:num>
-  <w:num w:numId="4">
+  <w:num w:numId="7">
+    <w:abstractNumId w:val="24"/>
+  </w:num>
+  <w:num w:numId="8">
+    <w:abstractNumId w:val="25"/>
+  </w:num>
+  <w:num w:numId="9">
+    <w:abstractNumId w:val="18"/>
+  </w:num>
+  <w:num w:numId="10">
     <w:abstractNumId w:val="7"/>
   </w:num>
-  <w:num w:numId="5">
+  <w:num w:numId="11">
+    <w:abstractNumId w:val="17"/>
+  </w:num>
+  <w:num w:numId="12">
+    <w:abstractNumId w:val="10"/>
+  </w:num>
+  <w:num w:numId="13">
+    <w:abstractNumId w:val="14"/>
+  </w:num>
+  <w:num w:numId="14">
+    <w:abstractNumId w:val="16"/>
+  </w:num>
+  <w:num w:numId="15">
+    <w:abstractNumId w:val="5"/>
+  </w:num>
+  <w:num w:numId="16">
     <w:abstractNumId w:val="22"/>
   </w:num>
-  <w:num w:numId="6">
-    <w:abstractNumId w:val="19"/>
-  </w:num>
-  <w:num w:numId="7">
-    <w:abstractNumId w:val="23"/>
-  </w:num>
-  <w:num w:numId="8">
-    <w:abstractNumId w:val="24"/>
-  </w:num>
-  <w:num w:numId="9">
-    <w:abstractNumId w:val="17"/>
-  </w:num>
-  <w:num w:numId="10">
+  <w:num w:numId="17">
     <w:abstractNumId w:val="6"/>
-  </w:num>
-  <w:num w:numId="11">
-    <w:abstractNumId w:val="16"/>
-  </w:num>
-  <w:num w:numId="12">
-    <w:abstractNumId w:val="9"/>
-  </w:num>
-  <w:num w:numId="13">
-    <w:abstractNumId w:val="13"/>
-  </w:num>
-  <w:num w:numId="14">
-    <w:abstractNumId w:val="15"/>
-  </w:num>
-  <w:num w:numId="15">
-    <w:abstractNumId w:val="4"/>
-  </w:num>
-  <w:num w:numId="16">
-    <w:abstractNumId w:val="21"/>
-  </w:num>
-  <w:num w:numId="17">
-    <w:abstractNumId w:val="5"/>
   </w:num>
   <w:num w:numId="18">
     <w:abstractNumId w:val="1"/>
   </w:num>
   <w:num w:numId="19">
-    <w:abstractNumId w:val="14"/>
+    <w:abstractNumId w:val="15"/>
   </w:num>
   <w:num w:numId="20">
-    <w:abstractNumId w:val="25"/>
+    <w:abstractNumId w:val="26"/>
   </w:num>
   <w:num w:numId="21">
-    <w:abstractNumId w:val="18"/>
+    <w:abstractNumId w:val="19"/>
   </w:num>
   <w:num w:numId="22">
-    <w:abstractNumId w:val="11"/>
+    <w:abstractNumId w:val="12"/>
   </w:num>
   <w:num w:numId="23">
-    <w:abstractNumId w:val="12"/>
+    <w:abstractNumId w:val="13"/>
   </w:num>
   <w:num w:numId="24">
     <w:abstractNumId w:val="0"/>
   </w:num>
   <w:num w:numId="25">
-    <w:abstractNumId w:val="10"/>
+    <w:abstractNumId w:val="11"/>
   </w:num>
   <w:num w:numId="26">
-    <w:abstractNumId w:val="3"/>
+    <w:abstractNumId w:val="4"/>
+  </w:num>
+  <w:num w:numId="27">
+    <w:abstractNumId w:val="2"/>
   </w:num>
 </w:numbering>
 </file>

</xml_diff>

<commit_message>
Add restoration of .gnupg directory
</commit_message>
<xml_diff>
--- a/28 - R710 Rebuild run3 host as Ubuntu Workstation.docx
+++ b/28 - R710 Rebuild run3 host as Ubuntu Workstation.docx
@@ -14872,6 +14872,20 @@
           <w:b/>
         </w:rPr>
       </w:pPr>
+      <w:r>
+        <w:rPr>
+          <w:b/>
+        </w:rPr>
+        <w:t>192.168.124.176 concourse-psql</w:t>
+      </w:r>
+    </w:p>
+    <w:p>
+      <w:pPr>
+        <w:pStyle w:val="ListParagraph"/>
+        <w:rPr>
+          <w:b/>
+        </w:rPr>
+      </w:pPr>
     </w:p>
     <w:p>
       <w:pPr>
@@ -15213,14 +15227,735 @@
       <w:r>
         <w:t xml:space="preserve"> +x clear-sshs.sh clear-known-hosts.sh add-sshs.sh</w:t>
       </w:r>
-    </w:p>
-    <w:p/>
+      <w:r>
+        <w:br/>
+      </w:r>
+    </w:p>
     <w:p>
       <w:pPr>
         <w:pStyle w:val="Heading1"/>
       </w:pPr>
       <w:r>
-        <w:t>17</w:t>
+        <w:t xml:space="preserve">17 – </w:t>
+      </w:r>
+      <w:proofErr w:type="gramStart"/>
+      <w:r>
+        <w:t>restore</w:t>
+      </w:r>
+      <w:proofErr w:type="gramEnd"/>
+      <w:r>
+        <w:t xml:space="preserve"> </w:t>
+      </w:r>
+      <w:r>
+        <w:t>.</w:t>
+      </w:r>
+      <w:proofErr w:type="spellStart"/>
+      <w:r>
+        <w:t>gnupg</w:t>
+      </w:r>
+      <w:proofErr w:type="spellEnd"/>
+      <w:r>
+        <w:t xml:space="preserve"> contents</w:t>
+      </w:r>
+    </w:p>
+    <w:p>
+      <w:pPr>
+        <w:pStyle w:val="ListParagraph"/>
+      </w:pPr>
+    </w:p>
+    <w:p>
+      <w:pPr>
+        <w:pStyle w:val="ListParagraph"/>
+        <w:numPr>
+          <w:ilvl w:val="0"/>
+          <w:numId w:val="30"/>
+        </w:numPr>
+      </w:pPr>
+      <w:r>
+        <w:t>In public directory create a directory called “</w:t>
+      </w:r>
+      <w:r>
+        <w:rPr>
+          <w:b/>
+        </w:rPr>
+        <w:t>original</w:t>
+      </w:r>
+      <w:r>
+        <w:t>”</w:t>
+      </w:r>
+      <w:r>
+        <w:t xml:space="preserve"> and cd into this.</w:t>
+      </w:r>
+    </w:p>
+    <w:p>
+      <w:pPr>
+        <w:pStyle w:val="ListParagraph"/>
+        <w:numPr>
+          <w:ilvl w:val="0"/>
+          <w:numId w:val="30"/>
+        </w:numPr>
+      </w:pPr>
+      <w:r>
+        <w:t>Using W8 file explorer copy the backup “</w:t>
+      </w:r>
+      <w:r>
+        <w:rPr>
+          <w:b/>
+        </w:rPr>
+        <w:t>rhys.tar.gz</w:t>
+      </w:r>
+      <w:r>
+        <w:t>”</w:t>
+      </w:r>
+      <w:r>
+        <w:t xml:space="preserve"> file into the “</w:t>
+      </w:r>
+      <w:r>
+        <w:rPr>
+          <w:b/>
+        </w:rPr>
+        <w:t>original</w:t>
+      </w:r>
+      <w:r>
+        <w:t>”</w:t>
+      </w:r>
+      <w:r>
+        <w:t xml:space="preserve"> directory.</w:t>
+      </w:r>
+    </w:p>
+    <w:p>
+      <w:pPr>
+        <w:pStyle w:val="ListParagraph"/>
+        <w:numPr>
+          <w:ilvl w:val="0"/>
+          <w:numId w:val="30"/>
+        </w:numPr>
+      </w:pPr>
+      <w:r>
+        <w:t>Unpack this with:</w:t>
+      </w:r>
+      <w:r>
+        <w:br/>
+      </w:r>
+      <w:r>
+        <w:rPr>
+          <w:b/>
+        </w:rPr>
+        <w:t>tar -</w:t>
+      </w:r>
+      <w:proofErr w:type="spellStart"/>
+      <w:r>
+        <w:rPr>
+          <w:b/>
+        </w:rPr>
+        <w:t>xvzf</w:t>
+      </w:r>
+      <w:proofErr w:type="spellEnd"/>
+      <w:r>
+        <w:rPr>
+          <w:b/>
+        </w:rPr>
+        <w:t xml:space="preserve"> rhys.tar.gz</w:t>
+      </w:r>
+      <w:r>
+        <w:rPr>
+          <w:b/>
+        </w:rPr>
+        <w:br/>
+      </w:r>
+    </w:p>
+    <w:p>
+      <w:pPr>
+        <w:pStyle w:val="ListParagraph"/>
+        <w:numPr>
+          <w:ilvl w:val="0"/>
+          <w:numId w:val="30"/>
+        </w:numPr>
+      </w:pPr>
+      <w:proofErr w:type="gramStart"/>
+      <w:r>
+        <w:rPr>
+          <w:b/>
+        </w:rPr>
+        <w:t>cd</w:t>
+      </w:r>
+      <w:proofErr w:type="gramEnd"/>
+      <w:r>
+        <w:t xml:space="preserve"> into </w:t>
+      </w:r>
+      <w:r>
+        <w:rPr>
+          <w:b/>
+        </w:rPr>
+        <w:t>rhys</w:t>
+      </w:r>
+      <w:r>
+        <w:t xml:space="preserve"> directory and do </w:t>
+      </w:r>
+      <w:r>
+        <w:rPr>
+          <w:b/>
+        </w:rPr>
+        <w:t>ls .</w:t>
+      </w:r>
+      <w:proofErr w:type="spellStart"/>
+      <w:r>
+        <w:rPr>
+          <w:b/>
+        </w:rPr>
+        <w:t>gnupg</w:t>
+      </w:r>
+      <w:proofErr w:type="spellEnd"/>
+      <w:r>
+        <w:t xml:space="preserve"> to check it has more than 10 files in it.</w:t>
+      </w:r>
+    </w:p>
+    <w:p>
+      <w:pPr>
+        <w:pStyle w:val="ListParagraph"/>
+        <w:numPr>
+          <w:ilvl w:val="0"/>
+          <w:numId w:val="30"/>
+        </w:numPr>
+      </w:pPr>
+      <w:r>
+        <w:t xml:space="preserve">Do </w:t>
+      </w:r>
+      <w:r>
+        <w:rPr>
+          <w:b/>
+        </w:rPr>
+        <w:t>ls ~/.</w:t>
+      </w:r>
+      <w:proofErr w:type="spellStart"/>
+      <w:r>
+        <w:rPr>
+          <w:b/>
+        </w:rPr>
+        <w:t>gnupg</w:t>
+      </w:r>
+      <w:proofErr w:type="spellEnd"/>
+      <w:r>
+        <w:t xml:space="preserve"> to see that it only has 2 files in it.</w:t>
+      </w:r>
+    </w:p>
+    <w:p>
+      <w:pPr>
+        <w:pStyle w:val="ListParagraph"/>
+        <w:numPr>
+          <w:ilvl w:val="0"/>
+          <w:numId w:val="30"/>
+        </w:numPr>
+      </w:pPr>
+      <w:r>
+        <w:t xml:space="preserve">Backup the </w:t>
+      </w:r>
+      <w:r>
+        <w:rPr>
+          <w:b/>
+        </w:rPr>
+        <w:t>.</w:t>
+      </w:r>
+      <w:proofErr w:type="spellStart"/>
+      <w:r>
+        <w:rPr>
+          <w:b/>
+        </w:rPr>
+        <w:t>gnupg</w:t>
+      </w:r>
+      <w:proofErr w:type="spellEnd"/>
+      <w:r>
+        <w:t xml:space="preserve"> directory with “</w:t>
+      </w:r>
+      <w:proofErr w:type="spellStart"/>
+      <w:r>
+        <w:rPr>
+          <w:b/>
+        </w:rPr>
+        <w:t>cp</w:t>
+      </w:r>
+      <w:proofErr w:type="spellEnd"/>
+      <w:r>
+        <w:rPr>
+          <w:b/>
+        </w:rPr>
+        <w:t xml:space="preserve"> –r ~/.</w:t>
+      </w:r>
+      <w:proofErr w:type="spellStart"/>
+      <w:r>
+        <w:rPr>
+          <w:b/>
+        </w:rPr>
+        <w:t>gnupg</w:t>
+      </w:r>
+      <w:proofErr w:type="spellEnd"/>
+      <w:r>
+        <w:rPr>
+          <w:b/>
+        </w:rPr>
+        <w:t xml:space="preserve"> ~/.</w:t>
+      </w:r>
+      <w:proofErr w:type="spellStart"/>
+      <w:r>
+        <w:rPr>
+          <w:b/>
+        </w:rPr>
+        <w:t>gnupg</w:t>
+      </w:r>
+      <w:proofErr w:type="spellEnd"/>
+      <w:r>
+        <w:rPr>
+          <w:b/>
+        </w:rPr>
+        <w:t>-old</w:t>
+      </w:r>
+      <w:r>
+        <w:t>”</w:t>
+      </w:r>
+    </w:p>
+    <w:p>
+      <w:pPr>
+        <w:pStyle w:val="ListParagraph"/>
+        <w:numPr>
+          <w:ilvl w:val="0"/>
+          <w:numId w:val="30"/>
+        </w:numPr>
+      </w:pPr>
+      <w:r>
+        <w:t xml:space="preserve">Then restore the contents of directory </w:t>
+      </w:r>
+      <w:r>
+        <w:rPr>
+          <w:b/>
+        </w:rPr>
+        <w:t>.</w:t>
+      </w:r>
+      <w:proofErr w:type="spellStart"/>
+      <w:r>
+        <w:rPr>
+          <w:b/>
+        </w:rPr>
+        <w:t>gnupg</w:t>
+      </w:r>
+      <w:proofErr w:type="spellEnd"/>
+      <w:r>
+        <w:t xml:space="preserve"> from the decompressed backup from within the directory </w:t>
+      </w:r>
+      <w:r>
+        <w:rPr>
+          <w:b/>
+        </w:rPr>
+        <w:t>~/public/original/rhys</w:t>
+      </w:r>
+      <w:r>
+        <w:t xml:space="preserve"> with:</w:t>
+      </w:r>
+    </w:p>
+    <w:p>
+      <w:pPr>
+        <w:pStyle w:val="ListParagraph"/>
+      </w:pPr>
+      <w:proofErr w:type="spellStart"/>
+      <w:proofErr w:type="gramStart"/>
+      <w:r>
+        <w:t>cp</w:t>
+      </w:r>
+      <w:proofErr w:type="spellEnd"/>
+      <w:proofErr w:type="gramEnd"/>
+      <w:r>
+        <w:t xml:space="preserve"> -R .</w:t>
+      </w:r>
+      <w:proofErr w:type="spellStart"/>
+      <w:r>
+        <w:t>gnupg</w:t>
+      </w:r>
+      <w:proofErr w:type="spellEnd"/>
+      <w:r>
+        <w:t xml:space="preserve"> ~/.</w:t>
+      </w:r>
+      <w:proofErr w:type="spellStart"/>
+      <w:r>
+        <w:t>gnupg</w:t>
+      </w:r>
+      <w:proofErr w:type="spellEnd"/>
+      <w:r>
+        <w:br/>
+      </w:r>
+    </w:p>
+    <w:p>
+      <w:pPr>
+        <w:pStyle w:val="ListParagraph"/>
+        <w:numPr>
+          <w:ilvl w:val="0"/>
+          <w:numId w:val="30"/>
+        </w:numPr>
+        <w:rPr>
+          <w:rFonts w:ascii="Courier New" w:hAnsi="Courier New" w:cs="Courier New"/>
+        </w:rPr>
+      </w:pPr>
+      <w:r>
+        <w:t>Check that the keys have been restored with:</w:t>
+      </w:r>
+      <w:r>
+        <w:br/>
+      </w:r>
+      <w:proofErr w:type="spellStart"/>
+      <w:r>
+        <w:t>gpg</w:t>
+      </w:r>
+      <w:proofErr w:type="spellEnd"/>
+      <w:r>
+        <w:t xml:space="preserve"> –list-keys</w:t>
+      </w:r>
+      <w:r>
+        <w:br/>
+      </w:r>
+      <w:r>
+        <w:br/>
+        <w:t>This should show something like:</w:t>
+      </w:r>
+      <w:r>
+        <w:br/>
+      </w:r>
+      <w:bookmarkStart w:id="0" w:name="_GoBack"/>
+      <w:bookmarkEnd w:id="0"/>
+      <w:r>
+        <w:br/>
+      </w:r>
+      <w:r>
+        <w:rPr>
+          <w:rFonts w:ascii="Courier New" w:hAnsi="Courier New" w:cs="Courier New"/>
+        </w:rPr>
+        <w:t>/home/rhys/.</w:t>
+      </w:r>
+      <w:proofErr w:type="spellStart"/>
+      <w:r>
+        <w:rPr>
+          <w:rFonts w:ascii="Courier New" w:hAnsi="Courier New" w:cs="Courier New"/>
+        </w:rPr>
+        <w:t>gnupg</w:t>
+      </w:r>
+      <w:proofErr w:type="spellEnd"/>
+      <w:r>
+        <w:rPr>
+          <w:rFonts w:ascii="Courier New" w:hAnsi="Courier New" w:cs="Courier New"/>
+        </w:rPr>
+        <w:t>/</w:t>
+      </w:r>
+      <w:proofErr w:type="spellStart"/>
+      <w:r>
+        <w:rPr>
+          <w:rFonts w:ascii="Courier New" w:hAnsi="Courier New" w:cs="Courier New"/>
+        </w:rPr>
+        <w:t>pubring.kbx</w:t>
+      </w:r>
+      <w:proofErr w:type="spellEnd"/>
+    </w:p>
+    <w:p>
+      <w:pPr>
+        <w:pStyle w:val="ListParagraph"/>
+        <w:rPr>
+          <w:rFonts w:ascii="Courier New" w:hAnsi="Courier New" w:cs="Courier New"/>
+        </w:rPr>
+      </w:pPr>
+      <w:r>
+        <w:rPr>
+          <w:rFonts w:ascii="Courier New" w:hAnsi="Courier New" w:cs="Courier New"/>
+        </w:rPr>
+        <w:t>-----------------------------</w:t>
+      </w:r>
+    </w:p>
+    <w:p>
+      <w:pPr>
+        <w:pStyle w:val="ListParagraph"/>
+        <w:rPr>
+          <w:rFonts w:ascii="Courier New" w:hAnsi="Courier New" w:cs="Courier New"/>
+        </w:rPr>
+      </w:pPr>
+      <w:proofErr w:type="gramStart"/>
+      <w:r>
+        <w:rPr>
+          <w:rFonts w:ascii="Courier New" w:hAnsi="Courier New" w:cs="Courier New"/>
+        </w:rPr>
+        <w:t>pub</w:t>
+      </w:r>
+      <w:proofErr w:type="gramEnd"/>
+      <w:r>
+        <w:rPr>
+          <w:rFonts w:ascii="Courier New" w:hAnsi="Courier New" w:cs="Courier New"/>
+        </w:rPr>
+        <w:t xml:space="preserve">   rsa4096 2022-02-25 [SC]</w:t>
+      </w:r>
+    </w:p>
+    <w:p>
+      <w:pPr>
+        <w:pStyle w:val="ListParagraph"/>
+        <w:rPr>
+          <w:rFonts w:ascii="Courier New" w:hAnsi="Courier New" w:cs="Courier New"/>
+        </w:rPr>
+      </w:pPr>
+      <w:r>
+        <w:rPr>
+          <w:rFonts w:ascii="Courier New" w:hAnsi="Courier New" w:cs="Courier New"/>
+        </w:rPr>
+        <w:t xml:space="preserve">      6E352ABC9052CCB784505D22B763A44A99FD2814</w:t>
+      </w:r>
+    </w:p>
+    <w:p>
+      <w:pPr>
+        <w:pStyle w:val="ListParagraph"/>
+        <w:rPr>
+          <w:rFonts w:ascii="Courier New" w:hAnsi="Courier New" w:cs="Courier New"/>
+        </w:rPr>
+      </w:pPr>
+      <w:proofErr w:type="spellStart"/>
+      <w:proofErr w:type="gramStart"/>
+      <w:r>
+        <w:rPr>
+          <w:rFonts w:ascii="Courier New" w:hAnsi="Courier New" w:cs="Courier New"/>
+        </w:rPr>
+        <w:t>uid</w:t>
+      </w:r>
+      <w:proofErr w:type="spellEnd"/>
+      <w:proofErr w:type="gramEnd"/>
+      <w:r>
+        <w:rPr>
+          <w:rFonts w:ascii="Courier New" w:hAnsi="Courier New" w:cs="Courier New"/>
+        </w:rPr>
+        <w:t xml:space="preserve">           [ultimate] </w:t>
+      </w:r>
+      <w:proofErr w:type="spellStart"/>
+      <w:r>
+        <w:rPr>
+          <w:rFonts w:ascii="Courier New" w:hAnsi="Courier New" w:cs="Courier New"/>
+        </w:rPr>
+        <w:t>rhysd</w:t>
+      </w:r>
+      <w:proofErr w:type="spellEnd"/>
+      <w:r>
+        <w:rPr>
+          <w:rFonts w:ascii="Courier New" w:hAnsi="Courier New" w:cs="Courier New"/>
+        </w:rPr>
+        <w:t xml:space="preserve"> &lt;red54321@outlook.com&gt;</w:t>
+      </w:r>
+    </w:p>
+    <w:p>
+      <w:pPr>
+        <w:pStyle w:val="ListParagraph"/>
+        <w:rPr>
+          <w:rFonts w:ascii="Courier New" w:hAnsi="Courier New" w:cs="Courier New"/>
+        </w:rPr>
+      </w:pPr>
+      <w:proofErr w:type="gramStart"/>
+      <w:r>
+        <w:rPr>
+          <w:rFonts w:ascii="Courier New" w:hAnsi="Courier New" w:cs="Courier New"/>
+        </w:rPr>
+        <w:t>sub</w:t>
+      </w:r>
+      <w:proofErr w:type="gramEnd"/>
+      <w:r>
+        <w:rPr>
+          <w:rFonts w:ascii="Courier New" w:hAnsi="Courier New" w:cs="Courier New"/>
+        </w:rPr>
+        <w:t xml:space="preserve">   rsa4096 2022-02-25 [E]</w:t>
+      </w:r>
+    </w:p>
+    <w:p>
+      <w:pPr>
+        <w:pStyle w:val="ListParagraph"/>
+        <w:rPr>
+          <w:rFonts w:ascii="Courier New" w:hAnsi="Courier New" w:cs="Courier New"/>
+        </w:rPr>
+      </w:pPr>
+    </w:p>
+    <w:p>
+      <w:pPr>
+        <w:pStyle w:val="ListParagraph"/>
+        <w:rPr>
+          <w:rFonts w:ascii="Courier New" w:hAnsi="Courier New" w:cs="Courier New"/>
+        </w:rPr>
+      </w:pPr>
+      <w:proofErr w:type="gramStart"/>
+      <w:r>
+        <w:rPr>
+          <w:rFonts w:ascii="Courier New" w:hAnsi="Courier New" w:cs="Courier New"/>
+        </w:rPr>
+        <w:t>pub</w:t>
+      </w:r>
+      <w:proofErr w:type="gramEnd"/>
+      <w:r>
+        <w:rPr>
+          <w:rFonts w:ascii="Courier New" w:hAnsi="Courier New" w:cs="Courier New"/>
+        </w:rPr>
+        <w:t xml:space="preserve">   rsa2048 2022-06-20 [SC]</w:t>
+      </w:r>
+    </w:p>
+    <w:p>
+      <w:pPr>
+        <w:pStyle w:val="ListParagraph"/>
+        <w:rPr>
+          <w:rFonts w:ascii="Courier New" w:hAnsi="Courier New" w:cs="Courier New"/>
+        </w:rPr>
+      </w:pPr>
+      <w:r>
+        <w:rPr>
+          <w:rFonts w:ascii="Courier New" w:hAnsi="Courier New" w:cs="Courier New"/>
+        </w:rPr>
+        <w:t xml:space="preserve">      341DB198EE957EC5927C0FF2B32B4D6FD487AFF0</w:t>
+      </w:r>
+    </w:p>
+    <w:p>
+      <w:pPr>
+        <w:pStyle w:val="ListParagraph"/>
+        <w:rPr>
+          <w:rFonts w:ascii="Courier New" w:hAnsi="Courier New" w:cs="Courier New"/>
+        </w:rPr>
+      </w:pPr>
+      <w:proofErr w:type="spellStart"/>
+      <w:proofErr w:type="gramStart"/>
+      <w:r>
+        <w:rPr>
+          <w:rFonts w:ascii="Courier New" w:hAnsi="Courier New" w:cs="Courier New"/>
+        </w:rPr>
+        <w:t>uid</w:t>
+      </w:r>
+      <w:proofErr w:type="spellEnd"/>
+      <w:proofErr w:type="gramEnd"/>
+      <w:r>
+        <w:rPr>
+          <w:rFonts w:ascii="Courier New" w:hAnsi="Courier New" w:cs="Courier New"/>
+        </w:rPr>
+        <w:t xml:space="preserve">           [ unknown] red-concourse-</w:t>
+      </w:r>
+      <w:proofErr w:type="spellStart"/>
+      <w:r>
+        <w:rPr>
+          <w:rFonts w:ascii="Courier New" w:hAnsi="Courier New" w:cs="Courier New"/>
+        </w:rPr>
+        <w:t>sqs</w:t>
+      </w:r>
+      <w:proofErr w:type="spellEnd"/>
+    </w:p>
+    <w:p>
+      <w:pPr>
+        <w:pStyle w:val="ListParagraph"/>
+        <w:rPr>
+          <w:rFonts w:ascii="Courier New" w:hAnsi="Courier New" w:cs="Courier New"/>
+        </w:rPr>
+      </w:pPr>
+      <w:proofErr w:type="gramStart"/>
+      <w:r>
+        <w:rPr>
+          <w:rFonts w:ascii="Courier New" w:hAnsi="Courier New" w:cs="Courier New"/>
+        </w:rPr>
+        <w:t>sub</w:t>
+      </w:r>
+      <w:proofErr w:type="gramEnd"/>
+      <w:r>
+        <w:rPr>
+          <w:rFonts w:ascii="Courier New" w:hAnsi="Courier New" w:cs="Courier New"/>
+        </w:rPr>
+        <w:t xml:space="preserve">   rsa2048 2022-06-20 [E]</w:t>
+      </w:r>
+    </w:p>
+    <w:p>
+      <w:pPr>
+        <w:pStyle w:val="ListParagraph"/>
+        <w:rPr>
+          <w:rFonts w:ascii="Courier New" w:hAnsi="Courier New" w:cs="Courier New"/>
+        </w:rPr>
+      </w:pPr>
+    </w:p>
+    <w:p>
+      <w:pPr>
+        <w:pStyle w:val="ListParagraph"/>
+        <w:rPr>
+          <w:rFonts w:ascii="Courier New" w:hAnsi="Courier New" w:cs="Courier New"/>
+        </w:rPr>
+      </w:pPr>
+      <w:proofErr w:type="gramStart"/>
+      <w:r>
+        <w:rPr>
+          <w:rFonts w:ascii="Courier New" w:hAnsi="Courier New" w:cs="Courier New"/>
+        </w:rPr>
+        <w:t>pub</w:t>
+      </w:r>
+      <w:proofErr w:type="gramEnd"/>
+      <w:r>
+        <w:rPr>
+          <w:rFonts w:ascii="Courier New" w:hAnsi="Courier New" w:cs="Courier New"/>
+        </w:rPr>
+        <w:t xml:space="preserve">   rsa2048 2022-06-26 [SC]</w:t>
+      </w:r>
+    </w:p>
+    <w:p>
+      <w:pPr>
+        <w:pStyle w:val="ListParagraph"/>
+        <w:rPr>
+          <w:rFonts w:ascii="Courier New" w:hAnsi="Courier New" w:cs="Courier New"/>
+        </w:rPr>
+      </w:pPr>
+      <w:r>
+        <w:rPr>
+          <w:rFonts w:ascii="Courier New" w:hAnsi="Courier New" w:cs="Courier New"/>
+        </w:rPr>
+        <w:t xml:space="preserve">      ACA4E8A519C34F8ECA90AC5AFCC3F52DE155B954</w:t>
+      </w:r>
+    </w:p>
+    <w:p>
+      <w:pPr>
+        <w:pStyle w:val="ListParagraph"/>
+        <w:rPr>
+          <w:rFonts w:ascii="Courier New" w:hAnsi="Courier New" w:cs="Courier New"/>
+        </w:rPr>
+      </w:pPr>
+      <w:proofErr w:type="spellStart"/>
+      <w:proofErr w:type="gramStart"/>
+      <w:r>
+        <w:rPr>
+          <w:rFonts w:ascii="Courier New" w:hAnsi="Courier New" w:cs="Courier New"/>
+        </w:rPr>
+        <w:t>uid</w:t>
+      </w:r>
+      <w:proofErr w:type="spellEnd"/>
+      <w:proofErr w:type="gramEnd"/>
+      <w:r>
+        <w:rPr>
+          <w:rFonts w:ascii="Courier New" w:hAnsi="Courier New" w:cs="Courier New"/>
+        </w:rPr>
+        <w:t xml:space="preserve">           [ unknown] red-develop</w:t>
+      </w:r>
+    </w:p>
+    <w:p>
+      <w:pPr>
+        <w:pStyle w:val="ListParagraph"/>
+      </w:pPr>
+      <w:proofErr w:type="gramStart"/>
+      <w:r>
+        <w:rPr>
+          <w:rFonts w:ascii="Courier New" w:hAnsi="Courier New" w:cs="Courier New"/>
+        </w:rPr>
+        <w:t>sub</w:t>
+      </w:r>
+      <w:proofErr w:type="gramEnd"/>
+      <w:r>
+        <w:rPr>
+          <w:rFonts w:ascii="Courier New" w:hAnsi="Courier New" w:cs="Courier New"/>
+        </w:rPr>
+        <w:t xml:space="preserve">   rsa2048 2022-06-26 [E]</w:t>
+      </w:r>
+      <w:r>
+        <w:br/>
+      </w:r>
+    </w:p>
+    <w:p>
+      <w:pPr>
+        <w:pStyle w:val="Heading1"/>
+      </w:pPr>
+      <w:r>
+        <w:lastRenderedPageBreak/>
+        <w:t>18</w:t>
       </w:r>
       <w:r>
         <w:t xml:space="preserve"> – </w:t>
@@ -15329,7 +16064,10 @@
         <w:pStyle w:val="Heading1"/>
       </w:pPr>
       <w:r>
-        <w:t>18 – Vault install on run3 to unseal vault cluster</w:t>
+        <w:t>19</w:t>
+      </w:r>
+      <w:r>
+        <w:t xml:space="preserve"> – Vault install on run3 to unseal vault cluster</w:t>
       </w:r>
     </w:p>
     <w:p>
@@ -15702,16 +16440,10 @@
         <w:pStyle w:val="Heading1"/>
       </w:pPr>
       <w:r>
-        <w:t>1</w:t>
-      </w:r>
-      <w:r>
-        <w:t>9</w:t>
-      </w:r>
-      <w:r>
-        <w:t xml:space="preserve"> – </w:t>
-      </w:r>
-      <w:r>
-        <w:t xml:space="preserve">Creating Ubuntu cloud </w:t>
+        <w:t>20</w:t>
+      </w:r>
+      <w:r>
+        <w:t xml:space="preserve"> – Creating Ubuntu cloud </w:t>
       </w:r>
       <w:proofErr w:type="spellStart"/>
       <w:r>
@@ -15736,7 +16468,6 @@
         </w:numPr>
       </w:pPr>
       <w:r>
-        <w:lastRenderedPageBreak/>
         <w:t>If template named: “</w:t>
       </w:r>
       <w:r>
@@ -15839,10 +16570,7 @@
         </w:numPr>
       </w:pPr>
       <w:r>
-        <w:t xml:space="preserve">Rebuild any other templates derived from </w:t>
-      </w:r>
-      <w:r>
-        <w:t>“</w:t>
+        <w:t>Rebuild any other templates derived from “</w:t>
       </w:r>
       <w:r>
         <w:rPr>
@@ -15851,13 +16579,8 @@
         <w:t>9100 (ubuntu2004-cloud)</w:t>
       </w:r>
       <w:r>
-        <w:t>”</w:t>
-      </w:r>
-      <w:r>
-        <w:t xml:space="preserve"> for terraform usage in mini-dev environment.</w:t>
-      </w:r>
-      <w:bookmarkStart w:id="0" w:name="_GoBack"/>
-      <w:bookmarkEnd w:id="0"/>
+        <w:t>” for terraform usage in mini-dev environment.</w:t>
+      </w:r>
     </w:p>
     <w:p/>
     <w:p>
@@ -17250,6 +17973,95 @@
     </w:lvl>
   </w:abstractNum>
   <w:abstractNum w:abstractNumId="14" w15:restartNumberingAfterBreak="0">
+    <w:nsid w:val="34A30BC4"/>
+    <w:multiLevelType w:val="hybridMultilevel"/>
+    <w:tmpl w:val="98346F48"/>
+    <w:lvl w:ilvl="0" w:tplc="0809000F">
+      <w:start w:val="1"/>
+      <w:numFmt w:val="decimal"/>
+      <w:lvlText w:val="%1."/>
+      <w:lvlJc w:val="left"/>
+      <w:pPr>
+        <w:ind w:left="720" w:hanging="360"/>
+      </w:pPr>
+      <w:rPr>
+        <w:rFonts w:hint="default"/>
+      </w:rPr>
+    </w:lvl>
+    <w:lvl w:ilvl="1" w:tplc="08090019" w:tentative="1">
+      <w:start w:val="1"/>
+      <w:numFmt w:val="lowerLetter"/>
+      <w:lvlText w:val="%2."/>
+      <w:lvlJc w:val="left"/>
+      <w:pPr>
+        <w:ind w:left="1440" w:hanging="360"/>
+      </w:pPr>
+    </w:lvl>
+    <w:lvl w:ilvl="2" w:tplc="0809001B" w:tentative="1">
+      <w:start w:val="1"/>
+      <w:numFmt w:val="lowerRoman"/>
+      <w:lvlText w:val="%3."/>
+      <w:lvlJc w:val="right"/>
+      <w:pPr>
+        <w:ind w:left="2160" w:hanging="180"/>
+      </w:pPr>
+    </w:lvl>
+    <w:lvl w:ilvl="3" w:tplc="0809000F" w:tentative="1">
+      <w:start w:val="1"/>
+      <w:numFmt w:val="decimal"/>
+      <w:lvlText w:val="%4."/>
+      <w:lvlJc w:val="left"/>
+      <w:pPr>
+        <w:ind w:left="2880" w:hanging="360"/>
+      </w:pPr>
+    </w:lvl>
+    <w:lvl w:ilvl="4" w:tplc="08090019" w:tentative="1">
+      <w:start w:val="1"/>
+      <w:numFmt w:val="lowerLetter"/>
+      <w:lvlText w:val="%5."/>
+      <w:lvlJc w:val="left"/>
+      <w:pPr>
+        <w:ind w:left="3600" w:hanging="360"/>
+      </w:pPr>
+    </w:lvl>
+    <w:lvl w:ilvl="5" w:tplc="0809001B" w:tentative="1">
+      <w:start w:val="1"/>
+      <w:numFmt w:val="lowerRoman"/>
+      <w:lvlText w:val="%6."/>
+      <w:lvlJc w:val="right"/>
+      <w:pPr>
+        <w:ind w:left="4320" w:hanging="180"/>
+      </w:pPr>
+    </w:lvl>
+    <w:lvl w:ilvl="6" w:tplc="0809000F" w:tentative="1">
+      <w:start w:val="1"/>
+      <w:numFmt w:val="decimal"/>
+      <w:lvlText w:val="%7."/>
+      <w:lvlJc w:val="left"/>
+      <w:pPr>
+        <w:ind w:left="5040" w:hanging="360"/>
+      </w:pPr>
+    </w:lvl>
+    <w:lvl w:ilvl="7" w:tplc="08090019" w:tentative="1">
+      <w:start w:val="1"/>
+      <w:numFmt w:val="lowerLetter"/>
+      <w:lvlText w:val="%8."/>
+      <w:lvlJc w:val="left"/>
+      <w:pPr>
+        <w:ind w:left="5760" w:hanging="360"/>
+      </w:pPr>
+    </w:lvl>
+    <w:lvl w:ilvl="8" w:tplc="0809001B" w:tentative="1">
+      <w:start w:val="1"/>
+      <w:numFmt w:val="lowerRoman"/>
+      <w:lvlText w:val="%9."/>
+      <w:lvlJc w:val="right"/>
+      <w:pPr>
+        <w:ind w:left="6480" w:hanging="180"/>
+      </w:pPr>
+    </w:lvl>
+  </w:abstractNum>
+  <w:abstractNum w:abstractNumId="15" w15:restartNumberingAfterBreak="0">
     <w:nsid w:val="442212C7"/>
     <w:multiLevelType w:val="hybridMultilevel"/>
     <w:tmpl w:val="57C8E97E"/>
@@ -17338,7 +18150,7 @@
       </w:pPr>
     </w:lvl>
   </w:abstractNum>
-  <w:abstractNum w:abstractNumId="15" w15:restartNumberingAfterBreak="0">
+  <w:abstractNum w:abstractNumId="16" w15:restartNumberingAfterBreak="0">
     <w:nsid w:val="4A5D0636"/>
     <w:multiLevelType w:val="hybridMultilevel"/>
     <w:tmpl w:val="98346F48"/>
@@ -17427,7 +18239,7 @@
       </w:pPr>
     </w:lvl>
   </w:abstractNum>
-  <w:abstractNum w:abstractNumId="16" w15:restartNumberingAfterBreak="0">
+  <w:abstractNum w:abstractNumId="17" w15:restartNumberingAfterBreak="0">
     <w:nsid w:val="540637AF"/>
     <w:multiLevelType w:val="hybridMultilevel"/>
     <w:tmpl w:val="98346F48"/>
@@ -17516,7 +18328,7 @@
       </w:pPr>
     </w:lvl>
   </w:abstractNum>
-  <w:abstractNum w:abstractNumId="17" w15:restartNumberingAfterBreak="0">
+  <w:abstractNum w:abstractNumId="18" w15:restartNumberingAfterBreak="0">
     <w:nsid w:val="5990204C"/>
     <w:multiLevelType w:val="hybridMultilevel"/>
     <w:tmpl w:val="98346F48"/>
@@ -17605,7 +18417,7 @@
       </w:pPr>
     </w:lvl>
   </w:abstractNum>
-  <w:abstractNum w:abstractNumId="18" w15:restartNumberingAfterBreak="0">
+  <w:abstractNum w:abstractNumId="19" w15:restartNumberingAfterBreak="0">
     <w:nsid w:val="5B837DE9"/>
     <w:multiLevelType w:val="hybridMultilevel"/>
     <w:tmpl w:val="D936AAA2"/>
@@ -17694,7 +18506,7 @@
       </w:pPr>
     </w:lvl>
   </w:abstractNum>
-  <w:abstractNum w:abstractNumId="19" w15:restartNumberingAfterBreak="0">
+  <w:abstractNum w:abstractNumId="20" w15:restartNumberingAfterBreak="0">
     <w:nsid w:val="62EE1E4E"/>
     <w:multiLevelType w:val="hybridMultilevel"/>
     <w:tmpl w:val="A6F6C1E2"/>
@@ -17784,7 +18596,7 @@
       </w:pPr>
     </w:lvl>
   </w:abstractNum>
-  <w:abstractNum w:abstractNumId="20" w15:restartNumberingAfterBreak="0">
+  <w:abstractNum w:abstractNumId="21" w15:restartNumberingAfterBreak="0">
     <w:nsid w:val="640A22E4"/>
     <w:multiLevelType w:val="hybridMultilevel"/>
     <w:tmpl w:val="A6F6C1E2"/>
@@ -17874,7 +18686,7 @@
       </w:pPr>
     </w:lvl>
   </w:abstractNum>
-  <w:abstractNum w:abstractNumId="21" w15:restartNumberingAfterBreak="0">
+  <w:abstractNum w:abstractNumId="22" w15:restartNumberingAfterBreak="0">
     <w:nsid w:val="654A0DC6"/>
     <w:multiLevelType w:val="hybridMultilevel"/>
     <w:tmpl w:val="98346F48"/>
@@ -17963,7 +18775,7 @@
       </w:pPr>
     </w:lvl>
   </w:abstractNum>
-  <w:abstractNum w:abstractNumId="22" w15:restartNumberingAfterBreak="0">
+  <w:abstractNum w:abstractNumId="23" w15:restartNumberingAfterBreak="0">
     <w:nsid w:val="6B55615F"/>
     <w:multiLevelType w:val="hybridMultilevel"/>
     <w:tmpl w:val="98346F48"/>
@@ -18052,7 +18864,7 @@
       </w:pPr>
     </w:lvl>
   </w:abstractNum>
-  <w:abstractNum w:abstractNumId="23" w15:restartNumberingAfterBreak="0">
+  <w:abstractNum w:abstractNumId="24" w15:restartNumberingAfterBreak="0">
     <w:nsid w:val="6E6320FA"/>
     <w:multiLevelType w:val="hybridMultilevel"/>
     <w:tmpl w:val="D936AAA2"/>
@@ -18141,7 +18953,7 @@
       </w:pPr>
     </w:lvl>
   </w:abstractNum>
-  <w:abstractNum w:abstractNumId="24" w15:restartNumberingAfterBreak="0">
+  <w:abstractNum w:abstractNumId="25" w15:restartNumberingAfterBreak="0">
     <w:nsid w:val="70FD656D"/>
     <w:multiLevelType w:val="hybridMultilevel"/>
     <w:tmpl w:val="57C8E97E"/>
@@ -18230,7 +19042,7 @@
       </w:pPr>
     </w:lvl>
   </w:abstractNum>
-  <w:abstractNum w:abstractNumId="25" w15:restartNumberingAfterBreak="0">
+  <w:abstractNum w:abstractNumId="26" w15:restartNumberingAfterBreak="0">
     <w:nsid w:val="730146D4"/>
     <w:multiLevelType w:val="hybridMultilevel"/>
     <w:tmpl w:val="98346F48"/>
@@ -18319,7 +19131,7 @@
       </w:pPr>
     </w:lvl>
   </w:abstractNum>
-  <w:abstractNum w:abstractNumId="26" w15:restartNumberingAfterBreak="0">
+  <w:abstractNum w:abstractNumId="27" w15:restartNumberingAfterBreak="0">
     <w:nsid w:val="73D92903"/>
     <w:multiLevelType w:val="hybridMultilevel"/>
     <w:tmpl w:val="98346F48"/>
@@ -18408,7 +19220,7 @@
       </w:pPr>
     </w:lvl>
   </w:abstractNum>
-  <w:abstractNum w:abstractNumId="27" w15:restartNumberingAfterBreak="0">
+  <w:abstractNum w:abstractNumId="28" w15:restartNumberingAfterBreak="0">
     <w:nsid w:val="751B6F25"/>
     <w:multiLevelType w:val="hybridMultilevel"/>
     <w:tmpl w:val="A92C8DBA"/>
@@ -18497,7 +19309,7 @@
       </w:pPr>
     </w:lvl>
   </w:abstractNum>
-  <w:abstractNum w:abstractNumId="28" w15:restartNumberingAfterBreak="0">
+  <w:abstractNum w:abstractNumId="29" w15:restartNumberingAfterBreak="0">
     <w:nsid w:val="7B3C06AC"/>
     <w:multiLevelType w:val="hybridMultilevel"/>
     <w:tmpl w:val="57C8E97E"/>
@@ -18593,46 +19405,46 @@
     <w:abstractNumId w:val="3"/>
   </w:num>
   <w:num w:numId="3">
-    <w:abstractNumId w:val="23"/>
+    <w:abstractNumId w:val="24"/>
   </w:num>
   <w:num w:numId="4">
     <w:abstractNumId w:val="8"/>
   </w:num>
   <w:num w:numId="5">
-    <w:abstractNumId w:val="25"/>
+    <w:abstractNumId w:val="26"/>
   </w:num>
   <w:num w:numId="6">
-    <w:abstractNumId w:val="22"/>
+    <w:abstractNumId w:val="23"/>
   </w:num>
   <w:num w:numId="7">
-    <w:abstractNumId w:val="26"/>
+    <w:abstractNumId w:val="27"/>
   </w:num>
   <w:num w:numId="8">
-    <w:abstractNumId w:val="27"/>
+    <w:abstractNumId w:val="28"/>
   </w:num>
   <w:num w:numId="9">
-    <w:abstractNumId w:val="20"/>
+    <w:abstractNumId w:val="21"/>
   </w:num>
   <w:num w:numId="10">
     <w:abstractNumId w:val="7"/>
   </w:num>
   <w:num w:numId="11">
-    <w:abstractNumId w:val="19"/>
+    <w:abstractNumId w:val="20"/>
   </w:num>
   <w:num w:numId="12">
     <w:abstractNumId w:val="10"/>
   </w:num>
   <w:num w:numId="13">
-    <w:abstractNumId w:val="15"/>
+    <w:abstractNumId w:val="16"/>
   </w:num>
   <w:num w:numId="14">
-    <w:abstractNumId w:val="18"/>
+    <w:abstractNumId w:val="19"/>
   </w:num>
   <w:num w:numId="15">
     <w:abstractNumId w:val="5"/>
   </w:num>
   <w:num w:numId="16">
-    <w:abstractNumId w:val="24"/>
+    <w:abstractNumId w:val="25"/>
   </w:num>
   <w:num w:numId="17">
     <w:abstractNumId w:val="6"/>
@@ -18641,19 +19453,19 @@
     <w:abstractNumId w:val="1"/>
   </w:num>
   <w:num w:numId="19">
-    <w:abstractNumId w:val="17"/>
+    <w:abstractNumId w:val="18"/>
   </w:num>
   <w:num w:numId="20">
-    <w:abstractNumId w:val="28"/>
+    <w:abstractNumId w:val="29"/>
   </w:num>
   <w:num w:numId="21">
-    <w:abstractNumId w:val="21"/>
+    <w:abstractNumId w:val="22"/>
   </w:num>
   <w:num w:numId="22">
     <w:abstractNumId w:val="12"/>
   </w:num>
   <w:num w:numId="23">
-    <w:abstractNumId w:val="14"/>
+    <w:abstractNumId w:val="15"/>
   </w:num>
   <w:num w:numId="24">
     <w:abstractNumId w:val="0"/>
@@ -18668,10 +19480,13 @@
     <w:abstractNumId w:val="2"/>
   </w:num>
   <w:num w:numId="28">
-    <w:abstractNumId w:val="16"/>
+    <w:abstractNumId w:val="17"/>
   </w:num>
   <w:num w:numId="29">
     <w:abstractNumId w:val="13"/>
+  </w:num>
+  <w:num w:numId="30">
+    <w:abstractNumId w:val="14"/>
   </w:num>
 </w:numbering>
 </file>

</xml_diff>

<commit_message>
Update 28 - R710 Rebuild run3 host as Ubuntu Workstation.docx
</commit_message>
<xml_diff>
--- a/28 - R710 Rebuild run3 host as Ubuntu Workstation.docx
+++ b/28 - R710 Rebuild run3 host as Ubuntu Workstation.docx
@@ -15617,333 +15617,411 @@
       <w:r>
         <w:br/>
       </w:r>
+      <w:r>
+        <w:br/>
+      </w:r>
+      <w:r>
+        <w:rPr>
+          <w:rFonts w:ascii="Courier New" w:hAnsi="Courier New" w:cs="Courier New"/>
+        </w:rPr>
+        <w:t>/home/rhys/.</w:t>
+      </w:r>
+      <w:proofErr w:type="spellStart"/>
+      <w:r>
+        <w:rPr>
+          <w:rFonts w:ascii="Courier New" w:hAnsi="Courier New" w:cs="Courier New"/>
+        </w:rPr>
+        <w:t>gnupg</w:t>
+      </w:r>
+      <w:proofErr w:type="spellEnd"/>
+      <w:r>
+        <w:rPr>
+          <w:rFonts w:ascii="Courier New" w:hAnsi="Courier New" w:cs="Courier New"/>
+        </w:rPr>
+        <w:t>/</w:t>
+      </w:r>
+      <w:proofErr w:type="spellStart"/>
+      <w:r>
+        <w:rPr>
+          <w:rFonts w:ascii="Courier New" w:hAnsi="Courier New" w:cs="Courier New"/>
+        </w:rPr>
+        <w:t>pubring.kbx</w:t>
+      </w:r>
+      <w:proofErr w:type="spellEnd"/>
+    </w:p>
+    <w:p>
+      <w:pPr>
+        <w:pStyle w:val="ListParagraph"/>
+        <w:rPr>
+          <w:rFonts w:ascii="Courier New" w:hAnsi="Courier New" w:cs="Courier New"/>
+        </w:rPr>
+      </w:pPr>
+      <w:r>
+        <w:rPr>
+          <w:rFonts w:ascii="Courier New" w:hAnsi="Courier New" w:cs="Courier New"/>
+        </w:rPr>
+        <w:t>-----------------------------</w:t>
+      </w:r>
+    </w:p>
+    <w:p>
+      <w:pPr>
+        <w:pStyle w:val="ListParagraph"/>
+        <w:rPr>
+          <w:rFonts w:ascii="Courier New" w:hAnsi="Courier New" w:cs="Courier New"/>
+        </w:rPr>
+      </w:pPr>
+      <w:proofErr w:type="gramStart"/>
+      <w:r>
+        <w:rPr>
+          <w:rFonts w:ascii="Courier New" w:hAnsi="Courier New" w:cs="Courier New"/>
+        </w:rPr>
+        <w:t>pub</w:t>
+      </w:r>
+      <w:proofErr w:type="gramEnd"/>
+      <w:r>
+        <w:rPr>
+          <w:rFonts w:ascii="Courier New" w:hAnsi="Courier New" w:cs="Courier New"/>
+        </w:rPr>
+        <w:t xml:space="preserve">   rsa4096 2022-02-25 [SC]</w:t>
+      </w:r>
+    </w:p>
+    <w:p>
+      <w:pPr>
+        <w:pStyle w:val="ListParagraph"/>
+        <w:rPr>
+          <w:rFonts w:ascii="Courier New" w:hAnsi="Courier New" w:cs="Courier New"/>
+        </w:rPr>
+      </w:pPr>
+      <w:r>
+        <w:rPr>
+          <w:rFonts w:ascii="Courier New" w:hAnsi="Courier New" w:cs="Courier New"/>
+        </w:rPr>
+        <w:t xml:space="preserve">      6E352ABC9052CCB784505D22B763A44A99FD2814</w:t>
+      </w:r>
+    </w:p>
+    <w:p>
+      <w:pPr>
+        <w:pStyle w:val="ListParagraph"/>
+        <w:rPr>
+          <w:rFonts w:ascii="Courier New" w:hAnsi="Courier New" w:cs="Courier New"/>
+        </w:rPr>
+      </w:pPr>
+      <w:proofErr w:type="spellStart"/>
+      <w:proofErr w:type="gramStart"/>
+      <w:r>
+        <w:rPr>
+          <w:rFonts w:ascii="Courier New" w:hAnsi="Courier New" w:cs="Courier New"/>
+        </w:rPr>
+        <w:t>uid</w:t>
+      </w:r>
+      <w:proofErr w:type="spellEnd"/>
+      <w:proofErr w:type="gramEnd"/>
+      <w:r>
+        <w:rPr>
+          <w:rFonts w:ascii="Courier New" w:hAnsi="Courier New" w:cs="Courier New"/>
+        </w:rPr>
+        <w:t xml:space="preserve">           [ultimate] </w:t>
+      </w:r>
+      <w:proofErr w:type="spellStart"/>
+      <w:r>
+        <w:rPr>
+          <w:rFonts w:ascii="Courier New" w:hAnsi="Courier New" w:cs="Courier New"/>
+        </w:rPr>
+        <w:t>rhysd</w:t>
+      </w:r>
+      <w:proofErr w:type="spellEnd"/>
+      <w:r>
+        <w:rPr>
+          <w:rFonts w:ascii="Courier New" w:hAnsi="Courier New" w:cs="Courier New"/>
+        </w:rPr>
+        <w:t xml:space="preserve"> &lt;red54321@outlook.com&gt;</w:t>
+      </w:r>
+    </w:p>
+    <w:p>
+      <w:pPr>
+        <w:pStyle w:val="ListParagraph"/>
+        <w:rPr>
+          <w:rFonts w:ascii="Courier New" w:hAnsi="Courier New" w:cs="Courier New"/>
+        </w:rPr>
+      </w:pPr>
+      <w:proofErr w:type="gramStart"/>
+      <w:r>
+        <w:rPr>
+          <w:rFonts w:ascii="Courier New" w:hAnsi="Courier New" w:cs="Courier New"/>
+        </w:rPr>
+        <w:t>sub</w:t>
+      </w:r>
+      <w:proofErr w:type="gramEnd"/>
+      <w:r>
+        <w:rPr>
+          <w:rFonts w:ascii="Courier New" w:hAnsi="Courier New" w:cs="Courier New"/>
+        </w:rPr>
+        <w:t xml:space="preserve">   rsa4096 2022-02-25 [E]</w:t>
+      </w:r>
+    </w:p>
+    <w:p>
+      <w:pPr>
+        <w:pStyle w:val="ListParagraph"/>
+        <w:rPr>
+          <w:rFonts w:ascii="Courier New" w:hAnsi="Courier New" w:cs="Courier New"/>
+        </w:rPr>
+      </w:pPr>
+    </w:p>
+    <w:p>
+      <w:pPr>
+        <w:pStyle w:val="ListParagraph"/>
+        <w:rPr>
+          <w:rFonts w:ascii="Courier New" w:hAnsi="Courier New" w:cs="Courier New"/>
+        </w:rPr>
+      </w:pPr>
+      <w:proofErr w:type="gramStart"/>
+      <w:r>
+        <w:rPr>
+          <w:rFonts w:ascii="Courier New" w:hAnsi="Courier New" w:cs="Courier New"/>
+        </w:rPr>
+        <w:t>pub</w:t>
+      </w:r>
+      <w:proofErr w:type="gramEnd"/>
+      <w:r>
+        <w:rPr>
+          <w:rFonts w:ascii="Courier New" w:hAnsi="Courier New" w:cs="Courier New"/>
+        </w:rPr>
+        <w:t xml:space="preserve">   rsa2048 2022-06-20 [SC]</w:t>
+      </w:r>
+    </w:p>
+    <w:p>
+      <w:pPr>
+        <w:pStyle w:val="ListParagraph"/>
+        <w:rPr>
+          <w:rFonts w:ascii="Courier New" w:hAnsi="Courier New" w:cs="Courier New"/>
+        </w:rPr>
+      </w:pPr>
+      <w:r>
+        <w:rPr>
+          <w:rFonts w:ascii="Courier New" w:hAnsi="Courier New" w:cs="Courier New"/>
+        </w:rPr>
+        <w:t xml:space="preserve">      341DB198EE957EC5927C0FF2B32B4D6FD487AFF0</w:t>
+      </w:r>
+    </w:p>
+    <w:p>
+      <w:pPr>
+        <w:pStyle w:val="ListParagraph"/>
+        <w:rPr>
+          <w:rFonts w:ascii="Courier New" w:hAnsi="Courier New" w:cs="Courier New"/>
+        </w:rPr>
+      </w:pPr>
+      <w:proofErr w:type="spellStart"/>
+      <w:proofErr w:type="gramStart"/>
+      <w:r>
+        <w:rPr>
+          <w:rFonts w:ascii="Courier New" w:hAnsi="Courier New" w:cs="Courier New"/>
+        </w:rPr>
+        <w:t>uid</w:t>
+      </w:r>
+      <w:proofErr w:type="spellEnd"/>
+      <w:proofErr w:type="gramEnd"/>
+      <w:r>
+        <w:rPr>
+          <w:rFonts w:ascii="Courier New" w:hAnsi="Courier New" w:cs="Courier New"/>
+        </w:rPr>
+        <w:t xml:space="preserve">           [ unknown] red-concourse-</w:t>
+      </w:r>
+      <w:proofErr w:type="spellStart"/>
+      <w:r>
+        <w:rPr>
+          <w:rFonts w:ascii="Courier New" w:hAnsi="Courier New" w:cs="Courier New"/>
+        </w:rPr>
+        <w:t>sqs</w:t>
+      </w:r>
+      <w:proofErr w:type="spellEnd"/>
+    </w:p>
+    <w:p>
+      <w:pPr>
+        <w:pStyle w:val="ListParagraph"/>
+        <w:rPr>
+          <w:rFonts w:ascii="Courier New" w:hAnsi="Courier New" w:cs="Courier New"/>
+        </w:rPr>
+      </w:pPr>
+      <w:proofErr w:type="gramStart"/>
+      <w:r>
+        <w:rPr>
+          <w:rFonts w:ascii="Courier New" w:hAnsi="Courier New" w:cs="Courier New"/>
+        </w:rPr>
+        <w:t>sub</w:t>
+      </w:r>
+      <w:proofErr w:type="gramEnd"/>
+      <w:r>
+        <w:rPr>
+          <w:rFonts w:ascii="Courier New" w:hAnsi="Courier New" w:cs="Courier New"/>
+        </w:rPr>
+        <w:t xml:space="preserve">   rsa2048 2022-06-20 [E]</w:t>
+      </w:r>
+    </w:p>
+    <w:p>
+      <w:pPr>
+        <w:pStyle w:val="ListParagraph"/>
+        <w:rPr>
+          <w:rFonts w:ascii="Courier New" w:hAnsi="Courier New" w:cs="Courier New"/>
+        </w:rPr>
+      </w:pPr>
+    </w:p>
+    <w:p>
+      <w:pPr>
+        <w:pStyle w:val="ListParagraph"/>
+        <w:rPr>
+          <w:rFonts w:ascii="Courier New" w:hAnsi="Courier New" w:cs="Courier New"/>
+        </w:rPr>
+      </w:pPr>
+      <w:proofErr w:type="gramStart"/>
+      <w:r>
+        <w:rPr>
+          <w:rFonts w:ascii="Courier New" w:hAnsi="Courier New" w:cs="Courier New"/>
+        </w:rPr>
+        <w:t>pub</w:t>
+      </w:r>
+      <w:proofErr w:type="gramEnd"/>
+      <w:r>
+        <w:rPr>
+          <w:rFonts w:ascii="Courier New" w:hAnsi="Courier New" w:cs="Courier New"/>
+        </w:rPr>
+        <w:t xml:space="preserve">   rsa2048 2022-06-26 [SC]</w:t>
+      </w:r>
+    </w:p>
+    <w:p>
+      <w:pPr>
+        <w:pStyle w:val="ListParagraph"/>
+        <w:rPr>
+          <w:rFonts w:ascii="Courier New" w:hAnsi="Courier New" w:cs="Courier New"/>
+        </w:rPr>
+      </w:pPr>
+      <w:r>
+        <w:rPr>
+          <w:rFonts w:ascii="Courier New" w:hAnsi="Courier New" w:cs="Courier New"/>
+        </w:rPr>
+        <w:t xml:space="preserve">      ACA4E8A519C34F8ECA90AC5AFCC3F52DE155B954</w:t>
+      </w:r>
+    </w:p>
+    <w:p>
+      <w:pPr>
+        <w:pStyle w:val="ListParagraph"/>
+        <w:rPr>
+          <w:rFonts w:ascii="Courier New" w:hAnsi="Courier New" w:cs="Courier New"/>
+        </w:rPr>
+      </w:pPr>
+      <w:proofErr w:type="spellStart"/>
+      <w:proofErr w:type="gramStart"/>
+      <w:r>
+        <w:rPr>
+          <w:rFonts w:ascii="Courier New" w:hAnsi="Courier New" w:cs="Courier New"/>
+        </w:rPr>
+        <w:t>uid</w:t>
+      </w:r>
+      <w:proofErr w:type="spellEnd"/>
+      <w:proofErr w:type="gramEnd"/>
+      <w:r>
+        <w:rPr>
+          <w:rFonts w:ascii="Courier New" w:hAnsi="Courier New" w:cs="Courier New"/>
+        </w:rPr>
+        <w:t xml:space="preserve">           [ unknown] red-develop</w:t>
+      </w:r>
+    </w:p>
+    <w:p>
+      <w:pPr>
+        <w:pStyle w:val="ListParagraph"/>
+        <w:rPr>
+          <w:rFonts w:ascii="Courier New" w:hAnsi="Courier New" w:cs="Courier New"/>
+        </w:rPr>
+      </w:pPr>
+      <w:proofErr w:type="gramStart"/>
+      <w:r>
+        <w:rPr>
+          <w:rFonts w:ascii="Courier New" w:hAnsi="Courier New" w:cs="Courier New"/>
+        </w:rPr>
+        <w:t>sub</w:t>
+      </w:r>
+      <w:proofErr w:type="gramEnd"/>
+      <w:r>
+        <w:rPr>
+          <w:rFonts w:ascii="Courier New" w:hAnsi="Courier New" w:cs="Courier New"/>
+        </w:rPr>
+        <w:t xml:space="preserve">   rsa2048 2022-06-26 [E]</w:t>
+      </w:r>
+    </w:p>
+    <w:p>
+      <w:pPr>
+        <w:pStyle w:val="ListParagraph"/>
+        <w:rPr>
+          <w:rFonts w:ascii="Courier New" w:hAnsi="Courier New" w:cs="Courier New"/>
+        </w:rPr>
+      </w:pPr>
+    </w:p>
+    <w:p>
+      <w:pPr>
+        <w:pStyle w:val="ListParagraph"/>
+        <w:numPr>
+          <w:ilvl w:val="0"/>
+          <w:numId w:val="30"/>
+        </w:numPr>
+        <w:rPr>
+          <w:rFonts w:asciiTheme="majorHAnsi" w:hAnsiTheme="majorHAnsi" w:cstheme="majorHAnsi"/>
+        </w:rPr>
+      </w:pPr>
       <w:bookmarkStart w:id="0" w:name="_GoBack"/>
+      <w:r>
+        <w:rPr>
+          <w:b/>
+        </w:rPr>
+        <w:t>cd</w:t>
+      </w:r>
       <w:bookmarkEnd w:id="0"/>
       <w:r>
-        <w:br/>
-      </w:r>
-      <w:r>
-        <w:rPr>
-          <w:rFonts w:ascii="Courier New" w:hAnsi="Courier New" w:cs="Courier New"/>
-        </w:rPr>
-        <w:t>/home/rhys/.</w:t>
-      </w:r>
-      <w:proofErr w:type="spellStart"/>
-      <w:r>
-        <w:rPr>
-          <w:rFonts w:ascii="Courier New" w:hAnsi="Courier New" w:cs="Courier New"/>
-        </w:rPr>
-        <w:t>gnupg</w:t>
-      </w:r>
-      <w:proofErr w:type="spellEnd"/>
-      <w:r>
-        <w:rPr>
-          <w:rFonts w:ascii="Courier New" w:hAnsi="Courier New" w:cs="Courier New"/>
-        </w:rPr>
-        <w:t>/</w:t>
-      </w:r>
-      <w:proofErr w:type="spellStart"/>
-      <w:r>
-        <w:rPr>
-          <w:rFonts w:ascii="Courier New" w:hAnsi="Courier New" w:cs="Courier New"/>
-        </w:rPr>
-        <w:t>pubring.kbx</w:t>
-      </w:r>
-      <w:proofErr w:type="spellEnd"/>
-    </w:p>
-    <w:p>
-      <w:pPr>
-        <w:pStyle w:val="ListParagraph"/>
-        <w:rPr>
-          <w:rFonts w:ascii="Courier New" w:hAnsi="Courier New" w:cs="Courier New"/>
-        </w:rPr>
-      </w:pPr>
-      <w:r>
-        <w:rPr>
-          <w:rFonts w:ascii="Courier New" w:hAnsi="Courier New" w:cs="Courier New"/>
-        </w:rPr>
-        <w:t>-----------------------------</w:t>
-      </w:r>
-    </w:p>
-    <w:p>
-      <w:pPr>
-        <w:pStyle w:val="ListParagraph"/>
-        <w:rPr>
-          <w:rFonts w:ascii="Courier New" w:hAnsi="Courier New" w:cs="Courier New"/>
-        </w:rPr>
-      </w:pPr>
-      <w:proofErr w:type="gramStart"/>
-      <w:r>
-        <w:rPr>
-          <w:rFonts w:ascii="Courier New" w:hAnsi="Courier New" w:cs="Courier New"/>
-        </w:rPr>
-        <w:t>pub</w:t>
-      </w:r>
-      <w:proofErr w:type="gramEnd"/>
-      <w:r>
-        <w:rPr>
-          <w:rFonts w:ascii="Courier New" w:hAnsi="Courier New" w:cs="Courier New"/>
-        </w:rPr>
-        <w:t xml:space="preserve">   rsa4096 2022-02-25 [SC]</w:t>
-      </w:r>
-    </w:p>
-    <w:p>
-      <w:pPr>
-        <w:pStyle w:val="ListParagraph"/>
-        <w:rPr>
-          <w:rFonts w:ascii="Courier New" w:hAnsi="Courier New" w:cs="Courier New"/>
-        </w:rPr>
-      </w:pPr>
-      <w:r>
-        <w:rPr>
-          <w:rFonts w:ascii="Courier New" w:hAnsi="Courier New" w:cs="Courier New"/>
-        </w:rPr>
-        <w:t xml:space="preserve">      6E352ABC9052CCB784505D22B763A44A99FD2814</w:t>
-      </w:r>
-    </w:p>
-    <w:p>
-      <w:pPr>
-        <w:pStyle w:val="ListParagraph"/>
-        <w:rPr>
-          <w:rFonts w:ascii="Courier New" w:hAnsi="Courier New" w:cs="Courier New"/>
-        </w:rPr>
-      </w:pPr>
-      <w:proofErr w:type="spellStart"/>
-      <w:proofErr w:type="gramStart"/>
-      <w:r>
-        <w:rPr>
-          <w:rFonts w:ascii="Courier New" w:hAnsi="Courier New" w:cs="Courier New"/>
-        </w:rPr>
-        <w:t>uid</w:t>
-      </w:r>
-      <w:proofErr w:type="spellEnd"/>
-      <w:proofErr w:type="gramEnd"/>
-      <w:r>
-        <w:rPr>
-          <w:rFonts w:ascii="Courier New" w:hAnsi="Courier New" w:cs="Courier New"/>
-        </w:rPr>
-        <w:t xml:space="preserve">           [ultimate] </w:t>
-      </w:r>
-      <w:proofErr w:type="spellStart"/>
-      <w:r>
-        <w:rPr>
-          <w:rFonts w:ascii="Courier New" w:hAnsi="Courier New" w:cs="Courier New"/>
-        </w:rPr>
-        <w:t>rhysd</w:t>
-      </w:r>
-      <w:proofErr w:type="spellEnd"/>
-      <w:r>
-        <w:rPr>
-          <w:rFonts w:ascii="Courier New" w:hAnsi="Courier New" w:cs="Courier New"/>
-        </w:rPr>
-        <w:t xml:space="preserve"> &lt;red54321@outlook.com&gt;</w:t>
-      </w:r>
-    </w:p>
-    <w:p>
-      <w:pPr>
-        <w:pStyle w:val="ListParagraph"/>
-        <w:rPr>
-          <w:rFonts w:ascii="Courier New" w:hAnsi="Courier New" w:cs="Courier New"/>
-        </w:rPr>
-      </w:pPr>
-      <w:proofErr w:type="gramStart"/>
-      <w:r>
-        <w:rPr>
-          <w:rFonts w:ascii="Courier New" w:hAnsi="Courier New" w:cs="Courier New"/>
-        </w:rPr>
-        <w:t>sub</w:t>
-      </w:r>
-      <w:proofErr w:type="gramEnd"/>
-      <w:r>
-        <w:rPr>
-          <w:rFonts w:ascii="Courier New" w:hAnsi="Courier New" w:cs="Courier New"/>
-        </w:rPr>
-        <w:t xml:space="preserve">   rsa4096 2022-02-25 [E]</w:t>
-      </w:r>
-    </w:p>
-    <w:p>
-      <w:pPr>
-        <w:pStyle w:val="ListParagraph"/>
-        <w:rPr>
-          <w:rFonts w:ascii="Courier New" w:hAnsi="Courier New" w:cs="Courier New"/>
-        </w:rPr>
-      </w:pPr>
-    </w:p>
-    <w:p>
-      <w:pPr>
-        <w:pStyle w:val="ListParagraph"/>
-        <w:rPr>
-          <w:rFonts w:ascii="Courier New" w:hAnsi="Courier New" w:cs="Courier New"/>
-        </w:rPr>
-      </w:pPr>
-      <w:proofErr w:type="gramStart"/>
-      <w:r>
-        <w:rPr>
-          <w:rFonts w:ascii="Courier New" w:hAnsi="Courier New" w:cs="Courier New"/>
-        </w:rPr>
-        <w:t>pub</w:t>
-      </w:r>
-      <w:proofErr w:type="gramEnd"/>
-      <w:r>
-        <w:rPr>
-          <w:rFonts w:ascii="Courier New" w:hAnsi="Courier New" w:cs="Courier New"/>
-        </w:rPr>
-        <w:t xml:space="preserve">   rsa2048 2022-06-20 [SC]</w:t>
-      </w:r>
-    </w:p>
-    <w:p>
-      <w:pPr>
-        <w:pStyle w:val="ListParagraph"/>
-        <w:rPr>
-          <w:rFonts w:ascii="Courier New" w:hAnsi="Courier New" w:cs="Courier New"/>
-        </w:rPr>
-      </w:pPr>
-      <w:r>
-        <w:rPr>
-          <w:rFonts w:ascii="Courier New" w:hAnsi="Courier New" w:cs="Courier New"/>
-        </w:rPr>
-        <w:t xml:space="preserve">      341DB198EE957EC5927C0FF2B32B4D6FD487AFF0</w:t>
-      </w:r>
-    </w:p>
-    <w:p>
-      <w:pPr>
-        <w:pStyle w:val="ListParagraph"/>
-        <w:rPr>
-          <w:rFonts w:ascii="Courier New" w:hAnsi="Courier New" w:cs="Courier New"/>
-        </w:rPr>
-      </w:pPr>
-      <w:proofErr w:type="spellStart"/>
-      <w:proofErr w:type="gramStart"/>
-      <w:r>
-        <w:rPr>
-          <w:rFonts w:ascii="Courier New" w:hAnsi="Courier New" w:cs="Courier New"/>
-        </w:rPr>
-        <w:t>uid</w:t>
-      </w:r>
-      <w:proofErr w:type="spellEnd"/>
-      <w:proofErr w:type="gramEnd"/>
-      <w:r>
-        <w:rPr>
-          <w:rFonts w:ascii="Courier New" w:hAnsi="Courier New" w:cs="Courier New"/>
-        </w:rPr>
-        <w:t xml:space="preserve">           [ unknown] red-concourse-</w:t>
-      </w:r>
-      <w:proofErr w:type="spellStart"/>
-      <w:r>
-        <w:rPr>
-          <w:rFonts w:ascii="Courier New" w:hAnsi="Courier New" w:cs="Courier New"/>
-        </w:rPr>
-        <w:t>sqs</w:t>
-      </w:r>
-      <w:proofErr w:type="spellEnd"/>
-    </w:p>
-    <w:p>
-      <w:pPr>
-        <w:pStyle w:val="ListParagraph"/>
-        <w:rPr>
-          <w:rFonts w:ascii="Courier New" w:hAnsi="Courier New" w:cs="Courier New"/>
-        </w:rPr>
-      </w:pPr>
-      <w:proofErr w:type="gramStart"/>
-      <w:r>
-        <w:rPr>
-          <w:rFonts w:ascii="Courier New" w:hAnsi="Courier New" w:cs="Courier New"/>
-        </w:rPr>
-        <w:t>sub</w:t>
-      </w:r>
-      <w:proofErr w:type="gramEnd"/>
-      <w:r>
-        <w:rPr>
-          <w:rFonts w:ascii="Courier New" w:hAnsi="Courier New" w:cs="Courier New"/>
-        </w:rPr>
-        <w:t xml:space="preserve">   rsa2048 2022-06-20 [E]</w:t>
-      </w:r>
-    </w:p>
-    <w:p>
-      <w:pPr>
-        <w:pStyle w:val="ListParagraph"/>
-        <w:rPr>
-          <w:rFonts w:ascii="Courier New" w:hAnsi="Courier New" w:cs="Courier New"/>
-        </w:rPr>
-      </w:pPr>
-    </w:p>
-    <w:p>
-      <w:pPr>
-        <w:pStyle w:val="ListParagraph"/>
-        <w:rPr>
-          <w:rFonts w:ascii="Courier New" w:hAnsi="Courier New" w:cs="Courier New"/>
-        </w:rPr>
-      </w:pPr>
-      <w:proofErr w:type="gramStart"/>
-      <w:r>
-        <w:rPr>
-          <w:rFonts w:ascii="Courier New" w:hAnsi="Courier New" w:cs="Courier New"/>
-        </w:rPr>
-        <w:t>pub</w:t>
-      </w:r>
-      <w:proofErr w:type="gramEnd"/>
-      <w:r>
-        <w:rPr>
-          <w:rFonts w:ascii="Courier New" w:hAnsi="Courier New" w:cs="Courier New"/>
-        </w:rPr>
-        <w:t xml:space="preserve">   rsa2048 2022-06-26 [SC]</w:t>
-      </w:r>
-    </w:p>
-    <w:p>
-      <w:pPr>
-        <w:pStyle w:val="ListParagraph"/>
-        <w:rPr>
-          <w:rFonts w:ascii="Courier New" w:hAnsi="Courier New" w:cs="Courier New"/>
-        </w:rPr>
-      </w:pPr>
-      <w:r>
-        <w:rPr>
-          <w:rFonts w:ascii="Courier New" w:hAnsi="Courier New" w:cs="Courier New"/>
-        </w:rPr>
-        <w:t xml:space="preserve">      ACA4E8A519C34F8ECA90AC5AFCC3F52DE155B954</w:t>
-      </w:r>
-    </w:p>
-    <w:p>
-      <w:pPr>
-        <w:pStyle w:val="ListParagraph"/>
-        <w:rPr>
-          <w:rFonts w:ascii="Courier New" w:hAnsi="Courier New" w:cs="Courier New"/>
-        </w:rPr>
-      </w:pPr>
-      <w:proofErr w:type="spellStart"/>
-      <w:proofErr w:type="gramStart"/>
-      <w:r>
-        <w:rPr>
-          <w:rFonts w:ascii="Courier New" w:hAnsi="Courier New" w:cs="Courier New"/>
-        </w:rPr>
-        <w:t>uid</w:t>
-      </w:r>
-      <w:proofErr w:type="spellEnd"/>
-      <w:proofErr w:type="gramEnd"/>
-      <w:r>
-        <w:rPr>
-          <w:rFonts w:ascii="Courier New" w:hAnsi="Courier New" w:cs="Courier New"/>
-        </w:rPr>
-        <w:t xml:space="preserve">           [ unknown] red-develop</w:t>
-      </w:r>
-    </w:p>
-    <w:p>
-      <w:pPr>
-        <w:pStyle w:val="ListParagraph"/>
-      </w:pPr>
-      <w:proofErr w:type="gramStart"/>
-      <w:r>
-        <w:rPr>
-          <w:rFonts w:ascii="Courier New" w:hAnsi="Courier New" w:cs="Courier New"/>
-        </w:rPr>
-        <w:t>sub</w:t>
-      </w:r>
-      <w:proofErr w:type="gramEnd"/>
-      <w:r>
-        <w:rPr>
-          <w:rFonts w:ascii="Courier New" w:hAnsi="Courier New" w:cs="Courier New"/>
-        </w:rPr>
-        <w:t xml:space="preserve">   rsa2048 2022-06-26 [E]</w:t>
+        <w:t xml:space="preserve"> into </w:t>
+      </w:r>
+      <w:r>
+        <w:rPr>
+          <w:b/>
+        </w:rPr>
+        <w:t>~/public</w:t>
+      </w:r>
+      <w:r>
+        <w:t xml:space="preserve"> and clean out the </w:t>
+      </w:r>
+      <w:r>
+        <w:rPr>
+          <w:b/>
+        </w:rPr>
+        <w:t>original</w:t>
+      </w:r>
+      <w:r>
+        <w:t xml:space="preserve"> directory as its taking ~18G of needed disk space with: </w:t>
+      </w:r>
+      <w:proofErr w:type="spellStart"/>
+      <w:r>
+        <w:rPr>
+          <w:b/>
+        </w:rPr>
+        <w:t>rm</w:t>
+      </w:r>
+      <w:proofErr w:type="spellEnd"/>
+      <w:r>
+        <w:rPr>
+          <w:b/>
+        </w:rPr>
+        <w:t xml:space="preserve"> –</w:t>
+      </w:r>
+      <w:proofErr w:type="spellStart"/>
+      <w:r>
+        <w:rPr>
+          <w:b/>
+        </w:rPr>
+        <w:t>rf</w:t>
+      </w:r>
+      <w:proofErr w:type="spellEnd"/>
+      <w:r>
+        <w:rPr>
+          <w:b/>
+        </w:rPr>
+        <w:t xml:space="preserve"> original</w:t>
       </w:r>
       <w:r>
         <w:br/>

</xml_diff>

<commit_message>
Add local Docker registry setup
</commit_message>
<xml_diff>
--- a/28 - R710 Rebuild run3 host as Ubuntu Workstation.docx
+++ b/28 - R710 Rebuild run3 host as Ubuntu Workstation.docx
@@ -15966,14 +15966,12 @@
           <w:rFonts w:asciiTheme="majorHAnsi" w:hAnsiTheme="majorHAnsi" w:cstheme="majorHAnsi"/>
         </w:rPr>
       </w:pPr>
-      <w:bookmarkStart w:id="0" w:name="_GoBack"/>
       <w:r>
         <w:rPr>
           <w:b/>
         </w:rPr>
         <w:t>cd</w:t>
       </w:r>
-      <w:bookmarkEnd w:id="0"/>
       <w:r>
         <w:t xml:space="preserve"> into </w:t>
       </w:r>
@@ -16628,15 +16626,13 @@
         <w:t xml:space="preserve"> template creation</w:t>
       </w:r>
       <w:r>
-        <w:t xml:space="preserve">” and then apply </w:t>
-      </w:r>
-      <w:proofErr w:type="spellStart"/>
-      <w:r>
-        <w:t>whats</w:t>
-      </w:r>
-      <w:proofErr w:type="spellEnd"/>
-      <w:r>
-        <w:t xml:space="preserve"> needed from that section.</w:t>
+        <w:t>” and then apply what</w:t>
+      </w:r>
+      <w:r>
+        <w:t>’</w:t>
+      </w:r>
+      <w:r>
+        <w:t>s needed from that section.</w:t>
       </w:r>
     </w:p>
     <w:p>
@@ -16662,85 +16658,263 @@
     </w:p>
     <w:p/>
     <w:p>
-      <w:r>
-        <w:t xml:space="preserve"> </w:t>
-      </w:r>
-    </w:p>
-    <w:p>
-      <w:r>
-        <w:t>In a terminal, in Downloads folder, do:</w:t>
-      </w:r>
-    </w:p>
-    <w:p/>
-    <w:p>
-      <w:r>
-        <w:t>Copy bits needed from document 27</w:t>
-      </w:r>
+      <w:pPr>
+        <w:pStyle w:val="Heading1"/>
+      </w:pPr>
+      <w:r>
+        <w:t>21 – Install concourse ‘fly’ bin for use in CI system and its setup</w:t>
+      </w:r>
+    </w:p>
+    <w:p>
+      <w:pPr>
+        <w:pStyle w:val="ListParagraph"/>
+      </w:pPr>
     </w:p>
     <w:p>
       <w:pPr>
         <w:pStyle w:val="ListParagraph"/>
         <w:numPr>
           <w:ilvl w:val="0"/>
-          <w:numId w:val="25"/>
+          <w:numId w:val="31"/>
         </w:numPr>
       </w:pPr>
       <w:r>
-        <w:t xml:space="preserve">Fix this document 27 and rename it to only cover getting </w:t>
-      </w:r>
-      <w:proofErr w:type="spellStart"/>
-      <w:r>
-        <w:t>docker</w:t>
-      </w:r>
-      <w:proofErr w:type="spellEnd"/>
-      <w:r>
-        <w:t xml:space="preserve"> registry installed</w:t>
+        <w:lastRenderedPageBreak/>
+        <w:t xml:space="preserve">In run3 remote desktop, </w:t>
+      </w:r>
+      <w:proofErr w:type="spellStart"/>
+      <w:r>
+        <w:t>firefox</w:t>
+      </w:r>
+      <w:proofErr w:type="spellEnd"/>
+      <w:r>
+        <w:t xml:space="preserve">, download </w:t>
+      </w:r>
+      <w:r>
+        <w:rPr>
+          <w:b/>
+        </w:rPr>
+        <w:t>fly-7.6.0-linux-amd64.tgz</w:t>
+      </w:r>
+      <w:r>
+        <w:t xml:space="preserve"> (to match wh</w:t>
+      </w:r>
+      <w:r>
+        <w:t>at is used in CI system)</w:t>
+      </w:r>
+      <w:r>
+        <w:t xml:space="preserve"> from</w:t>
+      </w:r>
+      <w:r>
+        <w:t>:</w:t>
+      </w:r>
+      <w:r>
+        <w:br/>
+      </w:r>
+      <w:hyperlink r:id="rId23" w:history="1">
+        <w:r>
+          <w:rPr>
+            <w:rStyle w:val="Hyperlink"/>
+          </w:rPr>
+          <w:t>https://github.com/concourse/concourse/releases/download/v7.6.0/fly-7.6.0-linux-amd64.tgz</w:t>
+        </w:r>
+      </w:hyperlink>
+      <w:r>
+        <w:br/>
+      </w:r>
+    </w:p>
+    <w:p>
+      <w:pPr>
+        <w:pStyle w:val="ListParagraph"/>
+        <w:numPr>
+          <w:ilvl w:val="0"/>
+          <w:numId w:val="31"/>
+        </w:numPr>
+      </w:pPr>
+      <w:r>
+        <w:t xml:space="preserve">In Downloads, extract the </w:t>
+      </w:r>
+      <w:r>
+        <w:rPr>
+          <w:b/>
+        </w:rPr>
+        <w:t>fly</w:t>
+      </w:r>
+      <w:r>
+        <w:t xml:space="preserve"> file from the </w:t>
+      </w:r>
+      <w:r>
+        <w:rPr>
+          <w:b/>
+        </w:rPr>
+        <w:t>.</w:t>
+      </w:r>
+      <w:proofErr w:type="spellStart"/>
+      <w:r>
+        <w:rPr>
+          <w:b/>
+        </w:rPr>
+        <w:t>tgz</w:t>
+      </w:r>
+      <w:proofErr w:type="spellEnd"/>
+      <w:r>
+        <w:t xml:space="preserve"> file.</w:t>
+      </w:r>
+      <w:r>
+        <w:br/>
+      </w:r>
+    </w:p>
+    <w:p>
+      <w:pPr>
+        <w:pStyle w:val="ListParagraph"/>
+        <w:numPr>
+          <w:ilvl w:val="0"/>
+          <w:numId w:val="31"/>
+        </w:numPr>
+      </w:pPr>
+      <w:r>
+        <w:t>Then run these commands:</w:t>
+      </w:r>
+      <w:r>
+        <w:br/>
+      </w:r>
+      <w:proofErr w:type="spellStart"/>
+      <w:r>
+        <w:rPr>
+          <w:b/>
+        </w:rPr>
+        <w:t>sudo</w:t>
+      </w:r>
+      <w:proofErr w:type="spellEnd"/>
+      <w:r>
+        <w:rPr>
+          <w:b/>
+        </w:rPr>
+        <w:t xml:space="preserve"> mv</w:t>
+      </w:r>
+      <w:r>
+        <w:rPr>
+          <w:b/>
+        </w:rPr>
+        <w:t xml:space="preserve"> </w:t>
+      </w:r>
+      <w:r>
+        <w:rPr>
+          <w:b/>
+        </w:rPr>
+        <w:t>~/Downloads/fly /</w:t>
+      </w:r>
+      <w:proofErr w:type="spellStart"/>
+      <w:r>
+        <w:rPr>
+          <w:b/>
+        </w:rPr>
+        <w:t>usr</w:t>
+      </w:r>
+      <w:proofErr w:type="spellEnd"/>
+      <w:r>
+        <w:rPr>
+          <w:b/>
+        </w:rPr>
+        <w:t>/local/bin</w:t>
+      </w:r>
+      <w:r>
+        <w:br/>
+      </w:r>
+      <w:r>
+        <w:rPr>
+          <w:b/>
+        </w:rPr>
+        <w:t>ls -alt /</w:t>
+      </w:r>
+      <w:proofErr w:type="spellStart"/>
+      <w:r>
+        <w:rPr>
+          <w:b/>
+        </w:rPr>
+        <w:t>usr</w:t>
+      </w:r>
+      <w:proofErr w:type="spellEnd"/>
+      <w:r>
+        <w:rPr>
+          <w:b/>
+        </w:rPr>
+        <w:t>/local/bin/</w:t>
+      </w:r>
+      <w:r>
+        <w:br/>
+      </w:r>
+      <w:r>
+        <w:rPr>
+          <w:b/>
+        </w:rPr>
+        <w:t>fly --version</w:t>
       </w:r>
     </w:p>
     <w:p/>
     <w:p>
-      <w:r>
-        <w:t xml:space="preserve">Take backup of this machine, then do snapshot and remove older snapshots … read </w:t>
-      </w:r>
-      <w:proofErr w:type="spellStart"/>
-      <w:r>
-        <w:t>proxmox</w:t>
-      </w:r>
-      <w:proofErr w:type="spellEnd"/>
-      <w:r>
-        <w:t xml:space="preserve"> PDF user guide on how to do this.</w:t>
+      <w:pPr>
+        <w:pStyle w:val="Heading1"/>
+      </w:pPr>
+      <w:r>
+        <w:t>2</w:t>
+      </w:r>
+      <w:r>
+        <w:t>2</w:t>
+      </w:r>
+      <w:r>
+        <w:t xml:space="preserve"> – Install </w:t>
+      </w:r>
+      <w:r>
+        <w:t>local Docker Registry and a UI for it</w:t>
+      </w:r>
+    </w:p>
+    <w:p>
+      <w:pPr>
+        <w:pStyle w:val="ListParagraph"/>
+      </w:pPr>
+    </w:p>
+    <w:p>
+      <w:pPr>
+        <w:pStyle w:val="ListParagraph"/>
+        <w:numPr>
+          <w:ilvl w:val="0"/>
+          <w:numId w:val="32"/>
+        </w:numPr>
+      </w:pPr>
+      <w:r>
+        <w:t xml:space="preserve">Follow all the instructions in document: “27 – R710 </w:t>
+      </w:r>
+      <w:proofErr w:type="spellStart"/>
+      <w:r>
+        <w:t>Proxmox</w:t>
+      </w:r>
+      <w:proofErr w:type="spellEnd"/>
+      <w:r>
+        <w:t xml:space="preserve"> – local Docker registry”</w:t>
       </w:r>
     </w:p>
     <w:p/>
     <w:p>
       <w:r>
-        <w:t xml:space="preserve">Do document 29 to cover </w:t>
-      </w:r>
-      <w:proofErr w:type="spellStart"/>
-      <w:r>
-        <w:t>gitea</w:t>
-      </w:r>
-      <w:proofErr w:type="spellEnd"/>
-      <w:r>
-        <w:t xml:space="preserve"> …</w:t>
+        <w:t>-=-=-</w:t>
       </w:r>
     </w:p>
     <w:p/>
     <w:p>
       <w:r>
-        <w:t>Take regular snapshots … see if I can setup some app on W8 that kicks off a reminder to do this and any other reminders …</w:t>
-      </w:r>
-    </w:p>
-    <w:p/>
-    <w:p>
-      <w:r>
-        <w:t xml:space="preserve">Do a readme in </w:t>
-      </w:r>
-      <w:r>
-        <w:t>red</w:t>
-      </w:r>
-      <w:r>
-        <w:t>-setup to cover running up mini dev with everything working …</w:t>
+        <w:t xml:space="preserve">… </w:t>
+      </w:r>
+      <w:bookmarkStart w:id="0" w:name="_GoBack"/>
+      <w:bookmarkEnd w:id="0"/>
+      <w:r>
+        <w:t>Take regular snapshots … see if I can setup some app on W8 that</w:t>
+      </w:r>
+      <w:r>
+        <w:t xml:space="preserve"> kicks off a reminder to do run3 snapshots</w:t>
+      </w:r>
+      <w:r>
+        <w:t xml:space="preserve"> and any other reminders …</w:t>
       </w:r>
     </w:p>
     <w:sectPr>
@@ -16756,6 +16930,95 @@
 <file path=word/numbering.xml><?xml version="1.0" encoding="utf-8"?>
 <w:numbering xmlns:wpc="http://schemas.microsoft.com/office/word/2010/wordprocessingCanvas" xmlns:mc="http://schemas.openxmlformats.org/markup-compatibility/2006" xmlns:o="urn:schemas-microsoft-com:office:office" xmlns:r="http://schemas.openxmlformats.org/officeDocument/2006/relationships" xmlns:m="http://schemas.openxmlformats.org/officeDocument/2006/math" xmlns:v="urn:schemas-microsoft-com:vml" xmlns:wp14="http://schemas.microsoft.com/office/word/2010/wordprocessingDrawing" xmlns:wp="http://schemas.openxmlformats.org/drawingml/2006/wordprocessingDrawing" xmlns:w10="urn:schemas-microsoft-com:office:word" xmlns:w="http://schemas.openxmlformats.org/wordprocessingml/2006/main" xmlns:w14="http://schemas.microsoft.com/office/word/2010/wordml" xmlns:w15="http://schemas.microsoft.com/office/word/2012/wordml" xmlns:wpg="http://schemas.microsoft.com/office/word/2010/wordprocessingGroup" xmlns:wpi="http://schemas.microsoft.com/office/word/2010/wordprocessingInk" xmlns:wne="http://schemas.microsoft.com/office/word/2006/wordml" xmlns:wps="http://schemas.microsoft.com/office/word/2010/wordprocessingShape" mc:Ignorable="w14 w15 wp14">
   <w:abstractNum w:abstractNumId="0" w15:restartNumberingAfterBreak="0">
+    <w:nsid w:val="020C4503"/>
+    <w:multiLevelType w:val="hybridMultilevel"/>
+    <w:tmpl w:val="98346F48"/>
+    <w:lvl w:ilvl="0" w:tplc="0809000F">
+      <w:start w:val="1"/>
+      <w:numFmt w:val="decimal"/>
+      <w:lvlText w:val="%1."/>
+      <w:lvlJc w:val="left"/>
+      <w:pPr>
+        <w:ind w:left="720" w:hanging="360"/>
+      </w:pPr>
+      <w:rPr>
+        <w:rFonts w:hint="default"/>
+      </w:rPr>
+    </w:lvl>
+    <w:lvl w:ilvl="1" w:tplc="08090019" w:tentative="1">
+      <w:start w:val="1"/>
+      <w:numFmt w:val="lowerLetter"/>
+      <w:lvlText w:val="%2."/>
+      <w:lvlJc w:val="left"/>
+      <w:pPr>
+        <w:ind w:left="1440" w:hanging="360"/>
+      </w:pPr>
+    </w:lvl>
+    <w:lvl w:ilvl="2" w:tplc="0809001B" w:tentative="1">
+      <w:start w:val="1"/>
+      <w:numFmt w:val="lowerRoman"/>
+      <w:lvlText w:val="%3."/>
+      <w:lvlJc w:val="right"/>
+      <w:pPr>
+        <w:ind w:left="2160" w:hanging="180"/>
+      </w:pPr>
+    </w:lvl>
+    <w:lvl w:ilvl="3" w:tplc="0809000F" w:tentative="1">
+      <w:start w:val="1"/>
+      <w:numFmt w:val="decimal"/>
+      <w:lvlText w:val="%4."/>
+      <w:lvlJc w:val="left"/>
+      <w:pPr>
+        <w:ind w:left="2880" w:hanging="360"/>
+      </w:pPr>
+    </w:lvl>
+    <w:lvl w:ilvl="4" w:tplc="08090019" w:tentative="1">
+      <w:start w:val="1"/>
+      <w:numFmt w:val="lowerLetter"/>
+      <w:lvlText w:val="%5."/>
+      <w:lvlJc w:val="left"/>
+      <w:pPr>
+        <w:ind w:left="3600" w:hanging="360"/>
+      </w:pPr>
+    </w:lvl>
+    <w:lvl w:ilvl="5" w:tplc="0809001B" w:tentative="1">
+      <w:start w:val="1"/>
+      <w:numFmt w:val="lowerRoman"/>
+      <w:lvlText w:val="%6."/>
+      <w:lvlJc w:val="right"/>
+      <w:pPr>
+        <w:ind w:left="4320" w:hanging="180"/>
+      </w:pPr>
+    </w:lvl>
+    <w:lvl w:ilvl="6" w:tplc="0809000F" w:tentative="1">
+      <w:start w:val="1"/>
+      <w:numFmt w:val="decimal"/>
+      <w:lvlText w:val="%7."/>
+      <w:lvlJc w:val="left"/>
+      <w:pPr>
+        <w:ind w:left="5040" w:hanging="360"/>
+      </w:pPr>
+    </w:lvl>
+    <w:lvl w:ilvl="7" w:tplc="08090019" w:tentative="1">
+      <w:start w:val="1"/>
+      <w:numFmt w:val="lowerLetter"/>
+      <w:lvlText w:val="%8."/>
+      <w:lvlJc w:val="left"/>
+      <w:pPr>
+        <w:ind w:left="5760" w:hanging="360"/>
+      </w:pPr>
+    </w:lvl>
+    <w:lvl w:ilvl="8" w:tplc="0809001B" w:tentative="1">
+      <w:start w:val="1"/>
+      <w:numFmt w:val="lowerRoman"/>
+      <w:lvlText w:val="%9."/>
+      <w:lvlJc w:val="right"/>
+      <w:pPr>
+        <w:ind w:left="6480" w:hanging="180"/>
+      </w:pPr>
+    </w:lvl>
+  </w:abstractNum>
+  <w:abstractNum w:abstractNumId="1" w15:restartNumberingAfterBreak="0">
     <w:nsid w:val="030A556A"/>
     <w:multiLevelType w:val="hybridMultilevel"/>
     <w:tmpl w:val="98346F48"/>
@@ -16844,7 +17107,7 @@
       </w:pPr>
     </w:lvl>
   </w:abstractNum>
-  <w:abstractNum w:abstractNumId="1" w15:restartNumberingAfterBreak="0">
+  <w:abstractNum w:abstractNumId="2" w15:restartNumberingAfterBreak="0">
     <w:nsid w:val="10CB5CB3"/>
     <w:multiLevelType w:val="hybridMultilevel"/>
     <w:tmpl w:val="98346F48"/>
@@ -16933,7 +17196,7 @@
       </w:pPr>
     </w:lvl>
   </w:abstractNum>
-  <w:abstractNum w:abstractNumId="2" w15:restartNumberingAfterBreak="0">
+  <w:abstractNum w:abstractNumId="3" w15:restartNumberingAfterBreak="0">
     <w:nsid w:val="169C1808"/>
     <w:multiLevelType w:val="hybridMultilevel"/>
     <w:tmpl w:val="98346F48"/>
@@ -17022,7 +17285,7 @@
       </w:pPr>
     </w:lvl>
   </w:abstractNum>
-  <w:abstractNum w:abstractNumId="3" w15:restartNumberingAfterBreak="0">
+  <w:abstractNum w:abstractNumId="4" w15:restartNumberingAfterBreak="0">
     <w:nsid w:val="172C389A"/>
     <w:multiLevelType w:val="hybridMultilevel"/>
     <w:tmpl w:val="D936AAA2"/>
@@ -17111,7 +17374,7 @@
       </w:pPr>
     </w:lvl>
   </w:abstractNum>
-  <w:abstractNum w:abstractNumId="4" w15:restartNumberingAfterBreak="0">
+  <w:abstractNum w:abstractNumId="5" w15:restartNumberingAfterBreak="0">
     <w:nsid w:val="180B1B6D"/>
     <w:multiLevelType w:val="hybridMultilevel"/>
     <w:tmpl w:val="98346F48"/>
@@ -17200,7 +17463,7 @@
       </w:pPr>
     </w:lvl>
   </w:abstractNum>
-  <w:abstractNum w:abstractNumId="5" w15:restartNumberingAfterBreak="0">
+  <w:abstractNum w:abstractNumId="6" w15:restartNumberingAfterBreak="0">
     <w:nsid w:val="19836A4C"/>
     <w:multiLevelType w:val="hybridMultilevel"/>
     <w:tmpl w:val="98346F48"/>
@@ -17289,7 +17552,7 @@
       </w:pPr>
     </w:lvl>
   </w:abstractNum>
-  <w:abstractNum w:abstractNumId="6" w15:restartNumberingAfterBreak="0">
+  <w:abstractNum w:abstractNumId="7" w15:restartNumberingAfterBreak="0">
     <w:nsid w:val="1C0F2232"/>
     <w:multiLevelType w:val="hybridMultilevel"/>
     <w:tmpl w:val="57C8E97E"/>
@@ -17378,7 +17641,7 @@
       </w:pPr>
     </w:lvl>
   </w:abstractNum>
-  <w:abstractNum w:abstractNumId="7" w15:restartNumberingAfterBreak="0">
+  <w:abstractNum w:abstractNumId="8" w15:restartNumberingAfterBreak="0">
     <w:nsid w:val="1CA937BF"/>
     <w:multiLevelType w:val="hybridMultilevel"/>
     <w:tmpl w:val="A6F6C1E2"/>
@@ -17468,7 +17731,7 @@
       </w:pPr>
     </w:lvl>
   </w:abstractNum>
-  <w:abstractNum w:abstractNumId="8" w15:restartNumberingAfterBreak="0">
+  <w:abstractNum w:abstractNumId="9" w15:restartNumberingAfterBreak="0">
     <w:nsid w:val="1EE563A4"/>
     <w:multiLevelType w:val="hybridMultilevel"/>
     <w:tmpl w:val="D936AAA2"/>
@@ -17557,7 +17820,7 @@
       </w:pPr>
     </w:lvl>
   </w:abstractNum>
-  <w:abstractNum w:abstractNumId="9" w15:restartNumberingAfterBreak="0">
+  <w:abstractNum w:abstractNumId="10" w15:restartNumberingAfterBreak="0">
     <w:nsid w:val="20EF241A"/>
     <w:multiLevelType w:val="hybridMultilevel"/>
     <w:tmpl w:val="D936AAA2"/>
@@ -17646,7 +17909,7 @@
       </w:pPr>
     </w:lvl>
   </w:abstractNum>
-  <w:abstractNum w:abstractNumId="10" w15:restartNumberingAfterBreak="0">
+  <w:abstractNum w:abstractNumId="11" w15:restartNumberingAfterBreak="0">
     <w:nsid w:val="25514DF4"/>
     <w:multiLevelType w:val="hybridMultilevel"/>
     <w:tmpl w:val="98346F48"/>
@@ -17735,7 +17998,7 @@
       </w:pPr>
     </w:lvl>
   </w:abstractNum>
-  <w:abstractNum w:abstractNumId="11" w15:restartNumberingAfterBreak="0">
+  <w:abstractNum w:abstractNumId="12" w15:restartNumberingAfterBreak="0">
     <w:nsid w:val="257E17A4"/>
     <w:multiLevelType w:val="hybridMultilevel"/>
     <w:tmpl w:val="A65A4540"/>
@@ -17848,7 +18111,7 @@
       </w:rPr>
     </w:lvl>
   </w:abstractNum>
-  <w:abstractNum w:abstractNumId="12" w15:restartNumberingAfterBreak="0">
+  <w:abstractNum w:abstractNumId="13" w15:restartNumberingAfterBreak="0">
     <w:nsid w:val="26857D01"/>
     <w:multiLevelType w:val="hybridMultilevel"/>
     <w:tmpl w:val="947CBFDE"/>
@@ -17961,7 +18224,7 @@
       </w:rPr>
     </w:lvl>
   </w:abstractNum>
-  <w:abstractNum w:abstractNumId="13" w15:restartNumberingAfterBreak="0">
+  <w:abstractNum w:abstractNumId="14" w15:restartNumberingAfterBreak="0">
     <w:nsid w:val="34107BB8"/>
     <w:multiLevelType w:val="hybridMultilevel"/>
     <w:tmpl w:val="98346F48"/>
@@ -18050,7 +18313,7 @@
       </w:pPr>
     </w:lvl>
   </w:abstractNum>
-  <w:abstractNum w:abstractNumId="14" w15:restartNumberingAfterBreak="0">
+  <w:abstractNum w:abstractNumId="15" w15:restartNumberingAfterBreak="0">
     <w:nsid w:val="34A30BC4"/>
     <w:multiLevelType w:val="hybridMultilevel"/>
     <w:tmpl w:val="98346F48"/>
@@ -18139,7 +18402,7 @@
       </w:pPr>
     </w:lvl>
   </w:abstractNum>
-  <w:abstractNum w:abstractNumId="15" w15:restartNumberingAfterBreak="0">
+  <w:abstractNum w:abstractNumId="16" w15:restartNumberingAfterBreak="0">
     <w:nsid w:val="442212C7"/>
     <w:multiLevelType w:val="hybridMultilevel"/>
     <w:tmpl w:val="57C8E97E"/>
@@ -18228,7 +18491,7 @@
       </w:pPr>
     </w:lvl>
   </w:abstractNum>
-  <w:abstractNum w:abstractNumId="16" w15:restartNumberingAfterBreak="0">
+  <w:abstractNum w:abstractNumId="17" w15:restartNumberingAfterBreak="0">
     <w:nsid w:val="4A5D0636"/>
     <w:multiLevelType w:val="hybridMultilevel"/>
     <w:tmpl w:val="98346F48"/>
@@ -18317,7 +18580,96 @@
       </w:pPr>
     </w:lvl>
   </w:abstractNum>
-  <w:abstractNum w:abstractNumId="17" w15:restartNumberingAfterBreak="0">
+  <w:abstractNum w:abstractNumId="18" w15:restartNumberingAfterBreak="0">
+    <w:nsid w:val="50313AB1"/>
+    <w:multiLevelType w:val="hybridMultilevel"/>
+    <w:tmpl w:val="98346F48"/>
+    <w:lvl w:ilvl="0" w:tplc="0809000F">
+      <w:start w:val="1"/>
+      <w:numFmt w:val="decimal"/>
+      <w:lvlText w:val="%1."/>
+      <w:lvlJc w:val="left"/>
+      <w:pPr>
+        <w:ind w:left="720" w:hanging="360"/>
+      </w:pPr>
+      <w:rPr>
+        <w:rFonts w:hint="default"/>
+      </w:rPr>
+    </w:lvl>
+    <w:lvl w:ilvl="1" w:tplc="08090019" w:tentative="1">
+      <w:start w:val="1"/>
+      <w:numFmt w:val="lowerLetter"/>
+      <w:lvlText w:val="%2."/>
+      <w:lvlJc w:val="left"/>
+      <w:pPr>
+        <w:ind w:left="1440" w:hanging="360"/>
+      </w:pPr>
+    </w:lvl>
+    <w:lvl w:ilvl="2" w:tplc="0809001B" w:tentative="1">
+      <w:start w:val="1"/>
+      <w:numFmt w:val="lowerRoman"/>
+      <w:lvlText w:val="%3."/>
+      <w:lvlJc w:val="right"/>
+      <w:pPr>
+        <w:ind w:left="2160" w:hanging="180"/>
+      </w:pPr>
+    </w:lvl>
+    <w:lvl w:ilvl="3" w:tplc="0809000F" w:tentative="1">
+      <w:start w:val="1"/>
+      <w:numFmt w:val="decimal"/>
+      <w:lvlText w:val="%4."/>
+      <w:lvlJc w:val="left"/>
+      <w:pPr>
+        <w:ind w:left="2880" w:hanging="360"/>
+      </w:pPr>
+    </w:lvl>
+    <w:lvl w:ilvl="4" w:tplc="08090019" w:tentative="1">
+      <w:start w:val="1"/>
+      <w:numFmt w:val="lowerLetter"/>
+      <w:lvlText w:val="%5."/>
+      <w:lvlJc w:val="left"/>
+      <w:pPr>
+        <w:ind w:left="3600" w:hanging="360"/>
+      </w:pPr>
+    </w:lvl>
+    <w:lvl w:ilvl="5" w:tplc="0809001B" w:tentative="1">
+      <w:start w:val="1"/>
+      <w:numFmt w:val="lowerRoman"/>
+      <w:lvlText w:val="%6."/>
+      <w:lvlJc w:val="right"/>
+      <w:pPr>
+        <w:ind w:left="4320" w:hanging="180"/>
+      </w:pPr>
+    </w:lvl>
+    <w:lvl w:ilvl="6" w:tplc="0809000F" w:tentative="1">
+      <w:start w:val="1"/>
+      <w:numFmt w:val="decimal"/>
+      <w:lvlText w:val="%7."/>
+      <w:lvlJc w:val="left"/>
+      <w:pPr>
+        <w:ind w:left="5040" w:hanging="360"/>
+      </w:pPr>
+    </w:lvl>
+    <w:lvl w:ilvl="7" w:tplc="08090019" w:tentative="1">
+      <w:start w:val="1"/>
+      <w:numFmt w:val="lowerLetter"/>
+      <w:lvlText w:val="%8."/>
+      <w:lvlJc w:val="left"/>
+      <w:pPr>
+        <w:ind w:left="5760" w:hanging="360"/>
+      </w:pPr>
+    </w:lvl>
+    <w:lvl w:ilvl="8" w:tplc="0809001B" w:tentative="1">
+      <w:start w:val="1"/>
+      <w:numFmt w:val="lowerRoman"/>
+      <w:lvlText w:val="%9."/>
+      <w:lvlJc w:val="right"/>
+      <w:pPr>
+        <w:ind w:left="6480" w:hanging="180"/>
+      </w:pPr>
+    </w:lvl>
+  </w:abstractNum>
+  <w:abstractNum w:abstractNumId="19" w15:restartNumberingAfterBreak="0">
     <w:nsid w:val="540637AF"/>
     <w:multiLevelType w:val="hybridMultilevel"/>
     <w:tmpl w:val="98346F48"/>
@@ -18406,7 +18758,7 @@
       </w:pPr>
     </w:lvl>
   </w:abstractNum>
-  <w:abstractNum w:abstractNumId="18" w15:restartNumberingAfterBreak="0">
+  <w:abstractNum w:abstractNumId="20" w15:restartNumberingAfterBreak="0">
     <w:nsid w:val="5990204C"/>
     <w:multiLevelType w:val="hybridMultilevel"/>
     <w:tmpl w:val="98346F48"/>
@@ -18495,7 +18847,7 @@
       </w:pPr>
     </w:lvl>
   </w:abstractNum>
-  <w:abstractNum w:abstractNumId="19" w15:restartNumberingAfterBreak="0">
+  <w:abstractNum w:abstractNumId="21" w15:restartNumberingAfterBreak="0">
     <w:nsid w:val="5B837DE9"/>
     <w:multiLevelType w:val="hybridMultilevel"/>
     <w:tmpl w:val="D936AAA2"/>
@@ -18584,7 +18936,7 @@
       </w:pPr>
     </w:lvl>
   </w:abstractNum>
-  <w:abstractNum w:abstractNumId="20" w15:restartNumberingAfterBreak="0">
+  <w:abstractNum w:abstractNumId="22" w15:restartNumberingAfterBreak="0">
     <w:nsid w:val="62EE1E4E"/>
     <w:multiLevelType w:val="hybridMultilevel"/>
     <w:tmpl w:val="A6F6C1E2"/>
@@ -18674,7 +19026,7 @@
       </w:pPr>
     </w:lvl>
   </w:abstractNum>
-  <w:abstractNum w:abstractNumId="21" w15:restartNumberingAfterBreak="0">
+  <w:abstractNum w:abstractNumId="23" w15:restartNumberingAfterBreak="0">
     <w:nsid w:val="640A22E4"/>
     <w:multiLevelType w:val="hybridMultilevel"/>
     <w:tmpl w:val="A6F6C1E2"/>
@@ -18764,7 +19116,7 @@
       </w:pPr>
     </w:lvl>
   </w:abstractNum>
-  <w:abstractNum w:abstractNumId="22" w15:restartNumberingAfterBreak="0">
+  <w:abstractNum w:abstractNumId="24" w15:restartNumberingAfterBreak="0">
     <w:nsid w:val="654A0DC6"/>
     <w:multiLevelType w:val="hybridMultilevel"/>
     <w:tmpl w:val="98346F48"/>
@@ -18853,7 +19205,7 @@
       </w:pPr>
     </w:lvl>
   </w:abstractNum>
-  <w:abstractNum w:abstractNumId="23" w15:restartNumberingAfterBreak="0">
+  <w:abstractNum w:abstractNumId="25" w15:restartNumberingAfterBreak="0">
     <w:nsid w:val="6B55615F"/>
     <w:multiLevelType w:val="hybridMultilevel"/>
     <w:tmpl w:val="98346F48"/>
@@ -18942,7 +19294,7 @@
       </w:pPr>
     </w:lvl>
   </w:abstractNum>
-  <w:abstractNum w:abstractNumId="24" w15:restartNumberingAfterBreak="0">
+  <w:abstractNum w:abstractNumId="26" w15:restartNumberingAfterBreak="0">
     <w:nsid w:val="6E6320FA"/>
     <w:multiLevelType w:val="hybridMultilevel"/>
     <w:tmpl w:val="D936AAA2"/>
@@ -19031,7 +19383,7 @@
       </w:pPr>
     </w:lvl>
   </w:abstractNum>
-  <w:abstractNum w:abstractNumId="25" w15:restartNumberingAfterBreak="0">
+  <w:abstractNum w:abstractNumId="27" w15:restartNumberingAfterBreak="0">
     <w:nsid w:val="70FD656D"/>
     <w:multiLevelType w:val="hybridMultilevel"/>
     <w:tmpl w:val="57C8E97E"/>
@@ -19120,7 +19472,7 @@
       </w:pPr>
     </w:lvl>
   </w:abstractNum>
-  <w:abstractNum w:abstractNumId="26" w15:restartNumberingAfterBreak="0">
+  <w:abstractNum w:abstractNumId="28" w15:restartNumberingAfterBreak="0">
     <w:nsid w:val="730146D4"/>
     <w:multiLevelType w:val="hybridMultilevel"/>
     <w:tmpl w:val="98346F48"/>
@@ -19209,7 +19561,7 @@
       </w:pPr>
     </w:lvl>
   </w:abstractNum>
-  <w:abstractNum w:abstractNumId="27" w15:restartNumberingAfterBreak="0">
+  <w:abstractNum w:abstractNumId="29" w15:restartNumberingAfterBreak="0">
     <w:nsid w:val="73D92903"/>
     <w:multiLevelType w:val="hybridMultilevel"/>
     <w:tmpl w:val="98346F48"/>
@@ -19298,7 +19650,7 @@
       </w:pPr>
     </w:lvl>
   </w:abstractNum>
-  <w:abstractNum w:abstractNumId="28" w15:restartNumberingAfterBreak="0">
+  <w:abstractNum w:abstractNumId="30" w15:restartNumberingAfterBreak="0">
     <w:nsid w:val="751B6F25"/>
     <w:multiLevelType w:val="hybridMultilevel"/>
     <w:tmpl w:val="A92C8DBA"/>
@@ -19387,7 +19739,7 @@
       </w:pPr>
     </w:lvl>
   </w:abstractNum>
-  <w:abstractNum w:abstractNumId="29" w15:restartNumberingAfterBreak="0">
+  <w:abstractNum w:abstractNumId="31" w15:restartNumberingAfterBreak="0">
     <w:nsid w:val="7B3C06AC"/>
     <w:multiLevelType w:val="hybridMultilevel"/>
     <w:tmpl w:val="57C8E97E"/>
@@ -19477,94 +19829,100 @@
     </w:lvl>
   </w:abstractNum>
   <w:num w:numId="1">
+    <w:abstractNumId w:val="10"/>
+  </w:num>
+  <w:num w:numId="2">
+    <w:abstractNumId w:val="4"/>
+  </w:num>
+  <w:num w:numId="3">
+    <w:abstractNumId w:val="26"/>
+  </w:num>
+  <w:num w:numId="4">
     <w:abstractNumId w:val="9"/>
   </w:num>
-  <w:num w:numId="2">
+  <w:num w:numId="5">
+    <w:abstractNumId w:val="28"/>
+  </w:num>
+  <w:num w:numId="6">
+    <w:abstractNumId w:val="25"/>
+  </w:num>
+  <w:num w:numId="7">
+    <w:abstractNumId w:val="29"/>
+  </w:num>
+  <w:num w:numId="8">
+    <w:abstractNumId w:val="30"/>
+  </w:num>
+  <w:num w:numId="9">
+    <w:abstractNumId w:val="23"/>
+  </w:num>
+  <w:num w:numId="10">
+    <w:abstractNumId w:val="8"/>
+  </w:num>
+  <w:num w:numId="11">
+    <w:abstractNumId w:val="22"/>
+  </w:num>
+  <w:num w:numId="12">
+    <w:abstractNumId w:val="11"/>
+  </w:num>
+  <w:num w:numId="13">
+    <w:abstractNumId w:val="17"/>
+  </w:num>
+  <w:num w:numId="14">
+    <w:abstractNumId w:val="21"/>
+  </w:num>
+  <w:num w:numId="15">
+    <w:abstractNumId w:val="6"/>
+  </w:num>
+  <w:num w:numId="16">
+    <w:abstractNumId w:val="27"/>
+  </w:num>
+  <w:num w:numId="17">
+    <w:abstractNumId w:val="7"/>
+  </w:num>
+  <w:num w:numId="18">
+    <w:abstractNumId w:val="2"/>
+  </w:num>
+  <w:num w:numId="19">
+    <w:abstractNumId w:val="20"/>
+  </w:num>
+  <w:num w:numId="20">
+    <w:abstractNumId w:val="31"/>
+  </w:num>
+  <w:num w:numId="21">
+    <w:abstractNumId w:val="24"/>
+  </w:num>
+  <w:num w:numId="22">
+    <w:abstractNumId w:val="13"/>
+  </w:num>
+  <w:num w:numId="23">
+    <w:abstractNumId w:val="16"/>
+  </w:num>
+  <w:num w:numId="24">
+    <w:abstractNumId w:val="1"/>
+  </w:num>
+  <w:num w:numId="25">
+    <w:abstractNumId w:val="12"/>
+  </w:num>
+  <w:num w:numId="26">
+    <w:abstractNumId w:val="5"/>
+  </w:num>
+  <w:num w:numId="27">
     <w:abstractNumId w:val="3"/>
   </w:num>
-  <w:num w:numId="3">
-    <w:abstractNumId w:val="24"/>
-  </w:num>
-  <w:num w:numId="4">
-    <w:abstractNumId w:val="8"/>
-  </w:num>
-  <w:num w:numId="5">
-    <w:abstractNumId w:val="26"/>
-  </w:num>
-  <w:num w:numId="6">
-    <w:abstractNumId w:val="23"/>
-  </w:num>
-  <w:num w:numId="7">
-    <w:abstractNumId w:val="27"/>
-  </w:num>
-  <w:num w:numId="8">
-    <w:abstractNumId w:val="28"/>
-  </w:num>
-  <w:num w:numId="9">
-    <w:abstractNumId w:val="21"/>
-  </w:num>
-  <w:num w:numId="10">
-    <w:abstractNumId w:val="7"/>
-  </w:num>
-  <w:num w:numId="11">
-    <w:abstractNumId w:val="20"/>
-  </w:num>
-  <w:num w:numId="12">
-    <w:abstractNumId w:val="10"/>
-  </w:num>
-  <w:num w:numId="13">
-    <w:abstractNumId w:val="16"/>
-  </w:num>
-  <w:num w:numId="14">
+  <w:num w:numId="28">
     <w:abstractNumId w:val="19"/>
   </w:num>
-  <w:num w:numId="15">
-    <w:abstractNumId w:val="5"/>
+  <w:num w:numId="29">
+    <w:abstractNumId w:val="14"/>
   </w:num>
-  <w:num w:numId="16">
-    <w:abstractNumId w:val="25"/>
-  </w:num>
-  <w:num w:numId="17">
-    <w:abstractNumId w:val="6"/>
-  </w:num>
-  <w:num w:numId="18">
-    <w:abstractNumId w:val="1"/>
-  </w:num>
-  <w:num w:numId="19">
-    <w:abstractNumId w:val="18"/>
-  </w:num>
-  <w:num w:numId="20">
-    <w:abstractNumId w:val="29"/>
-  </w:num>
-  <w:num w:numId="21">
-    <w:abstractNumId w:val="22"/>
-  </w:num>
-  <w:num w:numId="22">
-    <w:abstractNumId w:val="12"/>
-  </w:num>
-  <w:num w:numId="23">
+  <w:num w:numId="30">
     <w:abstractNumId w:val="15"/>
   </w:num>
-  <w:num w:numId="24">
+  <w:num w:numId="31">
     <w:abstractNumId w:val="0"/>
   </w:num>
-  <w:num w:numId="25">
-    <w:abstractNumId w:val="11"/>
-  </w:num>
-  <w:num w:numId="26">
-    <w:abstractNumId w:val="4"/>
-  </w:num>
-  <w:num w:numId="27">
-    <w:abstractNumId w:val="2"/>
-  </w:num>
-  <w:num w:numId="28">
-    <w:abstractNumId w:val="17"/>
-  </w:num>
-  <w:num w:numId="29">
-    <w:abstractNumId w:val="13"/>
-  </w:num>
-  <w:num w:numId="30">
-    <w:abstractNumId w:val="14"/>
+  <w:num w:numId="32">
+    <w:abstractNumId w:val="18"/>
   </w:num>
 </w:numbering>
 </file>

</xml_diff>

<commit_message>
minor update to #28 doc
</commit_message>
<xml_diff>
--- a/28 - R710 Rebuild run3 host as Ubuntu Workstation.docx
+++ b/28 - R710 Rebuild run3 host as Ubuntu Workstation.docx
@@ -967,7 +967,16 @@
       </w:r>
       <w:proofErr w:type="spellEnd"/>
       <w:r>
-        <w:t xml:space="preserve">/S3andSQS and do ls, where you should see the original </w:t>
+        <w:t xml:space="preserve">/S3andSQS and do </w:t>
+      </w:r>
+      <w:r>
+        <w:rPr>
+          <w:b/>
+        </w:rPr>
+        <w:t>ls</w:t>
+      </w:r>
+      <w:r>
+        <w:t xml:space="preserve">, where you should see the original </w:t>
       </w:r>
       <w:proofErr w:type="spellStart"/>
       <w:r>
@@ -2527,8 +2536,6 @@
         </w:rPr>
         <w:t>go1.22.4</w:t>
       </w:r>
-      <w:bookmarkStart w:id="0" w:name="_GoBack"/>
-      <w:bookmarkEnd w:id="0"/>
       <w:r>
         <w:rPr>
           <w:b/>
@@ -11813,6 +11820,8 @@
       <w:pPr>
         <w:pStyle w:val="Heading1"/>
       </w:pPr>
+      <w:bookmarkStart w:id="0" w:name="_GoBack"/>
+      <w:bookmarkEnd w:id="0"/>
       <w:r>
         <w:t xml:space="preserve">14 – </w:t>
       </w:r>

</xml_diff>

<commit_message>
Add new doc (#29) for vault-unsealer-TLS and reference it in doc #28
</commit_message>
<xml_diff>
--- a/28 - R710 Rebuild run3 host as Ubuntu Workstation.docx
+++ b/28 - R710 Rebuild run3 host as Ubuntu Workstation.docx
@@ -11820,8 +11820,6 @@
       <w:pPr>
         <w:pStyle w:val="Heading1"/>
       </w:pPr>
-      <w:bookmarkStart w:id="0" w:name="_GoBack"/>
-      <w:bookmarkEnd w:id="0"/>
       <w:r>
         <w:t xml:space="preserve">14 – </w:t>
       </w:r>
@@ -17439,8 +17437,81 @@
     </w:p>
     <w:p/>
     <w:p>
+      <w:pPr>
+        <w:pStyle w:val="Heading1"/>
+      </w:pPr>
       <w:r>
         <w:lastRenderedPageBreak/>
+        <w:t>2</w:t>
+      </w:r>
+      <w:r>
+        <w:t>3</w:t>
+      </w:r>
+      <w:r>
+        <w:t xml:space="preserve"> – Install </w:t>
+      </w:r>
+      <w:r>
+        <w:t>“vault-</w:t>
+      </w:r>
+      <w:proofErr w:type="spellStart"/>
+      <w:r>
+        <w:t>unsealer</w:t>
+      </w:r>
+      <w:proofErr w:type="spellEnd"/>
+      <w:r>
+        <w:t>-TLS”</w:t>
+      </w:r>
+      <w:bookmarkStart w:id="0" w:name="_GoBack"/>
+      <w:bookmarkEnd w:id="0"/>
+    </w:p>
+    <w:p>
+      <w:pPr>
+        <w:pStyle w:val="ListParagraph"/>
+      </w:pPr>
+    </w:p>
+    <w:p>
+      <w:pPr>
+        <w:pStyle w:val="ListParagraph"/>
+        <w:numPr>
+          <w:ilvl w:val="0"/>
+          <w:numId w:val="33"/>
+        </w:numPr>
+      </w:pPr>
+      <w:r>
+        <w:t>Follow all the instructions in document:</w:t>
+      </w:r>
+      <w:r>
+        <w:br/>
+      </w:r>
+      <w:r>
+        <w:t>“</w:t>
+      </w:r>
+      <w:r>
+        <w:t xml:space="preserve">29 - R710 </w:t>
+      </w:r>
+      <w:proofErr w:type="spellStart"/>
+      <w:r>
+        <w:t>Proxmox</w:t>
+      </w:r>
+      <w:proofErr w:type="spellEnd"/>
+      <w:r>
+        <w:t xml:space="preserve"> - vault-</w:t>
+      </w:r>
+      <w:proofErr w:type="spellStart"/>
+      <w:r>
+        <w:t>unsealer</w:t>
+      </w:r>
+      <w:proofErr w:type="spellEnd"/>
+      <w:r>
+        <w:t>-TLS on run3 host</w:t>
+      </w:r>
+      <w:r>
+        <w:t>”</w:t>
+      </w:r>
+    </w:p>
+    <w:p/>
+    <w:p>
+      <w:r>
         <w:t>-=-=-</w:t>
       </w:r>
     </w:p>
@@ -20285,6 +20356,95 @@
     <w:nsid w:val="7B3C06AC"/>
     <w:multiLevelType w:val="hybridMultilevel"/>
     <w:tmpl w:val="57C8E97E"/>
+    <w:lvl w:ilvl="0" w:tplc="0809000F">
+      <w:start w:val="1"/>
+      <w:numFmt w:val="decimal"/>
+      <w:lvlText w:val="%1."/>
+      <w:lvlJc w:val="left"/>
+      <w:pPr>
+        <w:ind w:left="720" w:hanging="360"/>
+      </w:pPr>
+      <w:rPr>
+        <w:rFonts w:hint="default"/>
+      </w:rPr>
+    </w:lvl>
+    <w:lvl w:ilvl="1" w:tplc="08090019" w:tentative="1">
+      <w:start w:val="1"/>
+      <w:numFmt w:val="lowerLetter"/>
+      <w:lvlText w:val="%2."/>
+      <w:lvlJc w:val="left"/>
+      <w:pPr>
+        <w:ind w:left="1440" w:hanging="360"/>
+      </w:pPr>
+    </w:lvl>
+    <w:lvl w:ilvl="2" w:tplc="0809001B" w:tentative="1">
+      <w:start w:val="1"/>
+      <w:numFmt w:val="lowerRoman"/>
+      <w:lvlText w:val="%3."/>
+      <w:lvlJc w:val="right"/>
+      <w:pPr>
+        <w:ind w:left="2160" w:hanging="180"/>
+      </w:pPr>
+    </w:lvl>
+    <w:lvl w:ilvl="3" w:tplc="0809000F" w:tentative="1">
+      <w:start w:val="1"/>
+      <w:numFmt w:val="decimal"/>
+      <w:lvlText w:val="%4."/>
+      <w:lvlJc w:val="left"/>
+      <w:pPr>
+        <w:ind w:left="2880" w:hanging="360"/>
+      </w:pPr>
+    </w:lvl>
+    <w:lvl w:ilvl="4" w:tplc="08090019" w:tentative="1">
+      <w:start w:val="1"/>
+      <w:numFmt w:val="lowerLetter"/>
+      <w:lvlText w:val="%5."/>
+      <w:lvlJc w:val="left"/>
+      <w:pPr>
+        <w:ind w:left="3600" w:hanging="360"/>
+      </w:pPr>
+    </w:lvl>
+    <w:lvl w:ilvl="5" w:tplc="0809001B" w:tentative="1">
+      <w:start w:val="1"/>
+      <w:numFmt w:val="lowerRoman"/>
+      <w:lvlText w:val="%6."/>
+      <w:lvlJc w:val="right"/>
+      <w:pPr>
+        <w:ind w:left="4320" w:hanging="180"/>
+      </w:pPr>
+    </w:lvl>
+    <w:lvl w:ilvl="6" w:tplc="0809000F" w:tentative="1">
+      <w:start w:val="1"/>
+      <w:numFmt w:val="decimal"/>
+      <w:lvlText w:val="%7."/>
+      <w:lvlJc w:val="left"/>
+      <w:pPr>
+        <w:ind w:left="5040" w:hanging="360"/>
+      </w:pPr>
+    </w:lvl>
+    <w:lvl w:ilvl="7" w:tplc="08090019" w:tentative="1">
+      <w:start w:val="1"/>
+      <w:numFmt w:val="lowerLetter"/>
+      <w:lvlText w:val="%8."/>
+      <w:lvlJc w:val="left"/>
+      <w:pPr>
+        <w:ind w:left="5760" w:hanging="360"/>
+      </w:pPr>
+    </w:lvl>
+    <w:lvl w:ilvl="8" w:tplc="0809001B" w:tentative="1">
+      <w:start w:val="1"/>
+      <w:numFmt w:val="lowerRoman"/>
+      <w:lvlText w:val="%9."/>
+      <w:lvlJc w:val="right"/>
+      <w:pPr>
+        <w:ind w:left="6480" w:hanging="180"/>
+      </w:pPr>
+    </w:lvl>
+  </w:abstractNum>
+  <w:abstractNum w:abstractNumId="32" w15:restartNumberingAfterBreak="0">
+    <w:nsid w:val="7B4434B0"/>
+    <w:multiLevelType w:val="hybridMultilevel"/>
+    <w:tmpl w:val="98346F48"/>
     <w:lvl w:ilvl="0" w:tplc="0809000F">
       <w:start w:val="1"/>
       <w:numFmt w:val="decimal"/>
@@ -20465,6 +20625,9 @@
   </w:num>
   <w:num w:numId="32">
     <w:abstractNumId w:val="18"/>
+  </w:num>
+  <w:num w:numId="33">
+    <w:abstractNumId w:val="32"/>
   </w:num>
 </w:numbering>
 </file>

</xml_diff>